<commit_message>
Izmenjeni SSU-ovi. Ispravljen deo defekata. Odradjena revizija dokumenata i zapoceta ispravka prototipa
</commit_message>
<xml_diff>
--- a/Faza 1 - Predlog projekta/Prva_faza_Psiledžije v1.2.docx
+++ b/Faza 1 - Predlog projekta/Prva_faza_Psiledžije v1.2.docx
@@ -1,10 +1,8 @@
 
 <file path=word/document.xml><?xml version="1.0" encoding="utf-8"?>
-<w:document xmlns:wpc="http://schemas.microsoft.com/office/word/2010/wordprocessingCanvas" xmlns:cx="http://schemas.microsoft.com/office/drawing/2014/chartex" xmlns:cx1="http://schemas.microsoft.com/office/drawing/2015/9/8/chartex" xmlns:cx2="http://schemas.microsoft.com/office/drawing/2015/10/21/chartex" xmlns:cx3="http://schemas.microsoft.com/office/drawing/2016/5/9/chartex" xmlns:cx4="http://schemas.microsoft.com/office/drawing/2016/5/10/chartex" xmlns:cx5="http://schemas.microsoft.com/office/drawing/2016/5/11/chartex" xmlns:cx6="http://schemas.microsoft.com/office/drawing/2016/5/12/chartex" xmlns:cx7="http://schemas.microsoft.com/office/drawing/2016/5/13/chartex" xmlns:cx8="http://schemas.microsoft.com/office/drawing/2016/5/14/chartex" xmlns:mc="http://schemas.openxmlformats.org/markup-compatibility/2006" xmlns:aink="http://schemas.microsoft.com/office/drawing/2016/ink" xmlns:am3d="http://schemas.microsoft.com/office/drawing/2017/model3d" xmlns:o="urn:schemas-microsoft-com:office:office" xmlns:r="http://schemas.openxmlformats.org/officeDocument/2006/relationships" xmlns:m="http://schemas.openxmlformats.org/officeDocument/2006/math" xmlns:v="urn:schemas-microsoft-com:vml" xmlns:wp14="http://schemas.microsoft.com/office/word/2010/wordprocessingDrawing" xmlns:wp="http://schemas.openxmlformats.org/drawingml/2006/wordprocessingDrawing" xmlns:w10="urn:schemas-microsoft-com:office:word" xmlns:w="http://schemas.openxmlformats.org/wordprocessingml/2006/main" xmlns:w14="http://schemas.microsoft.com/office/word/2010/wordml" xmlns:w15="http://schemas.microsoft.com/office/word/2012/wordml" xmlns:w16cid="http://schemas.microsoft.com/office/word/2016/wordml/cid" xmlns:w16se="http://schemas.microsoft.com/office/word/2015/wordml/symex" xmlns:wpg="http://schemas.microsoft.com/office/word/2010/wordprocessingGroup" xmlns:wpi="http://schemas.microsoft.com/office/word/2010/wordprocessingInk" xmlns:wne="http://schemas.microsoft.com/office/word/2006/wordml" xmlns:wps="http://schemas.microsoft.com/office/word/2010/wordprocessingShape" mc:Ignorable="w14 w15 w16se w16cid wp14">
+<w:document xmlns:wpc="http://schemas.microsoft.com/office/word/2010/wordprocessingCanvas" xmlns:cx="http://schemas.microsoft.com/office/drawing/2014/chartex" xmlns:cx1="http://schemas.microsoft.com/office/drawing/2015/9/8/chartex" xmlns:cx2="http://schemas.microsoft.com/office/drawing/2015/10/21/chartex" xmlns:cx3="http://schemas.microsoft.com/office/drawing/2016/5/9/chartex" xmlns:cx4="http://schemas.microsoft.com/office/drawing/2016/5/10/chartex" xmlns:cx5="http://schemas.microsoft.com/office/drawing/2016/5/11/chartex" xmlns:cx6="http://schemas.microsoft.com/office/drawing/2016/5/12/chartex" xmlns:cx7="http://schemas.microsoft.com/office/drawing/2016/5/13/chartex" xmlns:cx8="http://schemas.microsoft.com/office/drawing/2016/5/14/chartex" xmlns:mc="http://schemas.openxmlformats.org/markup-compatibility/2006" xmlns:aink="http://schemas.microsoft.com/office/drawing/2016/ink" xmlns:am3d="http://schemas.microsoft.com/office/drawing/2017/model3d" xmlns:o="urn:schemas-microsoft-com:office:office" xmlns:oel="http://schemas.microsoft.com/office/2019/extlst" xmlns:r="http://schemas.openxmlformats.org/officeDocument/2006/relationships" xmlns:m="http://schemas.openxmlformats.org/officeDocument/2006/math" xmlns:v="urn:schemas-microsoft-com:vml" xmlns:wp14="http://schemas.microsoft.com/office/word/2010/wordprocessingDrawing" xmlns:wp="http://schemas.openxmlformats.org/drawingml/2006/wordprocessingDrawing" xmlns:w10="urn:schemas-microsoft-com:office:word" xmlns:w="http://schemas.openxmlformats.org/wordprocessingml/2006/main" xmlns:w14="http://schemas.microsoft.com/office/word/2010/wordml" xmlns:w15="http://schemas.microsoft.com/office/word/2012/wordml" xmlns:w16cex="http://schemas.microsoft.com/office/word/2018/wordml/cex" xmlns:w16cid="http://schemas.microsoft.com/office/word/2016/wordml/cid" xmlns:w16="http://schemas.microsoft.com/office/word/2018/wordml" xmlns:w16du="http://schemas.microsoft.com/office/word/2023/wordml/word16du" xmlns:w16sdtdh="http://schemas.microsoft.com/office/word/2020/wordml/sdtdatahash" xmlns:w16se="http://schemas.microsoft.com/office/word/2015/wordml/symex" xmlns:wpg="http://schemas.microsoft.com/office/word/2010/wordprocessingGroup" xmlns:wpi="http://schemas.microsoft.com/office/word/2010/wordprocessingInk" xmlns:wne="http://schemas.microsoft.com/office/word/2006/wordml" xmlns:wps="http://schemas.microsoft.com/office/word/2010/wordprocessingShape" mc:Ignorable="w14 w15 w16se w16cid w16 w16cex w16sdtdh wp14">
   <w:body>
     <w:p>
-      <w:bookmarkStart w:id="0" w:name="_GoBack"/>
-      <w:bookmarkEnd w:id="0"/>
       <w:r>
         <w:rPr>
           <w:noProof/>
@@ -86,7 +84,7 @@
           </mc:Choice>
           <mc:Fallback>
             <w:pict>
-              <v:rect w14:anchorId="1330771D" id="Rectangle 3" o:spid="_x0000_s1026" alt="white rectangle for text on cover" style="position:absolute;margin-left:-16.5pt;margin-top:71.25pt;width:344.25pt;height:651pt;z-index:-251657216;visibility:visible;mso-wrap-style:square;mso-width-percent:0;mso-wrap-distance-left:9pt;mso-wrap-distance-top:0;mso-wrap-distance-right:9pt;mso-wrap-distance-bottom:0;mso-position-horizontal:absolute;mso-position-horizontal-relative:text;mso-position-vertical:absolute;mso-position-vertical-relative:page;mso-width-percent:0;mso-width-relative:margin;v-text-anchor:middle" o:gfxdata="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" fillcolor="white [3212]" stroked="f" strokeweight="2pt">
+              <v:rect w14:anchorId="1330771D" id="Rectangle 3" o:spid="_x0000_s1026" alt="white rectangle for text on cover" style="position:absolute;margin-left:-16.5pt;margin-top:71.25pt;width:344.25pt;height:651pt;z-index:-251657216;visibility:visible;mso-wrap-style:square;mso-width-percent:0;mso-wrap-distance-left:9pt;mso-wrap-distance-top:0;mso-wrap-distance-right:9pt;mso-wrap-distance-bottom:0;mso-position-horizontal:absolute;mso-position-horizontal-relative:text;mso-position-vertical:absolute;mso-position-vertical-relative:page;mso-width-percent:0;mso-width-relative:margin;v-text-anchor:middle" o:gfxdata="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" fillcolor="white [3212]" stroked="f" strokeweight="2pt">
                 <v:textbox>
                   <w:txbxContent>
                     <w:p>
@@ -297,7 +295,7 @@
                       <v:stroke joinstyle="miter"/>
                       <v:path gradientshapeok="t" o:connecttype="rect"/>
                     </v:shapetype>
-                    <v:shape id="Text Box 8" o:spid="_x0000_s1027" type="#_x0000_t202" style="width:303pt;height:95.3pt;visibility:visible;mso-wrap-style:square;mso-left-percent:-10001;mso-top-percent:-10001;mso-position-horizontal:absolute;mso-position-horizontal-relative:char;mso-position-vertical:absolute;mso-position-vertical-relative:line;mso-left-percent:-10001;mso-top-percent:-10001;v-text-anchor:top" o:gfxdata="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" filled="f" stroked="f" strokeweight=".5pt">
+                    <v:shape id="Text Box 8" o:spid="_x0000_s1027" type="#_x0000_t202" style="width:303pt;height:95.3pt;visibility:visible;mso-wrap-style:square;mso-left-percent:-10001;mso-top-percent:-10001;mso-position-horizontal:absolute;mso-position-horizontal-relative:char;mso-position-vertical:absolute;mso-position-vertical-relative:line;mso-left-percent:-10001;mso-top-percent:-10001;v-text-anchor:top" o:gfxdata="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" filled="f" stroked="f" strokeweight=".5pt">
                       <v:textbox>
                         <w:txbxContent>
                           <w:p>
@@ -535,7 +533,7 @@
                 </mc:Choice>
                 <mc:Fallback>
                   <w:pict>
-                    <v:shape w14:anchorId="1CFD3777" id="Text Box 4" o:spid="_x0000_s1028" type="#_x0000_t202" style="position:absolute;margin-left:123.75pt;margin-top:390.3pt;width:189.75pt;height:91.5pt;z-index:251663360;visibility:visible;mso-wrap-style:square;mso-width-percent:0;mso-height-percent:0;mso-wrap-distance-left:9pt;mso-wrap-distance-top:0;mso-wrap-distance-right:9pt;mso-wrap-distance-bottom:0;mso-position-horizontal:absolute;mso-position-horizontal-relative:text;mso-position-vertical:absolute;mso-position-vertical-relative:text;mso-width-percent:0;mso-height-percent:0;mso-width-relative:margin;mso-height-relative:margin;v-text-anchor:top" o:gfxdata="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" fillcolor="white [3201]" stroked="f" strokeweight=".5pt">
+                    <v:shape w14:anchorId="1CFD3777" id="Text Box 4" o:spid="_x0000_s1028" type="#_x0000_t202" style="position:absolute;margin-left:123.75pt;margin-top:390.3pt;width:189.75pt;height:91.5pt;z-index:251663360;visibility:visible;mso-wrap-style:square;mso-width-percent:0;mso-height-percent:0;mso-wrap-distance-left:9pt;mso-wrap-distance-top:0;mso-wrap-distance-right:9pt;mso-wrap-distance-bottom:0;mso-position-horizontal:absolute;mso-position-horizontal-relative:text;mso-position-vertical:absolute;mso-position-vertical-relative:text;mso-width-percent:0;mso-height-percent:0;mso-width-relative:margin;mso-height-relative:margin;v-text-anchor:top" o:gfxdata="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" fillcolor="white [3201]" stroked="f" strokeweight=".5pt">
                       <v:textbox>
                         <w:txbxContent>
                           <w:p>
@@ -705,7 +703,7 @@
                 </mc:Choice>
                 <mc:Fallback>
                   <w:pict>
-                    <v:group w14:anchorId="6B3E22A7" id="Group 10" o:spid="_x0000_s1029" style="position:absolute;margin-left:60.75pt;margin-top:101.4pt;width:159pt;height:186pt;z-index:251666432;mso-position-horizontal-relative:text;mso-position-vertical-relative:text" coordsize="20193,23622" o:gfxdata="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">
+                    <v:group w14:anchorId="6B3E22A7" id="Group 10" o:spid="_x0000_s1029" style="position:absolute;margin-left:60.75pt;margin-top:101.4pt;width:159pt;height:186pt;z-index:251666432;mso-position-horizontal-relative:text;mso-position-vertical-relative:text" coordsize="20193,23622" o:gfxdata="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">
                       <v:shapetype id="_x0000_t75" coordsize="21600,21600" o:spt="75" o:preferrelative="t" path="m@4@5l@4@11@9@11@9@5xe" filled="f" stroked="f">
                         <v:stroke joinstyle="miter"/>
                         <v:formulas>
@@ -858,7 +856,7 @@
                 </mc:Choice>
                 <mc:Fallback>
                   <w:pict>
-                    <v:shape w14:anchorId="2FDD5E55" id="Text Box 11" o:spid="_x0000_s1032" type="#_x0000_t202" style="position:absolute;margin-left:-15.95pt;margin-top:12.75pt;width:310.15pt;height:50.6pt;z-index:251662336;visibility:visible;mso-wrap-style:square;mso-width-percent:0;mso-height-percent:0;mso-wrap-distance-left:9pt;mso-wrap-distance-top:0;mso-wrap-distance-right:9pt;mso-wrap-distance-bottom:0;mso-position-horizontal:absolute;mso-position-horizontal-relative:text;mso-position-vertical:absolute;mso-position-vertical-relative:text;mso-width-percent:0;mso-height-percent:0;mso-width-relative:margin;mso-height-relative:margin;v-text-anchor:top" o:gfxdata="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" filled="f" stroked="f" strokeweight=".5pt">
+                    <v:shape w14:anchorId="2FDD5E55" id="Text Box 11" o:spid="_x0000_s1032" type="#_x0000_t202" style="position:absolute;margin-left:-15.95pt;margin-top:12.75pt;width:310.15pt;height:50.6pt;z-index:251662336;visibility:visible;mso-wrap-style:square;mso-width-percent:0;mso-height-percent:0;mso-wrap-distance-left:9pt;mso-wrap-distance-top:0;mso-wrap-distance-right:9pt;mso-wrap-distance-bottom:0;mso-position-horizontal:absolute;mso-position-horizontal-relative:text;mso-position-vertical:absolute;mso-position-vertical-relative:text;mso-width-percent:0;mso-height-percent:0;mso-width-relative:margin;mso-height-relative:margin;v-text-anchor:top" o:gfxdata="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" filled="f" stroked="f" strokeweight=".5pt">
                       <v:textbox>
                         <w:txbxContent>
                           <w:p>
@@ -1052,7 +1050,6 @@
                 </w:placeholder>
                 <w15:appearance w15:val="hidden"/>
               </w:sdtPr>
-              <w:sdtEndPr/>
               <w:sdtContent>
                 <w:r>
                   <w:rPr>
@@ -1175,14 +1172,14 @@
         </w:numPr>
         <w:ind w:left="1008"/>
       </w:pPr>
-      <w:bookmarkStart w:id="1" w:name="_Toc129298998"/>
-      <w:bookmarkStart w:id="2" w:name="_Toc130312295"/>
+      <w:bookmarkStart w:id="0" w:name="_Toc129298998"/>
+      <w:bookmarkStart w:id="1" w:name="_Toc132122602"/>
       <w:r>
         <w:lastRenderedPageBreak/>
         <w:t>Sadržaj</w:t>
       </w:r>
+      <w:bookmarkEnd w:id="0"/>
       <w:bookmarkEnd w:id="1"/>
-      <w:bookmarkEnd w:id="2"/>
     </w:p>
     <w:sdt>
       <w:sdtPr>
@@ -1210,7 +1207,7 @@
               <w:noProof/>
               <w:color w:val="auto"/>
               <w:sz w:val="22"/>
-              <w:lang w:val="sr-Cyrl-RS" w:eastAsia="sr-Cyrl-RS"/>
+              <w:lang w:val="en-US"/>
             </w:rPr>
           </w:pPr>
           <w:r>
@@ -1222,7 +1219,7 @@
           <w:r>
             <w:fldChar w:fldCharType="separate"/>
           </w:r>
-          <w:hyperlink w:anchor="_Toc130312295" w:history="1">
+          <w:hyperlink w:anchor="_Toc132122602" w:history="1">
             <w:r>
               <w:rPr>
                 <w:rStyle w:val="Hyperlink"/>
@@ -1249,7 +1246,7 @@
                 <w:noProof/>
                 <w:webHidden/>
               </w:rPr>
-              <w:instrText xml:space="preserve"> PAGEREF _Toc130312295 \h </w:instrText>
+              <w:instrText xml:space="preserve"> PAGEREF _Toc132122602 \h </w:instrText>
             </w:r>
             <w:r>
               <w:rPr>
@@ -1292,10 +1289,10 @@
               <w:noProof/>
               <w:color w:val="auto"/>
               <w:sz w:val="22"/>
-              <w:lang w:val="sr-Cyrl-RS" w:eastAsia="sr-Cyrl-RS"/>
+              <w:lang w:val="en-US"/>
             </w:rPr>
           </w:pPr>
-          <w:hyperlink w:anchor="_Toc130312296" w:history="1">
+          <w:hyperlink w:anchor="_Toc132122603" w:history="1">
             <w:r>
               <w:rPr>
                 <w:rStyle w:val="Hyperlink"/>
@@ -1309,7 +1306,7 @@
                 <w:noProof/>
                 <w:color w:val="auto"/>
                 <w:sz w:val="22"/>
-                <w:lang w:val="sr-Cyrl-RS" w:eastAsia="sr-Cyrl-RS"/>
+                <w:lang w:val="en-US"/>
               </w:rPr>
               <w:tab/>
             </w:r>
@@ -1339,7 +1336,7 @@
                 <w:noProof/>
                 <w:webHidden/>
               </w:rPr>
-              <w:instrText xml:space="preserve"> PAGEREF _Toc130312296 \h </w:instrText>
+              <w:instrText xml:space="preserve"> PAGEREF _Toc132122603 \h </w:instrText>
             </w:r>
             <w:r>
               <w:rPr>
@@ -1382,10 +1379,10 @@
               <w:noProof/>
               <w:color w:val="auto"/>
               <w:sz w:val="22"/>
-              <w:lang w:val="sr-Cyrl-RS" w:eastAsia="sr-Cyrl-RS"/>
+              <w:lang w:val="en-US"/>
             </w:rPr>
           </w:pPr>
-          <w:hyperlink w:anchor="_Toc130312297" w:history="1">
+          <w:hyperlink w:anchor="_Toc132122604" w:history="1">
             <w:r>
               <w:rPr>
                 <w:rStyle w:val="Hyperlink"/>
@@ -1399,7 +1396,7 @@
                 <w:noProof/>
                 <w:color w:val="auto"/>
                 <w:sz w:val="22"/>
-                <w:lang w:val="sr-Cyrl-RS" w:eastAsia="sr-Cyrl-RS"/>
+                <w:lang w:val="en-US"/>
               </w:rPr>
               <w:tab/>
             </w:r>
@@ -1429,7 +1426,7 @@
                 <w:noProof/>
                 <w:webHidden/>
               </w:rPr>
-              <w:instrText xml:space="preserve"> PAGEREF _Toc130312297 \h </w:instrText>
+              <w:instrText xml:space="preserve"> PAGEREF _Toc132122604 \h </w:instrText>
             </w:r>
             <w:r>
               <w:rPr>
@@ -1472,10 +1469,10 @@
               <w:noProof/>
               <w:color w:val="auto"/>
               <w:sz w:val="22"/>
-              <w:lang w:val="sr-Cyrl-RS" w:eastAsia="sr-Cyrl-RS"/>
+              <w:lang w:val="en-US"/>
             </w:rPr>
           </w:pPr>
-          <w:hyperlink w:anchor="_Toc130312298" w:history="1">
+          <w:hyperlink w:anchor="_Toc132122605" w:history="1">
             <w:r>
               <w:rPr>
                 <w:rStyle w:val="Hyperlink"/>
@@ -1490,7 +1487,7 @@
                 <w:noProof/>
                 <w:color w:val="auto"/>
                 <w:sz w:val="22"/>
-                <w:lang w:val="sr-Cyrl-RS" w:eastAsia="sr-Cyrl-RS"/>
+                <w:lang w:val="en-US"/>
               </w:rPr>
               <w:tab/>
             </w:r>
@@ -1520,7 +1517,7 @@
                 <w:noProof/>
                 <w:webHidden/>
               </w:rPr>
-              <w:instrText xml:space="preserve"> PAGEREF _Toc130312298 \h </w:instrText>
+              <w:instrText xml:space="preserve"> PAGEREF _Toc132122605 \h </w:instrText>
             </w:r>
             <w:r>
               <w:rPr>
@@ -1563,10 +1560,10 @@
               <w:noProof/>
               <w:color w:val="auto"/>
               <w:sz w:val="22"/>
-              <w:lang w:val="sr-Cyrl-RS" w:eastAsia="sr-Cyrl-RS"/>
+              <w:lang w:val="en-US"/>
             </w:rPr>
           </w:pPr>
-          <w:hyperlink w:anchor="_Toc130312299" w:history="1">
+          <w:hyperlink w:anchor="_Toc132122606" w:history="1">
             <w:r>
               <w:rPr>
                 <w:rStyle w:val="Hyperlink"/>
@@ -1581,7 +1578,7 @@
                 <w:noProof/>
                 <w:color w:val="auto"/>
                 <w:sz w:val="22"/>
-                <w:lang w:val="sr-Cyrl-RS" w:eastAsia="sr-Cyrl-RS"/>
+                <w:lang w:val="en-US"/>
               </w:rPr>
               <w:tab/>
             </w:r>
@@ -1611,7 +1608,7 @@
                 <w:noProof/>
                 <w:webHidden/>
               </w:rPr>
-              <w:instrText xml:space="preserve"> PAGEREF _Toc130312299 \h </w:instrText>
+              <w:instrText xml:space="preserve"> PAGEREF _Toc132122606 \h </w:instrText>
             </w:r>
             <w:r>
               <w:rPr>
@@ -1654,10 +1651,10 @@
               <w:noProof/>
               <w:color w:val="auto"/>
               <w:sz w:val="22"/>
-              <w:lang w:val="sr-Cyrl-RS" w:eastAsia="sr-Cyrl-RS"/>
+              <w:lang w:val="en-US"/>
             </w:rPr>
           </w:pPr>
-          <w:hyperlink w:anchor="_Toc130312300" w:history="1">
+          <w:hyperlink w:anchor="_Toc132122607" w:history="1">
             <w:r>
               <w:rPr>
                 <w:rStyle w:val="Hyperlink"/>
@@ -1671,7 +1668,7 @@
                 <w:noProof/>
                 <w:color w:val="auto"/>
                 <w:sz w:val="22"/>
-                <w:lang w:val="sr-Cyrl-RS" w:eastAsia="sr-Cyrl-RS"/>
+                <w:lang w:val="en-US"/>
               </w:rPr>
               <w:tab/>
             </w:r>
@@ -1701,7 +1698,7 @@
                 <w:noProof/>
                 <w:webHidden/>
               </w:rPr>
-              <w:instrText xml:space="preserve"> PAGEREF _Toc130312300 \h </w:instrText>
+              <w:instrText xml:space="preserve"> PAGEREF _Toc132122607 \h </w:instrText>
             </w:r>
             <w:r>
               <w:rPr>
@@ -1744,10 +1741,10 @@
               <w:noProof/>
               <w:color w:val="auto"/>
               <w:sz w:val="22"/>
-              <w:lang w:val="sr-Cyrl-RS" w:eastAsia="sr-Cyrl-RS"/>
+              <w:lang w:val="en-US"/>
             </w:rPr>
           </w:pPr>
-          <w:hyperlink w:anchor="_Toc130312301" w:history="1">
+          <w:hyperlink w:anchor="_Toc132122608" w:history="1">
             <w:r>
               <w:rPr>
                 <w:rStyle w:val="Hyperlink"/>
@@ -1761,7 +1758,7 @@
                 <w:noProof/>
                 <w:color w:val="auto"/>
                 <w:sz w:val="22"/>
-                <w:lang w:val="sr-Cyrl-RS" w:eastAsia="sr-Cyrl-RS"/>
+                <w:lang w:val="en-US"/>
               </w:rPr>
               <w:tab/>
             </w:r>
@@ -1791,7 +1788,7 @@
                 <w:noProof/>
                 <w:webHidden/>
               </w:rPr>
-              <w:instrText xml:space="preserve"> PAGEREF _Toc130312301 \h </w:instrText>
+              <w:instrText xml:space="preserve"> PAGEREF _Toc132122608 \h </w:instrText>
             </w:r>
             <w:r>
               <w:rPr>
@@ -1834,10 +1831,10 @@
               <w:noProof/>
               <w:color w:val="auto"/>
               <w:sz w:val="22"/>
-              <w:lang w:val="sr-Cyrl-RS" w:eastAsia="sr-Cyrl-RS"/>
+              <w:lang w:val="en-US"/>
             </w:rPr>
           </w:pPr>
-          <w:hyperlink w:anchor="_Toc130312302" w:history="1">
+          <w:hyperlink w:anchor="_Toc132122609" w:history="1">
             <w:r>
               <w:rPr>
                 <w:rStyle w:val="Hyperlink"/>
@@ -1852,7 +1849,7 @@
                 <w:noProof/>
                 <w:color w:val="auto"/>
                 <w:sz w:val="22"/>
-                <w:lang w:val="sr-Cyrl-RS" w:eastAsia="sr-Cyrl-RS"/>
+                <w:lang w:val="en-US"/>
               </w:rPr>
               <w:tab/>
             </w:r>
@@ -1882,7 +1879,7 @@
                 <w:noProof/>
                 <w:webHidden/>
               </w:rPr>
-              <w:instrText xml:space="preserve"> PAGEREF _Toc130312302 \h </w:instrText>
+              <w:instrText xml:space="preserve"> PAGEREF _Toc132122609 \h </w:instrText>
             </w:r>
             <w:r>
               <w:rPr>
@@ -1925,10 +1922,10 @@
               <w:noProof/>
               <w:color w:val="auto"/>
               <w:sz w:val="22"/>
-              <w:lang w:val="sr-Cyrl-RS" w:eastAsia="sr-Cyrl-RS"/>
+              <w:lang w:val="en-US"/>
             </w:rPr>
           </w:pPr>
-          <w:hyperlink w:anchor="_Toc130312303" w:history="1">
+          <w:hyperlink w:anchor="_Toc132122610" w:history="1">
             <w:r>
               <w:rPr>
                 <w:rStyle w:val="Hyperlink"/>
@@ -1943,7 +1940,7 @@
                 <w:noProof/>
                 <w:color w:val="auto"/>
                 <w:sz w:val="22"/>
-                <w:lang w:val="sr-Cyrl-RS" w:eastAsia="sr-Cyrl-RS"/>
+                <w:lang w:val="en-US"/>
               </w:rPr>
               <w:tab/>
             </w:r>
@@ -1973,7 +1970,7 @@
                 <w:noProof/>
                 <w:webHidden/>
               </w:rPr>
-              <w:instrText xml:space="preserve"> PAGEREF _Toc130312303 \h </w:instrText>
+              <w:instrText xml:space="preserve"> PAGEREF _Toc132122610 \h </w:instrText>
             </w:r>
             <w:r>
               <w:rPr>
@@ -2016,10 +2013,10 @@
               <w:noProof/>
               <w:color w:val="auto"/>
               <w:sz w:val="22"/>
-              <w:lang w:val="sr-Cyrl-RS" w:eastAsia="sr-Cyrl-RS"/>
+              <w:lang w:val="en-US"/>
             </w:rPr>
           </w:pPr>
-          <w:hyperlink w:anchor="_Toc130312304" w:history="1">
+          <w:hyperlink w:anchor="_Toc132122611" w:history="1">
             <w:r>
               <w:rPr>
                 <w:rStyle w:val="Hyperlink"/>
@@ -2034,7 +2031,7 @@
                 <w:noProof/>
                 <w:color w:val="auto"/>
                 <w:sz w:val="22"/>
-                <w:lang w:val="sr-Cyrl-RS" w:eastAsia="sr-Cyrl-RS"/>
+                <w:lang w:val="en-US"/>
               </w:rPr>
               <w:tab/>
             </w:r>
@@ -2064,7 +2061,7 @@
                 <w:noProof/>
                 <w:webHidden/>
               </w:rPr>
-              <w:instrText xml:space="preserve"> PAGEREF _Toc130312304 \h </w:instrText>
+              <w:instrText xml:space="preserve"> PAGEREF _Toc132122611 \h </w:instrText>
             </w:r>
             <w:r>
               <w:rPr>
@@ -2107,10 +2104,10 @@
               <w:noProof/>
               <w:color w:val="auto"/>
               <w:sz w:val="22"/>
-              <w:lang w:val="sr-Cyrl-RS" w:eastAsia="sr-Cyrl-RS"/>
+              <w:lang w:val="en-US"/>
             </w:rPr>
           </w:pPr>
-          <w:hyperlink w:anchor="_Toc130312305" w:history="1">
+          <w:hyperlink w:anchor="_Toc132122612" w:history="1">
             <w:r>
               <w:rPr>
                 <w:rStyle w:val="Hyperlink"/>
@@ -2125,7 +2122,7 @@
                 <w:noProof/>
                 <w:color w:val="auto"/>
                 <w:sz w:val="22"/>
-                <w:lang w:val="sr-Cyrl-RS" w:eastAsia="sr-Cyrl-RS"/>
+                <w:lang w:val="en-US"/>
               </w:rPr>
               <w:tab/>
             </w:r>
@@ -2155,7 +2152,7 @@
                 <w:noProof/>
                 <w:webHidden/>
               </w:rPr>
-              <w:instrText xml:space="preserve"> PAGEREF _Toc130312305 \h </w:instrText>
+              <w:instrText xml:space="preserve"> PAGEREF _Toc132122612 \h </w:instrText>
             </w:r>
             <w:r>
               <w:rPr>
@@ -2198,10 +2195,10 @@
               <w:noProof/>
               <w:color w:val="auto"/>
               <w:sz w:val="22"/>
-              <w:lang w:val="sr-Cyrl-RS" w:eastAsia="sr-Cyrl-RS"/>
+              <w:lang w:val="en-US"/>
             </w:rPr>
           </w:pPr>
-          <w:hyperlink w:anchor="_Toc130312306" w:history="1">
+          <w:hyperlink w:anchor="_Toc132122613" w:history="1">
             <w:r>
               <w:rPr>
                 <w:rStyle w:val="Hyperlink"/>
@@ -2216,7 +2213,7 @@
                 <w:noProof/>
                 <w:color w:val="auto"/>
                 <w:sz w:val="22"/>
-                <w:lang w:val="sr-Cyrl-RS" w:eastAsia="sr-Cyrl-RS"/>
+                <w:lang w:val="en-US"/>
               </w:rPr>
               <w:tab/>
             </w:r>
@@ -2225,7 +2222,7 @@
                 <w:rStyle w:val="Hyperlink"/>
                 <w:noProof/>
               </w:rPr>
-              <w:t>Moderator</w:t>
+              <w:t>Administrator</w:t>
             </w:r>
             <w:r>
               <w:rPr>
@@ -2246,7 +2243,97 @@
                 <w:noProof/>
                 <w:webHidden/>
               </w:rPr>
-              <w:instrText xml:space="preserve"> PAGEREF _Toc130312306 \h </w:instrText>
+              <w:instrText xml:space="preserve"> PAGEREF _Toc132122613 \h </w:instrText>
+            </w:r>
+            <w:r>
+              <w:rPr>
+                <w:noProof/>
+                <w:webHidden/>
+              </w:rPr>
+            </w:r>
+            <w:r>
+              <w:rPr>
+                <w:noProof/>
+                <w:webHidden/>
+              </w:rPr>
+              <w:fldChar w:fldCharType="separate"/>
+            </w:r>
+            <w:r>
+              <w:rPr>
+                <w:noProof/>
+                <w:webHidden/>
+              </w:rPr>
+              <w:t>7</w:t>
+            </w:r>
+            <w:r>
+              <w:rPr>
+                <w:noProof/>
+                <w:webHidden/>
+              </w:rPr>
+              <w:fldChar w:fldCharType="end"/>
+            </w:r>
+          </w:hyperlink>
+        </w:p>
+        <w:p>
+          <w:pPr>
+            <w:pStyle w:val="TOC1"/>
+            <w:tabs>
+              <w:tab w:val="left" w:pos="440"/>
+              <w:tab w:val="right" w:leader="dot" w:pos="10790"/>
+            </w:tabs>
+            <w:rPr>
+              <w:b w:val="0"/>
+              <w:noProof/>
+              <w:color w:val="auto"/>
+              <w:sz w:val="22"/>
+              <w:lang w:val="en-US"/>
+            </w:rPr>
+          </w:pPr>
+          <w:hyperlink w:anchor="_Toc132122614" w:history="1">
+            <w:r>
+              <w:rPr>
+                <w:rStyle w:val="Hyperlink"/>
+                <w:noProof/>
+              </w:rPr>
+              <w:t>4.</w:t>
+            </w:r>
+            <w:r>
+              <w:rPr>
+                <w:b w:val="0"/>
+                <w:noProof/>
+                <w:color w:val="auto"/>
+                <w:sz w:val="22"/>
+                <w:lang w:val="en-US"/>
+              </w:rPr>
+              <w:tab/>
+            </w:r>
+            <w:r>
+              <w:rPr>
+                <w:rStyle w:val="Hyperlink"/>
+                <w:noProof/>
+              </w:rPr>
+              <w:t>Opis proizvoda</w:t>
+            </w:r>
+            <w:r>
+              <w:rPr>
+                <w:noProof/>
+                <w:webHidden/>
+              </w:rPr>
+              <w:tab/>
+            </w:r>
+            <w:r>
+              <w:rPr>
+                <w:noProof/>
+                <w:webHidden/>
+              </w:rPr>
+              <w:fldChar w:fldCharType="begin"/>
+            </w:r>
+            <w:r>
+              <w:rPr>
+                <w:noProof/>
+                <w:webHidden/>
+              </w:rPr>
+              <w:instrText xml:space="preserve"> PAGEREF _Toc132122614 \h </w:instrText>
             </w:r>
             <w:r>
               <w:rPr>
@@ -2289,10 +2376,10 @@
               <w:noProof/>
               <w:color w:val="auto"/>
               <w:sz w:val="22"/>
-              <w:lang w:val="sr-Cyrl-RS" w:eastAsia="sr-Cyrl-RS"/>
+              <w:lang w:val="en-US"/>
             </w:rPr>
           </w:pPr>
-          <w:hyperlink w:anchor="_Toc130312307" w:history="1">
+          <w:hyperlink w:anchor="_Toc132122615" w:history="1">
             <w:r>
               <w:rPr>
                 <w:rStyle w:val="Hyperlink"/>
@@ -2307,7 +2394,7 @@
                 <w:noProof/>
                 <w:color w:val="auto"/>
                 <w:sz w:val="22"/>
-                <w:lang w:val="sr-Cyrl-RS" w:eastAsia="sr-Cyrl-RS"/>
+                <w:lang w:val="en-US"/>
               </w:rPr>
               <w:tab/>
             </w:r>
@@ -2316,7 +2403,7 @@
                 <w:rStyle w:val="Hyperlink"/>
                 <w:noProof/>
               </w:rPr>
-              <w:t>Administrator</w:t>
+              <w:t>Pregled arhitekture sistema</w:t>
             </w:r>
             <w:r>
               <w:rPr>
@@ -2337,7 +2424,98 @@
                 <w:noProof/>
                 <w:webHidden/>
               </w:rPr>
-              <w:instrText xml:space="preserve"> PAGEREF _Toc130312307 \h </w:instrText>
+              <w:instrText xml:space="preserve"> PAGEREF _Toc132122615 \h </w:instrText>
+            </w:r>
+            <w:r>
+              <w:rPr>
+                <w:noProof/>
+                <w:webHidden/>
+              </w:rPr>
+            </w:r>
+            <w:r>
+              <w:rPr>
+                <w:noProof/>
+                <w:webHidden/>
+              </w:rPr>
+              <w:fldChar w:fldCharType="separate"/>
+            </w:r>
+            <w:r>
+              <w:rPr>
+                <w:noProof/>
+                <w:webHidden/>
+              </w:rPr>
+              <w:t>7</w:t>
+            </w:r>
+            <w:r>
+              <w:rPr>
+                <w:noProof/>
+                <w:webHidden/>
+              </w:rPr>
+              <w:fldChar w:fldCharType="end"/>
+            </w:r>
+          </w:hyperlink>
+        </w:p>
+        <w:p>
+          <w:pPr>
+            <w:pStyle w:val="TOC2"/>
+            <w:tabs>
+              <w:tab w:val="left" w:pos="880"/>
+              <w:tab w:val="right" w:leader="dot" w:pos="10790"/>
+            </w:tabs>
+            <w:rPr>
+              <w:b w:val="0"/>
+              <w:noProof/>
+              <w:color w:val="auto"/>
+              <w:sz w:val="22"/>
+              <w:lang w:val="en-US"/>
+            </w:rPr>
+          </w:pPr>
+          <w:hyperlink w:anchor="_Toc132122616" w:history="1">
+            <w:r>
+              <w:rPr>
+                <w:rStyle w:val="Hyperlink"/>
+                <w:rFonts w:ascii="Wingdings" w:hAnsi="Wingdings"/>
+                <w:noProof/>
+              </w:rPr>
+              <w:t></w:t>
+            </w:r>
+            <w:r>
+              <w:rPr>
+                <w:b w:val="0"/>
+                <w:noProof/>
+                <w:color w:val="auto"/>
+                <w:sz w:val="22"/>
+                <w:lang w:val="en-US"/>
+              </w:rPr>
+              <w:tab/>
+            </w:r>
+            <w:r>
+              <w:rPr>
+                <w:rStyle w:val="Hyperlink"/>
+                <w:noProof/>
+              </w:rPr>
+              <w:t>Pregled karakteristika</w:t>
+            </w:r>
+            <w:r>
+              <w:rPr>
+                <w:noProof/>
+                <w:webHidden/>
+              </w:rPr>
+              <w:tab/>
+            </w:r>
+            <w:r>
+              <w:rPr>
+                <w:noProof/>
+                <w:webHidden/>
+              </w:rPr>
+              <w:fldChar w:fldCharType="begin"/>
+            </w:r>
+            <w:r>
+              <w:rPr>
+                <w:noProof/>
+                <w:webHidden/>
+              </w:rPr>
+              <w:instrText xml:space="preserve"> PAGEREF _Toc132122616 \h </w:instrText>
             </w:r>
             <w:r>
               <w:rPr>
@@ -2380,16 +2558,16 @@
               <w:noProof/>
               <w:color w:val="auto"/>
               <w:sz w:val="22"/>
-              <w:lang w:val="sr-Cyrl-RS" w:eastAsia="sr-Cyrl-RS"/>
+              <w:lang w:val="en-US"/>
             </w:rPr>
           </w:pPr>
-          <w:hyperlink w:anchor="_Toc130312308" w:history="1">
+          <w:hyperlink w:anchor="_Toc132122617" w:history="1">
             <w:r>
               <w:rPr>
                 <w:rStyle w:val="Hyperlink"/>
                 <w:noProof/>
               </w:rPr>
-              <w:t>4.</w:t>
+              <w:t>5.</w:t>
             </w:r>
             <w:r>
               <w:rPr>
@@ -2397,7 +2575,7 @@
                 <w:noProof/>
                 <w:color w:val="auto"/>
                 <w:sz w:val="22"/>
-                <w:lang w:val="sr-Cyrl-RS" w:eastAsia="sr-Cyrl-RS"/>
+                <w:lang w:val="en-US"/>
               </w:rPr>
               <w:tab/>
             </w:r>
@@ -2406,7 +2584,7 @@
                 <w:rStyle w:val="Hyperlink"/>
                 <w:noProof/>
               </w:rPr>
-              <w:t>Opis proizvoda</w:t>
+              <w:t>Funkcionalni zahtevi</w:t>
             </w:r>
             <w:r>
               <w:rPr>
@@ -2427,7 +2605,7 @@
                 <w:noProof/>
                 <w:webHidden/>
               </w:rPr>
-              <w:instrText xml:space="preserve"> PAGEREF _Toc130312308 \h </w:instrText>
+              <w:instrText xml:space="preserve"> PAGEREF _Toc132122617 \h </w:instrText>
             </w:r>
             <w:r>
               <w:rPr>
@@ -2447,7 +2625,7 @@
                 <w:noProof/>
                 <w:webHidden/>
               </w:rPr>
-              <w:t>7</w:t>
+              <w:t>8</w:t>
             </w:r>
             <w:r>
               <w:rPr>
@@ -2470,10 +2648,10 @@
               <w:noProof/>
               <w:color w:val="auto"/>
               <w:sz w:val="22"/>
-              <w:lang w:val="sr-Cyrl-RS" w:eastAsia="sr-Cyrl-RS"/>
+              <w:lang w:val="en-US"/>
             </w:rPr>
           </w:pPr>
-          <w:hyperlink w:anchor="_Toc130312309" w:history="1">
+          <w:hyperlink w:anchor="_Toc132122618" w:history="1">
             <w:r>
               <w:rPr>
                 <w:rStyle w:val="Hyperlink"/>
@@ -2488,7 +2666,7 @@
                 <w:noProof/>
                 <w:color w:val="auto"/>
                 <w:sz w:val="22"/>
-                <w:lang w:val="sr-Cyrl-RS" w:eastAsia="sr-Cyrl-RS"/>
+                <w:lang w:val="en-US"/>
               </w:rPr>
               <w:tab/>
             </w:r>
@@ -2497,7 +2675,7 @@
                 <w:rStyle w:val="Hyperlink"/>
                 <w:noProof/>
               </w:rPr>
-              <w:t>Pregled arhitekture sistema</w:t>
+              <w:t>Prijava na sistem različitih kategorija korisnika</w:t>
             </w:r>
             <w:r>
               <w:rPr>
@@ -2518,7 +2696,7 @@
                 <w:noProof/>
                 <w:webHidden/>
               </w:rPr>
-              <w:instrText xml:space="preserve"> PAGEREF _Toc130312309 \h </w:instrText>
+              <w:instrText xml:space="preserve"> PAGEREF _Toc132122618 \h </w:instrText>
             </w:r>
             <w:r>
               <w:rPr>
@@ -2538,7 +2716,7 @@
                 <w:noProof/>
                 <w:webHidden/>
               </w:rPr>
-              <w:t>7</w:t>
+              <w:t>8</w:t>
             </w:r>
             <w:r>
               <w:rPr>
@@ -2561,10 +2739,10 @@
               <w:noProof/>
               <w:color w:val="auto"/>
               <w:sz w:val="22"/>
-              <w:lang w:val="sr-Cyrl-RS" w:eastAsia="sr-Cyrl-RS"/>
+              <w:lang w:val="en-US"/>
             </w:rPr>
           </w:pPr>
-          <w:hyperlink w:anchor="_Toc130312310" w:history="1">
+          <w:hyperlink w:anchor="_Toc132122619" w:history="1">
             <w:r>
               <w:rPr>
                 <w:rStyle w:val="Hyperlink"/>
@@ -2579,7 +2757,7 @@
                 <w:noProof/>
                 <w:color w:val="auto"/>
                 <w:sz w:val="22"/>
-                <w:lang w:val="sr-Cyrl-RS" w:eastAsia="sr-Cyrl-RS"/>
+                <w:lang w:val="en-US"/>
               </w:rPr>
               <w:tab/>
             </w:r>
@@ -2588,7 +2766,7 @@
                 <w:rStyle w:val="Hyperlink"/>
                 <w:noProof/>
               </w:rPr>
-              <w:t>Pregled karakteristika</w:t>
+              <w:t>Funkcionalnosti pretrage i pregleda instanci</w:t>
             </w:r>
             <w:r>
               <w:rPr>
@@ -2609,7 +2787,7 @@
                 <w:noProof/>
                 <w:webHidden/>
               </w:rPr>
-              <w:instrText xml:space="preserve"> PAGEREF _Toc130312310 \h </w:instrText>
+              <w:instrText xml:space="preserve"> PAGEREF _Toc132122619 \h </w:instrText>
             </w:r>
             <w:r>
               <w:rPr>
@@ -2629,7 +2807,371 @@
                 <w:noProof/>
                 <w:webHidden/>
               </w:rPr>
-              <w:t>7</w:t>
+              <w:t>8</w:t>
+            </w:r>
+            <w:r>
+              <w:rPr>
+                <w:noProof/>
+                <w:webHidden/>
+              </w:rPr>
+              <w:fldChar w:fldCharType="end"/>
+            </w:r>
+          </w:hyperlink>
+        </w:p>
+        <w:p>
+          <w:pPr>
+            <w:pStyle w:val="TOC2"/>
+            <w:tabs>
+              <w:tab w:val="left" w:pos="880"/>
+              <w:tab w:val="right" w:leader="dot" w:pos="10790"/>
+            </w:tabs>
+            <w:rPr>
+              <w:b w:val="0"/>
+              <w:noProof/>
+              <w:color w:val="auto"/>
+              <w:sz w:val="22"/>
+              <w:lang w:val="en-US"/>
+            </w:rPr>
+          </w:pPr>
+          <w:hyperlink w:anchor="_Toc132122620" w:history="1">
+            <w:r>
+              <w:rPr>
+                <w:rStyle w:val="Hyperlink"/>
+                <w:rFonts w:ascii="Wingdings" w:hAnsi="Wingdings"/>
+                <w:noProof/>
+              </w:rPr>
+              <w:t></w:t>
+            </w:r>
+            <w:r>
+              <w:rPr>
+                <w:b w:val="0"/>
+                <w:noProof/>
+                <w:color w:val="auto"/>
+                <w:sz w:val="22"/>
+                <w:lang w:val="en-US"/>
+              </w:rPr>
+              <w:tab/>
+            </w:r>
+            <w:r>
+              <w:rPr>
+                <w:rStyle w:val="Hyperlink"/>
+                <w:noProof/>
+              </w:rPr>
+              <w:t>Funkcionalnosti recenzija i kolekcija</w:t>
+            </w:r>
+            <w:r>
+              <w:rPr>
+                <w:noProof/>
+                <w:webHidden/>
+              </w:rPr>
+              <w:tab/>
+            </w:r>
+            <w:r>
+              <w:rPr>
+                <w:noProof/>
+                <w:webHidden/>
+              </w:rPr>
+              <w:fldChar w:fldCharType="begin"/>
+            </w:r>
+            <w:r>
+              <w:rPr>
+                <w:noProof/>
+                <w:webHidden/>
+              </w:rPr>
+              <w:instrText xml:space="preserve"> PAGEREF _Toc132122620 \h </w:instrText>
+            </w:r>
+            <w:r>
+              <w:rPr>
+                <w:noProof/>
+                <w:webHidden/>
+              </w:rPr>
+            </w:r>
+            <w:r>
+              <w:rPr>
+                <w:noProof/>
+                <w:webHidden/>
+              </w:rPr>
+              <w:fldChar w:fldCharType="separate"/>
+            </w:r>
+            <w:r>
+              <w:rPr>
+                <w:noProof/>
+                <w:webHidden/>
+              </w:rPr>
+              <w:t>9</w:t>
+            </w:r>
+            <w:r>
+              <w:rPr>
+                <w:noProof/>
+                <w:webHidden/>
+              </w:rPr>
+              <w:fldChar w:fldCharType="end"/>
+            </w:r>
+          </w:hyperlink>
+        </w:p>
+        <w:p>
+          <w:pPr>
+            <w:pStyle w:val="TOC2"/>
+            <w:tabs>
+              <w:tab w:val="left" w:pos="880"/>
+              <w:tab w:val="right" w:leader="dot" w:pos="10790"/>
+            </w:tabs>
+            <w:rPr>
+              <w:b w:val="0"/>
+              <w:noProof/>
+              <w:color w:val="auto"/>
+              <w:sz w:val="22"/>
+              <w:lang w:val="en-US"/>
+            </w:rPr>
+          </w:pPr>
+          <w:hyperlink w:anchor="_Toc132122621" w:history="1">
+            <w:r>
+              <w:rPr>
+                <w:rStyle w:val="Hyperlink"/>
+                <w:rFonts w:ascii="Wingdings" w:hAnsi="Wingdings"/>
+                <w:noProof/>
+              </w:rPr>
+              <w:t></w:t>
+            </w:r>
+            <w:r>
+              <w:rPr>
+                <w:b w:val="0"/>
+                <w:noProof/>
+                <w:color w:val="auto"/>
+                <w:sz w:val="22"/>
+                <w:lang w:val="en-US"/>
+              </w:rPr>
+              <w:tab/>
+            </w:r>
+            <w:r>
+              <w:rPr>
+                <w:rStyle w:val="Hyperlink"/>
+                <w:noProof/>
+              </w:rPr>
+              <w:t>Funkcionalnosti postavljanja i praćenja sadržaja</w:t>
+            </w:r>
+            <w:r>
+              <w:rPr>
+                <w:noProof/>
+                <w:webHidden/>
+              </w:rPr>
+              <w:tab/>
+            </w:r>
+            <w:r>
+              <w:rPr>
+                <w:noProof/>
+                <w:webHidden/>
+              </w:rPr>
+              <w:fldChar w:fldCharType="begin"/>
+            </w:r>
+            <w:r>
+              <w:rPr>
+                <w:noProof/>
+                <w:webHidden/>
+              </w:rPr>
+              <w:instrText xml:space="preserve"> PAGEREF _Toc132122621 \h </w:instrText>
+            </w:r>
+            <w:r>
+              <w:rPr>
+                <w:noProof/>
+                <w:webHidden/>
+              </w:rPr>
+            </w:r>
+            <w:r>
+              <w:rPr>
+                <w:noProof/>
+                <w:webHidden/>
+              </w:rPr>
+              <w:fldChar w:fldCharType="separate"/>
+            </w:r>
+            <w:r>
+              <w:rPr>
+                <w:noProof/>
+                <w:webHidden/>
+              </w:rPr>
+              <w:t>9</w:t>
+            </w:r>
+            <w:r>
+              <w:rPr>
+                <w:noProof/>
+                <w:webHidden/>
+              </w:rPr>
+              <w:fldChar w:fldCharType="end"/>
+            </w:r>
+          </w:hyperlink>
+        </w:p>
+        <w:p>
+          <w:pPr>
+            <w:pStyle w:val="TOC2"/>
+            <w:tabs>
+              <w:tab w:val="left" w:pos="880"/>
+              <w:tab w:val="right" w:leader="dot" w:pos="10790"/>
+            </w:tabs>
+            <w:rPr>
+              <w:b w:val="0"/>
+              <w:noProof/>
+              <w:color w:val="auto"/>
+              <w:sz w:val="22"/>
+              <w:lang w:val="en-US"/>
+            </w:rPr>
+          </w:pPr>
+          <w:hyperlink w:anchor="_Toc132122622" w:history="1">
+            <w:r>
+              <w:rPr>
+                <w:rStyle w:val="Hyperlink"/>
+                <w:rFonts w:ascii="Wingdings" w:hAnsi="Wingdings"/>
+                <w:noProof/>
+              </w:rPr>
+              <w:t></w:t>
+            </w:r>
+            <w:r>
+              <w:rPr>
+                <w:b w:val="0"/>
+                <w:noProof/>
+                <w:color w:val="auto"/>
+                <w:sz w:val="22"/>
+                <w:lang w:val="en-US"/>
+              </w:rPr>
+              <w:tab/>
+            </w:r>
+            <w:r>
+              <w:rPr>
+                <w:rStyle w:val="Hyperlink"/>
+                <w:noProof/>
+              </w:rPr>
+              <w:t>Funkcionalnosti publikovanja izdanja i licitacija</w:t>
+            </w:r>
+            <w:r>
+              <w:rPr>
+                <w:noProof/>
+                <w:webHidden/>
+              </w:rPr>
+              <w:tab/>
+            </w:r>
+            <w:r>
+              <w:rPr>
+                <w:noProof/>
+                <w:webHidden/>
+              </w:rPr>
+              <w:fldChar w:fldCharType="begin"/>
+            </w:r>
+            <w:r>
+              <w:rPr>
+                <w:noProof/>
+                <w:webHidden/>
+              </w:rPr>
+              <w:instrText xml:space="preserve"> PAGEREF _Toc132122622 \h </w:instrText>
+            </w:r>
+            <w:r>
+              <w:rPr>
+                <w:noProof/>
+                <w:webHidden/>
+              </w:rPr>
+            </w:r>
+            <w:r>
+              <w:rPr>
+                <w:noProof/>
+                <w:webHidden/>
+              </w:rPr>
+              <w:fldChar w:fldCharType="separate"/>
+            </w:r>
+            <w:r>
+              <w:rPr>
+                <w:noProof/>
+                <w:webHidden/>
+              </w:rPr>
+              <w:t>10</w:t>
+            </w:r>
+            <w:r>
+              <w:rPr>
+                <w:noProof/>
+                <w:webHidden/>
+              </w:rPr>
+              <w:fldChar w:fldCharType="end"/>
+            </w:r>
+          </w:hyperlink>
+        </w:p>
+        <w:p>
+          <w:pPr>
+            <w:pStyle w:val="TOC2"/>
+            <w:tabs>
+              <w:tab w:val="left" w:pos="880"/>
+              <w:tab w:val="right" w:leader="dot" w:pos="10790"/>
+            </w:tabs>
+            <w:rPr>
+              <w:b w:val="0"/>
+              <w:noProof/>
+              <w:color w:val="auto"/>
+              <w:sz w:val="22"/>
+              <w:lang w:val="en-US"/>
+            </w:rPr>
+          </w:pPr>
+          <w:hyperlink w:anchor="_Toc132122623" w:history="1">
+            <w:r>
+              <w:rPr>
+                <w:rStyle w:val="Hyperlink"/>
+                <w:rFonts w:ascii="Wingdings" w:hAnsi="Wingdings"/>
+                <w:noProof/>
+              </w:rPr>
+              <w:t></w:t>
+            </w:r>
+            <w:r>
+              <w:rPr>
+                <w:b w:val="0"/>
+                <w:noProof/>
+                <w:color w:val="auto"/>
+                <w:sz w:val="22"/>
+                <w:lang w:val="en-US"/>
+              </w:rPr>
+              <w:tab/>
+            </w:r>
+            <w:r>
+              <w:rPr>
+                <w:rStyle w:val="Hyperlink"/>
+                <w:noProof/>
+              </w:rPr>
+              <w:t>Funkcionalnosti administratora</w:t>
+            </w:r>
+            <w:r>
+              <w:rPr>
+                <w:noProof/>
+                <w:webHidden/>
+              </w:rPr>
+              <w:tab/>
+            </w:r>
+            <w:r>
+              <w:rPr>
+                <w:noProof/>
+                <w:webHidden/>
+              </w:rPr>
+              <w:fldChar w:fldCharType="begin"/>
+            </w:r>
+            <w:r>
+              <w:rPr>
+                <w:noProof/>
+                <w:webHidden/>
+              </w:rPr>
+              <w:instrText xml:space="preserve"> PAGEREF _Toc132122623 \h </w:instrText>
+            </w:r>
+            <w:r>
+              <w:rPr>
+                <w:noProof/>
+                <w:webHidden/>
+              </w:rPr>
+            </w:r>
+            <w:r>
+              <w:rPr>
+                <w:noProof/>
+                <w:webHidden/>
+              </w:rPr>
+              <w:fldChar w:fldCharType="separate"/>
+            </w:r>
+            <w:r>
+              <w:rPr>
+                <w:noProof/>
+                <w:webHidden/>
+              </w:rPr>
+              <w:t>11</w:t>
             </w:r>
             <w:r>
               <w:rPr>
@@ -2652,16 +3194,16 @@
               <w:noProof/>
               <w:color w:val="auto"/>
               <w:sz w:val="22"/>
-              <w:lang w:val="sr-Cyrl-RS" w:eastAsia="sr-Cyrl-RS"/>
+              <w:lang w:val="en-US"/>
             </w:rPr>
           </w:pPr>
-          <w:hyperlink w:anchor="_Toc130312311" w:history="1">
+          <w:hyperlink w:anchor="_Toc132122624" w:history="1">
             <w:r>
               <w:rPr>
                 <w:rStyle w:val="Hyperlink"/>
                 <w:noProof/>
               </w:rPr>
-              <w:t>5.</w:t>
+              <w:t>6.</w:t>
             </w:r>
             <w:r>
               <w:rPr>
@@ -2669,7 +3211,7 @@
                 <w:noProof/>
                 <w:color w:val="auto"/>
                 <w:sz w:val="22"/>
-                <w:lang w:val="sr-Cyrl-RS" w:eastAsia="sr-Cyrl-RS"/>
+                <w:lang w:val="en-US"/>
               </w:rPr>
               <w:tab/>
             </w:r>
@@ -2678,7 +3220,7 @@
                 <w:rStyle w:val="Hyperlink"/>
                 <w:noProof/>
               </w:rPr>
-              <w:t>Funkcionalni zahtevi</w:t>
+              <w:t>Pretpostavke i ograničenja</w:t>
             </w:r>
             <w:r>
               <w:rPr>
@@ -2699,7 +3241,7 @@
                 <w:noProof/>
                 <w:webHidden/>
               </w:rPr>
-              <w:instrText xml:space="preserve"> PAGEREF _Toc130312311 \h </w:instrText>
+              <w:instrText xml:space="preserve"> PAGEREF _Toc132122624 \h </w:instrText>
             </w:r>
             <w:r>
               <w:rPr>
@@ -2719,7 +3261,187 @@
                 <w:noProof/>
                 <w:webHidden/>
               </w:rPr>
-              <w:t>8</w:t>
+              <w:t>11</w:t>
+            </w:r>
+            <w:r>
+              <w:rPr>
+                <w:noProof/>
+                <w:webHidden/>
+              </w:rPr>
+              <w:fldChar w:fldCharType="end"/>
+            </w:r>
+          </w:hyperlink>
+        </w:p>
+        <w:p>
+          <w:pPr>
+            <w:pStyle w:val="TOC1"/>
+            <w:tabs>
+              <w:tab w:val="left" w:pos="440"/>
+              <w:tab w:val="right" w:leader="dot" w:pos="10790"/>
+            </w:tabs>
+            <w:rPr>
+              <w:b w:val="0"/>
+              <w:noProof/>
+              <w:color w:val="auto"/>
+              <w:sz w:val="22"/>
+              <w:lang w:val="en-US"/>
+            </w:rPr>
+          </w:pPr>
+          <w:hyperlink w:anchor="_Toc132122625" w:history="1">
+            <w:r>
+              <w:rPr>
+                <w:rStyle w:val="Hyperlink"/>
+                <w:noProof/>
+              </w:rPr>
+              <w:t>7.</w:t>
+            </w:r>
+            <w:r>
+              <w:rPr>
+                <w:b w:val="0"/>
+                <w:noProof/>
+                <w:color w:val="auto"/>
+                <w:sz w:val="22"/>
+                <w:lang w:val="en-US"/>
+              </w:rPr>
+              <w:tab/>
+            </w:r>
+            <w:r>
+              <w:rPr>
+                <w:rStyle w:val="Hyperlink"/>
+                <w:noProof/>
+              </w:rPr>
+              <w:t>Kvalitet</w:t>
+            </w:r>
+            <w:r>
+              <w:rPr>
+                <w:noProof/>
+                <w:webHidden/>
+              </w:rPr>
+              <w:tab/>
+            </w:r>
+            <w:r>
+              <w:rPr>
+                <w:noProof/>
+                <w:webHidden/>
+              </w:rPr>
+              <w:fldChar w:fldCharType="begin"/>
+            </w:r>
+            <w:r>
+              <w:rPr>
+                <w:noProof/>
+                <w:webHidden/>
+              </w:rPr>
+              <w:instrText xml:space="preserve"> PAGEREF _Toc132122625 \h </w:instrText>
+            </w:r>
+            <w:r>
+              <w:rPr>
+                <w:noProof/>
+                <w:webHidden/>
+              </w:rPr>
+            </w:r>
+            <w:r>
+              <w:rPr>
+                <w:noProof/>
+                <w:webHidden/>
+              </w:rPr>
+              <w:fldChar w:fldCharType="separate"/>
+            </w:r>
+            <w:r>
+              <w:rPr>
+                <w:noProof/>
+                <w:webHidden/>
+              </w:rPr>
+              <w:t>11</w:t>
+            </w:r>
+            <w:r>
+              <w:rPr>
+                <w:noProof/>
+                <w:webHidden/>
+              </w:rPr>
+              <w:fldChar w:fldCharType="end"/>
+            </w:r>
+          </w:hyperlink>
+        </w:p>
+        <w:p>
+          <w:pPr>
+            <w:pStyle w:val="TOC1"/>
+            <w:tabs>
+              <w:tab w:val="left" w:pos="440"/>
+              <w:tab w:val="right" w:leader="dot" w:pos="10790"/>
+            </w:tabs>
+            <w:rPr>
+              <w:b w:val="0"/>
+              <w:noProof/>
+              <w:color w:val="auto"/>
+              <w:sz w:val="22"/>
+              <w:lang w:val="en-US"/>
+            </w:rPr>
+          </w:pPr>
+          <w:hyperlink w:anchor="_Toc132122626" w:history="1">
+            <w:r>
+              <w:rPr>
+                <w:rStyle w:val="Hyperlink"/>
+                <w:noProof/>
+              </w:rPr>
+              <w:t>8.</w:t>
+            </w:r>
+            <w:r>
+              <w:rPr>
+                <w:b w:val="0"/>
+                <w:noProof/>
+                <w:color w:val="auto"/>
+                <w:sz w:val="22"/>
+                <w:lang w:val="en-US"/>
+              </w:rPr>
+              <w:tab/>
+            </w:r>
+            <w:r>
+              <w:rPr>
+                <w:rStyle w:val="Hyperlink"/>
+                <w:noProof/>
+              </w:rPr>
+              <w:t>Nefunkcionalni zahtevi</w:t>
+            </w:r>
+            <w:r>
+              <w:rPr>
+                <w:noProof/>
+                <w:webHidden/>
+              </w:rPr>
+              <w:tab/>
+            </w:r>
+            <w:r>
+              <w:rPr>
+                <w:noProof/>
+                <w:webHidden/>
+              </w:rPr>
+              <w:fldChar w:fldCharType="begin"/>
+            </w:r>
+            <w:r>
+              <w:rPr>
+                <w:noProof/>
+                <w:webHidden/>
+              </w:rPr>
+              <w:instrText xml:space="preserve"> PAGEREF _Toc132122626 \h </w:instrText>
+            </w:r>
+            <w:r>
+              <w:rPr>
+                <w:noProof/>
+                <w:webHidden/>
+              </w:rPr>
+            </w:r>
+            <w:r>
+              <w:rPr>
+                <w:noProof/>
+                <w:webHidden/>
+              </w:rPr>
+              <w:fldChar w:fldCharType="separate"/>
+            </w:r>
+            <w:r>
+              <w:rPr>
+                <w:noProof/>
+                <w:webHidden/>
+              </w:rPr>
+              <w:t>12</w:t>
             </w:r>
             <w:r>
               <w:rPr>
@@ -2742,10 +3464,10 @@
               <w:noProof/>
               <w:color w:val="auto"/>
               <w:sz w:val="22"/>
-              <w:lang w:val="sr-Cyrl-RS" w:eastAsia="sr-Cyrl-RS"/>
+              <w:lang w:val="en-US"/>
             </w:rPr>
           </w:pPr>
-          <w:hyperlink w:anchor="_Toc130312312" w:history="1">
+          <w:hyperlink w:anchor="_Toc132122627" w:history="1">
             <w:r>
               <w:rPr>
                 <w:rStyle w:val="Hyperlink"/>
@@ -2760,7 +3482,7 @@
                 <w:noProof/>
                 <w:color w:val="auto"/>
                 <w:sz w:val="22"/>
-                <w:lang w:val="sr-Cyrl-RS" w:eastAsia="sr-Cyrl-RS"/>
+                <w:lang w:val="en-US"/>
               </w:rPr>
               <w:tab/>
             </w:r>
@@ -2769,7 +3491,7 @@
                 <w:rStyle w:val="Hyperlink"/>
                 <w:noProof/>
               </w:rPr>
-              <w:t>Prijava na sistem različitih kategorija korisnika</w:t>
+              <w:t>Sistemski zahtevi</w:t>
             </w:r>
             <w:r>
               <w:rPr>
@@ -2790,7 +3512,7 @@
                 <w:noProof/>
                 <w:webHidden/>
               </w:rPr>
-              <w:instrText xml:space="preserve"> PAGEREF _Toc130312312 \h </w:instrText>
+              <w:instrText xml:space="preserve"> PAGEREF _Toc132122627 \h </w:instrText>
             </w:r>
             <w:r>
               <w:rPr>
@@ -2810,7 +3532,7 @@
                 <w:noProof/>
                 <w:webHidden/>
               </w:rPr>
-              <w:t>8</w:t>
+              <w:t>12</w:t>
             </w:r>
             <w:r>
               <w:rPr>
@@ -2833,10 +3555,10 @@
               <w:noProof/>
               <w:color w:val="auto"/>
               <w:sz w:val="22"/>
-              <w:lang w:val="sr-Cyrl-RS" w:eastAsia="sr-Cyrl-RS"/>
+              <w:lang w:val="en-US"/>
             </w:rPr>
           </w:pPr>
-          <w:hyperlink w:anchor="_Toc130312313" w:history="1">
+          <w:hyperlink w:anchor="_Toc132122628" w:history="1">
             <w:r>
               <w:rPr>
                 <w:rStyle w:val="Hyperlink"/>
@@ -2851,7 +3573,7 @@
                 <w:noProof/>
                 <w:color w:val="auto"/>
                 <w:sz w:val="22"/>
-                <w:lang w:val="sr-Cyrl-RS" w:eastAsia="sr-Cyrl-RS"/>
+                <w:lang w:val="en-US"/>
               </w:rPr>
               <w:tab/>
             </w:r>
@@ -2860,7 +3582,7 @@
                 <w:rStyle w:val="Hyperlink"/>
                 <w:noProof/>
               </w:rPr>
-              <w:t>Funkcionalnosti pretrage i pregleda instanci</w:t>
+              <w:t>Zahtevi za integritet i autorska prava</w:t>
             </w:r>
             <w:r>
               <w:rPr>
@@ -2881,7 +3603,7 @@
                 <w:noProof/>
                 <w:webHidden/>
               </w:rPr>
-              <w:instrText xml:space="preserve"> PAGEREF _Toc130312313 \h </w:instrText>
+              <w:instrText xml:space="preserve"> PAGEREF _Toc132122628 \h </w:instrText>
             </w:r>
             <w:r>
               <w:rPr>
@@ -2901,7 +3623,7 @@
                 <w:noProof/>
                 <w:webHidden/>
               </w:rPr>
-              <w:t>9</w:t>
+              <w:t>12</w:t>
             </w:r>
             <w:r>
               <w:rPr>
@@ -2924,10 +3646,10 @@
               <w:noProof/>
               <w:color w:val="auto"/>
               <w:sz w:val="22"/>
-              <w:lang w:val="sr-Cyrl-RS" w:eastAsia="sr-Cyrl-RS"/>
+              <w:lang w:val="en-US"/>
             </w:rPr>
           </w:pPr>
-          <w:hyperlink w:anchor="_Toc130312314" w:history="1">
+          <w:hyperlink w:anchor="_Toc132122629" w:history="1">
             <w:r>
               <w:rPr>
                 <w:rStyle w:val="Hyperlink"/>
@@ -2942,7 +3664,7 @@
                 <w:noProof/>
                 <w:color w:val="auto"/>
                 <w:sz w:val="22"/>
-                <w:lang w:val="sr-Cyrl-RS" w:eastAsia="sr-Cyrl-RS"/>
+                <w:lang w:val="en-US"/>
               </w:rPr>
               <w:tab/>
             </w:r>
@@ -2951,7 +3673,7 @@
                 <w:rStyle w:val="Hyperlink"/>
                 <w:noProof/>
               </w:rPr>
-              <w:t>Funkcionalnosti recenzija</w:t>
+              <w:t>Zahtevi za projektnom i korisničkom dokumentacijom</w:t>
             </w:r>
             <w:r>
               <w:rPr>
@@ -2972,7 +3694,7 @@
                 <w:noProof/>
                 <w:webHidden/>
               </w:rPr>
-              <w:instrText xml:space="preserve"> PAGEREF _Toc130312314 \h </w:instrText>
+              <w:instrText xml:space="preserve"> PAGEREF _Toc132122629 \h </w:instrText>
             </w:r>
             <w:r>
               <w:rPr>
@@ -2992,7 +3714,7 @@
                 <w:noProof/>
                 <w:webHidden/>
               </w:rPr>
-              <w:t>9</w:t>
+              <w:t>12</w:t>
             </w:r>
             <w:r>
               <w:rPr>
@@ -3015,10 +3737,10 @@
               <w:noProof/>
               <w:color w:val="auto"/>
               <w:sz w:val="22"/>
-              <w:lang w:val="sr-Cyrl-RS" w:eastAsia="sr-Cyrl-RS"/>
+              <w:lang w:val="en-US"/>
             </w:rPr>
           </w:pPr>
-          <w:hyperlink w:anchor="_Toc130312315" w:history="1">
+          <w:hyperlink w:anchor="_Toc132122630" w:history="1">
             <w:r>
               <w:rPr>
                 <w:rStyle w:val="Hyperlink"/>
@@ -3033,7 +3755,7 @@
                 <w:noProof/>
                 <w:color w:val="auto"/>
                 <w:sz w:val="22"/>
-                <w:lang w:val="sr-Cyrl-RS" w:eastAsia="sr-Cyrl-RS"/>
+                <w:lang w:val="en-US"/>
               </w:rPr>
               <w:tab/>
             </w:r>
@@ -3042,7 +3764,7 @@
                 <w:rStyle w:val="Hyperlink"/>
                 <w:noProof/>
               </w:rPr>
-              <w:t>Funkcionalnosti postavljanja i praćenja sadržaja</w:t>
+              <w:t>Ostali zahtevi</w:t>
             </w:r>
             <w:r>
               <w:rPr>
@@ -3063,7 +3785,7 @@
                 <w:noProof/>
                 <w:webHidden/>
               </w:rPr>
-              <w:instrText xml:space="preserve"> PAGEREF _Toc130312315 \h </w:instrText>
+              <w:instrText xml:space="preserve"> PAGEREF _Toc132122630 \h </w:instrText>
             </w:r>
             <w:r>
               <w:rPr>
@@ -3083,189 +3805,7 @@
                 <w:noProof/>
                 <w:webHidden/>
               </w:rPr>
-              <w:t>10</w:t>
-            </w:r>
-            <w:r>
-              <w:rPr>
-                <w:noProof/>
-                <w:webHidden/>
-              </w:rPr>
-              <w:fldChar w:fldCharType="end"/>
-            </w:r>
-          </w:hyperlink>
-        </w:p>
-        <w:p>
-          <w:pPr>
-            <w:pStyle w:val="TOC2"/>
-            <w:tabs>
-              <w:tab w:val="left" w:pos="880"/>
-              <w:tab w:val="right" w:leader="dot" w:pos="10790"/>
-            </w:tabs>
-            <w:rPr>
-              <w:b w:val="0"/>
-              <w:noProof/>
-              <w:color w:val="auto"/>
-              <w:sz w:val="22"/>
-              <w:lang w:val="sr-Cyrl-RS" w:eastAsia="sr-Cyrl-RS"/>
-            </w:rPr>
-          </w:pPr>
-          <w:hyperlink w:anchor="_Toc130312316" w:history="1">
-            <w:r>
-              <w:rPr>
-                <w:rStyle w:val="Hyperlink"/>
-                <w:rFonts w:ascii="Wingdings" w:hAnsi="Wingdings"/>
-                <w:noProof/>
-              </w:rPr>
-              <w:t></w:t>
-            </w:r>
-            <w:r>
-              <w:rPr>
-                <w:b w:val="0"/>
-                <w:noProof/>
-                <w:color w:val="auto"/>
-                <w:sz w:val="22"/>
-                <w:lang w:val="sr-Cyrl-RS" w:eastAsia="sr-Cyrl-RS"/>
-              </w:rPr>
-              <w:tab/>
-            </w:r>
-            <w:r>
-              <w:rPr>
-                <w:rStyle w:val="Hyperlink"/>
-                <w:noProof/>
-              </w:rPr>
-              <w:t>Funkcionalnosti publikovanja izdanja i licitacija</w:t>
-            </w:r>
-            <w:r>
-              <w:rPr>
-                <w:noProof/>
-                <w:webHidden/>
-              </w:rPr>
-              <w:tab/>
-            </w:r>
-            <w:r>
-              <w:rPr>
-                <w:noProof/>
-                <w:webHidden/>
-              </w:rPr>
-              <w:fldChar w:fldCharType="begin"/>
-            </w:r>
-            <w:r>
-              <w:rPr>
-                <w:noProof/>
-                <w:webHidden/>
-              </w:rPr>
-              <w:instrText xml:space="preserve"> PAGEREF _Toc130312316 \h </w:instrText>
-            </w:r>
-            <w:r>
-              <w:rPr>
-                <w:noProof/>
-                <w:webHidden/>
-              </w:rPr>
-            </w:r>
-            <w:r>
-              <w:rPr>
-                <w:noProof/>
-                <w:webHidden/>
-              </w:rPr>
-              <w:fldChar w:fldCharType="separate"/>
-            </w:r>
-            <w:r>
-              <w:rPr>
-                <w:noProof/>
-                <w:webHidden/>
-              </w:rPr>
-              <w:t>11</w:t>
-            </w:r>
-            <w:r>
-              <w:rPr>
-                <w:noProof/>
-                <w:webHidden/>
-              </w:rPr>
-              <w:fldChar w:fldCharType="end"/>
-            </w:r>
-          </w:hyperlink>
-        </w:p>
-        <w:p>
-          <w:pPr>
-            <w:pStyle w:val="TOC2"/>
-            <w:tabs>
-              <w:tab w:val="left" w:pos="880"/>
-              <w:tab w:val="right" w:leader="dot" w:pos="10790"/>
-            </w:tabs>
-            <w:rPr>
-              <w:b w:val="0"/>
-              <w:noProof/>
-              <w:color w:val="auto"/>
-              <w:sz w:val="22"/>
-              <w:lang w:val="sr-Cyrl-RS" w:eastAsia="sr-Cyrl-RS"/>
-            </w:rPr>
-          </w:pPr>
-          <w:hyperlink w:anchor="_Toc130312317" w:history="1">
-            <w:r>
-              <w:rPr>
-                <w:rStyle w:val="Hyperlink"/>
-                <w:rFonts w:ascii="Wingdings" w:hAnsi="Wingdings"/>
-                <w:noProof/>
-              </w:rPr>
-              <w:t></w:t>
-            </w:r>
-            <w:r>
-              <w:rPr>
-                <w:b w:val="0"/>
-                <w:noProof/>
-                <w:color w:val="auto"/>
-                <w:sz w:val="22"/>
-                <w:lang w:val="sr-Cyrl-RS" w:eastAsia="sr-Cyrl-RS"/>
-              </w:rPr>
-              <w:tab/>
-            </w:r>
-            <w:r>
-              <w:rPr>
-                <w:rStyle w:val="Hyperlink"/>
-                <w:noProof/>
-              </w:rPr>
-              <w:t>Funkcionalnosti administratora i moderatora</w:t>
-            </w:r>
-            <w:r>
-              <w:rPr>
-                <w:noProof/>
-                <w:webHidden/>
-              </w:rPr>
-              <w:tab/>
-            </w:r>
-            <w:r>
-              <w:rPr>
-                <w:noProof/>
-                <w:webHidden/>
-              </w:rPr>
-              <w:fldChar w:fldCharType="begin"/>
-            </w:r>
-            <w:r>
-              <w:rPr>
-                <w:noProof/>
-                <w:webHidden/>
-              </w:rPr>
-              <w:instrText xml:space="preserve"> PAGEREF _Toc130312317 \h </w:instrText>
-            </w:r>
-            <w:r>
-              <w:rPr>
-                <w:noProof/>
-                <w:webHidden/>
-              </w:rPr>
-            </w:r>
-            <w:r>
-              <w:rPr>
-                <w:noProof/>
-                <w:webHidden/>
-              </w:rPr>
-              <w:fldChar w:fldCharType="separate"/>
-            </w:r>
-            <w:r>
-              <w:rPr>
-                <w:noProof/>
-                <w:webHidden/>
-              </w:rPr>
-              <w:t>11</w:t>
+              <w:t>13</w:t>
             </w:r>
             <w:r>
               <w:rPr>
@@ -3288,16 +3828,16 @@
               <w:noProof/>
               <w:color w:val="auto"/>
               <w:sz w:val="22"/>
-              <w:lang w:val="sr-Cyrl-RS" w:eastAsia="sr-Cyrl-RS"/>
+              <w:lang w:val="en-US"/>
             </w:rPr>
           </w:pPr>
-          <w:hyperlink w:anchor="_Toc130312318" w:history="1">
+          <w:hyperlink w:anchor="_Toc132122631" w:history="1">
             <w:r>
               <w:rPr>
                 <w:rStyle w:val="Hyperlink"/>
                 <w:noProof/>
               </w:rPr>
-              <w:t>6.</w:t>
+              <w:t>9.</w:t>
             </w:r>
             <w:r>
               <w:rPr>
@@ -3305,7 +3845,7 @@
                 <w:noProof/>
                 <w:color w:val="auto"/>
                 <w:sz w:val="22"/>
-                <w:lang w:val="sr-Cyrl-RS" w:eastAsia="sr-Cyrl-RS"/>
+                <w:lang w:val="en-US"/>
               </w:rPr>
               <w:tab/>
             </w:r>
@@ -3314,7 +3854,7 @@
                 <w:rStyle w:val="Hyperlink"/>
                 <w:noProof/>
               </w:rPr>
-              <w:t>Pretpostavke i ograničenja</w:t>
+              <w:t>Plan i prioriteti</w:t>
             </w:r>
             <w:r>
               <w:rPr>
@@ -3335,7 +3875,7 @@
                 <w:noProof/>
                 <w:webHidden/>
               </w:rPr>
-              <w:instrText xml:space="preserve"> PAGEREF _Toc130312318 \h </w:instrText>
+              <w:instrText xml:space="preserve"> PAGEREF _Toc132122631 \h </w:instrText>
             </w:r>
             <w:r>
               <w:rPr>
@@ -3355,641 +3895,7 @@
                 <w:noProof/>
                 <w:webHidden/>
               </w:rPr>
-              <w:t>12</w:t>
-            </w:r>
-            <w:r>
-              <w:rPr>
-                <w:noProof/>
-                <w:webHidden/>
-              </w:rPr>
-              <w:fldChar w:fldCharType="end"/>
-            </w:r>
-          </w:hyperlink>
-        </w:p>
-        <w:p>
-          <w:pPr>
-            <w:pStyle w:val="TOC1"/>
-            <w:tabs>
-              <w:tab w:val="left" w:pos="440"/>
-              <w:tab w:val="right" w:leader="dot" w:pos="10790"/>
-            </w:tabs>
-            <w:rPr>
-              <w:b w:val="0"/>
-              <w:noProof/>
-              <w:color w:val="auto"/>
-              <w:sz w:val="22"/>
-              <w:lang w:val="sr-Cyrl-RS" w:eastAsia="sr-Cyrl-RS"/>
-            </w:rPr>
-          </w:pPr>
-          <w:hyperlink w:anchor="_Toc130312319" w:history="1">
-            <w:r>
-              <w:rPr>
-                <w:rStyle w:val="Hyperlink"/>
-                <w:noProof/>
-              </w:rPr>
-              <w:t>7.</w:t>
-            </w:r>
-            <w:r>
-              <w:rPr>
-                <w:b w:val="0"/>
-                <w:noProof/>
-                <w:color w:val="auto"/>
-                <w:sz w:val="22"/>
-                <w:lang w:val="sr-Cyrl-RS" w:eastAsia="sr-Cyrl-RS"/>
-              </w:rPr>
-              <w:tab/>
-            </w:r>
-            <w:r>
-              <w:rPr>
-                <w:rStyle w:val="Hyperlink"/>
-                <w:noProof/>
-              </w:rPr>
-              <w:t>Kvalitet</w:t>
-            </w:r>
-            <w:r>
-              <w:rPr>
-                <w:noProof/>
-                <w:webHidden/>
-              </w:rPr>
-              <w:tab/>
-            </w:r>
-            <w:r>
-              <w:rPr>
-                <w:noProof/>
-                <w:webHidden/>
-              </w:rPr>
-              <w:fldChar w:fldCharType="begin"/>
-            </w:r>
-            <w:r>
-              <w:rPr>
-                <w:noProof/>
-                <w:webHidden/>
-              </w:rPr>
-              <w:instrText xml:space="preserve"> PAGEREF _Toc130312319 \h </w:instrText>
-            </w:r>
-            <w:r>
-              <w:rPr>
-                <w:noProof/>
-                <w:webHidden/>
-              </w:rPr>
-            </w:r>
-            <w:r>
-              <w:rPr>
-                <w:noProof/>
-                <w:webHidden/>
-              </w:rPr>
-              <w:fldChar w:fldCharType="separate"/>
-            </w:r>
-            <w:r>
-              <w:rPr>
-                <w:noProof/>
-                <w:webHidden/>
-              </w:rPr>
-              <w:t>12</w:t>
-            </w:r>
-            <w:r>
-              <w:rPr>
-                <w:noProof/>
-                <w:webHidden/>
-              </w:rPr>
-              <w:fldChar w:fldCharType="end"/>
-            </w:r>
-          </w:hyperlink>
-        </w:p>
-        <w:p>
-          <w:pPr>
-            <w:pStyle w:val="TOC1"/>
-            <w:tabs>
-              <w:tab w:val="left" w:pos="440"/>
-              <w:tab w:val="right" w:leader="dot" w:pos="10790"/>
-            </w:tabs>
-            <w:rPr>
-              <w:b w:val="0"/>
-              <w:noProof/>
-              <w:color w:val="auto"/>
-              <w:sz w:val="22"/>
-              <w:lang w:val="sr-Cyrl-RS" w:eastAsia="sr-Cyrl-RS"/>
-            </w:rPr>
-          </w:pPr>
-          <w:hyperlink w:anchor="_Toc130312320" w:history="1">
-            <w:r>
-              <w:rPr>
-                <w:rStyle w:val="Hyperlink"/>
-                <w:noProof/>
-              </w:rPr>
-              <w:t>8.</w:t>
-            </w:r>
-            <w:r>
-              <w:rPr>
-                <w:b w:val="0"/>
-                <w:noProof/>
-                <w:color w:val="auto"/>
-                <w:sz w:val="22"/>
-                <w:lang w:val="sr-Cyrl-RS" w:eastAsia="sr-Cyrl-RS"/>
-              </w:rPr>
-              <w:tab/>
-            </w:r>
-            <w:r>
-              <w:rPr>
-                <w:rStyle w:val="Hyperlink"/>
-                <w:noProof/>
-              </w:rPr>
-              <w:t>Nefunkcionalni zahtevi</w:t>
-            </w:r>
-            <w:r>
-              <w:rPr>
-                <w:noProof/>
-                <w:webHidden/>
-              </w:rPr>
-              <w:tab/>
-            </w:r>
-            <w:r>
-              <w:rPr>
-                <w:noProof/>
-                <w:webHidden/>
-              </w:rPr>
-              <w:fldChar w:fldCharType="begin"/>
-            </w:r>
-            <w:r>
-              <w:rPr>
-                <w:noProof/>
-                <w:webHidden/>
-              </w:rPr>
-              <w:instrText xml:space="preserve"> PAGEREF _Toc130312320 \h </w:instrText>
-            </w:r>
-            <w:r>
-              <w:rPr>
-                <w:noProof/>
-                <w:webHidden/>
-              </w:rPr>
-            </w:r>
-            <w:r>
-              <w:rPr>
-                <w:noProof/>
-                <w:webHidden/>
-              </w:rPr>
-              <w:fldChar w:fldCharType="separate"/>
-            </w:r>
-            <w:r>
-              <w:rPr>
-                <w:noProof/>
-                <w:webHidden/>
-              </w:rPr>
               <w:t>13</w:t>
-            </w:r>
-            <w:r>
-              <w:rPr>
-                <w:noProof/>
-                <w:webHidden/>
-              </w:rPr>
-              <w:fldChar w:fldCharType="end"/>
-            </w:r>
-          </w:hyperlink>
-        </w:p>
-        <w:p>
-          <w:pPr>
-            <w:pStyle w:val="TOC2"/>
-            <w:tabs>
-              <w:tab w:val="left" w:pos="880"/>
-              <w:tab w:val="right" w:leader="dot" w:pos="10790"/>
-            </w:tabs>
-            <w:rPr>
-              <w:b w:val="0"/>
-              <w:noProof/>
-              <w:color w:val="auto"/>
-              <w:sz w:val="22"/>
-              <w:lang w:val="sr-Cyrl-RS" w:eastAsia="sr-Cyrl-RS"/>
-            </w:rPr>
-          </w:pPr>
-          <w:hyperlink w:anchor="_Toc130312321" w:history="1">
-            <w:r>
-              <w:rPr>
-                <w:rStyle w:val="Hyperlink"/>
-                <w:rFonts w:ascii="Wingdings" w:hAnsi="Wingdings"/>
-                <w:noProof/>
-              </w:rPr>
-              <w:t></w:t>
-            </w:r>
-            <w:r>
-              <w:rPr>
-                <w:b w:val="0"/>
-                <w:noProof/>
-                <w:color w:val="auto"/>
-                <w:sz w:val="22"/>
-                <w:lang w:val="sr-Cyrl-RS" w:eastAsia="sr-Cyrl-RS"/>
-              </w:rPr>
-              <w:tab/>
-            </w:r>
-            <w:r>
-              <w:rPr>
-                <w:rStyle w:val="Hyperlink"/>
-                <w:noProof/>
-              </w:rPr>
-              <w:t>Sistemski zahtevi</w:t>
-            </w:r>
-            <w:r>
-              <w:rPr>
-                <w:noProof/>
-                <w:webHidden/>
-              </w:rPr>
-              <w:tab/>
-            </w:r>
-            <w:r>
-              <w:rPr>
-                <w:noProof/>
-                <w:webHidden/>
-              </w:rPr>
-              <w:fldChar w:fldCharType="begin"/>
-            </w:r>
-            <w:r>
-              <w:rPr>
-                <w:noProof/>
-                <w:webHidden/>
-              </w:rPr>
-              <w:instrText xml:space="preserve"> PAGEREF _Toc130312321 \h </w:instrText>
-            </w:r>
-            <w:r>
-              <w:rPr>
-                <w:noProof/>
-                <w:webHidden/>
-              </w:rPr>
-            </w:r>
-            <w:r>
-              <w:rPr>
-                <w:noProof/>
-                <w:webHidden/>
-              </w:rPr>
-              <w:fldChar w:fldCharType="separate"/>
-            </w:r>
-            <w:r>
-              <w:rPr>
-                <w:noProof/>
-                <w:webHidden/>
-              </w:rPr>
-              <w:t>13</w:t>
-            </w:r>
-            <w:r>
-              <w:rPr>
-                <w:noProof/>
-                <w:webHidden/>
-              </w:rPr>
-              <w:fldChar w:fldCharType="end"/>
-            </w:r>
-          </w:hyperlink>
-        </w:p>
-        <w:p>
-          <w:pPr>
-            <w:pStyle w:val="TOC2"/>
-            <w:tabs>
-              <w:tab w:val="left" w:pos="880"/>
-              <w:tab w:val="right" w:leader="dot" w:pos="10790"/>
-            </w:tabs>
-            <w:rPr>
-              <w:b w:val="0"/>
-              <w:noProof/>
-              <w:color w:val="auto"/>
-              <w:sz w:val="22"/>
-              <w:lang w:val="sr-Cyrl-RS" w:eastAsia="sr-Cyrl-RS"/>
-            </w:rPr>
-          </w:pPr>
-          <w:hyperlink w:anchor="_Toc130312322" w:history="1">
-            <w:r>
-              <w:rPr>
-                <w:rStyle w:val="Hyperlink"/>
-                <w:rFonts w:ascii="Wingdings" w:hAnsi="Wingdings"/>
-                <w:noProof/>
-              </w:rPr>
-              <w:t></w:t>
-            </w:r>
-            <w:r>
-              <w:rPr>
-                <w:b w:val="0"/>
-                <w:noProof/>
-                <w:color w:val="auto"/>
-                <w:sz w:val="22"/>
-                <w:lang w:val="sr-Cyrl-RS" w:eastAsia="sr-Cyrl-RS"/>
-              </w:rPr>
-              <w:tab/>
-            </w:r>
-            <w:r>
-              <w:rPr>
-                <w:rStyle w:val="Hyperlink"/>
-                <w:noProof/>
-              </w:rPr>
-              <w:t>Zahtevi za integritet i autorska prava</w:t>
-            </w:r>
-            <w:r>
-              <w:rPr>
-                <w:noProof/>
-                <w:webHidden/>
-              </w:rPr>
-              <w:tab/>
-            </w:r>
-            <w:r>
-              <w:rPr>
-                <w:noProof/>
-                <w:webHidden/>
-              </w:rPr>
-              <w:fldChar w:fldCharType="begin"/>
-            </w:r>
-            <w:r>
-              <w:rPr>
-                <w:noProof/>
-                <w:webHidden/>
-              </w:rPr>
-              <w:instrText xml:space="preserve"> PAGEREF _Toc130312322 \h </w:instrText>
-            </w:r>
-            <w:r>
-              <w:rPr>
-                <w:noProof/>
-                <w:webHidden/>
-              </w:rPr>
-            </w:r>
-            <w:r>
-              <w:rPr>
-                <w:noProof/>
-                <w:webHidden/>
-              </w:rPr>
-              <w:fldChar w:fldCharType="separate"/>
-            </w:r>
-            <w:r>
-              <w:rPr>
-                <w:noProof/>
-                <w:webHidden/>
-              </w:rPr>
-              <w:t>13</w:t>
-            </w:r>
-            <w:r>
-              <w:rPr>
-                <w:noProof/>
-                <w:webHidden/>
-              </w:rPr>
-              <w:fldChar w:fldCharType="end"/>
-            </w:r>
-          </w:hyperlink>
-        </w:p>
-        <w:p>
-          <w:pPr>
-            <w:pStyle w:val="TOC2"/>
-            <w:tabs>
-              <w:tab w:val="left" w:pos="880"/>
-              <w:tab w:val="right" w:leader="dot" w:pos="10790"/>
-            </w:tabs>
-            <w:rPr>
-              <w:b w:val="0"/>
-              <w:noProof/>
-              <w:color w:val="auto"/>
-              <w:sz w:val="22"/>
-              <w:lang w:val="sr-Cyrl-RS" w:eastAsia="sr-Cyrl-RS"/>
-            </w:rPr>
-          </w:pPr>
-          <w:hyperlink w:anchor="_Toc130312323" w:history="1">
-            <w:r>
-              <w:rPr>
-                <w:rStyle w:val="Hyperlink"/>
-                <w:rFonts w:ascii="Wingdings" w:hAnsi="Wingdings"/>
-                <w:noProof/>
-              </w:rPr>
-              <w:t></w:t>
-            </w:r>
-            <w:r>
-              <w:rPr>
-                <w:b w:val="0"/>
-                <w:noProof/>
-                <w:color w:val="auto"/>
-                <w:sz w:val="22"/>
-                <w:lang w:val="sr-Cyrl-RS" w:eastAsia="sr-Cyrl-RS"/>
-              </w:rPr>
-              <w:tab/>
-            </w:r>
-            <w:r>
-              <w:rPr>
-                <w:rStyle w:val="Hyperlink"/>
-                <w:noProof/>
-              </w:rPr>
-              <w:t>Zahtevi za projektnom i korisničkom dokumentacijom</w:t>
-            </w:r>
-            <w:r>
-              <w:rPr>
-                <w:noProof/>
-                <w:webHidden/>
-              </w:rPr>
-              <w:tab/>
-            </w:r>
-            <w:r>
-              <w:rPr>
-                <w:noProof/>
-                <w:webHidden/>
-              </w:rPr>
-              <w:fldChar w:fldCharType="begin"/>
-            </w:r>
-            <w:r>
-              <w:rPr>
-                <w:noProof/>
-                <w:webHidden/>
-              </w:rPr>
-              <w:instrText xml:space="preserve"> PAGEREF _Toc130312323 \h </w:instrText>
-            </w:r>
-            <w:r>
-              <w:rPr>
-                <w:noProof/>
-                <w:webHidden/>
-              </w:rPr>
-            </w:r>
-            <w:r>
-              <w:rPr>
-                <w:noProof/>
-                <w:webHidden/>
-              </w:rPr>
-              <w:fldChar w:fldCharType="separate"/>
-            </w:r>
-            <w:r>
-              <w:rPr>
-                <w:noProof/>
-                <w:webHidden/>
-              </w:rPr>
-              <w:t>13</w:t>
-            </w:r>
-            <w:r>
-              <w:rPr>
-                <w:noProof/>
-                <w:webHidden/>
-              </w:rPr>
-              <w:fldChar w:fldCharType="end"/>
-            </w:r>
-          </w:hyperlink>
-        </w:p>
-        <w:p>
-          <w:pPr>
-            <w:pStyle w:val="TOC2"/>
-            <w:tabs>
-              <w:tab w:val="left" w:pos="880"/>
-              <w:tab w:val="right" w:leader="dot" w:pos="10790"/>
-            </w:tabs>
-            <w:rPr>
-              <w:b w:val="0"/>
-              <w:noProof/>
-              <w:color w:val="auto"/>
-              <w:sz w:val="22"/>
-              <w:lang w:val="sr-Cyrl-RS" w:eastAsia="sr-Cyrl-RS"/>
-            </w:rPr>
-          </w:pPr>
-          <w:hyperlink w:anchor="_Toc130312324" w:history="1">
-            <w:r>
-              <w:rPr>
-                <w:rStyle w:val="Hyperlink"/>
-                <w:rFonts w:ascii="Wingdings" w:hAnsi="Wingdings"/>
-                <w:noProof/>
-              </w:rPr>
-              <w:t></w:t>
-            </w:r>
-            <w:r>
-              <w:rPr>
-                <w:b w:val="0"/>
-                <w:noProof/>
-                <w:color w:val="auto"/>
-                <w:sz w:val="22"/>
-                <w:lang w:val="sr-Cyrl-RS" w:eastAsia="sr-Cyrl-RS"/>
-              </w:rPr>
-              <w:tab/>
-            </w:r>
-            <w:r>
-              <w:rPr>
-                <w:rStyle w:val="Hyperlink"/>
-                <w:noProof/>
-              </w:rPr>
-              <w:t>Ostali zahtevi</w:t>
-            </w:r>
-            <w:r>
-              <w:rPr>
-                <w:noProof/>
-                <w:webHidden/>
-              </w:rPr>
-              <w:tab/>
-            </w:r>
-            <w:r>
-              <w:rPr>
-                <w:noProof/>
-                <w:webHidden/>
-              </w:rPr>
-              <w:fldChar w:fldCharType="begin"/>
-            </w:r>
-            <w:r>
-              <w:rPr>
-                <w:noProof/>
-                <w:webHidden/>
-              </w:rPr>
-              <w:instrText xml:space="preserve"> PAGEREF _Toc130312324 \h </w:instrText>
-            </w:r>
-            <w:r>
-              <w:rPr>
-                <w:noProof/>
-                <w:webHidden/>
-              </w:rPr>
-            </w:r>
-            <w:r>
-              <w:rPr>
-                <w:noProof/>
-                <w:webHidden/>
-              </w:rPr>
-              <w:fldChar w:fldCharType="separate"/>
-            </w:r>
-            <w:r>
-              <w:rPr>
-                <w:noProof/>
-                <w:webHidden/>
-              </w:rPr>
-              <w:t>13</w:t>
-            </w:r>
-            <w:r>
-              <w:rPr>
-                <w:noProof/>
-                <w:webHidden/>
-              </w:rPr>
-              <w:fldChar w:fldCharType="end"/>
-            </w:r>
-          </w:hyperlink>
-        </w:p>
-        <w:p>
-          <w:pPr>
-            <w:pStyle w:val="TOC1"/>
-            <w:tabs>
-              <w:tab w:val="left" w:pos="440"/>
-              <w:tab w:val="right" w:leader="dot" w:pos="10790"/>
-            </w:tabs>
-            <w:rPr>
-              <w:b w:val="0"/>
-              <w:noProof/>
-              <w:color w:val="auto"/>
-              <w:sz w:val="22"/>
-              <w:lang w:val="sr-Cyrl-RS" w:eastAsia="sr-Cyrl-RS"/>
-            </w:rPr>
-          </w:pPr>
-          <w:hyperlink w:anchor="_Toc130312325" w:history="1">
-            <w:r>
-              <w:rPr>
-                <w:rStyle w:val="Hyperlink"/>
-                <w:noProof/>
-              </w:rPr>
-              <w:t>9.</w:t>
-            </w:r>
-            <w:r>
-              <w:rPr>
-                <w:b w:val="0"/>
-                <w:noProof/>
-                <w:color w:val="auto"/>
-                <w:sz w:val="22"/>
-                <w:lang w:val="sr-Cyrl-RS" w:eastAsia="sr-Cyrl-RS"/>
-              </w:rPr>
-              <w:tab/>
-            </w:r>
-            <w:r>
-              <w:rPr>
-                <w:rStyle w:val="Hyperlink"/>
-                <w:noProof/>
-              </w:rPr>
-              <w:t>Plan i prioriteti</w:t>
-            </w:r>
-            <w:r>
-              <w:rPr>
-                <w:noProof/>
-                <w:webHidden/>
-              </w:rPr>
-              <w:tab/>
-            </w:r>
-            <w:r>
-              <w:rPr>
-                <w:noProof/>
-                <w:webHidden/>
-              </w:rPr>
-              <w:fldChar w:fldCharType="begin"/>
-            </w:r>
-            <w:r>
-              <w:rPr>
-                <w:noProof/>
-                <w:webHidden/>
-              </w:rPr>
-              <w:instrText xml:space="preserve"> PAGEREF _Toc130312325 \h </w:instrText>
-            </w:r>
-            <w:r>
-              <w:rPr>
-                <w:noProof/>
-                <w:webHidden/>
-              </w:rPr>
-            </w:r>
-            <w:r>
-              <w:rPr>
-                <w:noProof/>
-                <w:webHidden/>
-              </w:rPr>
-              <w:fldChar w:fldCharType="separate"/>
-            </w:r>
-            <w:r>
-              <w:rPr>
-                <w:noProof/>
-                <w:webHidden/>
-              </w:rPr>
-              <w:t>14</w:t>
             </w:r>
             <w:r>
               <w:rPr>
@@ -4030,12 +3936,12 @@
       <w:r>
         <w:br w:type="page"/>
       </w:r>
-      <w:bookmarkStart w:id="3" w:name="_Toc130312296"/>
+      <w:bookmarkStart w:id="2" w:name="_Toc132122603"/>
       <w:r>
         <w:lastRenderedPageBreak/>
         <w:t>Revizije dokumenta</w:t>
       </w:r>
-      <w:bookmarkEnd w:id="3"/>
+      <w:bookmarkEnd w:id="2"/>
     </w:p>
     <w:tbl>
       <w:tblPr>
@@ -4503,7 +4409,7 @@
         <w:tc>
           <w:tcPr>
             <w:tcW w:w="2697" w:type="dxa"/>
-            <w:vAlign w:val="bottom"/>
+            <w:vAlign w:val="center"/>
           </w:tcPr>
           <w:p>
             <w:pPr>
@@ -4534,7 +4440,7 @@
         <w:tc>
           <w:tcPr>
             <w:tcW w:w="2697" w:type="dxa"/>
-            <w:vAlign w:val="bottom"/>
+            <w:vAlign w:val="center"/>
           </w:tcPr>
           <w:p>
             <w:pPr>
@@ -4565,7 +4471,7 @@
         <w:tc>
           <w:tcPr>
             <w:tcW w:w="2698" w:type="dxa"/>
-            <w:vAlign w:val="bottom"/>
+            <w:vAlign w:val="center"/>
           </w:tcPr>
           <w:p>
             <w:pPr>
@@ -4596,7 +4502,7 @@
         <w:tc>
           <w:tcPr>
             <w:tcW w:w="2698" w:type="dxa"/>
-            <w:vAlign w:val="bottom"/>
+            <w:vAlign w:val="center"/>
           </w:tcPr>
           <w:p>
             <w:pPr>
@@ -4755,7 +4661,7 @@
       <w:pPr>
         <w:pStyle w:val="Heading1"/>
       </w:pPr>
-      <w:bookmarkStart w:id="4" w:name="_Toc130312297"/>
+      <w:bookmarkStart w:id="3" w:name="_Toc132122604"/>
       <w:r>
         <w:lastRenderedPageBreak/>
         <w:t>Uvo</w:t>
@@ -4763,15 +4669,95 @@
       <w:r>
         <w:t>d</w:t>
       </w:r>
+      <w:bookmarkEnd w:id="3"/>
+    </w:p>
+    <w:p>
+      <w:pPr>
+        <w:pStyle w:val="Heading2"/>
+      </w:pPr>
+      <w:bookmarkStart w:id="4" w:name="_Toc132122605"/>
+      <w:r>
+        <w:t>Rezime</w:t>
+      </w:r>
       <w:bookmarkEnd w:id="4"/>
     </w:p>
     <w:p>
       <w:pPr>
+        <w:pStyle w:val="Content"/>
+      </w:pPr>
+      <w:r>
+        <w:t xml:space="preserve">Projekat aplikacije </w:t>
+      </w:r>
+      <w:r>
+        <w:t>„Čitaj, ne skitaj“</w:t>
+      </w:r>
+      <w:r>
+        <w:t xml:space="preserve"> je deo praktične nastave predmeta </w:t>
+      </w:r>
+      <w:r>
+        <w:t>„</w:t>
+      </w:r>
+      <w:r>
+        <w:t>Principi Softverskog Inženjerstva</w:t>
+      </w:r>
+      <w:r>
+        <w:t>“</w:t>
+      </w:r>
+      <w:r>
+        <w:t xml:space="preserve"> koji bi trebalo da upozna studente sa praktičnim radom na projektu u timu</w:t>
+      </w:r>
+      <w:r>
+        <w:t>, kao i da prikaže organizaciju aktivnosti prilikom razvoja jednog softverskog sistema</w:t>
+      </w:r>
+      <w:r>
+        <w:t xml:space="preserve">. </w:t>
+      </w:r>
+    </w:p>
+    <w:p>
+      <w:pPr>
+        <w:pStyle w:val="Content"/>
+      </w:pPr>
+      <w:r>
+        <w:t xml:space="preserve">Aplikacija je namenjena bilo kojoj grupi korisnika koji bi hteli da na </w:t>
+      </w:r>
+      <w:r>
+        <w:t>jednom</w:t>
+      </w:r>
+      <w:r>
+        <w:t xml:space="preserve"> </w:t>
+      </w:r>
+      <w:r>
+        <w:t>mestu pronađu informacije o omiljenim aktuelnim</w:t>
+      </w:r>
+      <w:r>
+        <w:t>,</w:t>
+      </w:r>
+      <w:r>
+        <w:t xml:space="preserve"> </w:t>
+      </w:r>
+      <w:r>
+        <w:t>ali i klasičnim književnim delima, njihovim autorima, kao i izdavačkim kućama pod čijom kontrolom se ista i objavljuju. Sajt takođe daje mogućnost pretplaćivanja na željeni sadržaj,</w:t>
+      </w:r>
+      <w:r>
+        <w:t xml:space="preserve"> davanja recenzija i formiranja </w:t>
+      </w:r>
+      <w:r>
+        <w:t>kolekcija</w:t>
+      </w:r>
+      <w:r>
+        <w:t xml:space="preserve"> za običnog korisnika kao jedne zainstresovane strane, ali i mogućnost publikacije i licitacije književnih dela za izdavačke kuće i autore kao druge zaintresovane strane.</w:t>
+      </w:r>
+    </w:p>
+    <w:p>
+      <w:pPr>
         <w:pStyle w:val="Heading2"/>
       </w:pPr>
-      <w:bookmarkStart w:id="5" w:name="_Toc130312298"/>
-      <w:r>
-        <w:t>Rezime</w:t>
+      <w:bookmarkStart w:id="5" w:name="_Toc132122606"/>
+      <w:r>
+        <w:t>Namena dokumenta</w:t>
+      </w:r>
+      <w:r>
+        <w:t xml:space="preserve"> i ciljne grupe</w:t>
       </w:r>
       <w:bookmarkEnd w:id="5"/>
     </w:p>
@@ -4780,31 +4766,61 @@
         <w:pStyle w:val="Content"/>
       </w:pPr>
       <w:r>
-        <w:t xml:space="preserve">Projekat aplikacije </w:t>
-      </w:r>
-      <w:r>
-        <w:t>„Čitaj, ne skitaj“</w:t>
-      </w:r>
-      <w:r>
-        <w:t xml:space="preserve"> je deo praktične nastave predmeta </w:t>
-      </w:r>
-      <w:r>
-        <w:t>„</w:t>
-      </w:r>
-      <w:r>
-        <w:t>Principi Softverskog Inženjerstva</w:t>
-      </w:r>
-      <w:r>
-        <w:t>“</w:t>
-      </w:r>
-      <w:r>
-        <w:t xml:space="preserve"> koji bi trebalo da upozna studente sa praktičnim radom na projektu u timu</w:t>
-      </w:r>
-      <w:r>
-        <w:t>, kao i da prikaže organizaciju aktivnosti prilikom razvoja jednog softverskog sistema</w:t>
-      </w:r>
-      <w:r>
-        <w:t xml:space="preserve">. </w:t>
+        <w:t>Ovaj d</w:t>
+      </w:r>
+      <w:r>
+        <w:t>okument služi da definiše namenu</w:t>
+      </w:r>
+      <w:r>
+        <w:t xml:space="preserve"> </w:t>
+      </w:r>
+      <w:r>
+        <w:t xml:space="preserve">projekta, </w:t>
+      </w:r>
+      <w:r>
+        <w:t xml:space="preserve">da objasni </w:t>
+      </w:r>
+      <w:r>
+        <w:t xml:space="preserve">koje probleme </w:t>
+      </w:r>
+      <w:r>
+        <w:t xml:space="preserve">projekat </w:t>
+      </w:r>
+      <w:r>
+        <w:t xml:space="preserve">rešava, kao i </w:t>
+      </w:r>
+      <w:r>
+        <w:t xml:space="preserve">da prikaže </w:t>
+      </w:r>
+      <w:r>
+        <w:t>osnovne</w:t>
+      </w:r>
+      <w:r>
+        <w:t>, ali</w:t>
+      </w:r>
+      <w:r>
+        <w:t xml:space="preserve"> i druge funkcionalnosti koje </w:t>
+      </w:r>
+      <w:r>
+        <w:t xml:space="preserve">isti </w:t>
+      </w:r>
+      <w:r>
+        <w:t xml:space="preserve">pruža. </w:t>
+      </w:r>
+      <w:r>
+        <w:t xml:space="preserve">Dokument, ujedno, pomaže u razumevanju osnovnih koncepata na kojima se aplikacija zasniva, nudi mogućnost i daje osnovu za dalju nadogradnju aplikacije i pruža ideje za buduća unapređenja. </w:t>
+      </w:r>
+      <w:r>
+        <w:t>Namenjen je članovima tima, kao i klijentu radi</w:t>
+      </w:r>
+      <w:r>
+        <w:t xml:space="preserve"> </w:t>
+      </w:r>
+      <w:r>
+        <w:t>usaglašavanja zahteva.</w:t>
+      </w:r>
+      <w:r>
+        <w:t xml:space="preserve"> </w:t>
       </w:r>
     </w:p>
     <w:p>
@@ -4812,128 +4828,18 @@
         <w:pStyle w:val="Content"/>
       </w:pPr>
       <w:r>
-        <w:t xml:space="preserve">Aplikacija je namenjena bilo kojoj grupi korisnika koji bi hteli da na </w:t>
-      </w:r>
-      <w:r>
-        <w:t>jednom</w:t>
-      </w:r>
-      <w:r>
-        <w:t xml:space="preserve"> </w:t>
-      </w:r>
-      <w:r>
-        <w:t>mestu pronađu informacije o omiljenim aktuelnim</w:t>
-      </w:r>
-      <w:r>
-        <w:t>,</w:t>
-      </w:r>
-      <w:r>
-        <w:t xml:space="preserve"> </w:t>
-      </w:r>
-      <w:r>
-        <w:t>ali i klasičnim književnim delima, njihovim autorima, kao i izdavačkim kućama pod čijom kontrolom se ista i objavljuju. Sajt takođe daje mogućnost pretplaćivanja na željeni sadržaj,</w:t>
-      </w:r>
-      <w:r>
-        <w:t xml:space="preserve"> davanja recenzija i formiranja </w:t>
-      </w:r>
-      <w:r>
-        <w:t>kolekcija</w:t>
-      </w:r>
-      <w:r>
-        <w:t xml:space="preserve"> za običnog korisnika kao jedne zainstresovane strane, ali i mogućnost publikacije i licitacije književnih dela za izdavačke kuće i autore kao druge zaintresovane strane.</w:t>
-      </w:r>
-    </w:p>
-    <w:p>
-      <w:pPr>
-        <w:pStyle w:val="Heading2"/>
-      </w:pPr>
-      <w:bookmarkStart w:id="6" w:name="_Toc130312299"/>
-      <w:r>
-        <w:t>Namena dokumenta</w:t>
-      </w:r>
-      <w:r>
-        <w:t xml:space="preserve"> i ciljne grupe</w:t>
+        <w:t>Sama web aplikacija za glavnu ciljnu grupu korisnika ima ljubitelje književnosti, podjednako tretirajući one koji je stvaraju kao i one koje u njoj uživaju, ali je mogu koristiti i svi oni koje zanimaju mišljenja o nekakvom delu ili tvorcu istog, ili oni kojima su potrebne informacije gde mogu pronaći željeni sadržaj.</w:t>
+      </w:r>
+    </w:p>
+    <w:p>
+      <w:pPr>
+        <w:pStyle w:val="Heading1"/>
+      </w:pPr>
+      <w:bookmarkStart w:id="6" w:name="_Toc132122607"/>
+      <w:r>
+        <w:t>Opis problema</w:t>
       </w:r>
       <w:bookmarkEnd w:id="6"/>
-    </w:p>
-    <w:p>
-      <w:pPr>
-        <w:pStyle w:val="Content"/>
-      </w:pPr>
-      <w:r>
-        <w:t>Ovaj d</w:t>
-      </w:r>
-      <w:r>
-        <w:t>okument služi da definiše namenu</w:t>
-      </w:r>
-      <w:r>
-        <w:t xml:space="preserve"> </w:t>
-      </w:r>
-      <w:r>
-        <w:t xml:space="preserve">projekta, </w:t>
-      </w:r>
-      <w:r>
-        <w:t xml:space="preserve">da objasni </w:t>
-      </w:r>
-      <w:r>
-        <w:t xml:space="preserve">koje probleme </w:t>
-      </w:r>
-      <w:r>
-        <w:t xml:space="preserve">projekat </w:t>
-      </w:r>
-      <w:r>
-        <w:t xml:space="preserve">rešava, kao i </w:t>
-      </w:r>
-      <w:r>
-        <w:t xml:space="preserve">da prikaže </w:t>
-      </w:r>
-      <w:r>
-        <w:t>osnovne</w:t>
-      </w:r>
-      <w:r>
-        <w:t>, ali</w:t>
-      </w:r>
-      <w:r>
-        <w:t xml:space="preserve"> i druge funkcionalnosti koje </w:t>
-      </w:r>
-      <w:r>
-        <w:t xml:space="preserve">isti </w:t>
-      </w:r>
-      <w:r>
-        <w:t xml:space="preserve">pruža. </w:t>
-      </w:r>
-      <w:r>
-        <w:t xml:space="preserve">Dokument, ujedno, pomaže u razumevanju osnovnih koncepata na kojima se aplikacija zasniva, nudi mogućnost i daje osnovu za dalju nadogradnju aplikacije i pruža ideje za buduća unapređenja. </w:t>
-      </w:r>
-      <w:r>
-        <w:t>Namenjen je članovima tima, kao i klijentu radi</w:t>
-      </w:r>
-      <w:r>
-        <w:t xml:space="preserve"> </w:t>
-      </w:r>
-      <w:r>
-        <w:t>usaglašavanja zahteva.</w:t>
-      </w:r>
-      <w:r>
-        <w:t xml:space="preserve"> </w:t>
-      </w:r>
-    </w:p>
-    <w:p>
-      <w:pPr>
-        <w:pStyle w:val="Content"/>
-      </w:pPr>
-      <w:r>
-        <w:t>Sama web aplikacija za glavnu ciljnu grupu korisnika ima ljubitelje književnosti, podjednako tretirajući one koji je stvaraju kao i one koje u njoj uživaju, ali je mogu koristiti i svi oni koje zanimaju mišljenja o nekakvom delu ili tvorcu istog, ili oni kojima su potrebne informacije gde mogu pronaći željeni sadržaj.</w:t>
-      </w:r>
-    </w:p>
-    <w:p>
-      <w:pPr>
-        <w:pStyle w:val="Heading1"/>
-      </w:pPr>
-      <w:bookmarkStart w:id="7" w:name="_Toc130312300"/>
-      <w:r>
-        <w:t>Opis problema</w:t>
-      </w:r>
-      <w:bookmarkEnd w:id="7"/>
     </w:p>
     <w:p>
       <w:pPr>
@@ -5119,22 +5025,46 @@
       <w:pPr>
         <w:pStyle w:val="Heading1"/>
       </w:pPr>
-      <w:bookmarkStart w:id="8" w:name="_Toc130312301"/>
+      <w:bookmarkStart w:id="7" w:name="_Toc132122608"/>
       <w:r>
         <w:t>Kategorije korisnika</w:t>
       </w:r>
+      <w:bookmarkEnd w:id="7"/>
+    </w:p>
+    <w:p>
+      <w:pPr>
+        <w:pStyle w:val="Heading2"/>
+      </w:pPr>
+      <w:bookmarkStart w:id="8" w:name="_Toc132122609"/>
+      <w:r>
+        <w:t>Gost</w:t>
+      </w:r>
+      <w:r>
+        <w:t xml:space="preserve"> (neregistrovani korisnik)</w:t>
+      </w:r>
       <w:bookmarkEnd w:id="8"/>
     </w:p>
     <w:p>
       <w:pPr>
+        <w:pStyle w:val="Content"/>
+      </w:pPr>
+      <w:r>
+        <w:t>Gost ima najmanja prava pristupa. Gost može pretražiti određenu knjigu, autora ili izdavačku kuću na osnovu željenih filtera i videti informacije vezane za njih</w:t>
+      </w:r>
+      <w:r>
+        <w:t xml:space="preserve"> (uvid u spisak knjiga autora ili izdavačke kuće, njihov opis, objave...)</w:t>
+      </w:r>
+      <w:r>
+        <w:t>. Gost može samo čitati recenzije.</w:t>
+      </w:r>
+    </w:p>
+    <w:p>
+      <w:pPr>
         <w:pStyle w:val="Heading2"/>
       </w:pPr>
-      <w:bookmarkStart w:id="9" w:name="_Toc130312302"/>
-      <w:r>
-        <w:t>Gost</w:t>
-      </w:r>
-      <w:r>
-        <w:t xml:space="preserve"> (neregistrovani korisnik)</w:t>
+      <w:bookmarkStart w:id="9" w:name="_Toc132122610"/>
+      <w:r>
+        <w:t>Korisnik</w:t>
       </w:r>
       <w:bookmarkEnd w:id="9"/>
     </w:p>
@@ -5143,22 +5073,88 @@
         <w:pStyle w:val="Content"/>
       </w:pPr>
       <w:r>
-        <w:t>Gost ima najmanja prava pristupa. Gost može pretražiti određenu knjigu, autora ili izdavačku kuću na osnovu željenih filtera i videti informacije vezane za njih</w:t>
-      </w:r>
-      <w:r>
-        <w:t xml:space="preserve"> (uvid u spisak knjiga autora ili izdavačke kuće, njihov opis, objave...)</w:t>
-      </w:r>
-      <w:r>
-        <w:t>. Gost može samo čitati recenzije.</w:t>
+        <w:t xml:space="preserve">Korisnik, pored funkcionalnosti gosta, može da ostavlja nove ili menja </w:t>
+      </w:r>
+      <w:r>
+        <w:t xml:space="preserve">sopstvene </w:t>
+      </w:r>
+      <w:r>
+        <w:t xml:space="preserve">postojeće recenzije </w:t>
+      </w:r>
+      <w:r>
+        <w:t xml:space="preserve">knjigama, </w:t>
+      </w:r>
+      <w:r>
+        <w:t xml:space="preserve">autorima i izdavačkim kućama, može da se pretplati </w:t>
+      </w:r>
+      <w:r>
+        <w:t>na</w:t>
+      </w:r>
+      <w:r>
+        <w:t xml:space="preserve"> druge profile</w:t>
+      </w:r>
+      <w:r>
+        <w:t>, nakon čega će mu se na glavnoj strani pojavljivati objave zapraćenih profila</w:t>
+      </w:r>
+      <w:r>
+        <w:t xml:space="preserve">. </w:t>
+      </w:r>
+      <w:r>
+        <w:t>Ulogovani korisnik može dodati omiljen sadržaj u kolekciju</w:t>
+      </w:r>
+      <w:r>
+        <w:t>, koj</w:t>
+      </w:r>
+      <w:r>
+        <w:t>a</w:t>
+      </w:r>
+      <w:r>
+        <w:t xml:space="preserve"> </w:t>
+      </w:r>
+      <w:r>
+        <w:t>je</w:t>
+      </w:r>
+      <w:r>
+        <w:t xml:space="preserve"> javno vidljiv</w:t>
+      </w:r>
+      <w:r>
+        <w:t>a</w:t>
+      </w:r>
+      <w:r>
+        <w:t xml:space="preserve"> na njegovom profilu, zajedno sa slikom</w:t>
+      </w:r>
+      <w:r>
+        <w:t xml:space="preserve">, </w:t>
+      </w:r>
+      <w:r>
+        <w:t>opisom</w:t>
+      </w:r>
+      <w:r>
+        <w:t xml:space="preserve"> i </w:t>
+      </w:r>
+      <w:r>
+        <w:t xml:space="preserve">sopstvenim </w:t>
+      </w:r>
+      <w:r>
+        <w:t>sadržajem</w:t>
+      </w:r>
+      <w:r>
+        <w:t xml:space="preserve"> koji može postavljati</w:t>
+      </w:r>
+      <w:r>
+        <w:t>.</w:t>
       </w:r>
     </w:p>
     <w:p>
       <w:pPr>
         <w:pStyle w:val="Heading2"/>
       </w:pPr>
-      <w:bookmarkStart w:id="10" w:name="_Toc130312303"/>
-      <w:r>
-        <w:t>Korisnik</w:t>
+      <w:bookmarkStart w:id="10" w:name="_Toc132122611"/>
+      <w:r>
+        <w:t>A</w:t>
+      </w:r>
+      <w:r>
+        <w:t>utor</w:t>
       </w:r>
       <w:bookmarkEnd w:id="10"/>
     </w:p>
@@ -5167,88 +5163,22 @@
         <w:pStyle w:val="Content"/>
       </w:pPr>
       <w:r>
-        <w:t xml:space="preserve">Korisnik, pored funkcionalnosti gosta, može da ostavlja nove ili menja </w:t>
-      </w:r>
-      <w:r>
-        <w:t xml:space="preserve">sopstvene </w:t>
-      </w:r>
-      <w:r>
-        <w:t xml:space="preserve">postojeće recenzije </w:t>
-      </w:r>
-      <w:r>
-        <w:t xml:space="preserve">knjigama, </w:t>
-      </w:r>
-      <w:r>
-        <w:t xml:space="preserve">autorima i izdavačkim kućama, može da se pretplati </w:t>
-      </w:r>
-      <w:r>
-        <w:t>na</w:t>
-      </w:r>
-      <w:r>
-        <w:t xml:space="preserve"> druge profile</w:t>
-      </w:r>
-      <w:r>
-        <w:t>, nakon čega će mu se na glavnoj strani pojavljivati objave zapraćenih profila</w:t>
-      </w:r>
-      <w:r>
-        <w:t xml:space="preserve">. </w:t>
-      </w:r>
-      <w:r>
-        <w:t>Ulogovani korisnik može dodati omiljen sadržaj u kolekciju</w:t>
-      </w:r>
-      <w:r>
-        <w:t>, koj</w:t>
-      </w:r>
-      <w:r>
-        <w:t>a</w:t>
-      </w:r>
-      <w:r>
-        <w:t xml:space="preserve"> </w:t>
-      </w:r>
-      <w:r>
-        <w:t>je</w:t>
-      </w:r>
-      <w:r>
-        <w:t xml:space="preserve"> javno vidljiv</w:t>
-      </w:r>
-      <w:r>
-        <w:t>a</w:t>
-      </w:r>
-      <w:r>
-        <w:t xml:space="preserve"> na njegovom profilu, zajedno sa slikom</w:t>
-      </w:r>
-      <w:r>
-        <w:t xml:space="preserve">, </w:t>
-      </w:r>
-      <w:r>
-        <w:t>opisom</w:t>
-      </w:r>
-      <w:r>
-        <w:t xml:space="preserve"> i </w:t>
-      </w:r>
-      <w:r>
-        <w:t xml:space="preserve">sopstvenim </w:t>
-      </w:r>
-      <w:r>
-        <w:t>sadržajem</w:t>
-      </w:r>
-      <w:r>
-        <w:t xml:space="preserve"> koji može postavljati</w:t>
-      </w:r>
-      <w:r>
-        <w:t>.</w:t>
+        <w:t>Svaki autor će takođe, kao i korisnik, imati svoj profil koji će pored slike, opisa i osnovnih informacija sadržati i povezane izdavače kuće (u kojima ima barem jednu publikaciju), knjige koje je napisao, recenzije korisnika, kao i sadržaj koji objavljuj</w:t>
+      </w:r>
+      <w:r>
+        <w:t>e</w:t>
+      </w:r>
+      <w:r>
+        <w:t xml:space="preserve"> kao što su izdavanje novih knjiga, lične objave i komentari, citati i slično.</w:t>
       </w:r>
     </w:p>
     <w:p>
       <w:pPr>
         <w:pStyle w:val="Heading2"/>
       </w:pPr>
-      <w:bookmarkStart w:id="11" w:name="_Toc130312304"/>
-      <w:r>
-        <w:t>A</w:t>
-      </w:r>
-      <w:r>
-        <w:t>utor</w:t>
+      <w:bookmarkStart w:id="11" w:name="_Toc132122612"/>
+      <w:r>
+        <w:t>Izdavačka kuća</w:t>
       </w:r>
       <w:bookmarkEnd w:id="11"/>
     </w:p>
@@ -5257,104 +5187,80 @@
         <w:pStyle w:val="Content"/>
       </w:pPr>
       <w:r>
-        <w:t>Svaki autor će takođe, kao i korisnik, imati svoj profil koji će pored slike, opisa i osnovnih informacija sadržati i povezane izdavače kuće (u kojima ima barem jednu publikaciju), knjige koje je napisao, recenzije korisnika, kao i sadržaj koji objavljuj</w:t>
-      </w:r>
-      <w:r>
-        <w:t>e</w:t>
-      </w:r>
-      <w:r>
-        <w:t xml:space="preserve"> kao što su izdavanje novih knjiga, lične objave i komentari, citati i slično.</w:t>
+        <w:t xml:space="preserve">Svaka izdavačka kuća će takođe, kao autor i korisnik, imati svoj profil gde se mogu naći informacije poput opisa, </w:t>
+      </w:r>
+      <w:r>
+        <w:t>katalog</w:t>
+      </w:r>
+      <w:r>
+        <w:t xml:space="preserve"> knjiga, sadržaj koji objavljuje (</w:t>
+      </w:r>
+      <w:r>
+        <w:t xml:space="preserve">reklamianje </w:t>
+      </w:r>
+      <w:r>
+        <w:t>nova izdanja, popusti, akcije i slično), recenzije kuće od strane korisnika, broj korisnika koji prate kuću, kao i autori koji su povezani sa datom izdavačkom kućom. Izdavačka kuća takođe može da doda novu knjigu koju nudi.</w:t>
       </w:r>
     </w:p>
     <w:p>
       <w:pPr>
         <w:pStyle w:val="Heading2"/>
       </w:pPr>
-      <w:bookmarkStart w:id="12" w:name="_Toc130312305"/>
-      <w:r>
-        <w:t>Izdavačka kuća</w:t>
-      </w:r>
-      <w:bookmarkEnd w:id="12"/>
-    </w:p>
-    <w:p>
-      <w:pPr>
-        <w:pStyle w:val="Content"/>
-      </w:pPr>
-      <w:r>
-        <w:t xml:space="preserve">Svaka izdavačka kuća će takođe, kao autor i korisnik, imati svoj profil gde se mogu naći informacije poput opisa, </w:t>
-      </w:r>
-      <w:r>
-        <w:t>katalog</w:t>
-      </w:r>
-      <w:r>
-        <w:t xml:space="preserve"> knjiga, sadržaj koji objavljuje (</w:t>
-      </w:r>
-      <w:r>
-        <w:t xml:space="preserve">reklamianje </w:t>
-      </w:r>
-      <w:r>
-        <w:t>nova izdanja, popusti, akcije i slično), recenzije kuće od strane korisnika, broj korisnika koji prate kuću, kao i autori koji su povezani sa datom izdavačkom kućom. Izdavačka kuća takođe može da doda novu knjigu koju nudi.</w:t>
-      </w:r>
-    </w:p>
-    <w:p>
-      <w:pPr>
-        <w:pStyle w:val="Heading2"/>
-      </w:pPr>
-      <w:bookmarkStart w:id="13" w:name="_Toc130312307"/>
+      <w:bookmarkStart w:id="12" w:name="_Toc132122613"/>
       <w:r>
         <w:lastRenderedPageBreak/>
         <w:t>Administrator</w:t>
       </w:r>
+      <w:bookmarkEnd w:id="12"/>
+    </w:p>
+    <w:p>
+      <w:pPr>
+        <w:pStyle w:val="Content"/>
+      </w:pPr>
+      <w:r>
+        <w:t xml:space="preserve">Administratori su zaduženi </w:t>
+      </w:r>
+      <w:r>
+        <w:t xml:space="preserve">za održavanje sadržaja, </w:t>
+      </w:r>
+      <w:r>
+        <w:t>korisničkih naloga</w:t>
+      </w:r>
+      <w:r>
+        <w:t xml:space="preserve">, </w:t>
+      </w:r>
+      <w:r>
+        <w:t xml:space="preserve">uklanjanja </w:t>
+      </w:r>
+      <w:r>
+        <w:t>neprikladnih naloga</w:t>
+      </w:r>
+      <w:r>
+        <w:t>, sadržaja i recenzija</w:t>
+      </w:r>
+      <w:r>
+        <w:t>.</w:t>
+      </w:r>
+    </w:p>
+    <w:p>
+      <w:pPr>
+        <w:pStyle w:val="Heading1"/>
+      </w:pPr>
+      <w:bookmarkStart w:id="13" w:name="_Toc132122614"/>
+      <w:r>
+        <w:t>Opis proizvoda</w:t>
+      </w:r>
       <w:bookmarkEnd w:id="13"/>
     </w:p>
     <w:p>
       <w:pPr>
-        <w:pStyle w:val="Content"/>
-      </w:pPr>
-      <w:r>
-        <w:t xml:space="preserve">Administratori su zaduženi </w:t>
-      </w:r>
-      <w:r>
-        <w:t xml:space="preserve">za održavanje sadržaja, </w:t>
-      </w:r>
-      <w:r>
-        <w:t>korisničkih naloga</w:t>
-      </w:r>
-      <w:r>
-        <w:t xml:space="preserve">, </w:t>
-      </w:r>
-      <w:r>
-        <w:t xml:space="preserve">uklanjanja </w:t>
-      </w:r>
-      <w:r>
-        <w:t>neprikladnih naloga</w:t>
-      </w:r>
-      <w:r>
-        <w:t>, sadržaja i recenzija</w:t>
-      </w:r>
-      <w:r>
-        <w:t>.</w:t>
-      </w:r>
-    </w:p>
-    <w:p>
-      <w:pPr>
-        <w:pStyle w:val="Heading1"/>
-      </w:pPr>
-      <w:bookmarkStart w:id="14" w:name="_Toc130312308"/>
-      <w:r>
-        <w:t>Opis proizvoda</w:t>
+        <w:pStyle w:val="Heading2"/>
+      </w:pPr>
+      <w:bookmarkStart w:id="14" w:name="_Toc132122615"/>
+      <w:r>
+        <w:t>Pregled arhitekture sistema</w:t>
       </w:r>
       <w:bookmarkEnd w:id="14"/>
-    </w:p>
-    <w:p>
-      <w:pPr>
-        <w:pStyle w:val="Heading2"/>
-      </w:pPr>
-      <w:bookmarkStart w:id="15" w:name="_Toc130312309"/>
-      <w:r>
-        <w:t>Pregled arhitekture sistema</w:t>
-      </w:r>
-      <w:bookmarkEnd w:id="15"/>
     </w:p>
     <w:p>
       <w:pPr>
@@ -5406,10 +5312,10 @@
         <w:t xml:space="preserve">podaci o nalozima </w:t>
       </w:r>
       <w:r>
-        <w:t xml:space="preserve">administratora, </w:t>
-      </w:r>
-      <w:r>
-        <w:t>moderatora i registrovanih korisnika</w:t>
+        <w:t>administratora</w:t>
+      </w:r>
+      <w:r>
+        <w:t xml:space="preserve"> i registrovanih korisnika</w:t>
       </w:r>
       <w:r>
         <w:t>, kao</w:t>
@@ -5454,11 +5360,11 @@
       <w:pPr>
         <w:pStyle w:val="Heading2"/>
       </w:pPr>
-      <w:bookmarkStart w:id="16" w:name="_Toc130312310"/>
+      <w:bookmarkStart w:id="15" w:name="_Toc132122616"/>
       <w:r>
         <w:t>Pregled karakteristika</w:t>
       </w:r>
-      <w:bookmarkEnd w:id="16"/>
+      <w:bookmarkEnd w:id="15"/>
     </w:p>
     <w:tbl>
       <w:tblPr>
@@ -5831,7 +5737,7 @@
                 <w:sz w:val="26"/>
                 <w:szCs w:val="26"/>
               </w:rPr>
-              <w:t>Lako administriranje i moderiranje</w:t>
+              <w:t>Lako administriranje</w:t>
             </w:r>
           </w:p>
         </w:tc>
@@ -5855,7 +5761,21 @@
                 <w:sz w:val="26"/>
                 <w:szCs w:val="26"/>
               </w:rPr>
-              <w:t>Administrator i moderator pristupaju sistemu kroz posebnu formu, koja im daje posebne mogućnosti</w:t>
+              <w:t>Administrator</w:t>
+            </w:r>
+            <w:r>
+              <w:rPr>
+                <w:sz w:val="26"/>
+                <w:szCs w:val="26"/>
+              </w:rPr>
+              <w:t>i</w:t>
+            </w:r>
+            <w:r>
+              <w:rPr>
+                <w:sz w:val="26"/>
+                <w:szCs w:val="26"/>
+              </w:rPr>
+              <w:t xml:space="preserve"> pristupaju sistemu kroz posebnu formu, koja im daje posebne mogućnosti</w:t>
             </w:r>
           </w:p>
         </w:tc>
@@ -5870,28 +5790,28 @@
       <w:pPr>
         <w:pStyle w:val="Heading1"/>
       </w:pPr>
-      <w:bookmarkStart w:id="17" w:name="_Toc130312311"/>
+      <w:bookmarkStart w:id="16" w:name="_Toc132122617"/>
       <w:r>
         <w:lastRenderedPageBreak/>
         <w:t>Funkcionalni zahtevi</w:t>
       </w:r>
+      <w:bookmarkEnd w:id="16"/>
+    </w:p>
+    <w:p>
+      <w:pPr>
+        <w:pStyle w:val="Heading2"/>
+      </w:pPr>
+      <w:bookmarkStart w:id="17" w:name="_Toc132122618"/>
+      <w:r>
+        <w:t>Prijava na sistem</w:t>
+      </w:r>
+      <w:r>
+        <w:t xml:space="preserve"> </w:t>
+      </w:r>
+      <w:r>
+        <w:t>različitih kategorija korisnika</w:t>
+      </w:r>
       <w:bookmarkEnd w:id="17"/>
-    </w:p>
-    <w:p>
-      <w:pPr>
-        <w:pStyle w:val="Heading2"/>
-      </w:pPr>
-      <w:bookmarkStart w:id="18" w:name="_Toc130312312"/>
-      <w:r>
-        <w:t>Prijava na sistem</w:t>
-      </w:r>
-      <w:r>
-        <w:t xml:space="preserve"> </w:t>
-      </w:r>
-      <w:r>
-        <w:t>različitih kategorija korisnika</w:t>
-      </w:r>
-      <w:bookmarkEnd w:id="18"/>
     </w:p>
     <w:p>
       <w:pPr>
@@ -6068,13 +5988,25 @@
         <w:rPr>
           <w:szCs w:val="24"/>
         </w:rPr>
-        <w:t>Prilikom registracije izdavačkih kuća, nudi se posebna forma nalik na formu za registraciju korisnika, uz dodavanje dodatnih informacija o svojoj</w:t>
+        <w:t xml:space="preserve">Prilikom registracije izdavačkih kuća, nudi se posebna forma </w:t>
       </w:r>
       <w:r>
         <w:rPr>
           <w:szCs w:val="24"/>
         </w:rPr>
-        <w:t xml:space="preserve"> istoriji, lokaciji, opciono i dodavanje informacija o prodajnim mestima (ukoliko takva postoje). Moguće je postaviti književna dela na koja su položena prava o distribuciji i prodaji (formiranje galerije knjiga).</w:t>
+        <w:t>na kojoj je potrebno dostaviti podatke o nazivu</w:t>
+      </w:r>
+      <w:r>
+        <w:rPr>
+          <w:szCs w:val="24"/>
+        </w:rPr>
+        <w:t>, uz dodavanje dodatnih informacija o svojoj</w:t>
+      </w:r>
+      <w:r>
+        <w:rPr>
+          <w:szCs w:val="24"/>
+        </w:rPr>
+        <w:t xml:space="preserve"> istoriji, lokaciji, opciono i dodavanje informacija o prodajnim mestima (ukoliko takva postoje).</w:t>
       </w:r>
     </w:p>
     <w:p>
@@ -6182,7 +6114,6 @@
           <w:ilvl w:val="1"/>
           <w:numId w:val="16"/>
         </w:numPr>
-        <w:ind w:left="1728" w:firstLine="0"/>
         <w:rPr>
           <w:szCs w:val="24"/>
         </w:rPr>
@@ -6191,7 +6122,19 @@
         <w:rPr>
           <w:szCs w:val="24"/>
         </w:rPr>
-        <w:t>U podešavanjima profila je moguće promeniti šifru za pristup nalogu. Mogućnost imaju sve kategorije korisnika osim gostiju.</w:t>
+        <w:t>U podešavanjima profila je moguće promeniti šifru za pristup nalogu. Mogućnost imaju</w:t>
+      </w:r>
+      <w:r>
+        <w:rPr>
+          <w:szCs w:val="24"/>
+        </w:rPr>
+        <w:t xml:space="preserve"> </w:t>
+      </w:r>
+      <w:r>
+        <w:rPr>
+          <w:szCs w:val="24"/>
+        </w:rPr>
+        <w:t>sve kategorije korisnika osim gostiju.</w:t>
       </w:r>
     </w:p>
     <w:p>
@@ -6223,7 +6166,6 @@
           <w:ilvl w:val="1"/>
           <w:numId w:val="16"/>
         </w:numPr>
-        <w:ind w:left="1728" w:firstLine="0"/>
         <w:rPr>
           <w:szCs w:val="24"/>
         </w:rPr>
@@ -6232,7 +6174,19 @@
         <w:rPr>
           <w:szCs w:val="24"/>
         </w:rPr>
-        <w:t>U podešavanjima profila moguće je promeniti informacije o profilu (opis, adresu, datum rođenja, lokaciju...). Mogućnost imaju sve kategorije korisnika osim gostiju.</w:t>
+        <w:t>U podešavanjima profila moguće je promeniti informacije o profilu (opis, adresu, datum</w:t>
+      </w:r>
+      <w:r>
+        <w:rPr>
+          <w:szCs w:val="24"/>
+        </w:rPr>
+        <w:t xml:space="preserve"> </w:t>
+      </w:r>
+      <w:r>
+        <w:rPr>
+          <w:szCs w:val="24"/>
+        </w:rPr>
+        <w:t>rođenja, lokaciju...). Mogućnost imaju sve kategorije korisnika osim gostiju.</w:t>
       </w:r>
     </w:p>
     <w:p>
@@ -6248,7 +6202,7 @@
       <w:pPr>
         <w:pStyle w:val="Heading2"/>
       </w:pPr>
-      <w:bookmarkStart w:id="19" w:name="_Toc130312313"/>
+      <w:bookmarkStart w:id="18" w:name="_Toc132122619"/>
       <w:r>
         <w:t xml:space="preserve">Funkcionalnosti </w:t>
       </w:r>
@@ -6261,7 +6215,7 @@
       <w:r>
         <w:t>instanci</w:t>
       </w:r>
-      <w:bookmarkEnd w:id="19"/>
+      <w:bookmarkEnd w:id="18"/>
     </w:p>
     <w:p>
       <w:pPr>
@@ -6360,14 +6314,13 @@
           <w:u w:val="single"/>
         </w:rPr>
       </w:pPr>
-      <w:bookmarkStart w:id="20" w:name="_Hlk130366641"/>
+      <w:bookmarkStart w:id="19" w:name="_Hlk130366641"/>
       <w:r>
         <w:rPr>
           <w:sz w:val="28"/>
           <w:szCs w:val="28"/>
           <w:u w:val="single"/>
         </w:rPr>
-        <w:lastRenderedPageBreak/>
         <w:t>Prikaz</w:t>
       </w:r>
       <w:r>
@@ -6395,7 +6348,7 @@
         <w:t xml:space="preserve"> na naslovnoj strani aplikacije</w:t>
       </w:r>
     </w:p>
-    <w:bookmarkEnd w:id="20"/>
+    <w:bookmarkEnd w:id="19"/>
     <w:p>
       <w:pPr>
         <w:pStyle w:val="Content"/>
@@ -6411,6 +6364,7 @@
         <w:rPr>
           <w:szCs w:val="24"/>
         </w:rPr>
+        <w:lastRenderedPageBreak/>
         <w:t xml:space="preserve">Na kraju svakog meseca, po automatizovanom sistemu se vrši rangiranje dela, autora i kuća po prosečnoj oceni, pa se na naslovnoj strani aplikacije </w:t>
       </w:r>
       <w:r>
@@ -6492,7 +6446,7 @@
       <w:pPr>
         <w:pStyle w:val="Heading2"/>
       </w:pPr>
-      <w:bookmarkStart w:id="21" w:name="_Toc130312314"/>
+      <w:bookmarkStart w:id="20" w:name="_Toc132122620"/>
       <w:r>
         <w:t xml:space="preserve">Funkcionalnosti </w:t>
       </w:r>
@@ -6502,10 +6456,10 @@
       <w:r>
         <w:t>ja</w:t>
       </w:r>
-      <w:bookmarkEnd w:id="21"/>
       <w:r>
         <w:t xml:space="preserve"> i kolekcija</w:t>
       </w:r>
+      <w:bookmarkEnd w:id="20"/>
     </w:p>
     <w:p>
       <w:pPr>
@@ -6931,14 +6885,14 @@
       <w:pPr>
         <w:pStyle w:val="Heading2"/>
       </w:pPr>
-      <w:bookmarkStart w:id="22" w:name="_Toc130312315"/>
+      <w:bookmarkStart w:id="21" w:name="_Toc132122621"/>
       <w:r>
         <w:t xml:space="preserve">Funkcionalnosti </w:t>
       </w:r>
       <w:r>
         <w:t>postavljanja i praćenja sadržaja</w:t>
       </w:r>
-      <w:bookmarkEnd w:id="22"/>
+      <w:bookmarkEnd w:id="21"/>
     </w:p>
     <w:p>
       <w:pPr>
@@ -7042,11 +6996,7 @@
         <w:t xml:space="preserve"> objavio na svom profilu</w:t>
       </w:r>
       <w:r>
-        <w:t xml:space="preserve"> (reklama za promociju </w:t>
-      </w:r>
-      <w:r>
-        <w:lastRenderedPageBreak/>
-        <w:t>knjige, citati, mišljenja...)</w:t>
+        <w:t xml:space="preserve"> (reklama za promociju knjige, citati, mišljenja...)</w:t>
       </w:r>
       <w:r>
         <w:t>,</w:t>
@@ -7110,6 +7060,7 @@
           <w:szCs w:val="24"/>
           <w:u w:val="single"/>
         </w:rPr>
+        <w:lastRenderedPageBreak/>
         <w:t>P</w:t>
       </w:r>
       <w:r>
@@ -7468,31 +7419,16 @@
     </w:p>
     <w:p>
       <w:pPr>
-        <w:spacing w:after="200"/>
-        <w:rPr>
-          <w:rFonts w:eastAsiaTheme="majorEastAsia" w:cstheme="majorBidi"/>
-          <w:b w:val="0"/>
-          <w:sz w:val="36"/>
-          <w:szCs w:val="26"/>
-        </w:rPr>
-      </w:pPr>
-      <w:r>
-        <w:br w:type="page"/>
-      </w:r>
-    </w:p>
-    <w:p>
-      <w:pPr>
         <w:pStyle w:val="Heading2"/>
       </w:pPr>
-      <w:bookmarkStart w:id="23" w:name="_Toc130312316"/>
-      <w:r>
-        <w:lastRenderedPageBreak/>
+      <w:bookmarkStart w:id="22" w:name="_Toc132122622"/>
+      <w:r>
         <w:t xml:space="preserve">Funkcionalnosti </w:t>
       </w:r>
       <w:r>
         <w:t>publikovanja izdanja i licitacija</w:t>
       </w:r>
-      <w:bookmarkEnd w:id="23"/>
+      <w:bookmarkEnd w:id="22"/>
     </w:p>
     <w:p>
       <w:pPr>
@@ -7507,7 +7443,7 @@
           <w:u w:val="single"/>
         </w:rPr>
       </w:pPr>
-      <w:bookmarkStart w:id="24" w:name="_Hlk130246781"/>
+      <w:bookmarkStart w:id="23" w:name="_Hlk130246781"/>
       <w:r>
         <w:rPr>
           <w:sz w:val="28"/>
@@ -7517,7 +7453,7 @@
         <w:t>Pokretanje licitacije od strane autora</w:t>
       </w:r>
     </w:p>
-    <w:bookmarkEnd w:id="24"/>
+    <w:bookmarkEnd w:id="23"/>
     <w:p>
       <w:pPr>
         <w:pStyle w:val="Content"/>
@@ -7686,6 +7622,7 @@
         </w:numPr>
       </w:pPr>
       <w:r>
+        <w:lastRenderedPageBreak/>
         <w:t>Izdavačka kuća objavljuje novu knjigu, unoseći naslov, sliku, ISBN i ostale potrebne informacije o knjizi, kao i autora datog dela. Nakon toga knjiga se pojavljuje u pretrazi, kao i na profilima autora i izdavačke kuće.</w:t>
       </w:r>
     </w:p>
@@ -7693,11 +7630,11 @@
       <w:pPr>
         <w:pStyle w:val="Heading2"/>
       </w:pPr>
-      <w:bookmarkStart w:id="25" w:name="_Toc130312317"/>
+      <w:bookmarkStart w:id="24" w:name="_Toc132122623"/>
       <w:r>
         <w:t>Funkcionalnosti administratora</w:t>
       </w:r>
-      <w:bookmarkEnd w:id="25"/>
+      <w:bookmarkEnd w:id="24"/>
     </w:p>
     <w:p>
       <w:pPr>
@@ -7777,7 +7714,23 @@
           <w:szCs w:val="24"/>
           <w:u w:val="single"/>
         </w:rPr>
-        <w:t>objava autora ili izdavačkih kuća / recenzija korinsika</w:t>
+        <w:t>objava autora ili izdavačkih kuća / recenzija koris</w:t>
+      </w:r>
+      <w:r>
+        <w:rPr>
+          <w:sz w:val="28"/>
+          <w:szCs w:val="24"/>
+          <w:u w:val="single"/>
+        </w:rPr>
+        <w:t>n</w:t>
+      </w:r>
+      <w:r>
+        <w:rPr>
+          <w:sz w:val="28"/>
+          <w:szCs w:val="24"/>
+          <w:u w:val="single"/>
+        </w:rPr>
+        <w:t>ika</w:t>
       </w:r>
     </w:p>
     <w:p>
@@ -7807,7 +7760,16 @@
         <w:t xml:space="preserve"> uvredljive prirode</w:t>
       </w:r>
       <w:r>
-        <w:t xml:space="preserve"> autora i izdavačkih kuća</w:t>
+        <w:t xml:space="preserve"> autora</w:t>
+      </w:r>
+      <w:r>
+        <w:t xml:space="preserve">, </w:t>
+      </w:r>
+      <w:r>
+        <w:t>izdavačkih kuća</w:t>
+      </w:r>
+      <w:r>
+        <w:t xml:space="preserve"> i korisnika</w:t>
       </w:r>
       <w:r>
         <w:t>.</w:t>
@@ -7844,17 +7806,79 @@
         </w:numPr>
       </w:pPr>
       <w:r>
-        <w:t>Administratori imaju pristup posebnom interfejsu koji omogućava brisanje postojećih naloga.</w:t>
+        <w:t>Administratori imaju pristup posebnom interfejsu koji omogućava brisanje</w:t>
+      </w:r>
+      <w:r>
+        <w:t xml:space="preserve"> </w:t>
+      </w:r>
+      <w:r>
+        <w:t xml:space="preserve">(odnosno </w:t>
+      </w:r>
+      <w:r>
+        <w:t>banovanje</w:t>
+      </w:r>
+      <w:r>
+        <w:t>)</w:t>
+      </w:r>
+      <w:r>
+        <w:t xml:space="preserve"> postojećih naloga.</w:t>
       </w:r>
     </w:p>
     <w:p>
       <w:pPr>
         <w:pStyle w:val="Heading1"/>
       </w:pPr>
-      <w:bookmarkStart w:id="26" w:name="_Toc130312318"/>
+      <w:bookmarkStart w:id="25" w:name="_Toc132122624"/>
       <w:r>
         <w:t>Pretpostavke i ograničenja</w:t>
       </w:r>
+      <w:bookmarkEnd w:id="25"/>
+    </w:p>
+    <w:p>
+      <w:pPr>
+        <w:pStyle w:val="Content"/>
+      </w:pPr>
+      <w:r>
+        <w:t>T</w:t>
+      </w:r>
+      <w:r>
+        <w:t xml:space="preserve">rebalo bi sistem isprojektovati tako da objavljivanje novih postova (bilo da su u pitanju lični komentari/objave autora ili izdavačke kuće, bilo da je situacija publikacija i stavljanja na licitaciju novog književnog dela) bude što </w:t>
+      </w:r>
+      <w:r>
+        <w:t xml:space="preserve">lakše </w:t>
+      </w:r>
+      <w:r>
+        <w:t xml:space="preserve">i maksimalno </w:t>
+      </w:r>
+      <w:r>
+        <w:t>automatizovano</w:t>
+      </w:r>
+      <w:r>
+        <w:t xml:space="preserve">. Drugim rečima, treba obezbediti formu za </w:t>
+      </w:r>
+      <w:r>
+        <w:t>jednostavno dodavanje novog sadržaja, koja bi uvek imala isti dizajn za konkretan slučaj upotrebe pri čemu treba obezbediti dinamičku potrebu konkretnom zahtevu (na primer, treba postojati combo box u kojem će biti izlistani svi mogući žanrovi i automatski treba umetnuti informacije o autoru, dok sam autor podešava naziv knjige, broj strana, temu, početnu cenu za licitaciju i slično).</w:t>
+      </w:r>
+    </w:p>
+    <w:p>
+      <w:pPr>
+        <w:pStyle w:val="Content"/>
+      </w:pPr>
+      <w:r>
+        <w:t>Svakako jedna od preporuka jeste težnja ka uniformnom dizajnu svih stranica sajta – očekivane funkcionalnosti bi trebalo da se nalaze na predefinisanim mestima, vidljivost treba biti koncizna, a korisnički interfejs maksimalno orijentisan potrebama k</w:t>
+      </w:r>
+      <w:r>
+        <w:t>lijenata.</w:t>
+      </w:r>
+    </w:p>
+    <w:p>
+      <w:pPr>
+        <w:pStyle w:val="Heading1"/>
+      </w:pPr>
+      <w:bookmarkStart w:id="26" w:name="_Toc132122625"/>
+      <w:r>
+        <w:t>Kvalitet</w:t>
+      </w:r>
       <w:bookmarkEnd w:id="26"/>
     </w:p>
     <w:p>
@@ -7862,29 +7886,14 @@
         <w:pStyle w:val="Content"/>
       </w:pPr>
       <w:r>
-        <w:t>T</w:t>
-      </w:r>
-      <w:r>
-        <w:t xml:space="preserve">rebalo bi sistem isprojektovati tako da objavljivanje novih postova (bilo da su u pitanju lični komentari/objave autora ili izdavačke kuće, bilo da je situacija publikacija i stavljanja na licitaciju novog književnog dela) bude što </w:t>
-      </w:r>
-      <w:r>
-        <w:t xml:space="preserve">lakše </w:t>
-      </w:r>
-      <w:r>
-        <w:t xml:space="preserve">i maksimalno </w:t>
-      </w:r>
-      <w:r>
-        <w:t>automatizovano</w:t>
-      </w:r>
-      <w:r>
-        <w:t xml:space="preserve">. Drugim rečima, treba obezbediti formu za </w:t>
-      </w:r>
-      <w:r>
-        <w:t xml:space="preserve">jednostavno dodavanje novog sadržaja, koja bi uvek imala isti dizajn za konkretan slučaj upotrebe pri čemu treba obezbediti dinamičku potrebu konkretnom zahtevu (na primer, treba postojati combo box u kojem će </w:t>
+        <w:t xml:space="preserve">Kvalitet napisanog softvera treba obezbediti različitim vrstama testova. Kako još uvek nismo upoznati sa metodama testiranja, možemo pretpostaviti da će se vršiti različite vrste testova: svakako jedinični (unit) testovi sa namerom provere funkcionalnosti pojedinačnih klasa i modula; integracioni testovi sa namerom da se proveri funkcionisanje sistema kao kompletnog i zaokruženog sistema (u ovim testova, međusobno se povezuju pojedinačni moduli u funkcionalne sklopove); potencijalno će biti potrebno vršiti i sistemske testove, radi provere kompatibilnosti sa zadatim hardverom; potencijalno će biti potrebno vršiti i testove prihatljivosti u kojima se zapravo provera da li naš sistem ispunjava klijentske </w:t>
       </w:r>
       <w:r>
         <w:lastRenderedPageBreak/>
-        <w:t>biti izlistani svi mogući žanrovi i automatski treba umetnuti informacije o autoru, dok sam autor podešava naziv knjige, broj strana, temu, početnu cenu za licitaciju i slično).</w:t>
+        <w:t xml:space="preserve">zahteve zadate na samom startu projekta, međutim kako smo mi ujedno i kreatori svih funkcionalnsti, ovaj korak će svakako biti sprovođen </w:t>
+      </w:r>
+      <w:r>
+        <w:t xml:space="preserve">neprestano kroz celu fazu razvoja. Kao okruženje za testiranje, najverovatnije će biti korišćen Selenium, a kao konkretna metoda – crna kutija (black-box), odnosno testiranje svih funkcija sistema. </w:t>
       </w:r>
     </w:p>
     <w:p>
@@ -7892,235 +7901,188 @@
         <w:pStyle w:val="Content"/>
       </w:pPr>
       <w:r>
-        <w:t>Svakako jedna od preporuka jeste težnja ka uniformnom dizajnu svih stranica sajta – očekivane funkcionalnosti bi trebalo da se nalaze na predefinisanim mestima, vidljivost treba biti koncizna, a korisnički interfejs maksimalno orijentisan potrebama k</w:t>
-      </w:r>
-      <w:r>
-        <w:t>lijenata.</w:t>
+        <w:t xml:space="preserve">Prilikom dizajna i primene testova, ne smemo zaboraviti granične slučajeve (kao što bi recimo bila situacija u kojoj korisnik dodaje novu recenziju na knjigu za koju već postoji njegova recenzija) kao ni ostale ekstremne situacije </w:t>
+      </w:r>
+      <w:r>
+        <w:t xml:space="preserve">ili </w:t>
+      </w:r>
+      <w:r>
+        <w:t xml:space="preserve">poput situacije u kojoj sajt biva </w:t>
+      </w:r>
+      <w:r>
+        <w:t>preopterećen</w:t>
+      </w:r>
+      <w:r>
+        <w:t xml:space="preserve"> brojem aktivnih korisnika. Posebna pažnja se mora posvetiti „SQL Injection“ napadima, kao i regulisanju situacija u kojima korisnici preko ponuđenih formi ne unose podatke u očekivanom formatu (za broj godina autora, unese se string sekvenca).</w:t>
+      </w:r>
+      <w:r>
+        <w:t xml:space="preserve"> Testiranja bi u idealnom slučaju trebalo sprovesti na više različitih platformi i pretraživača. Za kraj, svakako treba istestirati, izanalizirati i obraditi podatke o brzini odziva sistema i otpornosti na greške.</w:t>
       </w:r>
     </w:p>
     <w:p>
       <w:pPr>
         <w:pStyle w:val="Heading1"/>
       </w:pPr>
-      <w:bookmarkStart w:id="27" w:name="_Toc130312319"/>
-      <w:r>
-        <w:t>Kvalitet</w:t>
+      <w:bookmarkStart w:id="27" w:name="_Toc132122626"/>
+      <w:r>
+        <w:t>Nefunkcionalni zahtevi</w:t>
       </w:r>
       <w:bookmarkEnd w:id="27"/>
     </w:p>
     <w:p>
       <w:pPr>
+        <w:pStyle w:val="Heading2"/>
+      </w:pPr>
+      <w:bookmarkStart w:id="28" w:name="_Toc132122627"/>
+      <w:r>
+        <w:t>Sistemski zahtevi</w:t>
+      </w:r>
+      <w:bookmarkEnd w:id="28"/>
+    </w:p>
+    <w:p>
+      <w:pPr>
         <w:pStyle w:val="Content"/>
       </w:pPr>
       <w:r>
-        <w:t xml:space="preserve">Kvalitet napisanog softvera treba obezbediti različitim vrstama testova. Kako još uvek nismo upoznati sa metodama testiranja, možemo pretpostaviti da će se vršiti različite vrste testova: svakako jedinični (unit) testovi sa namerom provere funkcionalnosti pojedinačnih klasa i modula; integracioni testovi sa namerom da se proveri funkcionisanje sistema kao kompletnog i zaokruženog sistema (u ovim testova, međusobno se povezuju pojedinačni moduli u funkcionalne sklopove); potencijalno će biti potrebno vršiti i sistemske testove, radi provere kompatibilnosti sa zadatim hardverom; potencijalno će biti potrebno vršiti i testove prihatljivosti u kojima se zapravo provera da li naš sistem ispunjava klijentske zahteve zadate na samom startu projekta, međutim kako smo mi ujedno i kreatori svih funkcionalnsti, ovaj korak će svakako biti sprovođen </w:t>
-      </w:r>
-      <w:r>
-        <w:t xml:space="preserve">neprestano kroz celu fazu razvoja. Kao okruženje za testiranje, najverovatnije će biti korišćen Selenium, a kao konkretna metoda – crna kutija (black-box), odnosno testiranje svih funkcija sistema. </w:t>
-      </w:r>
+        <w:t xml:space="preserve">Serverski deo treba da može da se izvršava na bilo kom web serveru koji podržava PHP servis i koji ima instaliran modul za MySQL bazu podataka. Korisnički interfejs treba da bude raspoloživ za većinu poznatih internet pretraživača, pri čemu je neophodno obezbediti i kompatibilnost sa najnovijim verzijama svakog od pretraživača. Potrebno je obezbediti da prikaz strana po dizajnu bitno ne odstupa u zavisnosti od toga koji se korisnički interfejs koristi (Mozilla Firefox, Google Chrome, Brave, Internet Explorer itd). </w:t>
+      </w:r>
+    </w:p>
+    <w:p>
+      <w:pPr>
+        <w:pStyle w:val="Heading2"/>
+      </w:pPr>
+      <w:bookmarkStart w:id="29" w:name="_Toc132122628"/>
+      <w:r>
+        <w:t>Zahtevi za integritet i autorska prava</w:t>
+      </w:r>
+      <w:bookmarkEnd w:id="29"/>
     </w:p>
     <w:p>
       <w:pPr>
         <w:pStyle w:val="Content"/>
       </w:pPr>
       <w:r>
-        <w:t xml:space="preserve">Prilikom dizajna i primene testova, ne smemo zaboraviti granične slučajeve (kao što bi recimo bila situacija u kojoj korisnik dodaje novu recenziju na knjigu za koju već postoji njegova recenzija) kao ni ostale ekstremne situacije </w:t>
-      </w:r>
-      <w:r>
-        <w:t xml:space="preserve">ili </w:t>
-      </w:r>
-      <w:r>
-        <w:t xml:space="preserve">poput situacije u kojoj sajt biva </w:t>
-      </w:r>
-      <w:r>
-        <w:t>preopterećen</w:t>
-      </w:r>
-      <w:r>
-        <w:t xml:space="preserve"> brojem aktivnih korisnika. Posebna pažnja se mora posvetiti „SQL Injection“ napadima, kao i regulisanju situacija u kojima korisnici preko ponuđenih formi ne unose podatke u očekivanom formatu (za broj godina autora, unese se string sekvenca).</w:t>
-      </w:r>
-      <w:r>
-        <w:t xml:space="preserve"> Testiranja bi u idealnom slučaju trebalo sprovesti na više različitih platformi i pretraživača. Za kraj, svakako treba istestirati, izanalizirati i obraditi podatke o brzini odziva sistema i otpornosti na greške.</w:t>
+        <w:t>Bitna stvar kod implementacije ovakvog sistema jeste obezbeđivanje logoa i naziva aplikacije na svakoj stranici</w:t>
+      </w:r>
+      <w:r>
+        <w:t xml:space="preserve"> uz copyright tag natpis „All rights reserved“</w:t>
+      </w:r>
+      <w:r>
+        <w:t xml:space="preserve">, kako bismo jasno naglasili da </w:t>
+      </w:r>
+      <w:r>
+        <w:t>je softver u vlasništ</w:t>
+      </w:r>
+      <w:r>
+        <w:t>v</w:t>
+      </w:r>
+      <w:r>
+        <w:t xml:space="preserve">u određene grupe ljudi i pod punim autorskim pravima. Što se tiče autorskih prava korisnika koji pristupaju na sajt, treba svakako čuvati njihove pristupne kredencijale sakrivene od svih ostalih instanci, uključujući i administratora. Za čuvanje </w:t>
+      </w:r>
+      <w:r>
+        <w:t xml:space="preserve">lozinki </w:t>
+      </w:r>
+      <w:r>
+        <w:t>unutar baze bilo bi idealno koristiti neki od algoritama enkripcije</w:t>
+      </w:r>
+      <w:r>
+        <w:t>.</w:t>
+      </w:r>
+      <w:r>
+        <w:t xml:space="preserve"> </w:t>
+      </w:r>
+      <w:r>
+        <w:t>Pored čuvanja integriteta prijavljenih korisnika, za svaki post na sajtu treba postojati oznaka sa određenim minimalnim setom informacija (na primer, koji korisnik ga je kreirao).</w:t>
+      </w:r>
+    </w:p>
+    <w:p>
+      <w:pPr>
+        <w:pStyle w:val="Heading2"/>
+      </w:pPr>
+      <w:bookmarkStart w:id="30" w:name="_Toc132122629"/>
+      <w:r>
+        <w:t xml:space="preserve">Zahtevi za projektnom </w:t>
+      </w:r>
+      <w:r>
+        <w:t xml:space="preserve">i korisničkom </w:t>
+      </w:r>
+      <w:r>
+        <w:t>dokumentacijom</w:t>
+      </w:r>
+      <w:bookmarkEnd w:id="30"/>
+    </w:p>
+    <w:p>
+      <w:pPr>
+        <w:pStyle w:val="Content"/>
+      </w:pPr>
+      <w:r>
+        <w:t>Projektna dokumentacija bi trebalo da konzistentno prati razvoj rada na projektu, u cilju sveobuhvatnosti. Projektna dokumentacija će služiti svakom od članova projektnog tima da u svakom trenutku ima apsolutni uvid u tok dešavanja na samom projektu, kao i da isprati funkcionalnosti na kojima on nije eksplicitno radio. U okviru projektne dokumentacije trebalo</w:t>
+      </w:r>
+      <w:r>
+        <w:t xml:space="preserve"> </w:t>
+      </w:r>
+      <w:r>
+        <w:t>bi</w:t>
+      </w:r>
+      <w:r>
+        <w:t xml:space="preserve"> izdvojiti i korisničku dokumentaciju koja će biti javno </w:t>
+      </w:r>
+      <w:r>
+        <w:t>dostupna</w:t>
+      </w:r>
+      <w:r>
+        <w:t>, u cilju davanja instrukcija i objašnjenja sistema stvarnim korisnicima.</w:t>
+      </w:r>
+      <w:r>
+        <w:t xml:space="preserve"> Pod korisničkom dokumentacijom najpre mislimo na upustva za korišćenje sajta, kao i na neka osnovna pravila </w:t>
+      </w:r>
+      <w:r>
+        <w:lastRenderedPageBreak/>
+        <w:t xml:space="preserve">kojih se svaki korisnik mora pridržavati (bez psovki ili žargona, bez uvreda na rasnoj ili nacionalnoj osnovi, </w:t>
+      </w:r>
+      <w:r>
+        <w:t>bez omalovažavanja tuđe ličnosti i karaktera, i slično).</w:t>
+      </w:r>
+    </w:p>
+    <w:p>
+      <w:pPr>
+        <w:pStyle w:val="Heading2"/>
+      </w:pPr>
+      <w:bookmarkStart w:id="31" w:name="_Toc132122630"/>
+      <w:r>
+        <w:t>Ostali zahtevi</w:t>
+      </w:r>
+      <w:bookmarkEnd w:id="31"/>
+    </w:p>
+    <w:p>
+      <w:pPr>
+        <w:pStyle w:val="Content"/>
+      </w:pPr>
+      <w:r>
+        <w:t>Sistem treba da pruži zadovoljavaju</w:t>
+      </w:r>
+      <w:r>
+        <w:t>ć</w:t>
+      </w:r>
+      <w:r>
+        <w:t>e performanse pri odzivu, kao i određenu vizuelnu dinamičnost strana. Sistem treba da bude responzivan na promene veličine ekrana</w:t>
+      </w:r>
+      <w:r>
+        <w:t xml:space="preserve">. </w:t>
+      </w:r>
+      <w:r>
+        <w:t>U cilju ovoga, HTML razvoj može biti zasnovan na Bootstrap tehnologiji, ali ovo je svakako opcioni izbor.</w:t>
       </w:r>
     </w:p>
     <w:p>
       <w:pPr>
         <w:pStyle w:val="Heading1"/>
       </w:pPr>
-      <w:bookmarkStart w:id="28" w:name="_Toc130312320"/>
-      <w:r>
-        <w:t>Nefunkcionalni zahtevi</w:t>
-      </w:r>
-      <w:bookmarkEnd w:id="28"/>
-    </w:p>
-    <w:p>
-      <w:pPr>
-        <w:pStyle w:val="Heading2"/>
-      </w:pPr>
-      <w:bookmarkStart w:id="29" w:name="_Toc130312321"/>
-      <w:r>
-        <w:t>Sistemski zahtevi</w:t>
-      </w:r>
-      <w:bookmarkEnd w:id="29"/>
-    </w:p>
-    <w:p>
-      <w:pPr>
-        <w:pStyle w:val="Content"/>
-      </w:pPr>
-      <w:r>
-        <w:t xml:space="preserve">Serverski deo treba da može da se izvršava na bilo kom web serveru koji podržava PHP servis i koji ima instaliran modul za MySQL bazu podataka. Korisnički interfejs treba da bude raspoloživ za većinu poznatih internet pretraživača, pri čemu je neophodno obezbediti i kompatibilnost sa najnovijim verzijama svakog od pretraživača. Potrebno je obezbediti da prikaz strana po dizajnu bitno ne odstupa u zavisnosti od toga koji se korisnički interfejs koristi (Mozilla Firefox, Google Chrome, Brave, Internet Explorer itd). </w:t>
-      </w:r>
-    </w:p>
-    <w:p>
-      <w:pPr>
-        <w:pStyle w:val="Heading2"/>
-      </w:pPr>
-      <w:bookmarkStart w:id="30" w:name="_Toc130312322"/>
-      <w:r>
-        <w:lastRenderedPageBreak/>
-        <w:t>Zahtevi za integritet i autorska prava</w:t>
-      </w:r>
-      <w:bookmarkEnd w:id="30"/>
-    </w:p>
-    <w:p>
-      <w:pPr>
-        <w:pStyle w:val="Content"/>
-      </w:pPr>
-      <w:r>
-        <w:t>Bitna stvar kod implementacije ovakvog sistema jeste obezbeđivanje logoa i naziva aplikacije na svakoj stranici</w:t>
-      </w:r>
-      <w:r>
-        <w:t xml:space="preserve"> uz copyright tag natpis „All rights reserved“</w:t>
-      </w:r>
-      <w:r>
-        <w:t xml:space="preserve">, kako bismo jasno naglasili da </w:t>
-      </w:r>
-      <w:r>
-        <w:t>je softver u vlasništ</w:t>
-      </w:r>
-      <w:r>
-        <w:t>v</w:t>
-      </w:r>
-      <w:r>
-        <w:t xml:space="preserve">u određene grupe ljudi i pod punim autorskim pravima. Što se tiče autorskih prava korisnika koji pristupaju na sajt, treba svakako čuvati njihove pristupne kredencijale sakrivene od svih ostalih instanci, uključujući i administratora. Za čuvanje </w:t>
-      </w:r>
-      <w:r>
-        <w:t xml:space="preserve">lozinki </w:t>
-      </w:r>
-      <w:r>
-        <w:t>unutar baze bilo bi idealno koristiti neki od algoritama enkripcije</w:t>
-      </w:r>
-      <w:r>
-        <w:t>.</w:t>
-      </w:r>
-      <w:r>
-        <w:t xml:space="preserve"> </w:t>
-      </w:r>
-      <w:r>
-        <w:t xml:space="preserve">Pored čuvanja integriteta prijavljenih korisnika, za svaki post na sajtu treba postojati oznaka sa određenim minimalnim setom informacija (na primer, koji korisnik ga je kreirao). </w:t>
-      </w:r>
-      <w:r>
-        <w:t xml:space="preserve">Moderatori moraju obavestiti sve korisnike o promenama koje </w:t>
-      </w:r>
-      <w:r>
-        <w:t>su vršili</w:t>
-      </w:r>
-      <w:r>
-        <w:t xml:space="preserve"> na stranicama</w:t>
-      </w:r>
-      <w:r>
-        <w:t>, kao i objasniti razlog brisanja odgovarajućih recenzija, postova ili profila</w:t>
-      </w:r>
-      <w:r>
-        <w:t xml:space="preserve"> putem e-maila</w:t>
-      </w:r>
-      <w:r>
-        <w:t>.</w:t>
-      </w:r>
-    </w:p>
-    <w:p>
-      <w:pPr>
-        <w:pStyle w:val="Heading2"/>
-      </w:pPr>
-      <w:bookmarkStart w:id="31" w:name="_Toc130312323"/>
-      <w:r>
-        <w:t xml:space="preserve">Zahtevi za projektnom </w:t>
-      </w:r>
-      <w:r>
-        <w:t xml:space="preserve">i korisničkom </w:t>
-      </w:r>
-      <w:r>
-        <w:t>dokumentacijom</w:t>
-      </w:r>
-      <w:bookmarkEnd w:id="31"/>
-    </w:p>
-    <w:p>
-      <w:pPr>
-        <w:pStyle w:val="Content"/>
-      </w:pPr>
-      <w:r>
-        <w:t>Projektna dokumentacija bi trebalo da konzistentno prati razvoj rada na projektu, u cilju sveobuhvatnosti. Projektna dokumentacija će služiti svakom od članova projektnog tima da u svakom trenutku ima apsolutni uvid u tok dešavanja na samom projektu, kao i da isprati funkcionalnosti na kojima on nije eksplicitno radio. U okviru projektne dokumentacije trebalo</w:t>
-      </w:r>
-      <w:r>
-        <w:t xml:space="preserve"> </w:t>
-      </w:r>
-      <w:r>
-        <w:t>bi</w:t>
-      </w:r>
-      <w:r>
-        <w:t xml:space="preserve"> izdvojiti i korisničku dokumentaciju koja će biti javno </w:t>
-      </w:r>
-      <w:r>
-        <w:t>dostupna</w:t>
-      </w:r>
-      <w:r>
-        <w:t>, u cilju davanja instrukcija i objašnjenja sistema stvarnim korisnicima.</w:t>
-      </w:r>
-      <w:r>
-        <w:t xml:space="preserve"> Pod korisničkom dokumentacijom najpre mislimo na upustva za korišćenje sajta, kao i na neka osnovna pravila kojih se svaki korisnik mora pridržavati (bez psovki ili žargona, bez uvreda na rasnoj ili nacionalnoj osnovi, </w:t>
-      </w:r>
-      <w:r>
-        <w:t>bez omalovažavanja tuđe ličnosti i karaktera, i slično).</w:t>
-      </w:r>
-    </w:p>
-    <w:p>
-      <w:pPr>
-        <w:pStyle w:val="Heading2"/>
-      </w:pPr>
-      <w:bookmarkStart w:id="32" w:name="_Toc130312324"/>
-      <w:r>
-        <w:t>Ostali zahtevi</w:t>
+      <w:bookmarkStart w:id="32" w:name="_Toc132122631"/>
+      <w:r>
+        <w:t>Plan i prioriteti</w:t>
       </w:r>
       <w:bookmarkEnd w:id="32"/>
-    </w:p>
-    <w:p>
-      <w:pPr>
-        <w:pStyle w:val="Content"/>
-      </w:pPr>
-      <w:r>
-        <w:t>Sistem treba da pruži zadovoljavaju</w:t>
-      </w:r>
-      <w:r>
-        <w:t>ć</w:t>
-      </w:r>
-      <w:r>
-        <w:t>e performanse pri odzivu, kao i određenu vizuelnu dinamičnost strana. Sistem treba da bude responzivan na promene veličine ekrana</w:t>
-      </w:r>
-      <w:r>
-        <w:t xml:space="preserve">. </w:t>
-      </w:r>
-      <w:r>
-        <w:t>U cilju ovoga, HTML razvoj može biti zasnovan na Bootstrap tehnologiji, ali ovo je svakako opcioni izbor.</w:t>
-      </w:r>
-    </w:p>
-    <w:p>
-      <w:pPr>
-        <w:pStyle w:val="Heading1"/>
-      </w:pPr>
-      <w:bookmarkStart w:id="33" w:name="_Toc130312325"/>
-      <w:r>
-        <w:t>Plan i prioriteti</w:t>
-      </w:r>
-      <w:bookmarkEnd w:id="33"/>
     </w:p>
     <w:p>
       <w:pPr>
@@ -8213,7 +8175,6 @@
         </w:numPr>
       </w:pPr>
       <w:r>
-        <w:lastRenderedPageBreak/>
         <w:t>Postavljanje sadržaja od strane izdavačkih kuća i autora (bez publikovanja knjiga)</w:t>
       </w:r>
     </w:p>
@@ -8253,7 +8214,19 @@
         </w:numPr>
       </w:pPr>
       <w:r>
-        <w:t>Mogucnost postavljanja i citanja recenzija</w:t>
+        <w:t>Mogu</w:t>
+      </w:r>
+      <w:r>
+        <w:t>ć</w:t>
+      </w:r>
+      <w:r>
+        <w:t xml:space="preserve">nost postavljanja i </w:t>
+      </w:r>
+      <w:r>
+        <w:t>č</w:t>
+      </w:r>
+      <w:r>
+        <w:t>itanja recenzija</w:t>
       </w:r>
     </w:p>
     <w:p>
@@ -8265,7 +8238,31 @@
         </w:numPr>
       </w:pPr>
       <w:r>
-        <w:t>Mogucnost pretplate na sadrzaj autora ili izdavacke kuce</w:t>
+        <w:t>Mogu</w:t>
+      </w:r>
+      <w:r>
+        <w:t>ć</w:t>
+      </w:r>
+      <w:r>
+        <w:t>nost pretplate na sadr</w:t>
+      </w:r>
+      <w:r>
+        <w:t>ž</w:t>
+      </w:r>
+      <w:r>
+        <w:t>aj autora ili izdava</w:t>
+      </w:r>
+      <w:r>
+        <w:t>č</w:t>
+      </w:r>
+      <w:r>
+        <w:t>ke ku</w:t>
+      </w:r>
+      <w:r>
+        <w:t>ć</w:t>
+      </w:r>
+      <w:r>
+        <w:t>e</w:t>
       </w:r>
     </w:p>
     <w:p>
@@ -8277,19 +8274,19 @@
         </w:numPr>
       </w:pPr>
       <w:r>
-        <w:t>Mogucnost publikovanja knjiga i zapocinjanja licitacije</w:t>
-      </w:r>
-    </w:p>
-    <w:p>
-      <w:pPr>
-        <w:pStyle w:val="Content"/>
-        <w:numPr>
-          <w:ilvl w:val="0"/>
-          <w:numId w:val="11"/>
-        </w:numPr>
-      </w:pPr>
-      <w:r>
-        <w:t>Moderatorske funkcije</w:t>
+        <w:t>Mogu</w:t>
+      </w:r>
+      <w:r>
+        <w:t>ć</w:t>
+      </w:r>
+      <w:r>
+        <w:t>nost publikovanja knjiga i zapo</w:t>
+      </w:r>
+      <w:r>
+        <w:t>č</w:t>
+      </w:r>
+      <w:r>
+        <w:t>injanja licitacije</w:t>
       </w:r>
     </w:p>
     <w:p>
@@ -8320,15 +8317,8 @@
 </w:document>
 </file>
 
-<file path=word/commentsExtensible.xml><?xml version="1.0" encoding="utf-8"?>
-<w16cex:commentsExtensible xmlns:wpc="http://schemas.microsoft.com/office/word/2010/wordprocessingCanvas" xmlns:cx="http://schemas.microsoft.com/office/drawing/2014/chartex" xmlns:cx1="http://schemas.microsoft.com/office/drawing/2015/9/8/chartex" xmlns:cx2="http://schemas.microsoft.com/office/drawing/2015/10/21/chartex" xmlns:cx3="http://schemas.microsoft.com/office/drawing/2016/5/9/chartex" xmlns:cx4="http://schemas.microsoft.com/office/drawing/2016/5/10/chartex" xmlns:cx5="http://schemas.microsoft.com/office/drawing/2016/5/11/chartex" xmlns:cx6="http://schemas.microsoft.com/office/drawing/2016/5/12/chartex" xmlns:cx7="http://schemas.microsoft.com/office/drawing/2016/5/13/chartex" xmlns:cx8="http://schemas.microsoft.com/office/drawing/2016/5/14/chartex" xmlns:mc="http://schemas.openxmlformats.org/markup-compatibility/2006" xmlns:aink="http://schemas.microsoft.com/office/drawing/2016/ink" xmlns:am3d="http://schemas.microsoft.com/office/drawing/2017/model3d" xmlns:o="urn:schemas-microsoft-com:office:office" xmlns:oel="http://schemas.microsoft.com/office/2019/extlst" xmlns:r="http://schemas.openxmlformats.org/officeDocument/2006/relationships" xmlns:m="http://schemas.openxmlformats.org/officeDocument/2006/math" xmlns:v="urn:schemas-microsoft-com:vml" xmlns:wp14="http://schemas.microsoft.com/office/word/2010/wordprocessingDrawing" xmlns:wp="http://schemas.openxmlformats.org/drawingml/2006/wordprocessingDrawing" xmlns:w10="urn:schemas-microsoft-com:office:word" xmlns:w="http://schemas.openxmlformats.org/wordprocessingml/2006/main" xmlns:w14="http://schemas.microsoft.com/office/word/2010/wordml" xmlns:w15="http://schemas.microsoft.com/office/word/2012/wordml" xmlns:w16cex="http://schemas.microsoft.com/office/word/2018/wordml/cex" xmlns:w16cid="http://schemas.microsoft.com/office/word/2016/wordml/cid" xmlns:w16="http://schemas.microsoft.com/office/word/2018/wordml" xmlns:w16sdtdh="http://schemas.microsoft.com/office/word/2020/wordml/sdtdatahash" xmlns:w16se="http://schemas.microsoft.com/office/word/2015/wordml/symex" xmlns:wpg="http://schemas.microsoft.com/office/word/2010/wordprocessingGroup" xmlns:wpi="http://schemas.microsoft.com/office/word/2010/wordprocessingInk" xmlns:wne="http://schemas.microsoft.com/office/word/2006/wordml" xmlns:wps="http://schemas.microsoft.com/office/word/2010/wordprocessingShape" mc:Ignorable="w14 w15 w16se w16cid w16 w16cex w16sdtdh wp14">
-  <w16cex:commentExtensible w16cex:durableId="27B77D58" w16cex:dateUtc="2023-03-11T21:21:00Z"/>
-  <w16cex:commentExtensible w16cex:durableId="27B8CAA6" w16cex:dateUtc="2023-03-12T21:03:00Z"/>
-</w16cex:commentsExtensible>
-</file>
-
 <file path=word/endnotes.xml><?xml version="1.0" encoding="utf-8"?>
-<w:endnotes xmlns:wpc="http://schemas.microsoft.com/office/word/2010/wordprocessingCanvas" xmlns:cx="http://schemas.microsoft.com/office/drawing/2014/chartex" xmlns:cx1="http://schemas.microsoft.com/office/drawing/2015/9/8/chartex" xmlns:cx2="http://schemas.microsoft.com/office/drawing/2015/10/21/chartex" xmlns:cx3="http://schemas.microsoft.com/office/drawing/2016/5/9/chartex" xmlns:cx4="http://schemas.microsoft.com/office/drawing/2016/5/10/chartex" xmlns:cx5="http://schemas.microsoft.com/office/drawing/2016/5/11/chartex" xmlns:cx6="http://schemas.microsoft.com/office/drawing/2016/5/12/chartex" xmlns:cx7="http://schemas.microsoft.com/office/drawing/2016/5/13/chartex" xmlns:cx8="http://schemas.microsoft.com/office/drawing/2016/5/14/chartex" xmlns:mc="http://schemas.openxmlformats.org/markup-compatibility/2006" xmlns:aink="http://schemas.microsoft.com/office/drawing/2016/ink" xmlns:am3d="http://schemas.microsoft.com/office/drawing/2017/model3d" xmlns:o="urn:schemas-microsoft-com:office:office" xmlns:r="http://schemas.openxmlformats.org/officeDocument/2006/relationships" xmlns:m="http://schemas.openxmlformats.org/officeDocument/2006/math" xmlns:v="urn:schemas-microsoft-com:vml" xmlns:wp14="http://schemas.microsoft.com/office/word/2010/wordprocessingDrawing" xmlns:wp="http://schemas.openxmlformats.org/drawingml/2006/wordprocessingDrawing" xmlns:w10="urn:schemas-microsoft-com:office:word" xmlns:w="http://schemas.openxmlformats.org/wordprocessingml/2006/main" xmlns:w14="http://schemas.microsoft.com/office/word/2010/wordml" xmlns:w15="http://schemas.microsoft.com/office/word/2012/wordml" xmlns:w16cid="http://schemas.microsoft.com/office/word/2016/wordml/cid" xmlns:w16se="http://schemas.microsoft.com/office/word/2015/wordml/symex" xmlns:wpg="http://schemas.microsoft.com/office/word/2010/wordprocessingGroup" xmlns:wpi="http://schemas.microsoft.com/office/word/2010/wordprocessingInk" xmlns:wne="http://schemas.microsoft.com/office/word/2006/wordml" xmlns:wps="http://schemas.microsoft.com/office/word/2010/wordprocessingShape" mc:Ignorable="w14 w15 w16se w16cid wp14">
+<w:endnotes xmlns:wpc="http://schemas.microsoft.com/office/word/2010/wordprocessingCanvas" xmlns:cx="http://schemas.microsoft.com/office/drawing/2014/chartex" xmlns:cx1="http://schemas.microsoft.com/office/drawing/2015/9/8/chartex" xmlns:cx2="http://schemas.microsoft.com/office/drawing/2015/10/21/chartex" xmlns:cx3="http://schemas.microsoft.com/office/drawing/2016/5/9/chartex" xmlns:cx4="http://schemas.microsoft.com/office/drawing/2016/5/10/chartex" xmlns:cx5="http://schemas.microsoft.com/office/drawing/2016/5/11/chartex" xmlns:cx6="http://schemas.microsoft.com/office/drawing/2016/5/12/chartex" xmlns:cx7="http://schemas.microsoft.com/office/drawing/2016/5/13/chartex" xmlns:cx8="http://schemas.microsoft.com/office/drawing/2016/5/14/chartex" xmlns:mc="http://schemas.openxmlformats.org/markup-compatibility/2006" xmlns:aink="http://schemas.microsoft.com/office/drawing/2016/ink" xmlns:am3d="http://schemas.microsoft.com/office/drawing/2017/model3d" xmlns:o="urn:schemas-microsoft-com:office:office" xmlns:oel="http://schemas.microsoft.com/office/2019/extlst" xmlns:r="http://schemas.openxmlformats.org/officeDocument/2006/relationships" xmlns:m="http://schemas.openxmlformats.org/officeDocument/2006/math" xmlns:v="urn:schemas-microsoft-com:vml" xmlns:wp14="http://schemas.microsoft.com/office/word/2010/wordprocessingDrawing" xmlns:wp="http://schemas.openxmlformats.org/drawingml/2006/wordprocessingDrawing" xmlns:w10="urn:schemas-microsoft-com:office:word" xmlns:w="http://schemas.openxmlformats.org/wordprocessingml/2006/main" xmlns:w14="http://schemas.microsoft.com/office/word/2010/wordml" xmlns:w15="http://schemas.microsoft.com/office/word/2012/wordml" xmlns:w16cex="http://schemas.microsoft.com/office/word/2018/wordml/cex" xmlns:w16cid="http://schemas.microsoft.com/office/word/2016/wordml/cid" xmlns:w16="http://schemas.microsoft.com/office/word/2018/wordml" xmlns:w16du="http://schemas.microsoft.com/office/word/2023/wordml/word16du" xmlns:w16sdtdh="http://schemas.microsoft.com/office/word/2020/wordml/sdtdatahash" xmlns:w16se="http://schemas.microsoft.com/office/word/2015/wordml/symex" xmlns:wpg="http://schemas.microsoft.com/office/word/2010/wordprocessingGroup" xmlns:wpi="http://schemas.microsoft.com/office/word/2010/wordprocessingInk" xmlns:wne="http://schemas.microsoft.com/office/word/2006/wordml" xmlns:wps="http://schemas.microsoft.com/office/word/2010/wordprocessingShape" mc:Ignorable="w14 w15 w16se w16cid w16 w16cex w16sdtdh wp14">
   <w:endnote w:type="separator" w:id="-1">
     <w:p>
       <w:r>
@@ -8349,7 +8339,7 @@
 </file>
 
 <file path=word/footer1.xml><?xml version="1.0" encoding="utf-8"?>
-<w:ftr xmlns:wpc="http://schemas.microsoft.com/office/word/2010/wordprocessingCanvas" xmlns:cx="http://schemas.microsoft.com/office/drawing/2014/chartex" xmlns:cx1="http://schemas.microsoft.com/office/drawing/2015/9/8/chartex" xmlns:cx2="http://schemas.microsoft.com/office/drawing/2015/10/21/chartex" xmlns:cx3="http://schemas.microsoft.com/office/drawing/2016/5/9/chartex" xmlns:cx4="http://schemas.microsoft.com/office/drawing/2016/5/10/chartex" xmlns:cx5="http://schemas.microsoft.com/office/drawing/2016/5/11/chartex" xmlns:cx6="http://schemas.microsoft.com/office/drawing/2016/5/12/chartex" xmlns:cx7="http://schemas.microsoft.com/office/drawing/2016/5/13/chartex" xmlns:cx8="http://schemas.microsoft.com/office/drawing/2016/5/14/chartex" xmlns:mc="http://schemas.openxmlformats.org/markup-compatibility/2006" xmlns:aink="http://schemas.microsoft.com/office/drawing/2016/ink" xmlns:am3d="http://schemas.microsoft.com/office/drawing/2017/model3d" xmlns:o="urn:schemas-microsoft-com:office:office" xmlns:r="http://schemas.openxmlformats.org/officeDocument/2006/relationships" xmlns:m="http://schemas.openxmlformats.org/officeDocument/2006/math" xmlns:v="urn:schemas-microsoft-com:vml" xmlns:wp14="http://schemas.microsoft.com/office/word/2010/wordprocessingDrawing" xmlns:wp="http://schemas.openxmlformats.org/drawingml/2006/wordprocessingDrawing" xmlns:w10="urn:schemas-microsoft-com:office:word" xmlns:w="http://schemas.openxmlformats.org/wordprocessingml/2006/main" xmlns:w14="http://schemas.microsoft.com/office/word/2010/wordml" xmlns:w15="http://schemas.microsoft.com/office/word/2012/wordml" xmlns:w16cid="http://schemas.microsoft.com/office/word/2016/wordml/cid" xmlns:w16se="http://schemas.microsoft.com/office/word/2015/wordml/symex" xmlns:wpg="http://schemas.microsoft.com/office/word/2010/wordprocessingGroup" xmlns:wpi="http://schemas.microsoft.com/office/word/2010/wordprocessingInk" xmlns:wne="http://schemas.microsoft.com/office/word/2006/wordml" xmlns:wps="http://schemas.microsoft.com/office/word/2010/wordprocessingShape" mc:Ignorable="w14 w15 w16se w16cid wp14">
+<w:ftr xmlns:wpc="http://schemas.microsoft.com/office/word/2010/wordprocessingCanvas" xmlns:cx="http://schemas.microsoft.com/office/drawing/2014/chartex" xmlns:cx1="http://schemas.microsoft.com/office/drawing/2015/9/8/chartex" xmlns:cx2="http://schemas.microsoft.com/office/drawing/2015/10/21/chartex" xmlns:cx3="http://schemas.microsoft.com/office/drawing/2016/5/9/chartex" xmlns:cx4="http://schemas.microsoft.com/office/drawing/2016/5/10/chartex" xmlns:cx5="http://schemas.microsoft.com/office/drawing/2016/5/11/chartex" xmlns:cx6="http://schemas.microsoft.com/office/drawing/2016/5/12/chartex" xmlns:cx7="http://schemas.microsoft.com/office/drawing/2016/5/13/chartex" xmlns:cx8="http://schemas.microsoft.com/office/drawing/2016/5/14/chartex" xmlns:mc="http://schemas.openxmlformats.org/markup-compatibility/2006" xmlns:aink="http://schemas.microsoft.com/office/drawing/2016/ink" xmlns:am3d="http://schemas.microsoft.com/office/drawing/2017/model3d" xmlns:o="urn:schemas-microsoft-com:office:office" xmlns:oel="http://schemas.microsoft.com/office/2019/extlst" xmlns:r="http://schemas.openxmlformats.org/officeDocument/2006/relationships" xmlns:m="http://schemas.openxmlformats.org/officeDocument/2006/math" xmlns:v="urn:schemas-microsoft-com:vml" xmlns:wp14="http://schemas.microsoft.com/office/word/2010/wordprocessingDrawing" xmlns:wp="http://schemas.openxmlformats.org/drawingml/2006/wordprocessingDrawing" xmlns:w10="urn:schemas-microsoft-com:office:word" xmlns:w="http://schemas.openxmlformats.org/wordprocessingml/2006/main" xmlns:w14="http://schemas.microsoft.com/office/word/2010/wordml" xmlns:w15="http://schemas.microsoft.com/office/word/2012/wordml" xmlns:w16cex="http://schemas.microsoft.com/office/word/2018/wordml/cex" xmlns:w16cid="http://schemas.microsoft.com/office/word/2016/wordml/cid" xmlns:w16="http://schemas.microsoft.com/office/word/2018/wordml" xmlns:w16du="http://schemas.microsoft.com/office/word/2023/wordml/word16du" xmlns:w16sdtdh="http://schemas.microsoft.com/office/word/2020/wordml/sdtdatahash" xmlns:w16se="http://schemas.microsoft.com/office/word/2015/wordml/symex" xmlns:wpg="http://schemas.microsoft.com/office/word/2010/wordprocessingGroup" xmlns:wpi="http://schemas.microsoft.com/office/word/2010/wordprocessingInk" xmlns:wne="http://schemas.microsoft.com/office/word/2006/wordml" xmlns:wps="http://schemas.microsoft.com/office/word/2010/wordprocessingShape" mc:Ignorable="w14 w15 w16se w16cid w16 w16cex w16sdtdh wp14">
   <w:sdt>
     <w:sdtPr>
       <w:id w:val="628748919"/>
@@ -8402,7 +8392,7 @@
 </file>
 
 <file path=word/footnotes.xml><?xml version="1.0" encoding="utf-8"?>
-<w:footnotes xmlns:wpc="http://schemas.microsoft.com/office/word/2010/wordprocessingCanvas" xmlns:cx="http://schemas.microsoft.com/office/drawing/2014/chartex" xmlns:cx1="http://schemas.microsoft.com/office/drawing/2015/9/8/chartex" xmlns:cx2="http://schemas.microsoft.com/office/drawing/2015/10/21/chartex" xmlns:cx3="http://schemas.microsoft.com/office/drawing/2016/5/9/chartex" xmlns:cx4="http://schemas.microsoft.com/office/drawing/2016/5/10/chartex" xmlns:cx5="http://schemas.microsoft.com/office/drawing/2016/5/11/chartex" xmlns:cx6="http://schemas.microsoft.com/office/drawing/2016/5/12/chartex" xmlns:cx7="http://schemas.microsoft.com/office/drawing/2016/5/13/chartex" xmlns:cx8="http://schemas.microsoft.com/office/drawing/2016/5/14/chartex" xmlns:mc="http://schemas.openxmlformats.org/markup-compatibility/2006" xmlns:aink="http://schemas.microsoft.com/office/drawing/2016/ink" xmlns:am3d="http://schemas.microsoft.com/office/drawing/2017/model3d" xmlns:o="urn:schemas-microsoft-com:office:office" xmlns:r="http://schemas.openxmlformats.org/officeDocument/2006/relationships" xmlns:m="http://schemas.openxmlformats.org/officeDocument/2006/math" xmlns:v="urn:schemas-microsoft-com:vml" xmlns:wp14="http://schemas.microsoft.com/office/word/2010/wordprocessingDrawing" xmlns:wp="http://schemas.openxmlformats.org/drawingml/2006/wordprocessingDrawing" xmlns:w10="urn:schemas-microsoft-com:office:word" xmlns:w="http://schemas.openxmlformats.org/wordprocessingml/2006/main" xmlns:w14="http://schemas.microsoft.com/office/word/2010/wordml" xmlns:w15="http://schemas.microsoft.com/office/word/2012/wordml" xmlns:w16cid="http://schemas.microsoft.com/office/word/2016/wordml/cid" xmlns:w16se="http://schemas.microsoft.com/office/word/2015/wordml/symex" xmlns:wpg="http://schemas.microsoft.com/office/word/2010/wordprocessingGroup" xmlns:wpi="http://schemas.microsoft.com/office/word/2010/wordprocessingInk" xmlns:wne="http://schemas.microsoft.com/office/word/2006/wordml" xmlns:wps="http://schemas.microsoft.com/office/word/2010/wordprocessingShape" mc:Ignorable="w14 w15 w16se w16cid wp14">
+<w:footnotes xmlns:wpc="http://schemas.microsoft.com/office/word/2010/wordprocessingCanvas" xmlns:cx="http://schemas.microsoft.com/office/drawing/2014/chartex" xmlns:cx1="http://schemas.microsoft.com/office/drawing/2015/9/8/chartex" xmlns:cx2="http://schemas.microsoft.com/office/drawing/2015/10/21/chartex" xmlns:cx3="http://schemas.microsoft.com/office/drawing/2016/5/9/chartex" xmlns:cx4="http://schemas.microsoft.com/office/drawing/2016/5/10/chartex" xmlns:cx5="http://schemas.microsoft.com/office/drawing/2016/5/11/chartex" xmlns:cx6="http://schemas.microsoft.com/office/drawing/2016/5/12/chartex" xmlns:cx7="http://schemas.microsoft.com/office/drawing/2016/5/13/chartex" xmlns:cx8="http://schemas.microsoft.com/office/drawing/2016/5/14/chartex" xmlns:mc="http://schemas.openxmlformats.org/markup-compatibility/2006" xmlns:aink="http://schemas.microsoft.com/office/drawing/2016/ink" xmlns:am3d="http://schemas.microsoft.com/office/drawing/2017/model3d" xmlns:o="urn:schemas-microsoft-com:office:office" xmlns:oel="http://schemas.microsoft.com/office/2019/extlst" xmlns:r="http://schemas.openxmlformats.org/officeDocument/2006/relationships" xmlns:m="http://schemas.openxmlformats.org/officeDocument/2006/math" xmlns:v="urn:schemas-microsoft-com:vml" xmlns:wp14="http://schemas.microsoft.com/office/word/2010/wordprocessingDrawing" xmlns:wp="http://schemas.openxmlformats.org/drawingml/2006/wordprocessingDrawing" xmlns:w10="urn:schemas-microsoft-com:office:word" xmlns:w="http://schemas.openxmlformats.org/wordprocessingml/2006/main" xmlns:w14="http://schemas.microsoft.com/office/word/2010/wordml" xmlns:w15="http://schemas.microsoft.com/office/word/2012/wordml" xmlns:w16cex="http://schemas.microsoft.com/office/word/2018/wordml/cex" xmlns:w16cid="http://schemas.microsoft.com/office/word/2016/wordml/cid" xmlns:w16="http://schemas.microsoft.com/office/word/2018/wordml" xmlns:w16du="http://schemas.microsoft.com/office/word/2023/wordml/word16du" xmlns:w16sdtdh="http://schemas.microsoft.com/office/word/2020/wordml/sdtdatahash" xmlns:w16se="http://schemas.microsoft.com/office/word/2015/wordml/symex" xmlns:wpg="http://schemas.microsoft.com/office/word/2010/wordprocessingGroup" xmlns:wpi="http://schemas.microsoft.com/office/word/2010/wordprocessingInk" xmlns:wne="http://schemas.microsoft.com/office/word/2006/wordml" xmlns:wps="http://schemas.microsoft.com/office/word/2010/wordprocessingShape" mc:Ignorable="w14 w15 w16se w16cid w16 w16cex w16sdtdh wp14">
   <w:footnote w:type="separator" w:id="-1">
     <w:p>
       <w:r>
@@ -8423,7 +8413,7 @@
 </file>
 
 <file path=word/header1.xml><?xml version="1.0" encoding="utf-8"?>
-<w:hdr xmlns:wpc="http://schemas.microsoft.com/office/word/2010/wordprocessingCanvas" xmlns:cx="http://schemas.microsoft.com/office/drawing/2014/chartex" xmlns:cx1="http://schemas.microsoft.com/office/drawing/2015/9/8/chartex" xmlns:cx2="http://schemas.microsoft.com/office/drawing/2015/10/21/chartex" xmlns:cx3="http://schemas.microsoft.com/office/drawing/2016/5/9/chartex" xmlns:cx4="http://schemas.microsoft.com/office/drawing/2016/5/10/chartex" xmlns:cx5="http://schemas.microsoft.com/office/drawing/2016/5/11/chartex" xmlns:cx6="http://schemas.microsoft.com/office/drawing/2016/5/12/chartex" xmlns:cx7="http://schemas.microsoft.com/office/drawing/2016/5/13/chartex" xmlns:cx8="http://schemas.microsoft.com/office/drawing/2016/5/14/chartex" xmlns:mc="http://schemas.openxmlformats.org/markup-compatibility/2006" xmlns:aink="http://schemas.microsoft.com/office/drawing/2016/ink" xmlns:am3d="http://schemas.microsoft.com/office/drawing/2017/model3d" xmlns:o="urn:schemas-microsoft-com:office:office" xmlns:r="http://schemas.openxmlformats.org/officeDocument/2006/relationships" xmlns:m="http://schemas.openxmlformats.org/officeDocument/2006/math" xmlns:v="urn:schemas-microsoft-com:vml" xmlns:wp14="http://schemas.microsoft.com/office/word/2010/wordprocessingDrawing" xmlns:wp="http://schemas.openxmlformats.org/drawingml/2006/wordprocessingDrawing" xmlns:w10="urn:schemas-microsoft-com:office:word" xmlns:w="http://schemas.openxmlformats.org/wordprocessingml/2006/main" xmlns:w14="http://schemas.microsoft.com/office/word/2010/wordml" xmlns:w15="http://schemas.microsoft.com/office/word/2012/wordml" xmlns:w16cid="http://schemas.microsoft.com/office/word/2016/wordml/cid" xmlns:w16se="http://schemas.microsoft.com/office/word/2015/wordml/symex" xmlns:wpg="http://schemas.microsoft.com/office/word/2010/wordprocessingGroup" xmlns:wpi="http://schemas.microsoft.com/office/word/2010/wordprocessingInk" xmlns:wne="http://schemas.microsoft.com/office/word/2006/wordml" xmlns:wps="http://schemas.microsoft.com/office/word/2010/wordprocessingShape" mc:Ignorable="w14 w15 w16se w16cid wp14">
+<w:hdr xmlns:wpc="http://schemas.microsoft.com/office/word/2010/wordprocessingCanvas" xmlns:cx="http://schemas.microsoft.com/office/drawing/2014/chartex" xmlns:cx1="http://schemas.microsoft.com/office/drawing/2015/9/8/chartex" xmlns:cx2="http://schemas.microsoft.com/office/drawing/2015/10/21/chartex" xmlns:cx3="http://schemas.microsoft.com/office/drawing/2016/5/9/chartex" xmlns:cx4="http://schemas.microsoft.com/office/drawing/2016/5/10/chartex" xmlns:cx5="http://schemas.microsoft.com/office/drawing/2016/5/11/chartex" xmlns:cx6="http://schemas.microsoft.com/office/drawing/2016/5/12/chartex" xmlns:cx7="http://schemas.microsoft.com/office/drawing/2016/5/13/chartex" xmlns:cx8="http://schemas.microsoft.com/office/drawing/2016/5/14/chartex" xmlns:mc="http://schemas.openxmlformats.org/markup-compatibility/2006" xmlns:aink="http://schemas.microsoft.com/office/drawing/2016/ink" xmlns:am3d="http://schemas.microsoft.com/office/drawing/2017/model3d" xmlns:o="urn:schemas-microsoft-com:office:office" xmlns:oel="http://schemas.microsoft.com/office/2019/extlst" xmlns:r="http://schemas.openxmlformats.org/officeDocument/2006/relationships" xmlns:m="http://schemas.openxmlformats.org/officeDocument/2006/math" xmlns:v="urn:schemas-microsoft-com:vml" xmlns:wp14="http://schemas.microsoft.com/office/word/2010/wordprocessingDrawing" xmlns:wp="http://schemas.openxmlformats.org/drawingml/2006/wordprocessingDrawing" xmlns:w10="urn:schemas-microsoft-com:office:word" xmlns:w="http://schemas.openxmlformats.org/wordprocessingml/2006/main" xmlns:w14="http://schemas.microsoft.com/office/word/2010/wordml" xmlns:w15="http://schemas.microsoft.com/office/word/2012/wordml" xmlns:w16cex="http://schemas.microsoft.com/office/word/2018/wordml/cex" xmlns:w16cid="http://schemas.microsoft.com/office/word/2016/wordml/cid" xmlns:w16="http://schemas.microsoft.com/office/word/2018/wordml" xmlns:w16du="http://schemas.microsoft.com/office/word/2023/wordml/word16du" xmlns:w16sdtdh="http://schemas.microsoft.com/office/word/2020/wordml/sdtdatahash" xmlns:w16se="http://schemas.microsoft.com/office/word/2015/wordml/symex" xmlns:wpg="http://schemas.microsoft.com/office/word/2010/wordprocessingGroup" xmlns:wpi="http://schemas.microsoft.com/office/word/2010/wordprocessingInk" xmlns:wne="http://schemas.microsoft.com/office/word/2006/wordml" xmlns:wps="http://schemas.microsoft.com/office/word/2010/wordprocessingShape" mc:Ignorable="w14 w15 w16se w16cid w16 w16cex w16sdtdh wp14">
   <w:tbl>
     <w:tblPr>
       <w:tblW w:w="9990" w:type="dxa"/>
@@ -8471,7 +8461,7 @@
 </file>
 
 <file path=word/numbering.xml><?xml version="1.0" encoding="utf-8"?>
-<w:numbering xmlns:wpc="http://schemas.microsoft.com/office/word/2010/wordprocessingCanvas" xmlns:cx="http://schemas.microsoft.com/office/drawing/2014/chartex" xmlns:cx1="http://schemas.microsoft.com/office/drawing/2015/9/8/chartex" xmlns:cx2="http://schemas.microsoft.com/office/drawing/2015/10/21/chartex" xmlns:cx3="http://schemas.microsoft.com/office/drawing/2016/5/9/chartex" xmlns:cx4="http://schemas.microsoft.com/office/drawing/2016/5/10/chartex" xmlns:cx5="http://schemas.microsoft.com/office/drawing/2016/5/11/chartex" xmlns:cx6="http://schemas.microsoft.com/office/drawing/2016/5/12/chartex" xmlns:cx7="http://schemas.microsoft.com/office/drawing/2016/5/13/chartex" xmlns:cx8="http://schemas.microsoft.com/office/drawing/2016/5/14/chartex" xmlns:mc="http://schemas.openxmlformats.org/markup-compatibility/2006" xmlns:aink="http://schemas.microsoft.com/office/drawing/2016/ink" xmlns:am3d="http://schemas.microsoft.com/office/drawing/2017/model3d" xmlns:o="urn:schemas-microsoft-com:office:office" xmlns:r="http://schemas.openxmlformats.org/officeDocument/2006/relationships" xmlns:m="http://schemas.openxmlformats.org/officeDocument/2006/math" xmlns:v="urn:schemas-microsoft-com:vml" xmlns:wp14="http://schemas.microsoft.com/office/word/2010/wordprocessingDrawing" xmlns:wp="http://schemas.openxmlformats.org/drawingml/2006/wordprocessingDrawing" xmlns:w10="urn:schemas-microsoft-com:office:word" xmlns:w="http://schemas.openxmlformats.org/wordprocessingml/2006/main" xmlns:w14="http://schemas.microsoft.com/office/word/2010/wordml" xmlns:w15="http://schemas.microsoft.com/office/word/2012/wordml" xmlns:w16cid="http://schemas.microsoft.com/office/word/2016/wordml/cid" xmlns:w16se="http://schemas.microsoft.com/office/word/2015/wordml/symex" xmlns:wpg="http://schemas.microsoft.com/office/word/2010/wordprocessingGroup" xmlns:wpi="http://schemas.microsoft.com/office/word/2010/wordprocessingInk" xmlns:wne="http://schemas.microsoft.com/office/word/2006/wordml" xmlns:wps="http://schemas.microsoft.com/office/word/2010/wordprocessingShape" mc:Ignorable="w14 w15 w16se w16cid wp14">
+<w:numbering xmlns:wpc="http://schemas.microsoft.com/office/word/2010/wordprocessingCanvas" xmlns:cx="http://schemas.microsoft.com/office/drawing/2014/chartex" xmlns:cx1="http://schemas.microsoft.com/office/drawing/2015/9/8/chartex" xmlns:cx2="http://schemas.microsoft.com/office/drawing/2015/10/21/chartex" xmlns:cx3="http://schemas.microsoft.com/office/drawing/2016/5/9/chartex" xmlns:cx4="http://schemas.microsoft.com/office/drawing/2016/5/10/chartex" xmlns:cx5="http://schemas.microsoft.com/office/drawing/2016/5/11/chartex" xmlns:cx6="http://schemas.microsoft.com/office/drawing/2016/5/12/chartex" xmlns:cx7="http://schemas.microsoft.com/office/drawing/2016/5/13/chartex" xmlns:cx8="http://schemas.microsoft.com/office/drawing/2016/5/14/chartex" xmlns:mc="http://schemas.openxmlformats.org/markup-compatibility/2006" xmlns:aink="http://schemas.microsoft.com/office/drawing/2016/ink" xmlns:am3d="http://schemas.microsoft.com/office/drawing/2017/model3d" xmlns:o="urn:schemas-microsoft-com:office:office" xmlns:oel="http://schemas.microsoft.com/office/2019/extlst" xmlns:r="http://schemas.openxmlformats.org/officeDocument/2006/relationships" xmlns:m="http://schemas.openxmlformats.org/officeDocument/2006/math" xmlns:v="urn:schemas-microsoft-com:vml" xmlns:wp14="http://schemas.microsoft.com/office/word/2010/wordprocessingDrawing" xmlns:wp="http://schemas.openxmlformats.org/drawingml/2006/wordprocessingDrawing" xmlns:w10="urn:schemas-microsoft-com:office:word" xmlns:w="http://schemas.openxmlformats.org/wordprocessingml/2006/main" xmlns:w14="http://schemas.microsoft.com/office/word/2010/wordml" xmlns:w15="http://schemas.microsoft.com/office/word/2012/wordml" xmlns:w16cex="http://schemas.microsoft.com/office/word/2018/wordml/cex" xmlns:w16cid="http://schemas.microsoft.com/office/word/2016/wordml/cid" xmlns:w16="http://schemas.microsoft.com/office/word/2018/wordml" xmlns:w16du="http://schemas.microsoft.com/office/word/2023/wordml/word16du" xmlns:w16sdtdh="http://schemas.microsoft.com/office/word/2020/wordml/sdtdatahash" xmlns:w16se="http://schemas.microsoft.com/office/word/2015/wordml/symex" xmlns:wpg="http://schemas.microsoft.com/office/word/2010/wordprocessingGroup" xmlns:wpi="http://schemas.microsoft.com/office/word/2010/wordprocessingInk" xmlns:wne="http://schemas.microsoft.com/office/word/2006/wordml" xmlns:wps="http://schemas.microsoft.com/office/word/2010/wordprocessingShape" mc:Ignorable="w14 w15 w16se w16cid w16 w16cex w16sdtdh wp14">
   <w:abstractNum w:abstractNumId="0" w15:restartNumberingAfterBreak="0">
     <w:nsid w:val="080266B4"/>
     <w:multiLevelType w:val="hybridMultilevel"/>
@@ -10229,65 +10219,65 @@
       </w:pPr>
     </w:lvl>
   </w:abstractNum>
-  <w:num w:numId="1">
+  <w:num w:numId="1" w16cid:durableId="1762605716">
     <w:abstractNumId w:val="9"/>
   </w:num>
-  <w:num w:numId="2">
+  <w:num w:numId="2" w16cid:durableId="236865961">
     <w:abstractNumId w:val="10"/>
   </w:num>
-  <w:num w:numId="3">
+  <w:num w:numId="3" w16cid:durableId="1085302494">
     <w:abstractNumId w:val="8"/>
   </w:num>
-  <w:num w:numId="4">
+  <w:num w:numId="4" w16cid:durableId="187643339">
     <w:abstractNumId w:val="5"/>
   </w:num>
-  <w:num w:numId="5">
+  <w:num w:numId="5" w16cid:durableId="1595284758">
     <w:abstractNumId w:val="1"/>
   </w:num>
-  <w:num w:numId="6">
+  <w:num w:numId="6" w16cid:durableId="1862891475">
     <w:abstractNumId w:val="15"/>
   </w:num>
-  <w:num w:numId="7">
+  <w:num w:numId="7" w16cid:durableId="986669976">
     <w:abstractNumId w:val="6"/>
   </w:num>
-  <w:num w:numId="8">
+  <w:num w:numId="8" w16cid:durableId="1583297431">
     <w:abstractNumId w:val="13"/>
   </w:num>
-  <w:num w:numId="9">
+  <w:num w:numId="9" w16cid:durableId="1127702537">
     <w:abstractNumId w:val="12"/>
   </w:num>
-  <w:num w:numId="10">
+  <w:num w:numId="10" w16cid:durableId="1130707650">
     <w:abstractNumId w:val="17"/>
   </w:num>
-  <w:num w:numId="11">
+  <w:num w:numId="11" w16cid:durableId="1607469666">
     <w:abstractNumId w:val="7"/>
   </w:num>
-  <w:num w:numId="12">
+  <w:num w:numId="12" w16cid:durableId="638845128">
     <w:abstractNumId w:val="4"/>
   </w:num>
-  <w:num w:numId="13">
+  <w:num w:numId="13" w16cid:durableId="293633970">
     <w:abstractNumId w:val="14"/>
   </w:num>
-  <w:num w:numId="14">
+  <w:num w:numId="14" w16cid:durableId="1015035508">
     <w:abstractNumId w:val="2"/>
   </w:num>
-  <w:num w:numId="15">
+  <w:num w:numId="15" w16cid:durableId="1882552986">
     <w:abstractNumId w:val="16"/>
   </w:num>
-  <w:num w:numId="16">
+  <w:num w:numId="16" w16cid:durableId="1402407974">
     <w:abstractNumId w:val="0"/>
   </w:num>
-  <w:num w:numId="17">
+  <w:num w:numId="17" w16cid:durableId="51732611">
     <w:abstractNumId w:val="11"/>
   </w:num>
-  <w:num w:numId="18">
+  <w:num w:numId="18" w16cid:durableId="1143811780">
     <w:abstractNumId w:val="3"/>
   </w:num>
 </w:numbering>
 </file>
 
 <file path=word/styles.xml><?xml version="1.0" encoding="utf-8"?>
-<w:styles xmlns:mc="http://schemas.openxmlformats.org/markup-compatibility/2006" xmlns:r="http://schemas.openxmlformats.org/officeDocument/2006/relationships" xmlns:w="http://schemas.openxmlformats.org/wordprocessingml/2006/main" xmlns:w14="http://schemas.microsoft.com/office/word/2010/wordml" xmlns:w15="http://schemas.microsoft.com/office/word/2012/wordml" xmlns:w16cid="http://schemas.microsoft.com/office/word/2016/wordml/cid" xmlns:w16se="http://schemas.microsoft.com/office/word/2015/wordml/symex" mc:Ignorable="w14 w15 w16se w16cid">
+<w:styles xmlns:mc="http://schemas.openxmlformats.org/markup-compatibility/2006" xmlns:r="http://schemas.openxmlformats.org/officeDocument/2006/relationships" xmlns:w="http://schemas.openxmlformats.org/wordprocessingml/2006/main" xmlns:w14="http://schemas.microsoft.com/office/word/2010/wordml" xmlns:w15="http://schemas.microsoft.com/office/word/2012/wordml" xmlns:w16cex="http://schemas.microsoft.com/office/word/2018/wordml/cex" xmlns:w16cid="http://schemas.microsoft.com/office/word/2016/wordml/cid" xmlns:w16="http://schemas.microsoft.com/office/word/2018/wordml" xmlns:w16sdtdh="http://schemas.microsoft.com/office/word/2020/wordml/sdtdatahash" xmlns:w16se="http://schemas.microsoft.com/office/word/2015/wordml/symex" mc:Ignorable="w14 w15 w16se w16cid w16 w16cex w16sdtdh">
   <w:docDefaults>
     <w:rPrDefault>
       <w:rPr>
@@ -10303,7 +10293,7 @@
       </w:pPr>
     </w:pPrDefault>
   </w:docDefaults>
-  <w:latentStyles w:defLockedState="0" w:defUIPriority="99" w:defSemiHidden="0" w:defUnhideWhenUsed="0" w:defQFormat="0" w:count="375">
+  <w:latentStyles w:defLockedState="0" w:defUIPriority="99" w:defSemiHidden="0" w:defUnhideWhenUsed="0" w:defQFormat="0" w:count="376">
     <w:lsdException w:name="Normal" w:uiPriority="0"/>
     <w:lsdException w:name="heading 1" w:uiPriority="7" w:qFormat="1"/>
     <w:lsdException w:name="heading 2" w:uiPriority="4" w:qFormat="1"/>
@@ -10679,6 +10669,7 @@
     <w:lsdException w:name="Smart Hyperlink" w:semiHidden="1" w:unhideWhenUsed="1"/>
     <w:lsdException w:name="Hashtag" w:semiHidden="1" w:unhideWhenUsed="1"/>
     <w:lsdException w:name="Unresolved Mention" w:semiHidden="1" w:unhideWhenUsed="1"/>
+    <w:lsdException w:name="Smart Link" w:semiHidden="1" w:unhideWhenUsed="1"/>
   </w:latentStyles>
   <w:style w:type="paragraph" w:default="1" w:styleId="Normal">
     <w:name w:val="Normal"/>
@@ -11438,7 +11429,7 @@
 </file>
 
 <file path=word/glossary/document.xml><?xml version="1.0" encoding="utf-8"?>
-<w:glossaryDocument xmlns:wpc="http://schemas.microsoft.com/office/word/2010/wordprocessingCanvas" xmlns:cx="http://schemas.microsoft.com/office/drawing/2014/chartex" xmlns:cx1="http://schemas.microsoft.com/office/drawing/2015/9/8/chartex" xmlns:cx2="http://schemas.microsoft.com/office/drawing/2015/10/21/chartex" xmlns:cx3="http://schemas.microsoft.com/office/drawing/2016/5/9/chartex" xmlns:cx4="http://schemas.microsoft.com/office/drawing/2016/5/10/chartex" xmlns:cx5="http://schemas.microsoft.com/office/drawing/2016/5/11/chartex" xmlns:cx6="http://schemas.microsoft.com/office/drawing/2016/5/12/chartex" xmlns:cx7="http://schemas.microsoft.com/office/drawing/2016/5/13/chartex" xmlns:cx8="http://schemas.microsoft.com/office/drawing/2016/5/14/chartex" xmlns:mc="http://schemas.openxmlformats.org/markup-compatibility/2006" xmlns:aink="http://schemas.microsoft.com/office/drawing/2016/ink" xmlns:am3d="http://schemas.microsoft.com/office/drawing/2017/model3d" xmlns:o="urn:schemas-microsoft-com:office:office" xmlns:r="http://schemas.openxmlformats.org/officeDocument/2006/relationships" xmlns:m="http://schemas.openxmlformats.org/officeDocument/2006/math" xmlns:v="urn:schemas-microsoft-com:vml" xmlns:wp14="http://schemas.microsoft.com/office/word/2010/wordprocessingDrawing" xmlns:wp="http://schemas.openxmlformats.org/drawingml/2006/wordprocessingDrawing" xmlns:w10="urn:schemas-microsoft-com:office:word" xmlns:w="http://schemas.openxmlformats.org/wordprocessingml/2006/main" xmlns:w14="http://schemas.microsoft.com/office/word/2010/wordml" xmlns:w15="http://schemas.microsoft.com/office/word/2012/wordml" xmlns:w16cid="http://schemas.microsoft.com/office/word/2016/wordml/cid" xmlns:w16se="http://schemas.microsoft.com/office/word/2015/wordml/symex" xmlns:wpg="http://schemas.microsoft.com/office/word/2010/wordprocessingGroup" xmlns:wpi="http://schemas.microsoft.com/office/word/2010/wordprocessingInk" xmlns:wne="http://schemas.microsoft.com/office/word/2006/wordml" xmlns:wps="http://schemas.microsoft.com/office/word/2010/wordprocessingShape" mc:Ignorable="w14 w15 w16se w16cid wp14">
+<w:glossaryDocument xmlns:wpc="http://schemas.microsoft.com/office/word/2010/wordprocessingCanvas" xmlns:cx="http://schemas.microsoft.com/office/drawing/2014/chartex" xmlns:cx1="http://schemas.microsoft.com/office/drawing/2015/9/8/chartex" xmlns:cx2="http://schemas.microsoft.com/office/drawing/2015/10/21/chartex" xmlns:cx3="http://schemas.microsoft.com/office/drawing/2016/5/9/chartex" xmlns:cx4="http://schemas.microsoft.com/office/drawing/2016/5/10/chartex" xmlns:cx5="http://schemas.microsoft.com/office/drawing/2016/5/11/chartex" xmlns:cx6="http://schemas.microsoft.com/office/drawing/2016/5/12/chartex" xmlns:cx7="http://schemas.microsoft.com/office/drawing/2016/5/13/chartex" xmlns:cx8="http://schemas.microsoft.com/office/drawing/2016/5/14/chartex" xmlns:mc="http://schemas.openxmlformats.org/markup-compatibility/2006" xmlns:aink="http://schemas.microsoft.com/office/drawing/2016/ink" xmlns:am3d="http://schemas.microsoft.com/office/drawing/2017/model3d" xmlns:o="urn:schemas-microsoft-com:office:office" xmlns:oel="http://schemas.microsoft.com/office/2019/extlst" xmlns:r="http://schemas.openxmlformats.org/officeDocument/2006/relationships" xmlns:m="http://schemas.openxmlformats.org/officeDocument/2006/math" xmlns:v="urn:schemas-microsoft-com:vml" xmlns:wp14="http://schemas.microsoft.com/office/word/2010/wordprocessingDrawing" xmlns:wp="http://schemas.openxmlformats.org/drawingml/2006/wordprocessingDrawing" xmlns:w10="urn:schemas-microsoft-com:office:word" xmlns:w="http://schemas.openxmlformats.org/wordprocessingml/2006/main" xmlns:w14="http://schemas.microsoft.com/office/word/2010/wordml" xmlns:w15="http://schemas.microsoft.com/office/word/2012/wordml" xmlns:w16cex="http://schemas.microsoft.com/office/word/2018/wordml/cex" xmlns:w16cid="http://schemas.microsoft.com/office/word/2016/wordml/cid" xmlns:w16="http://schemas.microsoft.com/office/word/2018/wordml" xmlns:w16du="http://schemas.microsoft.com/office/word/2023/wordml/word16du" xmlns:w16sdtdh="http://schemas.microsoft.com/office/word/2020/wordml/sdtdatahash" xmlns:w16se="http://schemas.microsoft.com/office/word/2015/wordml/symex" xmlns:wpg="http://schemas.microsoft.com/office/word/2010/wordprocessingGroup" xmlns:wpi="http://schemas.microsoft.com/office/word/2010/wordprocessingInk" xmlns:wne="http://schemas.microsoft.com/office/word/2006/wordml" xmlns:wps="http://schemas.microsoft.com/office/word/2010/wordprocessingShape" mc:Ignorable="w14 w15 w16se w16cid w16 w16cex w16sdtdh wp14">
   <w:docParts>
     <w:docPart>
       <w:docPartPr>
@@ -11527,7 +11518,7 @@
 </file>
 
 <file path=word/glossary/fontTable.xml><?xml version="1.0" encoding="utf-8"?>
-<w:fonts xmlns:mc="http://schemas.openxmlformats.org/markup-compatibility/2006" xmlns:r="http://schemas.openxmlformats.org/officeDocument/2006/relationships" xmlns:w="http://schemas.openxmlformats.org/wordprocessingml/2006/main" xmlns:w14="http://schemas.microsoft.com/office/word/2010/wordml" xmlns:w15="http://schemas.microsoft.com/office/word/2012/wordml" xmlns:w16cid="http://schemas.microsoft.com/office/word/2016/wordml/cid" xmlns:w16se="http://schemas.microsoft.com/office/word/2015/wordml/symex" mc:Ignorable="w14 w15 w16se w16cid">
+<w:fonts xmlns:mc="http://schemas.openxmlformats.org/markup-compatibility/2006" xmlns:r="http://schemas.openxmlformats.org/officeDocument/2006/relationships" xmlns:w="http://schemas.openxmlformats.org/wordprocessingml/2006/main" xmlns:w14="http://schemas.microsoft.com/office/word/2010/wordml" xmlns:w15="http://schemas.microsoft.com/office/word/2012/wordml" xmlns:w16cex="http://schemas.microsoft.com/office/word/2018/wordml/cex" xmlns:w16cid="http://schemas.microsoft.com/office/word/2016/wordml/cid" xmlns:w16="http://schemas.microsoft.com/office/word/2018/wordml" xmlns:w16sdtdh="http://schemas.microsoft.com/office/word/2020/wordml/sdtdatahash" xmlns:w16se="http://schemas.microsoft.com/office/word/2015/wordml/symex" mc:Ignorable="w14 w15 w16se w16cid w16 w16cex w16sdtdh">
   <w:font w:name="Times New Roman">
     <w:panose1 w:val="02020603050405020304"/>
     <w:charset w:val="00"/>
@@ -11611,7 +11602,7 @@
 </file>
 
 <file path=word/glossary/settings.xml><?xml version="1.0" encoding="utf-8"?>
-<w:settings xmlns:mc="http://schemas.openxmlformats.org/markup-compatibility/2006" xmlns:o="urn:schemas-microsoft-com:office:office" xmlns:r="http://schemas.openxmlformats.org/officeDocument/2006/relationships" xmlns:m="http://schemas.openxmlformats.org/officeDocument/2006/math" xmlns:v="urn:schemas-microsoft-com:vml" xmlns:w10="urn:schemas-microsoft-com:office:word" xmlns:w="http://schemas.openxmlformats.org/wordprocessingml/2006/main" xmlns:w14="http://schemas.microsoft.com/office/word/2010/wordml" xmlns:w15="http://schemas.microsoft.com/office/word/2012/wordml" xmlns:w16cid="http://schemas.microsoft.com/office/word/2016/wordml/cid" xmlns:w16se="http://schemas.microsoft.com/office/word/2015/wordml/symex" xmlns:sl="http://schemas.openxmlformats.org/schemaLibrary/2006/main" mc:Ignorable="w14 w15 w16se w16cid">
+<w:settings xmlns:mc="http://schemas.openxmlformats.org/markup-compatibility/2006" xmlns:o="urn:schemas-microsoft-com:office:office" xmlns:r="http://schemas.openxmlformats.org/officeDocument/2006/relationships" xmlns:m="http://schemas.openxmlformats.org/officeDocument/2006/math" xmlns:v="urn:schemas-microsoft-com:vml" xmlns:w10="urn:schemas-microsoft-com:office:word" xmlns:w="http://schemas.openxmlformats.org/wordprocessingml/2006/main" xmlns:w14="http://schemas.microsoft.com/office/word/2010/wordml" xmlns:w15="http://schemas.microsoft.com/office/word/2012/wordml" xmlns:w16cex="http://schemas.microsoft.com/office/word/2018/wordml/cex" xmlns:w16cid="http://schemas.microsoft.com/office/word/2016/wordml/cid" xmlns:w16="http://schemas.microsoft.com/office/word/2018/wordml" xmlns:w16sdtdh="http://schemas.microsoft.com/office/word/2020/wordml/sdtdatahash" xmlns:w16se="http://schemas.microsoft.com/office/word/2015/wordml/symex" xmlns:sl="http://schemas.openxmlformats.org/schemaLibrary/2006/main" mc:Ignorable="w14 w15 w16se w16cid w16 w16cex w16sdtdh">
   <w:view w:val="normal"/>
   <w:defaultTabStop w:val="720"/>
   <w:hyphenationZone w:val="425"/>
@@ -11631,14 +11622,17 @@
     <w:rsid w:val="001B1487"/>
     <w:rsid w:val="001C60BB"/>
     <w:rsid w:val="002611D7"/>
+    <w:rsid w:val="00440E30"/>
     <w:rsid w:val="00466ABA"/>
     <w:rsid w:val="006C7565"/>
     <w:rsid w:val="006D6631"/>
     <w:rsid w:val="007765E7"/>
     <w:rsid w:val="007A7E5C"/>
     <w:rsid w:val="007E5A1F"/>
+    <w:rsid w:val="00807367"/>
     <w:rsid w:val="00852A22"/>
     <w:rsid w:val="008D2E6A"/>
+    <w:rsid w:val="00A75CA8"/>
     <w:rsid w:val="00EE173B"/>
   </w:rsids>
   <m:mathPr>
@@ -11663,7 +11657,7 @@
 </file>
 
 <file path=word/glossary/styles.xml><?xml version="1.0" encoding="utf-8"?>
-<w:styles xmlns:mc="http://schemas.openxmlformats.org/markup-compatibility/2006" xmlns:r="http://schemas.openxmlformats.org/officeDocument/2006/relationships" xmlns:w="http://schemas.openxmlformats.org/wordprocessingml/2006/main" xmlns:w14="http://schemas.microsoft.com/office/word/2010/wordml" xmlns:w15="http://schemas.microsoft.com/office/word/2012/wordml" xmlns:w16cid="http://schemas.microsoft.com/office/word/2016/wordml/cid" xmlns:w16se="http://schemas.microsoft.com/office/word/2015/wordml/symex" mc:Ignorable="w14 w15 w16se w16cid">
+<w:styles xmlns:mc="http://schemas.openxmlformats.org/markup-compatibility/2006" xmlns:r="http://schemas.openxmlformats.org/officeDocument/2006/relationships" xmlns:w="http://schemas.openxmlformats.org/wordprocessingml/2006/main" xmlns:w14="http://schemas.microsoft.com/office/word/2010/wordml" xmlns:w15="http://schemas.microsoft.com/office/word/2012/wordml" xmlns:w16cex="http://schemas.microsoft.com/office/word/2018/wordml/cex" xmlns:w16cid="http://schemas.microsoft.com/office/word/2016/wordml/cid" xmlns:w16="http://schemas.microsoft.com/office/word/2018/wordml" xmlns:w16sdtdh="http://schemas.microsoft.com/office/word/2020/wordml/sdtdatahash" xmlns:w16se="http://schemas.microsoft.com/office/word/2015/wordml/symex" mc:Ignorable="w14 w15 w16se w16cid w16 w16cex w16sdtdh">
   <w:docDefaults>
     <w:rPrDefault>
       <w:rPr>
@@ -11679,7 +11673,7 @@
       </w:pPr>
     </w:pPrDefault>
   </w:docDefaults>
-  <w:latentStyles w:defLockedState="0" w:defUIPriority="99" w:defSemiHidden="0" w:defUnhideWhenUsed="0" w:defQFormat="0" w:count="375">
+  <w:latentStyles w:defLockedState="0" w:defUIPriority="99" w:defSemiHidden="0" w:defUnhideWhenUsed="0" w:defQFormat="0" w:count="376">
     <w:lsdException w:name="Normal" w:uiPriority="0" w:qFormat="1"/>
     <w:lsdException w:name="heading 1" w:uiPriority="9" w:qFormat="1"/>
     <w:lsdException w:name="heading 2" w:semiHidden="1" w:uiPriority="9" w:unhideWhenUsed="1" w:qFormat="1"/>
@@ -12055,6 +12049,7 @@
     <w:lsdException w:name="Smart Hyperlink" w:semiHidden="1" w:unhideWhenUsed="1"/>
     <w:lsdException w:name="Hashtag" w:semiHidden="1" w:unhideWhenUsed="1"/>
     <w:lsdException w:name="Unresolved Mention" w:semiHidden="1" w:unhideWhenUsed="1"/>
+    <w:lsdException w:name="Smart Link" w:semiHidden="1" w:unhideWhenUsed="1"/>
   </w:latentStyles>
   <w:style w:type="paragraph" w:default="1" w:styleId="Normal">
     <w:name w:val="Normal"/>
@@ -12126,7 +12121,7 @@
 </file>
 
 <file path=word/glossary/webSettings.xml><?xml version="1.0" encoding="utf-8"?>
-<w:webSettings xmlns:mc="http://schemas.openxmlformats.org/markup-compatibility/2006" xmlns:r="http://schemas.openxmlformats.org/officeDocument/2006/relationships" xmlns:w="http://schemas.openxmlformats.org/wordprocessingml/2006/main" xmlns:w14="http://schemas.microsoft.com/office/word/2010/wordml" xmlns:w15="http://schemas.microsoft.com/office/word/2012/wordml" xmlns:w16cid="http://schemas.microsoft.com/office/word/2016/wordml/cid" xmlns:w16se="http://schemas.microsoft.com/office/word/2015/wordml/symex" mc:Ignorable="w14 w15 w16se w16cid">
+<w:webSettings xmlns:mc="http://schemas.openxmlformats.org/markup-compatibility/2006" xmlns:r="http://schemas.openxmlformats.org/officeDocument/2006/relationships" xmlns:w="http://schemas.openxmlformats.org/wordprocessingml/2006/main" xmlns:w14="http://schemas.microsoft.com/office/word/2010/wordml" xmlns:w15="http://schemas.microsoft.com/office/word/2012/wordml" xmlns:w16cex="http://schemas.microsoft.com/office/word/2018/wordml/cex" xmlns:w16cid="http://schemas.microsoft.com/office/word/2016/wordml/cid" xmlns:w16="http://schemas.microsoft.com/office/word/2018/wordml" xmlns:w16sdtdh="http://schemas.microsoft.com/office/word/2020/wordml/sdtdatahash" xmlns:w16se="http://schemas.microsoft.com/office/word/2015/wordml/symex" mc:Ignorable="w14 w15 w16se w16cid w16 w16cex w16sdtdh">
   <w:optimizeForBrowser/>
   <w:allowPNG/>
 </w:webSettings>
@@ -12397,15 +12392,6 @@
 </file>
 
 <file path=customXml/item1.xml><?xml version="1.0" encoding="utf-8"?>
-<?mso-contentType ?>
-<FormTemplates xmlns="http://schemas.microsoft.com/sharepoint/v3/contenttype/forms">
-  <Display>DocumentLibraryForm</Display>
-  <Edit>DocumentLibraryForm</Edit>
-  <New>DocumentLibraryForm</New>
-</FormTemplates>
-</file>
-
-<file path=customXml/item2.xml><?xml version="1.0" encoding="utf-8"?>
 <ct:contentTypeSchema xmlns:ct="http://schemas.microsoft.com/office/2006/metadata/contentType" xmlns:ma="http://schemas.microsoft.com/office/2006/metadata/properties/metaAttributes" ct:_="" ma:_="" ma:contentTypeName="Document" ma:contentTypeID="0x0101004F58E0A79398F640B3C22AB56689247E" ma:contentTypeVersion="15" ma:contentTypeDescription="Create a new document." ma:contentTypeScope="" ma:versionID="2b522001278fe7f3e32487cf4a76ace2">
   <xsd:schema xmlns:xsd="http://www.w3.org/2001/XMLSchema" xmlns:xs="http://www.w3.org/2001/XMLSchema" xmlns:p="http://schemas.microsoft.com/office/2006/metadata/properties" xmlns:ns3="f3aca384-f4cd-4657-99ad-78046292e3af" xmlns:ns4="5a7e4427-c04a-4c23-93b5-e4342274ec81" targetNamespace="http://schemas.microsoft.com/office/2006/metadata/properties" ma:root="true" ma:fieldsID="da34ccc8e47a8f0ad10e4750fb2e4d87" ns3:_="" ns4:_="">
     <xsd:import namespace="f3aca384-f4cd-4657-99ad-78046292e3af"/>
@@ -12640,7 +12626,20 @@
 </ct:contentTypeSchema>
 </file>
 
+<file path=customXml/item2.xml><?xml version="1.0" encoding="utf-8"?>
+<?mso-contentType ?>
+<FormTemplates xmlns="http://schemas.microsoft.com/sharepoint/v3/contenttype/forms">
+  <Display>DocumentLibraryForm</Display>
+  <Edit>DocumentLibraryForm</Edit>
+  <New>DocumentLibraryForm</New>
+</FormTemplates>
+</file>
+
 <file path=customXml/item3.xml><?xml version="1.0" encoding="utf-8"?>
+<b:Sources xmlns:b="http://schemas.openxmlformats.org/officeDocument/2006/bibliography" xmlns="http://schemas.openxmlformats.org/officeDocument/2006/bibliography" SelectedStyle="\APASixthEditionOfficeOnline.xsl" StyleName="APA" Version="6"/>
+</file>
+
+<file path=customXml/item4.xml><?xml version="1.0" encoding="utf-8"?>
 <p:properties xmlns:p="http://schemas.microsoft.com/office/2006/metadata/properties" xmlns:xsi="http://www.w3.org/2001/XMLSchema-instance" xmlns:pc="http://schemas.microsoft.com/office/infopath/2007/PartnerControls">
   <documentManagement>
     <_activity xmlns="f3aca384-f4cd-4657-99ad-78046292e3af" xsi:nil="true"/>
@@ -12648,19 +12647,7 @@
 </p:properties>
 </file>
 
-<file path=customXml/item4.xml><?xml version="1.0" encoding="utf-8"?>
-<b:Sources xmlns:b="http://schemas.openxmlformats.org/officeDocument/2006/bibliography" xmlns="http://schemas.openxmlformats.org/officeDocument/2006/bibliography" SelectedStyle="\APASixthEditionOfficeOnline.xsl" StyleName="APA" Version="6"/>
-</file>
-
 <file path=customXml/itemProps1.xml><?xml version="1.0" encoding="utf-8"?>
-<ds:datastoreItem xmlns:ds="http://schemas.openxmlformats.org/officeDocument/2006/customXml" ds:itemID="{583F3EB6-C003-4E94-9531-40AE63FD4671}">
-  <ds:schemaRefs>
-    <ds:schemaRef ds:uri="http://schemas.microsoft.com/sharepoint/v3/contenttype/forms"/>
-  </ds:schemaRefs>
-</ds:datastoreItem>
-</file>
-
-<file path=customXml/itemProps2.xml><?xml version="1.0" encoding="utf-8"?>
 <ds:datastoreItem xmlns:ds="http://schemas.openxmlformats.org/officeDocument/2006/customXml" ds:itemID="{B87250B7-BC1F-41DB-81E8-ACFD3532C1D0}">
   <ds:schemaRefs>
     <ds:schemaRef ds:uri="http://schemas.microsoft.com/office/2006/metadata/contentType"/>
@@ -12679,27 +12666,28 @@
 </ds:datastoreItem>
 </file>
 
+<file path=customXml/itemProps2.xml><?xml version="1.0" encoding="utf-8"?>
+<ds:datastoreItem xmlns:ds="http://schemas.openxmlformats.org/officeDocument/2006/customXml" ds:itemID="{583F3EB6-C003-4E94-9531-40AE63FD4671}">
+  <ds:schemaRefs>
+    <ds:schemaRef ds:uri="http://schemas.microsoft.com/sharepoint/v3/contenttype/forms"/>
+  </ds:schemaRefs>
+</ds:datastoreItem>
+</file>
+
 <file path=customXml/itemProps3.xml><?xml version="1.0" encoding="utf-8"?>
-<ds:datastoreItem xmlns:ds="http://schemas.openxmlformats.org/officeDocument/2006/customXml" ds:itemID="{BDE345B3-AFC8-4FA4-B938-FF28E7AE5E22}">
+<ds:datastoreItem xmlns:ds="http://schemas.openxmlformats.org/officeDocument/2006/customXml" ds:itemID="{48F938DF-62FB-494B-B981-0CA52CBD17E1}">
   <ds:schemaRefs>
-    <ds:schemaRef ds:uri="http://purl.org/dc/elements/1.1/"/>
-    <ds:schemaRef ds:uri="http://purl.org/dc/terms/"/>
-    <ds:schemaRef ds:uri="http://schemas.microsoft.com/office/2006/metadata/properties"/>
-    <ds:schemaRef ds:uri="http://purl.org/dc/dcmitype/"/>
-    <ds:schemaRef ds:uri="f3aca384-f4cd-4657-99ad-78046292e3af"/>
-    <ds:schemaRef ds:uri="http://schemas.microsoft.com/office/2006/documentManagement/types"/>
-    <ds:schemaRef ds:uri="http://schemas.openxmlformats.org/package/2006/metadata/core-properties"/>
-    <ds:schemaRef ds:uri="http://schemas.microsoft.com/office/infopath/2007/PartnerControls"/>
-    <ds:schemaRef ds:uri="5a7e4427-c04a-4c23-93b5-e4342274ec81"/>
-    <ds:schemaRef ds:uri="http://www.w3.org/XML/1998/namespace"/>
+    <ds:schemaRef ds:uri="http://schemas.openxmlformats.org/officeDocument/2006/bibliography"/>
   </ds:schemaRefs>
 </ds:datastoreItem>
 </file>
 
 <file path=customXml/itemProps4.xml><?xml version="1.0" encoding="utf-8"?>
-<ds:datastoreItem xmlns:ds="http://schemas.openxmlformats.org/officeDocument/2006/customXml" ds:itemID="{48F938DF-62FB-494B-B981-0CA52CBD17E1}">
+<ds:datastoreItem xmlns:ds="http://schemas.openxmlformats.org/officeDocument/2006/customXml" ds:itemID="{BDE345B3-AFC8-4FA4-B938-FF28E7AE5E22}">
   <ds:schemaRefs>
-    <ds:schemaRef ds:uri="http://schemas.openxmlformats.org/officeDocument/2006/bibliography"/>
+    <ds:schemaRef ds:uri="http://schemas.microsoft.com/office/2006/metadata/properties"/>
+    <ds:schemaRef ds:uri="http://schemas.microsoft.com/office/infopath/2007/PartnerControls"/>
+    <ds:schemaRef ds:uri="f3aca384-f4cd-4657-99ad-78046292e3af"/>
   </ds:schemaRefs>
 </ds:datastoreItem>
 </file>
</xml_diff>

<commit_message>
Dodat SSU za odjavu sa sistema. Ispravljene manje greske unutar ostalih SSU fajlova
</commit_message>
<xml_diff>
--- a/Faza 1 - Predlog projekta/Prva_faza_Psiledžije v1.2.docx
+++ b/Faza 1 - Predlog projekta/Prva_faza_Psiledžije v1.2.docx
@@ -541,10 +541,7 @@
                               <w:jc w:val="right"/>
                             </w:pPr>
                             <w:r>
-                              <w:t xml:space="preserve">Ljubica </w:t>
-                            </w:r>
-                            <w:r>
-                              <w:t>Muravljov 2020/0071</w:t>
+                              <w:t>Ljubica Muravljov 2020/0071</w:t>
                             </w:r>
                           </w:p>
                           <w:p>
@@ -729,10 +726,6 @@
                       <v:shape id="Picture 7" o:spid="_x0000_s1030" type="#_x0000_t75" alt="Logo, readme icon - Free download on Iconfinder" style="position:absolute;left:190;width:19622;height:19621;visibility:visible;mso-wrap-style:square" o:gfxdata="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">
                         <v:imagedata r:id="rId13" o:title="Logo, readme icon - Free download on Iconfinder"/>
                       </v:shape>
-                      <v:shapetype id="_x0000_t202" coordsize="21600,21600" o:spt="202" path="m,l,21600r21600,l21600,xe">
-                        <v:stroke joinstyle="miter"/>
-                        <v:path gradientshapeok="t" o:connecttype="rect"/>
-                      </v:shapetype>
                       <v:shape id="Text Box 9" o:spid="_x0000_s1031" type="#_x0000_t202" style="position:absolute;top:19145;width:20193;height:4477;visibility:visible;mso-wrap-style:square;v-text-anchor:top" o:gfxdata="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" fillcolor="white [3201]" stroked="f" strokeweight=".5pt">
                         <v:textbox>
                           <w:txbxContent>
@@ -883,17 +876,7 @@
                                 <w:sz w:val="24"/>
                                 <w:szCs w:val="24"/>
                               </w:rPr>
-                              <w:t xml:space="preserve">Elektrotehnički </w:t>
-                            </w:r>
-                            <w:r>
-                              <w:rPr>
-                                <w:rStyle w:val="markedcontent"/>
-                                <w:rFonts w:ascii="Arial" w:hAnsi="Arial" w:cs="Arial"/>
-                                <w:i/>
-                                <w:sz w:val="24"/>
-                                <w:szCs w:val="24"/>
-                              </w:rPr>
-                              <w:t>fakultet u Beogradu</w:t>
+                              <w:t>Elektrotehnički fakultet u Beogradu</w:t>
                             </w:r>
                             <w:r>
                               <w:rPr>
@@ -1067,7 +1050,6 @@
                 </w:placeholder>
                 <w15:appearance w15:val="hidden"/>
               </w:sdtPr>
-              <w:sdtEndPr/>
               <w:sdtContent>
                 <w:r>
                   <w:rPr>
@@ -1191,7 +1173,7 @@
         <w:ind w:left="1008"/>
       </w:pPr>
       <w:bookmarkStart w:id="0" w:name="_Toc129298998"/>
-      <w:bookmarkStart w:id="1" w:name="_Toc132133725"/>
+      <w:bookmarkStart w:id="1" w:name="_Toc132233256"/>
       <w:r>
         <w:lastRenderedPageBreak/>
         <w:t>Sadržaj</w:t>
@@ -1237,7 +1219,7 @@
           <w:r>
             <w:fldChar w:fldCharType="separate"/>
           </w:r>
-          <w:hyperlink w:anchor="_Toc132133725" w:history="1">
+          <w:hyperlink w:anchor="_Toc132233256" w:history="1">
             <w:r>
               <w:rPr>
                 <w:rStyle w:val="Hyperlink"/>
@@ -1264,7 +1246,7 @@
                 <w:noProof/>
                 <w:webHidden/>
               </w:rPr>
-              <w:instrText xml:space="preserve"> PAGEREF _Toc132133725 \h </w:instrText>
+              <w:instrText xml:space="preserve"> PAGEREF _Toc132233256 \h </w:instrText>
             </w:r>
             <w:r>
               <w:rPr>
@@ -1310,7 +1292,7 @@
               <w:lang w:val="en-US"/>
             </w:rPr>
           </w:pPr>
-          <w:hyperlink w:anchor="_Toc132133726" w:history="1">
+          <w:hyperlink w:anchor="_Toc132233257" w:history="1">
             <w:r>
               <w:rPr>
                 <w:rStyle w:val="Hyperlink"/>
@@ -1354,7 +1336,7 @@
                 <w:noProof/>
                 <w:webHidden/>
               </w:rPr>
-              <w:instrText xml:space="preserve"> PAGEREF _Toc132133726 \h </w:instrText>
+              <w:instrText xml:space="preserve"> PAGEREF _Toc132233257 \h </w:instrText>
             </w:r>
             <w:r>
               <w:rPr>
@@ -1400,7 +1382,7 @@
               <w:lang w:val="en-US"/>
             </w:rPr>
           </w:pPr>
-          <w:hyperlink w:anchor="_Toc132133727" w:history="1">
+          <w:hyperlink w:anchor="_Toc132233258" w:history="1">
             <w:r>
               <w:rPr>
                 <w:rStyle w:val="Hyperlink"/>
@@ -1444,7 +1426,7 @@
                 <w:noProof/>
                 <w:webHidden/>
               </w:rPr>
-              <w:instrText xml:space="preserve"> PAGEREF _Toc132133727 \h </w:instrText>
+              <w:instrText xml:space="preserve"> PAGEREF _Toc132233258 \h </w:instrText>
             </w:r>
             <w:r>
               <w:rPr>
@@ -1490,7 +1472,7 @@
               <w:lang w:val="en-US"/>
             </w:rPr>
           </w:pPr>
-          <w:hyperlink w:anchor="_Toc132133728" w:history="1">
+          <w:hyperlink w:anchor="_Toc132233259" w:history="1">
             <w:r>
               <w:rPr>
                 <w:rStyle w:val="Hyperlink"/>
@@ -1535,7 +1517,7 @@
                 <w:noProof/>
                 <w:webHidden/>
               </w:rPr>
-              <w:instrText xml:space="preserve"> PAGEREF _Toc132133728 \h </w:instrText>
+              <w:instrText xml:space="preserve"> PAGEREF _Toc132233259 \h </w:instrText>
             </w:r>
             <w:r>
               <w:rPr>
@@ -1581,7 +1563,7 @@
               <w:lang w:val="en-US"/>
             </w:rPr>
           </w:pPr>
-          <w:hyperlink w:anchor="_Toc132133729" w:history="1">
+          <w:hyperlink w:anchor="_Toc132233260" w:history="1">
             <w:r>
               <w:rPr>
                 <w:rStyle w:val="Hyperlink"/>
@@ -1626,7 +1608,7 @@
                 <w:noProof/>
                 <w:webHidden/>
               </w:rPr>
-              <w:instrText xml:space="preserve"> PAGEREF _Toc132133729 \h </w:instrText>
+              <w:instrText xml:space="preserve"> PAGEREF _Toc132233260 \h </w:instrText>
             </w:r>
             <w:r>
               <w:rPr>
@@ -1672,7 +1654,7 @@
               <w:lang w:val="en-US"/>
             </w:rPr>
           </w:pPr>
-          <w:hyperlink w:anchor="_Toc132133730" w:history="1">
+          <w:hyperlink w:anchor="_Toc132233261" w:history="1">
             <w:r>
               <w:rPr>
                 <w:rStyle w:val="Hyperlink"/>
@@ -1716,7 +1698,7 @@
                 <w:noProof/>
                 <w:webHidden/>
               </w:rPr>
-              <w:instrText xml:space="preserve"> PAGEREF _Toc132133730 \h </w:instrText>
+              <w:instrText xml:space="preserve"> PAGEREF _Toc132233261 \h </w:instrText>
             </w:r>
             <w:r>
               <w:rPr>
@@ -1762,7 +1744,7 @@
               <w:lang w:val="en-US"/>
             </w:rPr>
           </w:pPr>
-          <w:hyperlink w:anchor="_Toc132133731" w:history="1">
+          <w:hyperlink w:anchor="_Toc132233262" w:history="1">
             <w:r>
               <w:rPr>
                 <w:rStyle w:val="Hyperlink"/>
@@ -1806,7 +1788,7 @@
                 <w:noProof/>
                 <w:webHidden/>
               </w:rPr>
-              <w:instrText xml:space="preserve"> PAGEREF _Toc132133731 \h </w:instrText>
+              <w:instrText xml:space="preserve"> PAGEREF _Toc132233262 \h </w:instrText>
             </w:r>
             <w:r>
               <w:rPr>
@@ -1852,7 +1834,7 @@
               <w:lang w:val="en-US"/>
             </w:rPr>
           </w:pPr>
-          <w:hyperlink w:anchor="_Toc132133732" w:history="1">
+          <w:hyperlink w:anchor="_Toc132233263" w:history="1">
             <w:r>
               <w:rPr>
                 <w:rStyle w:val="Hyperlink"/>
@@ -1897,7 +1879,7 @@
                 <w:noProof/>
                 <w:webHidden/>
               </w:rPr>
-              <w:instrText xml:space="preserve"> PAGEREF _Toc132133732 \h </w:instrText>
+              <w:instrText xml:space="preserve"> PAGEREF _Toc132233263 \h </w:instrText>
             </w:r>
             <w:r>
               <w:rPr>
@@ -1943,7 +1925,7 @@
               <w:lang w:val="en-US"/>
             </w:rPr>
           </w:pPr>
-          <w:hyperlink w:anchor="_Toc132133733" w:history="1">
+          <w:hyperlink w:anchor="_Toc132233264" w:history="1">
             <w:r>
               <w:rPr>
                 <w:rStyle w:val="Hyperlink"/>
@@ -1988,7 +1970,7 @@
                 <w:noProof/>
                 <w:webHidden/>
               </w:rPr>
-              <w:instrText xml:space="preserve"> PAGEREF _Toc132133733 \h </w:instrText>
+              <w:instrText xml:space="preserve"> PAGEREF _Toc132233264 \h </w:instrText>
             </w:r>
             <w:r>
               <w:rPr>
@@ -2034,7 +2016,7 @@
               <w:lang w:val="en-US"/>
             </w:rPr>
           </w:pPr>
-          <w:hyperlink w:anchor="_Toc132133734" w:history="1">
+          <w:hyperlink w:anchor="_Toc132233265" w:history="1">
             <w:r>
               <w:rPr>
                 <w:rStyle w:val="Hyperlink"/>
@@ -2079,7 +2061,7 @@
                 <w:noProof/>
                 <w:webHidden/>
               </w:rPr>
-              <w:instrText xml:space="preserve"> PAGEREF _Toc132133734 \h </w:instrText>
+              <w:instrText xml:space="preserve"> PAGEREF _Toc132233265 \h </w:instrText>
             </w:r>
             <w:r>
               <w:rPr>
@@ -2125,7 +2107,7 @@
               <w:lang w:val="en-US"/>
             </w:rPr>
           </w:pPr>
-          <w:hyperlink w:anchor="_Toc132133735" w:history="1">
+          <w:hyperlink w:anchor="_Toc132233266" w:history="1">
             <w:r>
               <w:rPr>
                 <w:rStyle w:val="Hyperlink"/>
@@ -2170,7 +2152,7 @@
                 <w:noProof/>
                 <w:webHidden/>
               </w:rPr>
-              <w:instrText xml:space="preserve"> PAGEREF _Toc132133735 \h </w:instrText>
+              <w:instrText xml:space="preserve"> PAGEREF _Toc132233266 \h </w:instrText>
             </w:r>
             <w:r>
               <w:rPr>
@@ -2216,7 +2198,7 @@
               <w:lang w:val="en-US"/>
             </w:rPr>
           </w:pPr>
-          <w:hyperlink w:anchor="_Toc132133736" w:history="1">
+          <w:hyperlink w:anchor="_Toc132233267" w:history="1">
             <w:r>
               <w:rPr>
                 <w:rStyle w:val="Hyperlink"/>
@@ -2261,7 +2243,7 @@
                 <w:noProof/>
                 <w:webHidden/>
               </w:rPr>
-              <w:instrText xml:space="preserve"> PAGEREF _Toc132133736 \h </w:instrText>
+              <w:instrText xml:space="preserve"> PAGEREF _Toc132233267 \h </w:instrText>
             </w:r>
             <w:r>
               <w:rPr>
@@ -2307,7 +2289,7 @@
               <w:lang w:val="en-US"/>
             </w:rPr>
           </w:pPr>
-          <w:hyperlink w:anchor="_Toc132133737" w:history="1">
+          <w:hyperlink w:anchor="_Toc132233268" w:history="1">
             <w:r>
               <w:rPr>
                 <w:rStyle w:val="Hyperlink"/>
@@ -2351,7 +2333,7 @@
                 <w:noProof/>
                 <w:webHidden/>
               </w:rPr>
-              <w:instrText xml:space="preserve"> PAGEREF _Toc132133737 \h </w:instrText>
+              <w:instrText xml:space="preserve"> PAGEREF _Toc132233268 \h </w:instrText>
             </w:r>
             <w:r>
               <w:rPr>
@@ -2397,7 +2379,7 @@
               <w:lang w:val="en-US"/>
             </w:rPr>
           </w:pPr>
-          <w:hyperlink w:anchor="_Toc132133738" w:history="1">
+          <w:hyperlink w:anchor="_Toc132233269" w:history="1">
             <w:r>
               <w:rPr>
                 <w:rStyle w:val="Hyperlink"/>
@@ -2442,7 +2424,7 @@
                 <w:noProof/>
                 <w:webHidden/>
               </w:rPr>
-              <w:instrText xml:space="preserve"> PAGEREF _Toc132133738 \h </w:instrText>
+              <w:instrText xml:space="preserve"> PAGEREF _Toc132233269 \h </w:instrText>
             </w:r>
             <w:r>
               <w:rPr>
@@ -2488,7 +2470,7 @@
               <w:lang w:val="en-US"/>
             </w:rPr>
           </w:pPr>
-          <w:hyperlink w:anchor="_Toc132133739" w:history="1">
+          <w:hyperlink w:anchor="_Toc132233270" w:history="1">
             <w:r>
               <w:rPr>
                 <w:rStyle w:val="Hyperlink"/>
@@ -2533,7 +2515,7 @@
                 <w:noProof/>
                 <w:webHidden/>
               </w:rPr>
-              <w:instrText xml:space="preserve"> PAGEREF _Toc132133739 \h </w:instrText>
+              <w:instrText xml:space="preserve"> PAGEREF _Toc132233270 \h </w:instrText>
             </w:r>
             <w:r>
               <w:rPr>
@@ -2579,7 +2561,7 @@
               <w:lang w:val="en-US"/>
             </w:rPr>
           </w:pPr>
-          <w:hyperlink w:anchor="_Toc132133740" w:history="1">
+          <w:hyperlink w:anchor="_Toc132233271" w:history="1">
             <w:r>
               <w:rPr>
                 <w:rStyle w:val="Hyperlink"/>
@@ -2623,7 +2605,7 @@
                 <w:noProof/>
                 <w:webHidden/>
               </w:rPr>
-              <w:instrText xml:space="preserve"> PAGEREF _Toc132133740 \h </w:instrText>
+              <w:instrText xml:space="preserve"> PAGEREF _Toc132233271 \h </w:instrText>
             </w:r>
             <w:r>
               <w:rPr>
@@ -2669,7 +2651,7 @@
               <w:lang w:val="en-US"/>
             </w:rPr>
           </w:pPr>
-          <w:hyperlink w:anchor="_Toc132133741" w:history="1">
+          <w:hyperlink w:anchor="_Toc132233272" w:history="1">
             <w:r>
               <w:rPr>
                 <w:rStyle w:val="Hyperlink"/>
@@ -2693,7 +2675,7 @@
                 <w:rStyle w:val="Hyperlink"/>
                 <w:noProof/>
               </w:rPr>
-              <w:t>Prijava na sistem različitih kategorija korisnika</w:t>
+              <w:t>Prijava na sistem i odjava različitih kategorija korisnika</w:t>
             </w:r>
             <w:r>
               <w:rPr>
@@ -2714,7 +2696,7 @@
                 <w:noProof/>
                 <w:webHidden/>
               </w:rPr>
-              <w:instrText xml:space="preserve"> PAGEREF _Toc132133741 \h </w:instrText>
+              <w:instrText xml:space="preserve"> PAGEREF _Toc132233272 \h </w:instrText>
             </w:r>
             <w:r>
               <w:rPr>
@@ -2760,7 +2742,7 @@
               <w:lang w:val="en-US"/>
             </w:rPr>
           </w:pPr>
-          <w:hyperlink w:anchor="_Toc132133742" w:history="1">
+          <w:hyperlink w:anchor="_Toc132233273" w:history="1">
             <w:r>
               <w:rPr>
                 <w:rStyle w:val="Hyperlink"/>
@@ -2805,7 +2787,7 @@
                 <w:noProof/>
                 <w:webHidden/>
               </w:rPr>
-              <w:instrText xml:space="preserve"> PAGEREF _Toc132133742 \h </w:instrText>
+              <w:instrText xml:space="preserve"> PAGEREF _Toc132233273 \h </w:instrText>
             </w:r>
             <w:r>
               <w:rPr>
@@ -2851,7 +2833,7 @@
               <w:lang w:val="en-US"/>
             </w:rPr>
           </w:pPr>
-          <w:hyperlink w:anchor="_Toc132133743" w:history="1">
+          <w:hyperlink w:anchor="_Toc132233274" w:history="1">
             <w:r>
               <w:rPr>
                 <w:rStyle w:val="Hyperlink"/>
@@ -2896,7 +2878,7 @@
                 <w:noProof/>
                 <w:webHidden/>
               </w:rPr>
-              <w:instrText xml:space="preserve"> PAGEREF _Toc132133743 \h </w:instrText>
+              <w:instrText xml:space="preserve"> PAGEREF _Toc132233274 \h </w:instrText>
             </w:r>
             <w:r>
               <w:rPr>
@@ -2942,7 +2924,7 @@
               <w:lang w:val="en-US"/>
             </w:rPr>
           </w:pPr>
-          <w:hyperlink w:anchor="_Toc132133744" w:history="1">
+          <w:hyperlink w:anchor="_Toc132233275" w:history="1">
             <w:r>
               <w:rPr>
                 <w:rStyle w:val="Hyperlink"/>
@@ -2987,7 +2969,7 @@
                 <w:noProof/>
                 <w:webHidden/>
               </w:rPr>
-              <w:instrText xml:space="preserve"> PAGEREF _Toc132133744 \h </w:instrText>
+              <w:instrText xml:space="preserve"> PAGEREF _Toc132233275 \h </w:instrText>
             </w:r>
             <w:r>
               <w:rPr>
@@ -3033,7 +3015,7 @@
               <w:lang w:val="en-US"/>
             </w:rPr>
           </w:pPr>
-          <w:hyperlink w:anchor="_Toc132133745" w:history="1">
+          <w:hyperlink w:anchor="_Toc132233276" w:history="1">
             <w:r>
               <w:rPr>
                 <w:rStyle w:val="Hyperlink"/>
@@ -3078,7 +3060,7 @@
                 <w:noProof/>
                 <w:webHidden/>
               </w:rPr>
-              <w:instrText xml:space="preserve"> PAGEREF _Toc132133745 \h </w:instrText>
+              <w:instrText xml:space="preserve"> PAGEREF _Toc132233276 \h </w:instrText>
             </w:r>
             <w:r>
               <w:rPr>
@@ -3124,7 +3106,7 @@
               <w:lang w:val="en-US"/>
             </w:rPr>
           </w:pPr>
-          <w:hyperlink w:anchor="_Toc132133746" w:history="1">
+          <w:hyperlink w:anchor="_Toc132233277" w:history="1">
             <w:r>
               <w:rPr>
                 <w:rStyle w:val="Hyperlink"/>
@@ -3169,7 +3151,7 @@
                 <w:noProof/>
                 <w:webHidden/>
               </w:rPr>
-              <w:instrText xml:space="preserve"> PAGEREF _Toc132133746 \h </w:instrText>
+              <w:instrText xml:space="preserve"> PAGEREF _Toc132233277 \h </w:instrText>
             </w:r>
             <w:r>
               <w:rPr>
@@ -3215,7 +3197,7 @@
               <w:lang w:val="en-US"/>
             </w:rPr>
           </w:pPr>
-          <w:hyperlink w:anchor="_Toc132133747" w:history="1">
+          <w:hyperlink w:anchor="_Toc132233278" w:history="1">
             <w:r>
               <w:rPr>
                 <w:rStyle w:val="Hyperlink"/>
@@ -3259,7 +3241,7 @@
                 <w:noProof/>
                 <w:webHidden/>
               </w:rPr>
-              <w:instrText xml:space="preserve"> PAGEREF _Toc132133747 \h </w:instrText>
+              <w:instrText xml:space="preserve"> PAGEREF _Toc132233278 \h </w:instrText>
             </w:r>
             <w:r>
               <w:rPr>
@@ -3305,7 +3287,7 @@
               <w:lang w:val="en-US"/>
             </w:rPr>
           </w:pPr>
-          <w:hyperlink w:anchor="_Toc132133748" w:history="1">
+          <w:hyperlink w:anchor="_Toc132233279" w:history="1">
             <w:r>
               <w:rPr>
                 <w:rStyle w:val="Hyperlink"/>
@@ -3349,7 +3331,7 @@
                 <w:noProof/>
                 <w:webHidden/>
               </w:rPr>
-              <w:instrText xml:space="preserve"> PAGEREF _Toc132133748 \h </w:instrText>
+              <w:instrText xml:space="preserve"> PAGEREF _Toc132233279 \h </w:instrText>
             </w:r>
             <w:r>
               <w:rPr>
@@ -3395,7 +3377,7 @@
               <w:lang w:val="en-US"/>
             </w:rPr>
           </w:pPr>
-          <w:hyperlink w:anchor="_Toc132133749" w:history="1">
+          <w:hyperlink w:anchor="_Toc132233280" w:history="1">
             <w:r>
               <w:rPr>
                 <w:rStyle w:val="Hyperlink"/>
@@ -3439,7 +3421,7 @@
                 <w:noProof/>
                 <w:webHidden/>
               </w:rPr>
-              <w:instrText xml:space="preserve"> PAGEREF _Toc132133749 \h </w:instrText>
+              <w:instrText xml:space="preserve"> PAGEREF _Toc132233280 \h </w:instrText>
             </w:r>
             <w:r>
               <w:rPr>
@@ -3485,7 +3467,7 @@
               <w:lang w:val="en-US"/>
             </w:rPr>
           </w:pPr>
-          <w:hyperlink w:anchor="_Toc132133750" w:history="1">
+          <w:hyperlink w:anchor="_Toc132233281" w:history="1">
             <w:r>
               <w:rPr>
                 <w:rStyle w:val="Hyperlink"/>
@@ -3530,7 +3512,7 @@
                 <w:noProof/>
                 <w:webHidden/>
               </w:rPr>
-              <w:instrText xml:space="preserve"> PAGEREF _Toc132133750 \h </w:instrText>
+              <w:instrText xml:space="preserve"> PAGEREF _Toc132233281 \h </w:instrText>
             </w:r>
             <w:r>
               <w:rPr>
@@ -3576,7 +3558,7 @@
               <w:lang w:val="en-US"/>
             </w:rPr>
           </w:pPr>
-          <w:hyperlink w:anchor="_Toc132133751" w:history="1">
+          <w:hyperlink w:anchor="_Toc132233282" w:history="1">
             <w:r>
               <w:rPr>
                 <w:rStyle w:val="Hyperlink"/>
@@ -3621,7 +3603,7 @@
                 <w:noProof/>
                 <w:webHidden/>
               </w:rPr>
-              <w:instrText xml:space="preserve"> PAGEREF _Toc132133751 \h </w:instrText>
+              <w:instrText xml:space="preserve"> PAGEREF _Toc132233282 \h </w:instrText>
             </w:r>
             <w:r>
               <w:rPr>
@@ -3667,7 +3649,7 @@
               <w:lang w:val="en-US"/>
             </w:rPr>
           </w:pPr>
-          <w:hyperlink w:anchor="_Toc132133752" w:history="1">
+          <w:hyperlink w:anchor="_Toc132233283" w:history="1">
             <w:r>
               <w:rPr>
                 <w:rStyle w:val="Hyperlink"/>
@@ -3712,7 +3694,7 @@
                 <w:noProof/>
                 <w:webHidden/>
               </w:rPr>
-              <w:instrText xml:space="preserve"> PAGEREF _Toc132133752 \h </w:instrText>
+              <w:instrText xml:space="preserve"> PAGEREF _Toc132233283 \h </w:instrText>
             </w:r>
             <w:r>
               <w:rPr>
@@ -3758,7 +3740,7 @@
               <w:lang w:val="en-US"/>
             </w:rPr>
           </w:pPr>
-          <w:hyperlink w:anchor="_Toc132133753" w:history="1">
+          <w:hyperlink w:anchor="_Toc132233284" w:history="1">
             <w:r>
               <w:rPr>
                 <w:rStyle w:val="Hyperlink"/>
@@ -3803,7 +3785,7 @@
                 <w:noProof/>
                 <w:webHidden/>
               </w:rPr>
-              <w:instrText xml:space="preserve"> PAGEREF _Toc132133753 \h </w:instrText>
+              <w:instrText xml:space="preserve"> PAGEREF _Toc132233284 \h </w:instrText>
             </w:r>
             <w:r>
               <w:rPr>
@@ -3849,7 +3831,7 @@
               <w:lang w:val="en-US"/>
             </w:rPr>
           </w:pPr>
-          <w:hyperlink w:anchor="_Toc132133754" w:history="1">
+          <w:hyperlink w:anchor="_Toc132233285" w:history="1">
             <w:r>
               <w:rPr>
                 <w:rStyle w:val="Hyperlink"/>
@@ -3893,7 +3875,7 @@
                 <w:noProof/>
                 <w:webHidden/>
               </w:rPr>
-              <w:instrText xml:space="preserve"> PAGEREF _Toc132133754 \h </w:instrText>
+              <w:instrText xml:space="preserve"> PAGEREF _Toc132233285 \h </w:instrText>
             </w:r>
             <w:r>
               <w:rPr>
@@ -3954,7 +3936,7 @@
       <w:r>
         <w:br w:type="page"/>
       </w:r>
-      <w:bookmarkStart w:id="2" w:name="_Toc132133726"/>
+      <w:bookmarkStart w:id="2" w:name="_Toc132233257"/>
       <w:r>
         <w:lastRenderedPageBreak/>
         <w:t>Revizije dokumenta</w:t>
@@ -4451,7 +4433,29 @@
                 <w:kern w:val="28"/>
                 <w:szCs w:val="16"/>
               </w:rPr>
-              <w:t>11.04.2023.</w:t>
+              <w:t>1</w:t>
+            </w:r>
+            <w:r>
+              <w:rPr>
+                <w:rFonts w:asciiTheme="majorHAnsi" w:eastAsiaTheme="majorEastAsia" w:hAnsiTheme="majorHAnsi" w:cstheme="majorBidi"/>
+                <w:b w:val="0"/>
+                <w:bCs/>
+                <w:color w:val="061F57" w:themeColor="text2" w:themeShade="BF"/>
+                <w:kern w:val="28"/>
+                <w:szCs w:val="16"/>
+              </w:rPr>
+              <w:t>2</w:t>
+            </w:r>
+            <w:r>
+              <w:rPr>
+                <w:rFonts w:asciiTheme="majorHAnsi" w:eastAsiaTheme="majorEastAsia" w:hAnsiTheme="majorHAnsi" w:cstheme="majorBidi"/>
+                <w:b w:val="0"/>
+                <w:bCs/>
+                <w:color w:val="061F57" w:themeColor="text2" w:themeShade="BF"/>
+                <w:kern w:val="28"/>
+                <w:szCs w:val="16"/>
+              </w:rPr>
+              <w:t>.04.2023.</w:t>
             </w:r>
           </w:p>
         </w:tc>
@@ -4679,7 +4683,7 @@
       <w:pPr>
         <w:pStyle w:val="Heading1"/>
       </w:pPr>
-      <w:bookmarkStart w:id="3" w:name="_Toc132133727"/>
+      <w:bookmarkStart w:id="3" w:name="_Toc132233258"/>
       <w:r>
         <w:lastRenderedPageBreak/>
         <w:t>Uvo</w:t>
@@ -4693,7 +4697,7 @@
       <w:pPr>
         <w:pStyle w:val="Heading2"/>
       </w:pPr>
-      <w:bookmarkStart w:id="4" w:name="_Toc132133728"/>
+      <w:bookmarkStart w:id="4" w:name="_Toc132233259"/>
       <w:r>
         <w:t>Rezime</w:t>
       </w:r>
@@ -4770,7 +4774,7 @@
       <w:pPr>
         <w:pStyle w:val="Heading2"/>
       </w:pPr>
-      <w:bookmarkStart w:id="5" w:name="_Toc132133729"/>
+      <w:bookmarkStart w:id="5" w:name="_Toc132233260"/>
       <w:r>
         <w:t>Namena dokumenta</w:t>
       </w:r>
@@ -4853,7 +4857,7 @@
       <w:pPr>
         <w:pStyle w:val="Heading1"/>
       </w:pPr>
-      <w:bookmarkStart w:id="6" w:name="_Toc132133730"/>
+      <w:bookmarkStart w:id="6" w:name="_Toc132233261"/>
       <w:r>
         <w:t>Opis problema</w:t>
       </w:r>
@@ -5043,7 +5047,7 @@
       <w:pPr>
         <w:pStyle w:val="Heading1"/>
       </w:pPr>
-      <w:bookmarkStart w:id="7" w:name="_Toc132133731"/>
+      <w:bookmarkStart w:id="7" w:name="_Toc132233262"/>
       <w:r>
         <w:t>Kategorije korisnika</w:t>
       </w:r>
@@ -5053,7 +5057,7 @@
       <w:pPr>
         <w:pStyle w:val="Heading2"/>
       </w:pPr>
-      <w:bookmarkStart w:id="8" w:name="_Toc132133732"/>
+      <w:bookmarkStart w:id="8" w:name="_Toc132233263"/>
       <w:r>
         <w:t>Gost</w:t>
       </w:r>
@@ -5098,7 +5102,7 @@
       <w:pPr>
         <w:pStyle w:val="Heading2"/>
       </w:pPr>
-      <w:bookmarkStart w:id="9" w:name="_Toc132133733"/>
+      <w:bookmarkStart w:id="9" w:name="_Toc132233264"/>
       <w:r>
         <w:t>Korisnik</w:t>
       </w:r>
@@ -5203,7 +5207,7 @@
       <w:pPr>
         <w:pStyle w:val="Heading2"/>
       </w:pPr>
-      <w:bookmarkStart w:id="10" w:name="_Toc132133734"/>
+      <w:bookmarkStart w:id="10" w:name="_Toc132233265"/>
       <w:r>
         <w:t>A</w:t>
       </w:r>
@@ -5230,7 +5234,7 @@
       <w:pPr>
         <w:pStyle w:val="Heading2"/>
       </w:pPr>
-      <w:bookmarkStart w:id="11" w:name="_Toc132133735"/>
+      <w:bookmarkStart w:id="11" w:name="_Toc132233266"/>
       <w:r>
         <w:t>Izdavačka kuća</w:t>
       </w:r>
@@ -5260,7 +5264,7 @@
       <w:pPr>
         <w:pStyle w:val="Heading2"/>
       </w:pPr>
-      <w:bookmarkStart w:id="12" w:name="_Toc132133736"/>
+      <w:bookmarkStart w:id="12" w:name="_Toc132233267"/>
       <w:r>
         <w:lastRenderedPageBreak/>
         <w:t>Administrator</w:t>
@@ -5300,7 +5304,7 @@
       <w:pPr>
         <w:pStyle w:val="Heading1"/>
       </w:pPr>
-      <w:bookmarkStart w:id="13" w:name="_Toc132133737"/>
+      <w:bookmarkStart w:id="13" w:name="_Toc132233268"/>
       <w:r>
         <w:t>Opis proizvoda</w:t>
       </w:r>
@@ -5310,7 +5314,7 @@
       <w:pPr>
         <w:pStyle w:val="Heading2"/>
       </w:pPr>
-      <w:bookmarkStart w:id="14" w:name="_Toc132133738"/>
+      <w:bookmarkStart w:id="14" w:name="_Toc132233269"/>
       <w:r>
         <w:t>Pregled arhitekture sistema</w:t>
       </w:r>
@@ -5414,7 +5418,7 @@
       <w:pPr>
         <w:pStyle w:val="Heading2"/>
       </w:pPr>
-      <w:bookmarkStart w:id="15" w:name="_Toc132133739"/>
+      <w:bookmarkStart w:id="15" w:name="_Toc132233270"/>
       <w:r>
         <w:t>Pregled karakteristika</w:t>
       </w:r>
@@ -5844,7 +5848,7 @@
       <w:pPr>
         <w:pStyle w:val="Heading1"/>
       </w:pPr>
-      <w:bookmarkStart w:id="16" w:name="_Toc132133740"/>
+      <w:bookmarkStart w:id="16" w:name="_Toc132233271"/>
       <w:r>
         <w:lastRenderedPageBreak/>
         <w:t>Funkcionalni zahtevi</w:t>
@@ -5855,12 +5859,15 @@
       <w:pPr>
         <w:pStyle w:val="Heading2"/>
       </w:pPr>
-      <w:bookmarkStart w:id="17" w:name="_Toc132133741"/>
+      <w:bookmarkStart w:id="17" w:name="_Toc132233272"/>
       <w:r>
         <w:t>Prijava na sistem</w:t>
       </w:r>
       <w:r>
         <w:t xml:space="preserve"> </w:t>
+      </w:r>
+      <w:r>
+        <w:t xml:space="preserve">i odjava </w:t>
       </w:r>
       <w:r>
         <w:t>različitih kategorija korisnika</w:t>
@@ -6246,6 +6253,44 @@
     <w:p>
       <w:pPr>
         <w:pStyle w:val="Content"/>
+        <w:numPr>
+          <w:ilvl w:val="0"/>
+          <w:numId w:val="16"/>
+        </w:numPr>
+        <w:rPr>
+          <w:szCs w:val="24"/>
+        </w:rPr>
+      </w:pPr>
+      <w:r>
+        <w:rPr>
+          <w:sz w:val="28"/>
+          <w:szCs w:val="28"/>
+          <w:u w:val="single"/>
+        </w:rPr>
+        <w:t>Odjava korisnika sa sistema</w:t>
+      </w:r>
+    </w:p>
+    <w:p>
+      <w:pPr>
+        <w:pStyle w:val="Content"/>
+        <w:numPr>
+          <w:ilvl w:val="1"/>
+          <w:numId w:val="16"/>
+        </w:numPr>
+        <w:rPr>
+          <w:szCs w:val="24"/>
+        </w:rPr>
+      </w:pPr>
+      <w:r>
+        <w:rPr>
+          <w:szCs w:val="24"/>
+        </w:rPr>
+        <w:t>Nakon uspešne prijave na sistem, svaka od kategorija korisnika (osim gostiju) će imati mogućnost odjave sa istog, klikom na posebno dugme u okviru zaglavlja stranice.</w:t>
+      </w:r>
+    </w:p>
+    <w:p>
+      <w:pPr>
+        <w:pStyle w:val="Content"/>
         <w:ind w:left="0" w:firstLine="0"/>
         <w:rPr>
           <w:szCs w:val="24"/>
@@ -6256,7 +6301,7 @@
       <w:pPr>
         <w:pStyle w:val="Heading2"/>
       </w:pPr>
-      <w:bookmarkStart w:id="18" w:name="_Toc132133742"/>
+      <w:bookmarkStart w:id="18" w:name="_Toc132233273"/>
       <w:r>
         <w:t xml:space="preserve">Funkcionalnosti </w:t>
       </w:r>
@@ -6417,6 +6462,7 @@
           <w:szCs w:val="28"/>
           <w:u w:val="single"/>
         </w:rPr>
+        <w:lastRenderedPageBreak/>
         <w:t>Prikaz</w:t>
       </w:r>
       <w:r>
@@ -6460,7 +6506,6 @@
         <w:rPr>
           <w:szCs w:val="24"/>
         </w:rPr>
-        <w:lastRenderedPageBreak/>
         <w:t xml:space="preserve">Na kraju svakog meseca, po automatizovanom sistemu se vrši rangiranje dela, autora i kuća po prosečnoj oceni, pa se na naslovnoj strani aplikacije </w:t>
       </w:r>
       <w:r>
@@ -6542,7 +6587,7 @@
       <w:pPr>
         <w:pStyle w:val="Heading2"/>
       </w:pPr>
-      <w:bookmarkStart w:id="20" w:name="_Toc132133743"/>
+      <w:bookmarkStart w:id="20" w:name="_Toc132233274"/>
       <w:r>
         <w:t xml:space="preserve">Funkcionalnosti </w:t>
       </w:r>
@@ -6981,7 +7026,7 @@
       <w:pPr>
         <w:pStyle w:val="Heading2"/>
       </w:pPr>
-      <w:bookmarkStart w:id="21" w:name="_Toc132133744"/>
+      <w:bookmarkStart w:id="21" w:name="_Toc132233275"/>
       <w:r>
         <w:t xml:space="preserve">Funkcionalnosti </w:t>
       </w:r>
@@ -7092,7 +7137,11 @@
         <w:t xml:space="preserve"> objavio na svom profilu</w:t>
       </w:r>
       <w:r>
-        <w:t xml:space="preserve"> (reklama za promociju knjige, citati, mišljenja...)</w:t>
+        <w:t xml:space="preserve"> (reklama za promociju </w:t>
+      </w:r>
+      <w:r>
+        <w:lastRenderedPageBreak/>
+        <w:t>knjige, citati, mišljenja...)</w:t>
       </w:r>
       <w:r>
         <w:t>,</w:t>
@@ -7156,7 +7205,6 @@
           <w:szCs w:val="24"/>
           <w:u w:val="single"/>
         </w:rPr>
-        <w:lastRenderedPageBreak/>
         <w:t>P</w:t>
       </w:r>
       <w:r>
@@ -7544,7 +7592,7 @@
       <w:pPr>
         <w:pStyle w:val="Heading2"/>
       </w:pPr>
-      <w:bookmarkStart w:id="22" w:name="_Toc132133745"/>
+      <w:bookmarkStart w:id="22" w:name="_Toc132233276"/>
       <w:r>
         <w:t xml:space="preserve">Funkcionalnosti </w:t>
       </w:r>
@@ -7745,6 +7793,7 @@
         </w:numPr>
       </w:pPr>
       <w:r>
+        <w:lastRenderedPageBreak/>
         <w:t>Izdavačka kuća objavljuje novu knjigu, unoseći naslov, sliku, ISBN i ostale potrebne informacije o knjizi, kao i autora datog dela. Nakon toga knjiga se pojavljuje u pretrazi, kao i na profilima autora i izdavačke kuće.</w:t>
       </w:r>
     </w:p>
@@ -7752,9 +7801,8 @@
       <w:pPr>
         <w:pStyle w:val="Heading2"/>
       </w:pPr>
-      <w:bookmarkStart w:id="24" w:name="_Toc132133746"/>
-      <w:r>
-        <w:lastRenderedPageBreak/>
+      <w:bookmarkStart w:id="24" w:name="_Toc132233277"/>
+      <w:r>
         <w:t>Funkcionalnosti administratora</w:t>
       </w:r>
       <w:bookmarkEnd w:id="24"/>
@@ -7951,7 +7999,7 @@
       <w:pPr>
         <w:pStyle w:val="Heading1"/>
       </w:pPr>
-      <w:bookmarkStart w:id="25" w:name="_Toc132133747"/>
+      <w:bookmarkStart w:id="25" w:name="_Toc132233278"/>
       <w:r>
         <w:t>Pretpostavke i ograničenja</w:t>
       </w:r>
@@ -7998,7 +8046,7 @@
       <w:pPr>
         <w:pStyle w:val="Heading1"/>
       </w:pPr>
-      <w:bookmarkStart w:id="26" w:name="_Toc132133748"/>
+      <w:bookmarkStart w:id="26" w:name="_Toc132233279"/>
       <w:r>
         <w:t>Kvalitet</w:t>
       </w:r>
@@ -8009,14 +8057,14 @@
         <w:pStyle w:val="Content"/>
       </w:pPr>
       <w:r>
-        <w:t xml:space="preserve">Kvalitet napisanog softvera treba obezbediti različitim vrstama testova. Kako još uvek nismo upoznati sa metodama testiranja, možemo pretpostaviti da će se vršiti različite vrste testova: svakako jedinični (unit) testovi sa namerom provere funkcionalnosti pojedinačnih klasa i modula; integracioni testovi sa namerom da se proveri funkcionisanje sistema kao kompletnog i zaokruženog sistema (u ovim testova, međusobno se povezuju pojedinačni moduli u funkcionalne sklopove); potencijalno će biti potrebno vršiti i sistemske testove, radi provere kompatibilnosti sa zadatim hardverom; potencijalno će biti potrebno vršiti i testove prihatljivosti u kojima se zapravo provera da li naš sistem ispunjava klijentske zahteve zadate na samom startu projekta, međutim kako smo mi ujedno i kreatori svih funkcionalnsti, ovaj korak će svakako biti sprovođen </w:t>
-      </w:r>
-      <w:r>
-        <w:t xml:space="preserve">neprestano kroz celu fazu razvoja. Kao okruženje za testiranje, </w:t>
+        <w:t xml:space="preserve">Kvalitet napisanog softvera treba obezbediti različitim vrstama testova. Kako još uvek nismo upoznati sa metodama testiranja, možemo pretpostaviti da će se vršiti različite vrste testova: svakako jedinični (unit) testovi sa namerom provere funkcionalnosti pojedinačnih klasa i modula; integracioni testovi sa namerom da se proveri funkcionisanje sistema kao kompletnog i zaokruženog sistema (u ovim testova, međusobno se povezuju pojedinačni moduli u funkcionalne sklopove); potencijalno će biti potrebno vršiti i sistemske testove, radi provere kompatibilnosti sa zadatim hardverom; potencijalno će biti potrebno vršiti i testove prihatljivosti u kojima se zapravo provera da li naš sistem ispunjava klijentske </w:t>
       </w:r>
       <w:r>
         <w:lastRenderedPageBreak/>
-        <w:t xml:space="preserve">najverovatnije će biti korišćen Selenium, a kao konkretna metoda – crna kutija (black-box), odnosno testiranje svih funkcija sistema. </w:t>
+        <w:t xml:space="preserve">zahteve zadate na samom startu projekta, međutim kako smo mi ujedno i kreatori svih funkcionalnsti, ovaj korak će svakako biti sprovođen </w:t>
+      </w:r>
+      <w:r>
+        <w:t xml:space="preserve">neprestano kroz celu fazu razvoja. Kao okruženje za testiranje, najverovatnije će biti korišćen Selenium, a kao konkretna metoda – crna kutija (black-box), odnosno testiranje svih funkcija sistema. </w:t>
       </w:r>
     </w:p>
     <w:p>
@@ -8046,7 +8094,7 @@
       <w:pPr>
         <w:pStyle w:val="Heading1"/>
       </w:pPr>
-      <w:bookmarkStart w:id="27" w:name="_Toc132133749"/>
+      <w:bookmarkStart w:id="27" w:name="_Toc132233280"/>
       <w:r>
         <w:t>Nefunkcionalni zahtevi</w:t>
       </w:r>
@@ -8056,7 +8104,7 @@
       <w:pPr>
         <w:pStyle w:val="Heading2"/>
       </w:pPr>
-      <w:bookmarkStart w:id="28" w:name="_Toc132133750"/>
+      <w:bookmarkStart w:id="28" w:name="_Toc132233281"/>
       <w:r>
         <w:t>Sistemski zahtevi</w:t>
       </w:r>
@@ -8074,7 +8122,7 @@
       <w:pPr>
         <w:pStyle w:val="Heading2"/>
       </w:pPr>
-      <w:bookmarkStart w:id="29" w:name="_Toc132133751"/>
+      <w:bookmarkStart w:id="29" w:name="_Toc132233282"/>
       <w:r>
         <w:t>Zahtevi za integritet i autorska prava</w:t>
       </w:r>
@@ -8122,7 +8170,7 @@
       <w:pPr>
         <w:pStyle w:val="Heading2"/>
       </w:pPr>
-      <w:bookmarkStart w:id="30" w:name="_Toc132133752"/>
+      <w:bookmarkStart w:id="30" w:name="_Toc132233283"/>
       <w:r>
         <w:t xml:space="preserve">Zahtevi za projektnom </w:t>
       </w:r>
@@ -8157,7 +8205,11 @@
         <w:t>, u cilju davanja instrukcija i objašnjenja sistema stvarnim korisnicima.</w:t>
       </w:r>
       <w:r>
-        <w:t xml:space="preserve"> Pod korisničkom dokumentacijom najpre mislimo na upustva za korišćenje sajta, kao i na neka osnovna pravila kojih se svaki korisnik mora pridržavati (bez psovki ili žargona, bez uvreda na rasnoj ili nacionalnoj osnovi, </w:t>
+        <w:t xml:space="preserve"> Pod korisničkom dokumentacijom najpre mislimo na upustva za korišćenje sajta, kao i na neka osnovna pravila </w:t>
+      </w:r>
+      <w:r>
+        <w:lastRenderedPageBreak/>
+        <w:t xml:space="preserve">kojih se svaki korisnik mora pridržavati (bez psovki ili žargona, bez uvreda na rasnoj ili nacionalnoj osnovi, </w:t>
       </w:r>
       <w:r>
         <w:t>bez omalovažavanja tuđe ličnosti i karaktera, i slično).</w:t>
@@ -8167,9 +8219,8 @@
       <w:pPr>
         <w:pStyle w:val="Heading2"/>
       </w:pPr>
-      <w:bookmarkStart w:id="31" w:name="_Toc132133753"/>
-      <w:r>
-        <w:lastRenderedPageBreak/>
+      <w:bookmarkStart w:id="31" w:name="_Toc132233284"/>
+      <w:r>
         <w:t>Ostali zahtevi</w:t>
       </w:r>
       <w:bookmarkEnd w:id="31"/>
@@ -8198,7 +8249,7 @@
       <w:pPr>
         <w:pStyle w:val="Heading1"/>
       </w:pPr>
-      <w:bookmarkStart w:id="32" w:name="_Toc132133754"/>
+      <w:bookmarkStart w:id="32" w:name="_Toc132233285"/>
       <w:r>
         <w:t>Plan i prioriteti</w:t>
       </w:r>
@@ -8585,8 +8636,8 @@
   <w:abstractNum w:abstractNumId="0" w15:restartNumberingAfterBreak="0">
     <w:nsid w:val="080266B4"/>
     <w:multiLevelType w:val="hybridMultilevel"/>
-    <w:tmpl w:val="1D967816"/>
-    <w:lvl w:ilvl="0" w:tplc="F4CCEB36">
+    <w:tmpl w:val="F3B4070A"/>
+    <w:lvl w:ilvl="0" w:tplc="85F6BFCA">
       <w:start w:val="1"/>
       <w:numFmt w:val="decimal"/>
       <w:lvlText w:val="%1)"/>
@@ -8596,6 +8647,8 @@
       </w:pPr>
       <w:rPr>
         <w:rFonts w:hint="default"/>
+        <w:sz w:val="28"/>
+        <w:szCs w:val="28"/>
       </w:rPr>
     </w:lvl>
     <w:lvl w:ilvl="1" w:tplc="04090003">
@@ -11752,6 +11805,7 @@
     <w:rsid w:val="00807367"/>
     <w:rsid w:val="00852A22"/>
     <w:rsid w:val="008D2E6A"/>
+    <w:rsid w:val="00A646A8"/>
     <w:rsid w:val="00A75CA8"/>
     <w:rsid w:val="00AA6C69"/>
     <w:rsid w:val="00EE173B"/>
@@ -12513,6 +12567,15 @@
 </file>
 
 <file path=customXml/item1.xml><?xml version="1.0" encoding="utf-8"?>
+<?mso-contentType ?>
+<FormTemplates xmlns="http://schemas.microsoft.com/sharepoint/v3/contenttype/forms">
+  <Display>DocumentLibraryForm</Display>
+  <Edit>DocumentLibraryForm</Edit>
+  <New>DocumentLibraryForm</New>
+</FormTemplates>
+</file>
+
+<file path=customXml/item2.xml><?xml version="1.0" encoding="utf-8"?>
 <ct:contentTypeSchema xmlns:ct="http://schemas.microsoft.com/office/2006/metadata/contentType" xmlns:ma="http://schemas.microsoft.com/office/2006/metadata/properties/metaAttributes" ct:_="" ma:_="" ma:contentTypeName="Document" ma:contentTypeID="0x0101004F58E0A79398F640B3C22AB56689247E" ma:contentTypeVersion="15" ma:contentTypeDescription="Create a new document." ma:contentTypeScope="" ma:versionID="2b522001278fe7f3e32487cf4a76ace2">
   <xsd:schema xmlns:xsd="http://www.w3.org/2001/XMLSchema" xmlns:xs="http://www.w3.org/2001/XMLSchema" xmlns:p="http://schemas.microsoft.com/office/2006/metadata/properties" xmlns:ns3="f3aca384-f4cd-4657-99ad-78046292e3af" xmlns:ns4="5a7e4427-c04a-4c23-93b5-e4342274ec81" targetNamespace="http://schemas.microsoft.com/office/2006/metadata/properties" ma:root="true" ma:fieldsID="da34ccc8e47a8f0ad10e4750fb2e4d87" ns3:_="" ns4:_="">
     <xsd:import namespace="f3aca384-f4cd-4657-99ad-78046292e3af"/>
@@ -12747,20 +12810,7 @@
 </ct:contentTypeSchema>
 </file>
 
-<file path=customXml/item2.xml><?xml version="1.0" encoding="utf-8"?>
-<?mso-contentType ?>
-<FormTemplates xmlns="http://schemas.microsoft.com/sharepoint/v3/contenttype/forms">
-  <Display>DocumentLibraryForm</Display>
-  <Edit>DocumentLibraryForm</Edit>
-  <New>DocumentLibraryForm</New>
-</FormTemplates>
-</file>
-
 <file path=customXml/item3.xml><?xml version="1.0" encoding="utf-8"?>
-<b:Sources xmlns:b="http://schemas.openxmlformats.org/officeDocument/2006/bibliography" xmlns="http://schemas.openxmlformats.org/officeDocument/2006/bibliography" SelectedStyle="\APASixthEditionOfficeOnline.xsl" StyleName="APA" Version="6"/>
-</file>
-
-<file path=customXml/item4.xml><?xml version="1.0" encoding="utf-8"?>
 <p:properties xmlns:p="http://schemas.microsoft.com/office/2006/metadata/properties" xmlns:xsi="http://www.w3.org/2001/XMLSchema-instance" xmlns:pc="http://schemas.microsoft.com/office/infopath/2007/PartnerControls">
   <documentManagement>
     <_activity xmlns="f3aca384-f4cd-4657-99ad-78046292e3af" xsi:nil="true"/>
@@ -12768,7 +12818,19 @@
 </p:properties>
 </file>
 
+<file path=customXml/item4.xml><?xml version="1.0" encoding="utf-8"?>
+<b:Sources xmlns:b="http://schemas.openxmlformats.org/officeDocument/2006/bibliography" xmlns="http://schemas.openxmlformats.org/officeDocument/2006/bibliography" SelectedStyle="\APASixthEditionOfficeOnline.xsl" StyleName="APA" Version="6"/>
+</file>
+
 <file path=customXml/itemProps1.xml><?xml version="1.0" encoding="utf-8"?>
+<ds:datastoreItem xmlns:ds="http://schemas.openxmlformats.org/officeDocument/2006/customXml" ds:itemID="{583F3EB6-C003-4E94-9531-40AE63FD4671}">
+  <ds:schemaRefs>
+    <ds:schemaRef ds:uri="http://schemas.microsoft.com/sharepoint/v3/contenttype/forms"/>
+  </ds:schemaRefs>
+</ds:datastoreItem>
+</file>
+
+<file path=customXml/itemProps2.xml><?xml version="1.0" encoding="utf-8"?>
 <ds:datastoreItem xmlns:ds="http://schemas.openxmlformats.org/officeDocument/2006/customXml" ds:itemID="{B87250B7-BC1F-41DB-81E8-ACFD3532C1D0}">
   <ds:schemaRefs>
     <ds:schemaRef ds:uri="http://schemas.microsoft.com/office/2006/metadata/contentType"/>
@@ -12787,23 +12849,7 @@
 </ds:datastoreItem>
 </file>
 
-<file path=customXml/itemProps2.xml><?xml version="1.0" encoding="utf-8"?>
-<ds:datastoreItem xmlns:ds="http://schemas.openxmlformats.org/officeDocument/2006/customXml" ds:itemID="{583F3EB6-C003-4E94-9531-40AE63FD4671}">
-  <ds:schemaRefs>
-    <ds:schemaRef ds:uri="http://schemas.microsoft.com/sharepoint/v3/contenttype/forms"/>
-  </ds:schemaRefs>
-</ds:datastoreItem>
-</file>
-
 <file path=customXml/itemProps3.xml><?xml version="1.0" encoding="utf-8"?>
-<ds:datastoreItem xmlns:ds="http://schemas.openxmlformats.org/officeDocument/2006/customXml" ds:itemID="{48F938DF-62FB-494B-B981-0CA52CBD17E1}">
-  <ds:schemaRefs>
-    <ds:schemaRef ds:uri="http://schemas.openxmlformats.org/officeDocument/2006/bibliography"/>
-  </ds:schemaRefs>
-</ds:datastoreItem>
-</file>
-
-<file path=customXml/itemProps4.xml><?xml version="1.0" encoding="utf-8"?>
 <ds:datastoreItem xmlns:ds="http://schemas.openxmlformats.org/officeDocument/2006/customXml" ds:itemID="{BDE345B3-AFC8-4FA4-B938-FF28E7AE5E22}">
   <ds:schemaRefs>
     <ds:schemaRef ds:uri="http://schemas.microsoft.com/office/2006/metadata/properties"/>
@@ -12811,4 +12857,12 @@
     <ds:schemaRef ds:uri="f3aca384-f4cd-4657-99ad-78046292e3af"/>
   </ds:schemaRefs>
 </ds:datastoreItem>
+</file>
+
+<file path=customXml/itemProps4.xml><?xml version="1.0" encoding="utf-8"?>
+<ds:datastoreItem xmlns:ds="http://schemas.openxmlformats.org/officeDocument/2006/customXml" ds:itemID="{48F938DF-62FB-494B-B981-0CA52CBD17E1}">
+  <ds:schemaRefs>
+    <ds:schemaRef ds:uri="http://schemas.openxmlformats.org/officeDocument/2006/bibliography"/>
+  </ds:schemaRefs>
+</ds:datastoreItem>
 </file>
</xml_diff>

<commit_message>
prazan ključ pretrage update
prazan ključ pretrage pretražuje sve entitete izabrane kategorije
</commit_message>
<xml_diff>
--- a/Faza 1 - Predlog projekta/Prva_faza_Psiledžije v1.2.docx
+++ b/Faza 1 - Predlog projekta/Prva_faza_Psiledžije v1.2.docx
@@ -1,6 +1,6 @@
 
 <file path=word/document.xml><?xml version="1.0" encoding="utf-8"?>
-<w:document xmlns:wpc="http://schemas.microsoft.com/office/word/2010/wordprocessingCanvas" xmlns:cx="http://schemas.microsoft.com/office/drawing/2014/chartex" xmlns:cx1="http://schemas.microsoft.com/office/drawing/2015/9/8/chartex" xmlns:cx2="http://schemas.microsoft.com/office/drawing/2015/10/21/chartex" xmlns:cx3="http://schemas.microsoft.com/office/drawing/2016/5/9/chartex" xmlns:cx4="http://schemas.microsoft.com/office/drawing/2016/5/10/chartex" xmlns:cx5="http://schemas.microsoft.com/office/drawing/2016/5/11/chartex" xmlns:cx6="http://schemas.microsoft.com/office/drawing/2016/5/12/chartex" xmlns:cx7="http://schemas.microsoft.com/office/drawing/2016/5/13/chartex" xmlns:cx8="http://schemas.microsoft.com/office/drawing/2016/5/14/chartex" xmlns:mc="http://schemas.openxmlformats.org/markup-compatibility/2006" xmlns:aink="http://schemas.microsoft.com/office/drawing/2016/ink" xmlns:am3d="http://schemas.microsoft.com/office/drawing/2017/model3d" xmlns:o="urn:schemas-microsoft-com:office:office" xmlns:oel="http://schemas.microsoft.com/office/2019/extlst" xmlns:r="http://schemas.openxmlformats.org/officeDocument/2006/relationships" xmlns:m="http://schemas.openxmlformats.org/officeDocument/2006/math" xmlns:v="urn:schemas-microsoft-com:vml" xmlns:wp14="http://schemas.microsoft.com/office/word/2010/wordprocessingDrawing" xmlns:wp="http://schemas.openxmlformats.org/drawingml/2006/wordprocessingDrawing" xmlns:w10="urn:schemas-microsoft-com:office:word" xmlns:w="http://schemas.openxmlformats.org/wordprocessingml/2006/main" xmlns:w14="http://schemas.microsoft.com/office/word/2010/wordml" xmlns:w15="http://schemas.microsoft.com/office/word/2012/wordml" xmlns:w16cex="http://schemas.microsoft.com/office/word/2018/wordml/cex" xmlns:w16cid="http://schemas.microsoft.com/office/word/2016/wordml/cid" xmlns:w16="http://schemas.microsoft.com/office/word/2018/wordml" xmlns:w16du="http://schemas.microsoft.com/office/word/2023/wordml/word16du" xmlns:w16sdtdh="http://schemas.microsoft.com/office/word/2020/wordml/sdtdatahash" xmlns:w16se="http://schemas.microsoft.com/office/word/2015/wordml/symex" xmlns:wpg="http://schemas.microsoft.com/office/word/2010/wordprocessingGroup" xmlns:wpi="http://schemas.microsoft.com/office/word/2010/wordprocessingInk" xmlns:wne="http://schemas.microsoft.com/office/word/2006/wordml" xmlns:wps="http://schemas.microsoft.com/office/word/2010/wordprocessingShape" mc:Ignorable="w14 w15 w16se w16cid w16 w16cex w16sdtdh wp14">
+<w:document xmlns:wpc="http://schemas.microsoft.com/office/word/2010/wordprocessingCanvas" xmlns:cx="http://schemas.microsoft.com/office/drawing/2014/chartex" xmlns:cx1="http://schemas.microsoft.com/office/drawing/2015/9/8/chartex" xmlns:cx2="http://schemas.microsoft.com/office/drawing/2015/10/21/chartex" xmlns:cx3="http://schemas.microsoft.com/office/drawing/2016/5/9/chartex" xmlns:cx4="http://schemas.microsoft.com/office/drawing/2016/5/10/chartex" xmlns:cx5="http://schemas.microsoft.com/office/drawing/2016/5/11/chartex" xmlns:cx6="http://schemas.microsoft.com/office/drawing/2016/5/12/chartex" xmlns:cx7="http://schemas.microsoft.com/office/drawing/2016/5/13/chartex" xmlns:cx8="http://schemas.microsoft.com/office/drawing/2016/5/14/chartex" xmlns:mc="http://schemas.openxmlformats.org/markup-compatibility/2006" xmlns:aink="http://schemas.microsoft.com/office/drawing/2016/ink" xmlns:am3d="http://schemas.microsoft.com/office/drawing/2017/model3d" xmlns:o="urn:schemas-microsoft-com:office:office" xmlns:r="http://schemas.openxmlformats.org/officeDocument/2006/relationships" xmlns:m="http://schemas.openxmlformats.org/officeDocument/2006/math" xmlns:v="urn:schemas-microsoft-com:vml" xmlns:wp14="http://schemas.microsoft.com/office/word/2010/wordprocessingDrawing" xmlns:wp="http://schemas.openxmlformats.org/drawingml/2006/wordprocessingDrawing" xmlns:w10="urn:schemas-microsoft-com:office:word" xmlns:w="http://schemas.openxmlformats.org/wordprocessingml/2006/main" xmlns:w14="http://schemas.microsoft.com/office/word/2010/wordml" xmlns:w15="http://schemas.microsoft.com/office/word/2012/wordml" xmlns:w16cid="http://schemas.microsoft.com/office/word/2016/wordml/cid" xmlns:w16se="http://schemas.microsoft.com/office/word/2015/wordml/symex" xmlns:wpg="http://schemas.microsoft.com/office/word/2010/wordprocessingGroup" xmlns:wpi="http://schemas.microsoft.com/office/word/2010/wordprocessingInk" xmlns:wne="http://schemas.microsoft.com/office/word/2006/wordml" xmlns:wps="http://schemas.microsoft.com/office/word/2010/wordprocessingShape" mc:Ignorable="w14 w15 w16se w16cid wp14">
   <w:body>
     <w:p>
       <w:r>
@@ -84,7 +84,7 @@
           </mc:Choice>
           <mc:Fallback>
             <w:pict>
-              <v:rect w14:anchorId="1330771D" id="Rectangle 3" o:spid="_x0000_s1026" alt="white rectangle for text on cover" style="position:absolute;margin-left:-16.5pt;margin-top:71.25pt;width:344.25pt;height:651pt;z-index:-251657216;visibility:visible;mso-wrap-style:square;mso-width-percent:0;mso-wrap-distance-left:9pt;mso-wrap-distance-top:0;mso-wrap-distance-right:9pt;mso-wrap-distance-bottom:0;mso-position-horizontal:absolute;mso-position-horizontal-relative:text;mso-position-vertical:absolute;mso-position-vertical-relative:page;mso-width-percent:0;mso-width-relative:margin;v-text-anchor:middle" o:gfxdata="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" fillcolor="white [3212]" stroked="f" strokeweight="2pt">
+              <v:rect w14:anchorId="1330771D" id="Rectangle 3" o:spid="_x0000_s1026" alt="white rectangle for text on cover" style="position:absolute;margin-left:-16.5pt;margin-top:71.25pt;width:344.25pt;height:651pt;z-index:-251657216;visibility:visible;mso-wrap-style:square;mso-width-percent:0;mso-wrap-distance-left:9pt;mso-wrap-distance-top:0;mso-wrap-distance-right:9pt;mso-wrap-distance-bottom:0;mso-position-horizontal:absolute;mso-position-horizontal-relative:text;mso-position-vertical:absolute;mso-position-vertical-relative:page;mso-width-percent:0;mso-width-relative:margin;v-text-anchor:middle" o:gfxdata="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" fillcolor="white [3212]" stroked="f" strokeweight="2pt">
                 <v:textbox>
                   <w:txbxContent>
                     <w:p>
@@ -295,7 +295,7 @@
                       <v:stroke joinstyle="miter"/>
                       <v:path gradientshapeok="t" o:connecttype="rect"/>
                     </v:shapetype>
-                    <v:shape id="Text Box 8" o:spid="_x0000_s1027" type="#_x0000_t202" style="width:303pt;height:95.3pt;visibility:visible;mso-wrap-style:square;mso-left-percent:-10001;mso-top-percent:-10001;mso-position-horizontal:absolute;mso-position-horizontal-relative:char;mso-position-vertical:absolute;mso-position-vertical-relative:line;mso-left-percent:-10001;mso-top-percent:-10001;v-text-anchor:top" o:gfxdata="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" filled="f" stroked="f" strokeweight=".5pt">
+                    <v:shape id="Text Box 8" o:spid="_x0000_s1027" type="#_x0000_t202" style="width:303pt;height:95.3pt;visibility:visible;mso-wrap-style:square;mso-left-percent:-10001;mso-top-percent:-10001;mso-position-horizontal:absolute;mso-position-horizontal-relative:char;mso-position-vertical:absolute;mso-position-vertical-relative:line;mso-left-percent:-10001;mso-top-percent:-10001;v-text-anchor:top" o:gfxdata="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" filled="f" stroked="f" strokeweight=".5pt">
                       <v:textbox>
                         <w:txbxContent>
                           <w:p>
@@ -406,7 +406,7 @@
                     </wp:inline>
                   </w:drawing>
                 </mc:Choice>
-                <mc:Fallback>
+                <mc:Fallback xmlns:w16sdtdh="http://schemas.microsoft.com/office/word/2020/wordml/sdtdatahash" xmlns:w16du="http://schemas.microsoft.com/office/word/2023/wordml/word16du" xmlns:w16="http://schemas.microsoft.com/office/word/2018/wordml" xmlns:w16cex="http://schemas.microsoft.com/office/word/2018/wordml/cex" xmlns:oel="http://schemas.microsoft.com/office/2019/extlst">
                   <w:pict>
                     <v:line w14:anchorId="28940F12" id="Straight Connector 5" o:spid="_x0000_s1026" alt="text divider" style="visibility:visible;mso-wrap-style:square;mso-left-percent:-10001;mso-top-percent:-10001;mso-position-horizontal:absolute;mso-position-horizontal-relative:char;mso-position-vertical:absolute;mso-position-vertical-relative:line;mso-left-percent:-10001;mso-top-percent:-10001" from="0,0" to="109.5pt,0" o:gfxdata="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" strokecolor="#082a75 [3215]" strokeweight="3pt">
                       <w10:anchorlock/>
@@ -479,7 +479,10 @@
                                     <w:jc w:val="right"/>
                                   </w:pPr>
                                   <w:r>
-                                    <w:t>Ljubica Muravljov 2020/0071</w:t>
+                                    <w:t xml:space="preserve">Ljubica </w:t>
+                                  </w:r>
+                                  <w:r>
+                                    <w:t>Muravljov 2020/0071</w:t>
                                   </w:r>
                                 </w:p>
                                 <w:p>
@@ -533,7 +536,7 @@
                 </mc:Choice>
                 <mc:Fallback>
                   <w:pict>
-                    <v:shape w14:anchorId="1CFD3777" id="Text Box 4" o:spid="_x0000_s1028" type="#_x0000_t202" style="position:absolute;margin-left:123.75pt;margin-top:390.3pt;width:189.75pt;height:91.5pt;z-index:251663360;visibility:visible;mso-wrap-style:square;mso-width-percent:0;mso-height-percent:0;mso-wrap-distance-left:9pt;mso-wrap-distance-top:0;mso-wrap-distance-right:9pt;mso-wrap-distance-bottom:0;mso-position-horizontal:absolute;mso-position-horizontal-relative:text;mso-position-vertical:absolute;mso-position-vertical-relative:text;mso-width-percent:0;mso-height-percent:0;mso-width-relative:margin;mso-height-relative:margin;v-text-anchor:top" o:gfxdata="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" fillcolor="white [3201]" stroked="f" strokeweight=".5pt">
+                    <v:shape w14:anchorId="1CFD3777" id="Text Box 4" o:spid="_x0000_s1028" type="#_x0000_t202" style="position:absolute;margin-left:123.75pt;margin-top:390.3pt;width:189.75pt;height:91.5pt;z-index:251663360;visibility:visible;mso-wrap-style:square;mso-width-percent:0;mso-height-percent:0;mso-wrap-distance-left:9pt;mso-wrap-distance-top:0;mso-wrap-distance-right:9pt;mso-wrap-distance-bottom:0;mso-position-horizontal:absolute;mso-position-horizontal-relative:text;mso-position-vertical:absolute;mso-position-vertical-relative:text;mso-width-percent:0;mso-height-percent:0;mso-width-relative:margin;mso-height-relative:margin;v-text-anchor:top" o:gfxdata="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" fillcolor="white [3201]" stroked="f" strokeweight=".5pt">
                       <v:textbox>
                         <w:txbxContent>
                           <w:p>
@@ -541,7 +544,10 @@
                               <w:jc w:val="right"/>
                             </w:pPr>
                             <w:r>
-                              <w:t>Ljubica Muravljov 2020/0071</w:t>
+                              <w:t xml:space="preserve">Ljubica </w:t>
+                            </w:r>
+                            <w:r>
+                              <w:t>Muravljov 2020/0071</w:t>
                             </w:r>
                           </w:p>
                           <w:p>
@@ -683,7 +689,16 @@
                                         <w:sz w:val="40"/>
                                         <w:szCs w:val="32"/>
                                       </w:rPr>
-                                      <w:t>Čitaj, ne skitaj</w:t>
+                                      <w:t xml:space="preserve">Čitaj, </w:t>
+                                    </w:r>
+                                    <w:r>
+                                      <w:rPr>
+                                        <w:i/>
+                                        <w:iCs/>
+                                        <w:sz w:val="40"/>
+                                        <w:szCs w:val="32"/>
+                                      </w:rPr>
+                                      <w:t>ne skitaj</w:t>
                                     </w:r>
                                   </w:p>
                                 </w:txbxContent>
@@ -703,7 +718,7 @@
                 </mc:Choice>
                 <mc:Fallback>
                   <w:pict>
-                    <v:group w14:anchorId="6B3E22A7" id="Group 10" o:spid="_x0000_s1029" style="position:absolute;margin-left:60.75pt;margin-top:101.4pt;width:159pt;height:186pt;z-index:251666432;mso-position-horizontal-relative:text;mso-position-vertical-relative:text" coordsize="20193,23622" o:gfxdata="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">
+                    <v:group w14:anchorId="6B3E22A7" id="Group 10" o:spid="_x0000_s1029" style="position:absolute;margin-left:60.75pt;margin-top:101.4pt;width:159pt;height:186pt;z-index:251666432;mso-position-horizontal-relative:text;mso-position-vertical-relative:text" coordsize="20193,23622" o:gfxdata="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">
                       <v:shapetype id="_x0000_t75" coordsize="21600,21600" o:spt="75" o:preferrelative="t" path="m@4@5l@4@11@9@11@9@5xe" filled="f" stroked="f">
                         <v:stroke joinstyle="miter"/>
                         <v:formulas>
@@ -746,7 +761,16 @@
                                   <w:sz w:val="40"/>
                                   <w:szCs w:val="32"/>
                                 </w:rPr>
-                                <w:t>Čitaj, ne skitaj</w:t>
+                                <w:t xml:space="preserve">Čitaj, </w:t>
+                              </w:r>
+                              <w:r>
+                                <w:rPr>
+                                  <w:i/>
+                                  <w:iCs/>
+                                  <w:sz w:val="40"/>
+                                  <w:szCs w:val="32"/>
+                                </w:rPr>
+                                <w:t>ne skitaj</w:t>
                               </w:r>
                             </w:p>
                           </w:txbxContent>
@@ -813,7 +837,17 @@
                                       <w:sz w:val="24"/>
                                       <w:szCs w:val="24"/>
                                     </w:rPr>
-                                    <w:t>Elektrotehnički fakultet u Beogradu</w:t>
+                                    <w:t xml:space="preserve">Elektrotehnički </w:t>
+                                  </w:r>
+                                  <w:r>
+                                    <w:rPr>
+                                      <w:rStyle w:val="markedcontent"/>
+                                      <w:rFonts w:ascii="Arial" w:hAnsi="Arial" w:cs="Arial"/>
+                                      <w:i/>
+                                      <w:sz w:val="24"/>
+                                      <w:szCs w:val="24"/>
+                                    </w:rPr>
+                                    <w:t>fakultet u Beogradu</w:t>
                                   </w:r>
                                   <w:r>
                                     <w:rPr>
@@ -856,7 +890,7 @@
                 </mc:Choice>
                 <mc:Fallback>
                   <w:pict>
-                    <v:shape w14:anchorId="2FDD5E55" id="Text Box 11" o:spid="_x0000_s1032" type="#_x0000_t202" style="position:absolute;margin-left:-15.95pt;margin-top:12.75pt;width:310.15pt;height:50.6pt;z-index:251662336;visibility:visible;mso-wrap-style:square;mso-width-percent:0;mso-height-percent:0;mso-wrap-distance-left:9pt;mso-wrap-distance-top:0;mso-wrap-distance-right:9pt;mso-wrap-distance-bottom:0;mso-position-horizontal:absolute;mso-position-horizontal-relative:text;mso-position-vertical:absolute;mso-position-vertical-relative:text;mso-width-percent:0;mso-height-percent:0;mso-width-relative:margin;mso-height-relative:margin;v-text-anchor:top" o:gfxdata="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" filled="f" stroked="f" strokeweight=".5pt">
+                    <v:shape w14:anchorId="2FDD5E55" id="Text Box 11" o:spid="_x0000_s1032" type="#_x0000_t202" style="position:absolute;margin-left:-15.95pt;margin-top:12.75pt;width:310.15pt;height:50.6pt;z-index:251662336;visibility:visible;mso-wrap-style:square;mso-width-percent:0;mso-height-percent:0;mso-wrap-distance-left:9pt;mso-wrap-distance-top:0;mso-wrap-distance-right:9pt;mso-wrap-distance-bottom:0;mso-position-horizontal:absolute;mso-position-horizontal-relative:text;mso-position-vertical:absolute;mso-position-vertical-relative:text;mso-width-percent:0;mso-height-percent:0;mso-width-relative:margin;mso-height-relative:margin;v-text-anchor:top" o:gfxdata="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" filled="f" stroked="f" strokeweight=".5pt">
                       <v:textbox>
                         <w:txbxContent>
                           <w:p>
@@ -876,7 +910,17 @@
                                 <w:sz w:val="24"/>
                                 <w:szCs w:val="24"/>
                               </w:rPr>
-                              <w:t>Elektrotehnički fakultet u Beogradu</w:t>
+                              <w:t xml:space="preserve">Elektrotehnički </w:t>
+                            </w:r>
+                            <w:r>
+                              <w:rPr>
+                                <w:rStyle w:val="markedcontent"/>
+                                <w:rFonts w:ascii="Arial" w:hAnsi="Arial" w:cs="Arial"/>
+                                <w:i/>
+                                <w:sz w:val="24"/>
+                                <w:szCs w:val="24"/>
+                              </w:rPr>
+                              <w:t>fakultet u Beogradu</w:t>
                             </w:r>
                             <w:r>
                               <w:rPr>
@@ -1013,7 +1057,7 @@
                     </wp:inline>
                   </w:drawing>
                 </mc:Choice>
-                <mc:Fallback>
+                <mc:Fallback xmlns:w16sdtdh="http://schemas.microsoft.com/office/word/2020/wordml/sdtdatahash" xmlns:w16du="http://schemas.microsoft.com/office/word/2023/wordml/word16du" xmlns:w16="http://schemas.microsoft.com/office/word/2018/wordml" xmlns:w16cex="http://schemas.microsoft.com/office/word/2018/wordml/cex" xmlns:oel="http://schemas.microsoft.com/office/2019/extlst">
                   <w:pict>
                     <v:line w14:anchorId="0D0AE177" id="Straight Connector 6" o:spid="_x0000_s1026" alt="text divider" style="visibility:visible;mso-wrap-style:square;mso-left-percent:-10001;mso-top-percent:-10001;mso-position-horizontal:absolute;mso-position-horizontal-relative:char;mso-position-vertical:absolute;mso-position-vertical-relative:line;mso-left-percent:-10001;mso-top-percent:-10001" from="0,0" to="117.65pt,0" o:gfxdata="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" strokecolor="#082a75 [3215]" strokeweight="3pt">
                       <w10:anchorlock/>
@@ -1050,6 +1094,7 @@
                 </w:placeholder>
                 <w15:appearance w15:val="hidden"/>
               </w:sdtPr>
+              <w:sdtEndPr/>
               <w:sdtContent>
                 <w:r>
                   <w:rPr>
@@ -1150,7 +1195,7 @@
               </wp:anchor>
             </w:drawing>
           </mc:Choice>
-          <mc:Fallback>
+          <mc:Fallback xmlns:w16sdtdh="http://schemas.microsoft.com/office/word/2020/wordml/sdtdatahash" xmlns:w16du="http://schemas.microsoft.com/office/word/2023/wordml/word16du" xmlns:w16="http://schemas.microsoft.com/office/word/2018/wordml" xmlns:w16cex="http://schemas.microsoft.com/office/word/2018/wordml/cex" xmlns:oel="http://schemas.microsoft.com/office/2019/extlst">
             <w:pict>
               <v:rect w14:anchorId="79EC6529" id="Rectangle 2" o:spid="_x0000_s1026" alt="colored rectangle" style="position:absolute;margin-left:-58.8pt;margin-top:525.2pt;width:611.1pt;height:265.7pt;z-index:-251658240;visibility:visible;mso-wrap-style:square;mso-wrap-distance-left:9pt;mso-wrap-distance-top:0;mso-wrap-distance-right:9pt;mso-wrap-distance-bottom:0;mso-position-horizontal:absolute;mso-position-horizontal-relative:text;mso-position-vertical:absolute;mso-position-vertical-relative:page;v-text-anchor:middle" o:gfxdata="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" fillcolor="#34aba2 [3206]" stroked="f" strokeweight="2pt">
                 <w10:wrap anchory="page"/>
@@ -6287,21 +6332,14 @@
         </w:rPr>
         <w:t>Nakon uspešne prijave na sistem, svaka od kategorija korisnika (osim gostiju) će imati mogućnost odjave sa istog, klikom na posebno dugme u okviru zaglavlja stranice.</w:t>
       </w:r>
-    </w:p>
-    <w:p>
-      <w:pPr>
-        <w:pStyle w:val="Content"/>
-        <w:ind w:left="0" w:firstLine="0"/>
-        <w:rPr>
-          <w:szCs w:val="24"/>
-        </w:rPr>
-      </w:pPr>
+      <w:bookmarkStart w:id="18" w:name="_GoBack"/>
+      <w:bookmarkEnd w:id="18"/>
     </w:p>
     <w:p>
       <w:pPr>
         <w:pStyle w:val="Heading2"/>
       </w:pPr>
-      <w:bookmarkStart w:id="18" w:name="_Toc132233273"/>
+      <w:bookmarkStart w:id="19" w:name="_Toc132233273"/>
       <w:r>
         <w:t xml:space="preserve">Funkcionalnosti </w:t>
       </w:r>
@@ -6314,7 +6352,7 @@
       <w:r>
         <w:t>instanci</w:t>
       </w:r>
-      <w:bookmarkEnd w:id="18"/>
+      <w:bookmarkEnd w:id="19"/>
     </w:p>
     <w:p>
       <w:pPr>
@@ -6441,6 +6479,18 @@
         </w:rPr>
         <w:t>Moguće je izabrati rastući ili opadajući prikaz.</w:t>
       </w:r>
+      <w:r>
+        <w:rPr>
+          <w:szCs w:val="24"/>
+        </w:rPr>
+        <w:t xml:space="preserve"> Ukoliko </w:t>
+      </w:r>
+      <w:r>
+        <w:rPr>
+          <w:szCs w:val="24"/>
+        </w:rPr>
+        <w:t>ključ pretrage ostane prazan, pretražuju se svi entiteti izabrane kategorije.</w:t>
+      </w:r>
     </w:p>
     <w:p>
       <w:pPr>
@@ -6455,7 +6505,7 @@
           <w:u w:val="single"/>
         </w:rPr>
       </w:pPr>
-      <w:bookmarkStart w:id="19" w:name="_Hlk130366641"/>
+      <w:bookmarkStart w:id="20" w:name="_Hlk130366641"/>
       <w:r>
         <w:rPr>
           <w:sz w:val="28"/>
@@ -6490,7 +6540,7 @@
         <w:t xml:space="preserve"> na naslovnoj strani aplikacije</w:t>
       </w:r>
     </w:p>
-    <w:bookmarkEnd w:id="19"/>
+    <w:bookmarkEnd w:id="20"/>
     <w:p>
       <w:pPr>
         <w:pStyle w:val="Content"/>
@@ -6587,7 +6637,7 @@
       <w:pPr>
         <w:pStyle w:val="Heading2"/>
       </w:pPr>
-      <w:bookmarkStart w:id="20" w:name="_Toc132233274"/>
+      <w:bookmarkStart w:id="21" w:name="_Toc132233274"/>
       <w:r>
         <w:t xml:space="preserve">Funkcionalnosti </w:t>
       </w:r>
@@ -6600,7 +6650,7 @@
       <w:r>
         <w:t xml:space="preserve"> i kolekcija</w:t>
       </w:r>
-      <w:bookmarkEnd w:id="20"/>
+      <w:bookmarkEnd w:id="21"/>
     </w:p>
     <w:p>
       <w:pPr>
@@ -7026,14 +7076,14 @@
       <w:pPr>
         <w:pStyle w:val="Heading2"/>
       </w:pPr>
-      <w:bookmarkStart w:id="21" w:name="_Toc132233275"/>
+      <w:bookmarkStart w:id="22" w:name="_Toc132233275"/>
       <w:r>
         <w:t xml:space="preserve">Funkcionalnosti </w:t>
       </w:r>
       <w:r>
         <w:t>postavljanja i praćenja sadržaja</w:t>
       </w:r>
-      <w:bookmarkEnd w:id="21"/>
+      <w:bookmarkEnd w:id="22"/>
     </w:p>
     <w:p>
       <w:pPr>
@@ -7592,14 +7642,14 @@
       <w:pPr>
         <w:pStyle w:val="Heading2"/>
       </w:pPr>
-      <w:bookmarkStart w:id="22" w:name="_Toc132233276"/>
+      <w:bookmarkStart w:id="23" w:name="_Toc132233276"/>
       <w:r>
         <w:t xml:space="preserve">Funkcionalnosti </w:t>
       </w:r>
       <w:r>
         <w:t>publikovanja izdanja i licitacija</w:t>
       </w:r>
-      <w:bookmarkEnd w:id="22"/>
+      <w:bookmarkEnd w:id="23"/>
     </w:p>
     <w:p>
       <w:pPr>
@@ -7614,7 +7664,7 @@
           <w:u w:val="single"/>
         </w:rPr>
       </w:pPr>
-      <w:bookmarkStart w:id="23" w:name="_Hlk130246781"/>
+      <w:bookmarkStart w:id="24" w:name="_Hlk130246781"/>
       <w:r>
         <w:rPr>
           <w:sz w:val="28"/>
@@ -7624,7 +7674,7 @@
         <w:t>Pokretanje licitacije od strane autora</w:t>
       </w:r>
     </w:p>
-    <w:bookmarkEnd w:id="23"/>
+    <w:bookmarkEnd w:id="24"/>
     <w:p>
       <w:pPr>
         <w:pStyle w:val="Content"/>
@@ -7801,11 +7851,11 @@
       <w:pPr>
         <w:pStyle w:val="Heading2"/>
       </w:pPr>
-      <w:bookmarkStart w:id="24" w:name="_Toc132233277"/>
+      <w:bookmarkStart w:id="25" w:name="_Toc132233277"/>
       <w:r>
         <w:t>Funkcionalnosti administratora</w:t>
       </w:r>
-      <w:bookmarkEnd w:id="24"/>
+      <w:bookmarkEnd w:id="25"/>
     </w:p>
     <w:p>
       <w:pPr>
@@ -7999,11 +8049,11 @@
       <w:pPr>
         <w:pStyle w:val="Heading1"/>
       </w:pPr>
-      <w:bookmarkStart w:id="25" w:name="_Toc132233278"/>
+      <w:bookmarkStart w:id="26" w:name="_Toc132233278"/>
       <w:r>
         <w:t>Pretpostavke i ograničenja</w:t>
       </w:r>
-      <w:bookmarkEnd w:id="25"/>
+      <w:bookmarkEnd w:id="26"/>
     </w:p>
     <w:p>
       <w:pPr>
@@ -8046,11 +8096,11 @@
       <w:pPr>
         <w:pStyle w:val="Heading1"/>
       </w:pPr>
-      <w:bookmarkStart w:id="26" w:name="_Toc132233279"/>
+      <w:bookmarkStart w:id="27" w:name="_Toc132233279"/>
       <w:r>
         <w:t>Kvalitet</w:t>
       </w:r>
-      <w:bookmarkEnd w:id="26"/>
+      <w:bookmarkEnd w:id="27"/>
     </w:p>
     <w:p>
       <w:pPr>
@@ -8094,21 +8144,21 @@
       <w:pPr>
         <w:pStyle w:val="Heading1"/>
       </w:pPr>
-      <w:bookmarkStart w:id="27" w:name="_Toc132233280"/>
+      <w:bookmarkStart w:id="28" w:name="_Toc132233280"/>
       <w:r>
         <w:t>Nefunkcionalni zahtevi</w:t>
       </w:r>
-      <w:bookmarkEnd w:id="27"/>
+      <w:bookmarkEnd w:id="28"/>
     </w:p>
     <w:p>
       <w:pPr>
         <w:pStyle w:val="Heading2"/>
       </w:pPr>
-      <w:bookmarkStart w:id="28" w:name="_Toc132233281"/>
+      <w:bookmarkStart w:id="29" w:name="_Toc132233281"/>
       <w:r>
         <w:t>Sistemski zahtevi</w:t>
       </w:r>
-      <w:bookmarkEnd w:id="28"/>
+      <w:bookmarkEnd w:id="29"/>
     </w:p>
     <w:p>
       <w:pPr>
@@ -8122,11 +8172,11 @@
       <w:pPr>
         <w:pStyle w:val="Heading2"/>
       </w:pPr>
-      <w:bookmarkStart w:id="29" w:name="_Toc132233282"/>
+      <w:bookmarkStart w:id="30" w:name="_Toc132233282"/>
       <w:r>
         <w:t>Zahtevi za integritet i autorska prava</w:t>
       </w:r>
-      <w:bookmarkEnd w:id="29"/>
+      <w:bookmarkEnd w:id="30"/>
     </w:p>
     <w:p>
       <w:pPr>
@@ -8170,7 +8220,7 @@
       <w:pPr>
         <w:pStyle w:val="Heading2"/>
       </w:pPr>
-      <w:bookmarkStart w:id="30" w:name="_Toc132233283"/>
+      <w:bookmarkStart w:id="31" w:name="_Toc132233283"/>
       <w:r>
         <w:t xml:space="preserve">Zahtevi za projektnom </w:t>
       </w:r>
@@ -8180,7 +8230,7 @@
       <w:r>
         <w:t>dokumentacijom</w:t>
       </w:r>
-      <w:bookmarkEnd w:id="30"/>
+      <w:bookmarkEnd w:id="31"/>
     </w:p>
     <w:p>
       <w:pPr>
@@ -8219,11 +8269,11 @@
       <w:pPr>
         <w:pStyle w:val="Heading2"/>
       </w:pPr>
-      <w:bookmarkStart w:id="31" w:name="_Toc132233284"/>
+      <w:bookmarkStart w:id="32" w:name="_Toc132233284"/>
       <w:r>
         <w:t>Ostali zahtevi</w:t>
       </w:r>
-      <w:bookmarkEnd w:id="31"/>
+      <w:bookmarkEnd w:id="32"/>
     </w:p>
     <w:p>
       <w:pPr>
@@ -8249,11 +8299,11 @@
       <w:pPr>
         <w:pStyle w:val="Heading1"/>
       </w:pPr>
-      <w:bookmarkStart w:id="32" w:name="_Toc132233285"/>
+      <w:bookmarkStart w:id="33" w:name="_Toc132233285"/>
       <w:r>
         <w:t>Plan i prioriteti</w:t>
       </w:r>
-      <w:bookmarkEnd w:id="32"/>
+      <w:bookmarkEnd w:id="33"/>
     </w:p>
     <w:p>
       <w:pPr>
@@ -8489,7 +8539,7 @@
 </file>
 
 <file path=word/endnotes.xml><?xml version="1.0" encoding="utf-8"?>
-<w:endnotes xmlns:wpc="http://schemas.microsoft.com/office/word/2010/wordprocessingCanvas" xmlns:cx="http://schemas.microsoft.com/office/drawing/2014/chartex" xmlns:cx1="http://schemas.microsoft.com/office/drawing/2015/9/8/chartex" xmlns:cx2="http://schemas.microsoft.com/office/drawing/2015/10/21/chartex" xmlns:cx3="http://schemas.microsoft.com/office/drawing/2016/5/9/chartex" xmlns:cx4="http://schemas.microsoft.com/office/drawing/2016/5/10/chartex" xmlns:cx5="http://schemas.microsoft.com/office/drawing/2016/5/11/chartex" xmlns:cx6="http://schemas.microsoft.com/office/drawing/2016/5/12/chartex" xmlns:cx7="http://schemas.microsoft.com/office/drawing/2016/5/13/chartex" xmlns:cx8="http://schemas.microsoft.com/office/drawing/2016/5/14/chartex" xmlns:mc="http://schemas.openxmlformats.org/markup-compatibility/2006" xmlns:aink="http://schemas.microsoft.com/office/drawing/2016/ink" xmlns:am3d="http://schemas.microsoft.com/office/drawing/2017/model3d" xmlns:o="urn:schemas-microsoft-com:office:office" xmlns:oel="http://schemas.microsoft.com/office/2019/extlst" xmlns:r="http://schemas.openxmlformats.org/officeDocument/2006/relationships" xmlns:m="http://schemas.openxmlformats.org/officeDocument/2006/math" xmlns:v="urn:schemas-microsoft-com:vml" xmlns:wp14="http://schemas.microsoft.com/office/word/2010/wordprocessingDrawing" xmlns:wp="http://schemas.openxmlformats.org/drawingml/2006/wordprocessingDrawing" xmlns:w10="urn:schemas-microsoft-com:office:word" xmlns:w="http://schemas.openxmlformats.org/wordprocessingml/2006/main" xmlns:w14="http://schemas.microsoft.com/office/word/2010/wordml" xmlns:w15="http://schemas.microsoft.com/office/word/2012/wordml" xmlns:w16cex="http://schemas.microsoft.com/office/word/2018/wordml/cex" xmlns:w16cid="http://schemas.microsoft.com/office/word/2016/wordml/cid" xmlns:w16="http://schemas.microsoft.com/office/word/2018/wordml" xmlns:w16du="http://schemas.microsoft.com/office/word/2023/wordml/word16du" xmlns:w16sdtdh="http://schemas.microsoft.com/office/word/2020/wordml/sdtdatahash" xmlns:w16se="http://schemas.microsoft.com/office/word/2015/wordml/symex" xmlns:wpg="http://schemas.microsoft.com/office/word/2010/wordprocessingGroup" xmlns:wpi="http://schemas.microsoft.com/office/word/2010/wordprocessingInk" xmlns:wne="http://schemas.microsoft.com/office/word/2006/wordml" xmlns:wps="http://schemas.microsoft.com/office/word/2010/wordprocessingShape" mc:Ignorable="w14 w15 w16se w16cid w16 w16cex w16sdtdh wp14">
+<w:endnotes xmlns:wpc="http://schemas.microsoft.com/office/word/2010/wordprocessingCanvas" xmlns:cx="http://schemas.microsoft.com/office/drawing/2014/chartex" xmlns:cx1="http://schemas.microsoft.com/office/drawing/2015/9/8/chartex" xmlns:cx2="http://schemas.microsoft.com/office/drawing/2015/10/21/chartex" xmlns:cx3="http://schemas.microsoft.com/office/drawing/2016/5/9/chartex" xmlns:cx4="http://schemas.microsoft.com/office/drawing/2016/5/10/chartex" xmlns:cx5="http://schemas.microsoft.com/office/drawing/2016/5/11/chartex" xmlns:cx6="http://schemas.microsoft.com/office/drawing/2016/5/12/chartex" xmlns:cx7="http://schemas.microsoft.com/office/drawing/2016/5/13/chartex" xmlns:cx8="http://schemas.microsoft.com/office/drawing/2016/5/14/chartex" xmlns:mc="http://schemas.openxmlformats.org/markup-compatibility/2006" xmlns:aink="http://schemas.microsoft.com/office/drawing/2016/ink" xmlns:am3d="http://schemas.microsoft.com/office/drawing/2017/model3d" xmlns:o="urn:schemas-microsoft-com:office:office" xmlns:r="http://schemas.openxmlformats.org/officeDocument/2006/relationships" xmlns:m="http://schemas.openxmlformats.org/officeDocument/2006/math" xmlns:v="urn:schemas-microsoft-com:vml" xmlns:wp14="http://schemas.microsoft.com/office/word/2010/wordprocessingDrawing" xmlns:wp="http://schemas.openxmlformats.org/drawingml/2006/wordprocessingDrawing" xmlns:w10="urn:schemas-microsoft-com:office:word" xmlns:w="http://schemas.openxmlformats.org/wordprocessingml/2006/main" xmlns:w14="http://schemas.microsoft.com/office/word/2010/wordml" xmlns:w15="http://schemas.microsoft.com/office/word/2012/wordml" xmlns:w16cid="http://schemas.microsoft.com/office/word/2016/wordml/cid" xmlns:w16se="http://schemas.microsoft.com/office/word/2015/wordml/symex" xmlns:wpg="http://schemas.microsoft.com/office/word/2010/wordprocessingGroup" xmlns:wpi="http://schemas.microsoft.com/office/word/2010/wordprocessingInk" xmlns:wne="http://schemas.microsoft.com/office/word/2006/wordml" xmlns:wps="http://schemas.microsoft.com/office/word/2010/wordprocessingShape" mc:Ignorable="w14 w15 w16se w16cid wp14">
   <w:endnote w:type="separator" w:id="-1">
     <w:p>
       <w:r>
@@ -8510,7 +8560,7 @@
 </file>
 
 <file path=word/footer1.xml><?xml version="1.0" encoding="utf-8"?>
-<w:ftr xmlns:wpc="http://schemas.microsoft.com/office/word/2010/wordprocessingCanvas" xmlns:cx="http://schemas.microsoft.com/office/drawing/2014/chartex" xmlns:cx1="http://schemas.microsoft.com/office/drawing/2015/9/8/chartex" xmlns:cx2="http://schemas.microsoft.com/office/drawing/2015/10/21/chartex" xmlns:cx3="http://schemas.microsoft.com/office/drawing/2016/5/9/chartex" xmlns:cx4="http://schemas.microsoft.com/office/drawing/2016/5/10/chartex" xmlns:cx5="http://schemas.microsoft.com/office/drawing/2016/5/11/chartex" xmlns:cx6="http://schemas.microsoft.com/office/drawing/2016/5/12/chartex" xmlns:cx7="http://schemas.microsoft.com/office/drawing/2016/5/13/chartex" xmlns:cx8="http://schemas.microsoft.com/office/drawing/2016/5/14/chartex" xmlns:mc="http://schemas.openxmlformats.org/markup-compatibility/2006" xmlns:aink="http://schemas.microsoft.com/office/drawing/2016/ink" xmlns:am3d="http://schemas.microsoft.com/office/drawing/2017/model3d" xmlns:o="urn:schemas-microsoft-com:office:office" xmlns:oel="http://schemas.microsoft.com/office/2019/extlst" xmlns:r="http://schemas.openxmlformats.org/officeDocument/2006/relationships" xmlns:m="http://schemas.openxmlformats.org/officeDocument/2006/math" xmlns:v="urn:schemas-microsoft-com:vml" xmlns:wp14="http://schemas.microsoft.com/office/word/2010/wordprocessingDrawing" xmlns:wp="http://schemas.openxmlformats.org/drawingml/2006/wordprocessingDrawing" xmlns:w10="urn:schemas-microsoft-com:office:word" xmlns:w="http://schemas.openxmlformats.org/wordprocessingml/2006/main" xmlns:w14="http://schemas.microsoft.com/office/word/2010/wordml" xmlns:w15="http://schemas.microsoft.com/office/word/2012/wordml" xmlns:w16cex="http://schemas.microsoft.com/office/word/2018/wordml/cex" xmlns:w16cid="http://schemas.microsoft.com/office/word/2016/wordml/cid" xmlns:w16="http://schemas.microsoft.com/office/word/2018/wordml" xmlns:w16du="http://schemas.microsoft.com/office/word/2023/wordml/word16du" xmlns:w16sdtdh="http://schemas.microsoft.com/office/word/2020/wordml/sdtdatahash" xmlns:w16se="http://schemas.microsoft.com/office/word/2015/wordml/symex" xmlns:wpg="http://schemas.microsoft.com/office/word/2010/wordprocessingGroup" xmlns:wpi="http://schemas.microsoft.com/office/word/2010/wordprocessingInk" xmlns:wne="http://schemas.microsoft.com/office/word/2006/wordml" xmlns:wps="http://schemas.microsoft.com/office/word/2010/wordprocessingShape" mc:Ignorable="w14 w15 w16se w16cid w16 w16cex w16sdtdh wp14">
+<w:ftr xmlns:wpc="http://schemas.microsoft.com/office/word/2010/wordprocessingCanvas" xmlns:cx="http://schemas.microsoft.com/office/drawing/2014/chartex" xmlns:cx1="http://schemas.microsoft.com/office/drawing/2015/9/8/chartex" xmlns:cx2="http://schemas.microsoft.com/office/drawing/2015/10/21/chartex" xmlns:cx3="http://schemas.microsoft.com/office/drawing/2016/5/9/chartex" xmlns:cx4="http://schemas.microsoft.com/office/drawing/2016/5/10/chartex" xmlns:cx5="http://schemas.microsoft.com/office/drawing/2016/5/11/chartex" xmlns:cx6="http://schemas.microsoft.com/office/drawing/2016/5/12/chartex" xmlns:cx7="http://schemas.microsoft.com/office/drawing/2016/5/13/chartex" xmlns:cx8="http://schemas.microsoft.com/office/drawing/2016/5/14/chartex" xmlns:mc="http://schemas.openxmlformats.org/markup-compatibility/2006" xmlns:aink="http://schemas.microsoft.com/office/drawing/2016/ink" xmlns:am3d="http://schemas.microsoft.com/office/drawing/2017/model3d" xmlns:o="urn:schemas-microsoft-com:office:office" xmlns:r="http://schemas.openxmlformats.org/officeDocument/2006/relationships" xmlns:m="http://schemas.openxmlformats.org/officeDocument/2006/math" xmlns:v="urn:schemas-microsoft-com:vml" xmlns:wp14="http://schemas.microsoft.com/office/word/2010/wordprocessingDrawing" xmlns:wp="http://schemas.openxmlformats.org/drawingml/2006/wordprocessingDrawing" xmlns:w10="urn:schemas-microsoft-com:office:word" xmlns:w="http://schemas.openxmlformats.org/wordprocessingml/2006/main" xmlns:w14="http://schemas.microsoft.com/office/word/2010/wordml" xmlns:w15="http://schemas.microsoft.com/office/word/2012/wordml" xmlns:w16cid="http://schemas.microsoft.com/office/word/2016/wordml/cid" xmlns:w16se="http://schemas.microsoft.com/office/word/2015/wordml/symex" xmlns:wpg="http://schemas.microsoft.com/office/word/2010/wordprocessingGroup" xmlns:wpi="http://schemas.microsoft.com/office/word/2010/wordprocessingInk" xmlns:wne="http://schemas.microsoft.com/office/word/2006/wordml" xmlns:wps="http://schemas.microsoft.com/office/word/2010/wordprocessingShape" mc:Ignorable="w14 w15 w16se w16cid wp14">
   <w:sdt>
     <w:sdtPr>
       <w:id w:val="628748919"/>
@@ -8563,7 +8613,7 @@
 </file>
 
 <file path=word/footnotes.xml><?xml version="1.0" encoding="utf-8"?>
-<w:footnotes xmlns:wpc="http://schemas.microsoft.com/office/word/2010/wordprocessingCanvas" xmlns:cx="http://schemas.microsoft.com/office/drawing/2014/chartex" xmlns:cx1="http://schemas.microsoft.com/office/drawing/2015/9/8/chartex" xmlns:cx2="http://schemas.microsoft.com/office/drawing/2015/10/21/chartex" xmlns:cx3="http://schemas.microsoft.com/office/drawing/2016/5/9/chartex" xmlns:cx4="http://schemas.microsoft.com/office/drawing/2016/5/10/chartex" xmlns:cx5="http://schemas.microsoft.com/office/drawing/2016/5/11/chartex" xmlns:cx6="http://schemas.microsoft.com/office/drawing/2016/5/12/chartex" xmlns:cx7="http://schemas.microsoft.com/office/drawing/2016/5/13/chartex" xmlns:cx8="http://schemas.microsoft.com/office/drawing/2016/5/14/chartex" xmlns:mc="http://schemas.openxmlformats.org/markup-compatibility/2006" xmlns:aink="http://schemas.microsoft.com/office/drawing/2016/ink" xmlns:am3d="http://schemas.microsoft.com/office/drawing/2017/model3d" xmlns:o="urn:schemas-microsoft-com:office:office" xmlns:oel="http://schemas.microsoft.com/office/2019/extlst" xmlns:r="http://schemas.openxmlformats.org/officeDocument/2006/relationships" xmlns:m="http://schemas.openxmlformats.org/officeDocument/2006/math" xmlns:v="urn:schemas-microsoft-com:vml" xmlns:wp14="http://schemas.microsoft.com/office/word/2010/wordprocessingDrawing" xmlns:wp="http://schemas.openxmlformats.org/drawingml/2006/wordprocessingDrawing" xmlns:w10="urn:schemas-microsoft-com:office:word" xmlns:w="http://schemas.openxmlformats.org/wordprocessingml/2006/main" xmlns:w14="http://schemas.microsoft.com/office/word/2010/wordml" xmlns:w15="http://schemas.microsoft.com/office/word/2012/wordml" xmlns:w16cex="http://schemas.microsoft.com/office/word/2018/wordml/cex" xmlns:w16cid="http://schemas.microsoft.com/office/word/2016/wordml/cid" xmlns:w16="http://schemas.microsoft.com/office/word/2018/wordml" xmlns:w16du="http://schemas.microsoft.com/office/word/2023/wordml/word16du" xmlns:w16sdtdh="http://schemas.microsoft.com/office/word/2020/wordml/sdtdatahash" xmlns:w16se="http://schemas.microsoft.com/office/word/2015/wordml/symex" xmlns:wpg="http://schemas.microsoft.com/office/word/2010/wordprocessingGroup" xmlns:wpi="http://schemas.microsoft.com/office/word/2010/wordprocessingInk" xmlns:wne="http://schemas.microsoft.com/office/word/2006/wordml" xmlns:wps="http://schemas.microsoft.com/office/word/2010/wordprocessingShape" mc:Ignorable="w14 w15 w16se w16cid w16 w16cex w16sdtdh wp14">
+<w:footnotes xmlns:wpc="http://schemas.microsoft.com/office/word/2010/wordprocessingCanvas" xmlns:cx="http://schemas.microsoft.com/office/drawing/2014/chartex" xmlns:cx1="http://schemas.microsoft.com/office/drawing/2015/9/8/chartex" xmlns:cx2="http://schemas.microsoft.com/office/drawing/2015/10/21/chartex" xmlns:cx3="http://schemas.microsoft.com/office/drawing/2016/5/9/chartex" xmlns:cx4="http://schemas.microsoft.com/office/drawing/2016/5/10/chartex" xmlns:cx5="http://schemas.microsoft.com/office/drawing/2016/5/11/chartex" xmlns:cx6="http://schemas.microsoft.com/office/drawing/2016/5/12/chartex" xmlns:cx7="http://schemas.microsoft.com/office/drawing/2016/5/13/chartex" xmlns:cx8="http://schemas.microsoft.com/office/drawing/2016/5/14/chartex" xmlns:mc="http://schemas.openxmlformats.org/markup-compatibility/2006" xmlns:aink="http://schemas.microsoft.com/office/drawing/2016/ink" xmlns:am3d="http://schemas.microsoft.com/office/drawing/2017/model3d" xmlns:o="urn:schemas-microsoft-com:office:office" xmlns:r="http://schemas.openxmlformats.org/officeDocument/2006/relationships" xmlns:m="http://schemas.openxmlformats.org/officeDocument/2006/math" xmlns:v="urn:schemas-microsoft-com:vml" xmlns:wp14="http://schemas.microsoft.com/office/word/2010/wordprocessingDrawing" xmlns:wp="http://schemas.openxmlformats.org/drawingml/2006/wordprocessingDrawing" xmlns:w10="urn:schemas-microsoft-com:office:word" xmlns:w="http://schemas.openxmlformats.org/wordprocessingml/2006/main" xmlns:w14="http://schemas.microsoft.com/office/word/2010/wordml" xmlns:w15="http://schemas.microsoft.com/office/word/2012/wordml" xmlns:w16cid="http://schemas.microsoft.com/office/word/2016/wordml/cid" xmlns:w16se="http://schemas.microsoft.com/office/word/2015/wordml/symex" xmlns:wpg="http://schemas.microsoft.com/office/word/2010/wordprocessingGroup" xmlns:wpi="http://schemas.microsoft.com/office/word/2010/wordprocessingInk" xmlns:wne="http://schemas.microsoft.com/office/word/2006/wordml" xmlns:wps="http://schemas.microsoft.com/office/word/2010/wordprocessingShape" mc:Ignorable="w14 w15 w16se w16cid wp14">
   <w:footnote w:type="separator" w:id="-1">
     <w:p>
       <w:r>
@@ -8584,7 +8634,7 @@
 </file>
 
 <file path=word/header1.xml><?xml version="1.0" encoding="utf-8"?>
-<w:hdr xmlns:wpc="http://schemas.microsoft.com/office/word/2010/wordprocessingCanvas" xmlns:cx="http://schemas.microsoft.com/office/drawing/2014/chartex" xmlns:cx1="http://schemas.microsoft.com/office/drawing/2015/9/8/chartex" xmlns:cx2="http://schemas.microsoft.com/office/drawing/2015/10/21/chartex" xmlns:cx3="http://schemas.microsoft.com/office/drawing/2016/5/9/chartex" xmlns:cx4="http://schemas.microsoft.com/office/drawing/2016/5/10/chartex" xmlns:cx5="http://schemas.microsoft.com/office/drawing/2016/5/11/chartex" xmlns:cx6="http://schemas.microsoft.com/office/drawing/2016/5/12/chartex" xmlns:cx7="http://schemas.microsoft.com/office/drawing/2016/5/13/chartex" xmlns:cx8="http://schemas.microsoft.com/office/drawing/2016/5/14/chartex" xmlns:mc="http://schemas.openxmlformats.org/markup-compatibility/2006" xmlns:aink="http://schemas.microsoft.com/office/drawing/2016/ink" xmlns:am3d="http://schemas.microsoft.com/office/drawing/2017/model3d" xmlns:o="urn:schemas-microsoft-com:office:office" xmlns:oel="http://schemas.microsoft.com/office/2019/extlst" xmlns:r="http://schemas.openxmlformats.org/officeDocument/2006/relationships" xmlns:m="http://schemas.openxmlformats.org/officeDocument/2006/math" xmlns:v="urn:schemas-microsoft-com:vml" xmlns:wp14="http://schemas.microsoft.com/office/word/2010/wordprocessingDrawing" xmlns:wp="http://schemas.openxmlformats.org/drawingml/2006/wordprocessingDrawing" xmlns:w10="urn:schemas-microsoft-com:office:word" xmlns:w="http://schemas.openxmlformats.org/wordprocessingml/2006/main" xmlns:w14="http://schemas.microsoft.com/office/word/2010/wordml" xmlns:w15="http://schemas.microsoft.com/office/word/2012/wordml" xmlns:w16cex="http://schemas.microsoft.com/office/word/2018/wordml/cex" xmlns:w16cid="http://schemas.microsoft.com/office/word/2016/wordml/cid" xmlns:w16="http://schemas.microsoft.com/office/word/2018/wordml" xmlns:w16du="http://schemas.microsoft.com/office/word/2023/wordml/word16du" xmlns:w16sdtdh="http://schemas.microsoft.com/office/word/2020/wordml/sdtdatahash" xmlns:w16se="http://schemas.microsoft.com/office/word/2015/wordml/symex" xmlns:wpg="http://schemas.microsoft.com/office/word/2010/wordprocessingGroup" xmlns:wpi="http://schemas.microsoft.com/office/word/2010/wordprocessingInk" xmlns:wne="http://schemas.microsoft.com/office/word/2006/wordml" xmlns:wps="http://schemas.microsoft.com/office/word/2010/wordprocessingShape" mc:Ignorable="w14 w15 w16se w16cid w16 w16cex w16sdtdh wp14">
+<w:hdr xmlns:wpc="http://schemas.microsoft.com/office/word/2010/wordprocessingCanvas" xmlns:cx="http://schemas.microsoft.com/office/drawing/2014/chartex" xmlns:cx1="http://schemas.microsoft.com/office/drawing/2015/9/8/chartex" xmlns:cx2="http://schemas.microsoft.com/office/drawing/2015/10/21/chartex" xmlns:cx3="http://schemas.microsoft.com/office/drawing/2016/5/9/chartex" xmlns:cx4="http://schemas.microsoft.com/office/drawing/2016/5/10/chartex" xmlns:cx5="http://schemas.microsoft.com/office/drawing/2016/5/11/chartex" xmlns:cx6="http://schemas.microsoft.com/office/drawing/2016/5/12/chartex" xmlns:cx7="http://schemas.microsoft.com/office/drawing/2016/5/13/chartex" xmlns:cx8="http://schemas.microsoft.com/office/drawing/2016/5/14/chartex" xmlns:mc="http://schemas.openxmlformats.org/markup-compatibility/2006" xmlns:aink="http://schemas.microsoft.com/office/drawing/2016/ink" xmlns:am3d="http://schemas.microsoft.com/office/drawing/2017/model3d" xmlns:o="urn:schemas-microsoft-com:office:office" xmlns:r="http://schemas.openxmlformats.org/officeDocument/2006/relationships" xmlns:m="http://schemas.openxmlformats.org/officeDocument/2006/math" xmlns:v="urn:schemas-microsoft-com:vml" xmlns:wp14="http://schemas.microsoft.com/office/word/2010/wordprocessingDrawing" xmlns:wp="http://schemas.openxmlformats.org/drawingml/2006/wordprocessingDrawing" xmlns:w10="urn:schemas-microsoft-com:office:word" xmlns:w="http://schemas.openxmlformats.org/wordprocessingml/2006/main" xmlns:w14="http://schemas.microsoft.com/office/word/2010/wordml" xmlns:w15="http://schemas.microsoft.com/office/word/2012/wordml" xmlns:w16cid="http://schemas.microsoft.com/office/word/2016/wordml/cid" xmlns:w16se="http://schemas.microsoft.com/office/word/2015/wordml/symex" xmlns:wpg="http://schemas.microsoft.com/office/word/2010/wordprocessingGroup" xmlns:wpi="http://schemas.microsoft.com/office/word/2010/wordprocessingInk" xmlns:wne="http://schemas.microsoft.com/office/word/2006/wordml" xmlns:wps="http://schemas.microsoft.com/office/word/2010/wordprocessingShape" mc:Ignorable="w14 w15 w16se w16cid wp14">
   <w:tbl>
     <w:tblPr>
       <w:tblW w:w="9990" w:type="dxa"/>
@@ -8632,7 +8682,7 @@
 </file>
 
 <file path=word/numbering.xml><?xml version="1.0" encoding="utf-8"?>
-<w:numbering xmlns:wpc="http://schemas.microsoft.com/office/word/2010/wordprocessingCanvas" xmlns:cx="http://schemas.microsoft.com/office/drawing/2014/chartex" xmlns:cx1="http://schemas.microsoft.com/office/drawing/2015/9/8/chartex" xmlns:cx2="http://schemas.microsoft.com/office/drawing/2015/10/21/chartex" xmlns:cx3="http://schemas.microsoft.com/office/drawing/2016/5/9/chartex" xmlns:cx4="http://schemas.microsoft.com/office/drawing/2016/5/10/chartex" xmlns:cx5="http://schemas.microsoft.com/office/drawing/2016/5/11/chartex" xmlns:cx6="http://schemas.microsoft.com/office/drawing/2016/5/12/chartex" xmlns:cx7="http://schemas.microsoft.com/office/drawing/2016/5/13/chartex" xmlns:cx8="http://schemas.microsoft.com/office/drawing/2016/5/14/chartex" xmlns:mc="http://schemas.openxmlformats.org/markup-compatibility/2006" xmlns:aink="http://schemas.microsoft.com/office/drawing/2016/ink" xmlns:am3d="http://schemas.microsoft.com/office/drawing/2017/model3d" xmlns:o="urn:schemas-microsoft-com:office:office" xmlns:oel="http://schemas.microsoft.com/office/2019/extlst" xmlns:r="http://schemas.openxmlformats.org/officeDocument/2006/relationships" xmlns:m="http://schemas.openxmlformats.org/officeDocument/2006/math" xmlns:v="urn:schemas-microsoft-com:vml" xmlns:wp14="http://schemas.microsoft.com/office/word/2010/wordprocessingDrawing" xmlns:wp="http://schemas.openxmlformats.org/drawingml/2006/wordprocessingDrawing" xmlns:w10="urn:schemas-microsoft-com:office:word" xmlns:w="http://schemas.openxmlformats.org/wordprocessingml/2006/main" xmlns:w14="http://schemas.microsoft.com/office/word/2010/wordml" xmlns:w15="http://schemas.microsoft.com/office/word/2012/wordml" xmlns:w16cex="http://schemas.microsoft.com/office/word/2018/wordml/cex" xmlns:w16cid="http://schemas.microsoft.com/office/word/2016/wordml/cid" xmlns:w16="http://schemas.microsoft.com/office/word/2018/wordml" xmlns:w16du="http://schemas.microsoft.com/office/word/2023/wordml/word16du" xmlns:w16sdtdh="http://schemas.microsoft.com/office/word/2020/wordml/sdtdatahash" xmlns:w16se="http://schemas.microsoft.com/office/word/2015/wordml/symex" xmlns:wpg="http://schemas.microsoft.com/office/word/2010/wordprocessingGroup" xmlns:wpi="http://schemas.microsoft.com/office/word/2010/wordprocessingInk" xmlns:wne="http://schemas.microsoft.com/office/word/2006/wordml" xmlns:wps="http://schemas.microsoft.com/office/word/2010/wordprocessingShape" mc:Ignorable="w14 w15 w16se w16cid w16 w16cex w16sdtdh wp14">
+<w:numbering xmlns:wpc="http://schemas.microsoft.com/office/word/2010/wordprocessingCanvas" xmlns:cx="http://schemas.microsoft.com/office/drawing/2014/chartex" xmlns:cx1="http://schemas.microsoft.com/office/drawing/2015/9/8/chartex" xmlns:cx2="http://schemas.microsoft.com/office/drawing/2015/10/21/chartex" xmlns:cx3="http://schemas.microsoft.com/office/drawing/2016/5/9/chartex" xmlns:cx4="http://schemas.microsoft.com/office/drawing/2016/5/10/chartex" xmlns:cx5="http://schemas.microsoft.com/office/drawing/2016/5/11/chartex" xmlns:cx6="http://schemas.microsoft.com/office/drawing/2016/5/12/chartex" xmlns:cx7="http://schemas.microsoft.com/office/drawing/2016/5/13/chartex" xmlns:cx8="http://schemas.microsoft.com/office/drawing/2016/5/14/chartex" xmlns:mc="http://schemas.openxmlformats.org/markup-compatibility/2006" xmlns:aink="http://schemas.microsoft.com/office/drawing/2016/ink" xmlns:am3d="http://schemas.microsoft.com/office/drawing/2017/model3d" xmlns:o="urn:schemas-microsoft-com:office:office" xmlns:r="http://schemas.openxmlformats.org/officeDocument/2006/relationships" xmlns:m="http://schemas.openxmlformats.org/officeDocument/2006/math" xmlns:v="urn:schemas-microsoft-com:vml" xmlns:wp14="http://schemas.microsoft.com/office/word/2010/wordprocessingDrawing" xmlns:wp="http://schemas.openxmlformats.org/drawingml/2006/wordprocessingDrawing" xmlns:w10="urn:schemas-microsoft-com:office:word" xmlns:w="http://schemas.openxmlformats.org/wordprocessingml/2006/main" xmlns:w14="http://schemas.microsoft.com/office/word/2010/wordml" xmlns:w15="http://schemas.microsoft.com/office/word/2012/wordml" xmlns:w16cid="http://schemas.microsoft.com/office/word/2016/wordml/cid" xmlns:w16se="http://schemas.microsoft.com/office/word/2015/wordml/symex" xmlns:wpg="http://schemas.microsoft.com/office/word/2010/wordprocessingGroup" xmlns:wpi="http://schemas.microsoft.com/office/word/2010/wordprocessingInk" xmlns:wne="http://schemas.microsoft.com/office/word/2006/wordml" xmlns:wps="http://schemas.microsoft.com/office/word/2010/wordprocessingShape" mc:Ignorable="w14 w15 w16se w16cid wp14">
   <w:abstractNum w:abstractNumId="0" w15:restartNumberingAfterBreak="0">
     <w:nsid w:val="080266B4"/>
     <w:multiLevelType w:val="hybridMultilevel"/>
@@ -10392,65 +10442,65 @@
       </w:pPr>
     </w:lvl>
   </w:abstractNum>
-  <w:num w:numId="1" w16cid:durableId="1762605716">
+  <w:num w:numId="1">
     <w:abstractNumId w:val="9"/>
   </w:num>
-  <w:num w:numId="2" w16cid:durableId="236865961">
+  <w:num w:numId="2">
     <w:abstractNumId w:val="10"/>
   </w:num>
-  <w:num w:numId="3" w16cid:durableId="1085302494">
+  <w:num w:numId="3">
     <w:abstractNumId w:val="8"/>
   </w:num>
-  <w:num w:numId="4" w16cid:durableId="187643339">
+  <w:num w:numId="4">
     <w:abstractNumId w:val="5"/>
   </w:num>
-  <w:num w:numId="5" w16cid:durableId="1595284758">
+  <w:num w:numId="5">
     <w:abstractNumId w:val="1"/>
   </w:num>
-  <w:num w:numId="6" w16cid:durableId="1862891475">
+  <w:num w:numId="6">
     <w:abstractNumId w:val="15"/>
   </w:num>
-  <w:num w:numId="7" w16cid:durableId="986669976">
+  <w:num w:numId="7">
     <w:abstractNumId w:val="6"/>
   </w:num>
-  <w:num w:numId="8" w16cid:durableId="1583297431">
+  <w:num w:numId="8">
     <w:abstractNumId w:val="13"/>
   </w:num>
-  <w:num w:numId="9" w16cid:durableId="1127702537">
+  <w:num w:numId="9">
     <w:abstractNumId w:val="12"/>
   </w:num>
-  <w:num w:numId="10" w16cid:durableId="1130707650">
+  <w:num w:numId="10">
     <w:abstractNumId w:val="17"/>
   </w:num>
-  <w:num w:numId="11" w16cid:durableId="1607469666">
+  <w:num w:numId="11">
     <w:abstractNumId w:val="7"/>
   </w:num>
-  <w:num w:numId="12" w16cid:durableId="638845128">
+  <w:num w:numId="12">
     <w:abstractNumId w:val="4"/>
   </w:num>
-  <w:num w:numId="13" w16cid:durableId="293633970">
+  <w:num w:numId="13">
     <w:abstractNumId w:val="14"/>
   </w:num>
-  <w:num w:numId="14" w16cid:durableId="1015035508">
+  <w:num w:numId="14">
     <w:abstractNumId w:val="2"/>
   </w:num>
-  <w:num w:numId="15" w16cid:durableId="1882552986">
+  <w:num w:numId="15">
     <w:abstractNumId w:val="16"/>
   </w:num>
-  <w:num w:numId="16" w16cid:durableId="1402407974">
+  <w:num w:numId="16">
     <w:abstractNumId w:val="0"/>
   </w:num>
-  <w:num w:numId="17" w16cid:durableId="51732611">
+  <w:num w:numId="17">
     <w:abstractNumId w:val="11"/>
   </w:num>
-  <w:num w:numId="18" w16cid:durableId="1143811780">
+  <w:num w:numId="18">
     <w:abstractNumId w:val="3"/>
   </w:num>
 </w:numbering>
 </file>
 
 <file path=word/styles.xml><?xml version="1.0" encoding="utf-8"?>
-<w:styles xmlns:mc="http://schemas.openxmlformats.org/markup-compatibility/2006" xmlns:r="http://schemas.openxmlformats.org/officeDocument/2006/relationships" xmlns:w="http://schemas.openxmlformats.org/wordprocessingml/2006/main" xmlns:w14="http://schemas.microsoft.com/office/word/2010/wordml" xmlns:w15="http://schemas.microsoft.com/office/word/2012/wordml" xmlns:w16cex="http://schemas.microsoft.com/office/word/2018/wordml/cex" xmlns:w16cid="http://schemas.microsoft.com/office/word/2016/wordml/cid" xmlns:w16="http://schemas.microsoft.com/office/word/2018/wordml" xmlns:w16sdtdh="http://schemas.microsoft.com/office/word/2020/wordml/sdtdatahash" xmlns:w16se="http://schemas.microsoft.com/office/word/2015/wordml/symex" mc:Ignorable="w14 w15 w16se w16cid w16 w16cex w16sdtdh">
+<w:styles xmlns:mc="http://schemas.openxmlformats.org/markup-compatibility/2006" xmlns:r="http://schemas.openxmlformats.org/officeDocument/2006/relationships" xmlns:w="http://schemas.openxmlformats.org/wordprocessingml/2006/main" xmlns:w14="http://schemas.microsoft.com/office/word/2010/wordml" xmlns:w15="http://schemas.microsoft.com/office/word/2012/wordml" xmlns:w16cid="http://schemas.microsoft.com/office/word/2016/wordml/cid" xmlns:w16se="http://schemas.microsoft.com/office/word/2015/wordml/symex" mc:Ignorable="w14 w15 w16se w16cid">
   <w:docDefaults>
     <w:rPrDefault>
       <w:rPr>
@@ -10466,7 +10516,7 @@
       </w:pPr>
     </w:pPrDefault>
   </w:docDefaults>
-  <w:latentStyles w:defLockedState="0" w:defUIPriority="99" w:defSemiHidden="0" w:defUnhideWhenUsed="0" w:defQFormat="0" w:count="376">
+  <w:latentStyles w:defLockedState="0" w:defUIPriority="99" w:defSemiHidden="0" w:defUnhideWhenUsed="0" w:defQFormat="0" w:count="375">
     <w:lsdException w:name="Normal" w:uiPriority="0"/>
     <w:lsdException w:name="heading 1" w:uiPriority="7" w:qFormat="1"/>
     <w:lsdException w:name="heading 2" w:uiPriority="4" w:qFormat="1"/>
@@ -10842,7 +10892,6 @@
     <w:lsdException w:name="Smart Hyperlink" w:semiHidden="1" w:unhideWhenUsed="1"/>
     <w:lsdException w:name="Hashtag" w:semiHidden="1" w:unhideWhenUsed="1"/>
     <w:lsdException w:name="Unresolved Mention" w:semiHidden="1" w:unhideWhenUsed="1"/>
-    <w:lsdException w:name="Smart Link" w:semiHidden="1" w:unhideWhenUsed="1"/>
   </w:latentStyles>
   <w:style w:type="paragraph" w:default="1" w:styleId="Normal">
     <w:name w:val="Normal"/>
@@ -11602,7 +11651,7 @@
 </file>
 
 <file path=word/glossary/document.xml><?xml version="1.0" encoding="utf-8"?>
-<w:glossaryDocument xmlns:wpc="http://schemas.microsoft.com/office/word/2010/wordprocessingCanvas" xmlns:cx="http://schemas.microsoft.com/office/drawing/2014/chartex" xmlns:cx1="http://schemas.microsoft.com/office/drawing/2015/9/8/chartex" xmlns:cx2="http://schemas.microsoft.com/office/drawing/2015/10/21/chartex" xmlns:cx3="http://schemas.microsoft.com/office/drawing/2016/5/9/chartex" xmlns:cx4="http://schemas.microsoft.com/office/drawing/2016/5/10/chartex" xmlns:cx5="http://schemas.microsoft.com/office/drawing/2016/5/11/chartex" xmlns:cx6="http://schemas.microsoft.com/office/drawing/2016/5/12/chartex" xmlns:cx7="http://schemas.microsoft.com/office/drawing/2016/5/13/chartex" xmlns:cx8="http://schemas.microsoft.com/office/drawing/2016/5/14/chartex" xmlns:mc="http://schemas.openxmlformats.org/markup-compatibility/2006" xmlns:aink="http://schemas.microsoft.com/office/drawing/2016/ink" xmlns:am3d="http://schemas.microsoft.com/office/drawing/2017/model3d" xmlns:o="urn:schemas-microsoft-com:office:office" xmlns:oel="http://schemas.microsoft.com/office/2019/extlst" xmlns:r="http://schemas.openxmlformats.org/officeDocument/2006/relationships" xmlns:m="http://schemas.openxmlformats.org/officeDocument/2006/math" xmlns:v="urn:schemas-microsoft-com:vml" xmlns:wp14="http://schemas.microsoft.com/office/word/2010/wordprocessingDrawing" xmlns:wp="http://schemas.openxmlformats.org/drawingml/2006/wordprocessingDrawing" xmlns:w10="urn:schemas-microsoft-com:office:word" xmlns:w="http://schemas.openxmlformats.org/wordprocessingml/2006/main" xmlns:w14="http://schemas.microsoft.com/office/word/2010/wordml" xmlns:w15="http://schemas.microsoft.com/office/word/2012/wordml" xmlns:w16cex="http://schemas.microsoft.com/office/word/2018/wordml/cex" xmlns:w16cid="http://schemas.microsoft.com/office/word/2016/wordml/cid" xmlns:w16="http://schemas.microsoft.com/office/word/2018/wordml" xmlns:w16du="http://schemas.microsoft.com/office/word/2023/wordml/word16du" xmlns:w16sdtdh="http://schemas.microsoft.com/office/word/2020/wordml/sdtdatahash" xmlns:w16se="http://schemas.microsoft.com/office/word/2015/wordml/symex" xmlns:wpg="http://schemas.microsoft.com/office/word/2010/wordprocessingGroup" xmlns:wpi="http://schemas.microsoft.com/office/word/2010/wordprocessingInk" xmlns:wne="http://schemas.microsoft.com/office/word/2006/wordml" xmlns:wps="http://schemas.microsoft.com/office/word/2010/wordprocessingShape" mc:Ignorable="w14 w15 w16se w16cid w16 w16cex w16sdtdh wp14">
+<w:glossaryDocument xmlns:wpc="http://schemas.microsoft.com/office/word/2010/wordprocessingCanvas" xmlns:cx="http://schemas.microsoft.com/office/drawing/2014/chartex" xmlns:cx1="http://schemas.microsoft.com/office/drawing/2015/9/8/chartex" xmlns:cx2="http://schemas.microsoft.com/office/drawing/2015/10/21/chartex" xmlns:cx3="http://schemas.microsoft.com/office/drawing/2016/5/9/chartex" xmlns:cx4="http://schemas.microsoft.com/office/drawing/2016/5/10/chartex" xmlns:cx5="http://schemas.microsoft.com/office/drawing/2016/5/11/chartex" xmlns:cx6="http://schemas.microsoft.com/office/drawing/2016/5/12/chartex" xmlns:cx7="http://schemas.microsoft.com/office/drawing/2016/5/13/chartex" xmlns:cx8="http://schemas.microsoft.com/office/drawing/2016/5/14/chartex" xmlns:mc="http://schemas.openxmlformats.org/markup-compatibility/2006" xmlns:aink="http://schemas.microsoft.com/office/drawing/2016/ink" xmlns:am3d="http://schemas.microsoft.com/office/drawing/2017/model3d" xmlns:o="urn:schemas-microsoft-com:office:office" xmlns:r="http://schemas.openxmlformats.org/officeDocument/2006/relationships" xmlns:m="http://schemas.openxmlformats.org/officeDocument/2006/math" xmlns:v="urn:schemas-microsoft-com:vml" xmlns:wp14="http://schemas.microsoft.com/office/word/2010/wordprocessingDrawing" xmlns:wp="http://schemas.openxmlformats.org/drawingml/2006/wordprocessingDrawing" xmlns:w10="urn:schemas-microsoft-com:office:word" xmlns:w="http://schemas.openxmlformats.org/wordprocessingml/2006/main" xmlns:w14="http://schemas.microsoft.com/office/word/2010/wordml" xmlns:w15="http://schemas.microsoft.com/office/word/2012/wordml" xmlns:w16cid="http://schemas.microsoft.com/office/word/2016/wordml/cid" xmlns:w16se="http://schemas.microsoft.com/office/word/2015/wordml/symex" xmlns:wpg="http://schemas.microsoft.com/office/word/2010/wordprocessingGroup" xmlns:wpi="http://schemas.microsoft.com/office/word/2010/wordprocessingInk" xmlns:wne="http://schemas.microsoft.com/office/word/2006/wordml" xmlns:wps="http://schemas.microsoft.com/office/word/2010/wordprocessingShape" mc:Ignorable="w14 w15 w16se w16cid wp14">
   <w:docParts>
     <w:docPart>
       <w:docPartPr>
@@ -11691,7 +11740,7 @@
 </file>
 
 <file path=word/glossary/fontTable.xml><?xml version="1.0" encoding="utf-8"?>
-<w:fonts xmlns:mc="http://schemas.openxmlformats.org/markup-compatibility/2006" xmlns:r="http://schemas.openxmlformats.org/officeDocument/2006/relationships" xmlns:w="http://schemas.openxmlformats.org/wordprocessingml/2006/main" xmlns:w14="http://schemas.microsoft.com/office/word/2010/wordml" xmlns:w15="http://schemas.microsoft.com/office/word/2012/wordml" xmlns:w16cex="http://schemas.microsoft.com/office/word/2018/wordml/cex" xmlns:w16cid="http://schemas.microsoft.com/office/word/2016/wordml/cid" xmlns:w16="http://schemas.microsoft.com/office/word/2018/wordml" xmlns:w16sdtdh="http://schemas.microsoft.com/office/word/2020/wordml/sdtdatahash" xmlns:w16se="http://schemas.microsoft.com/office/word/2015/wordml/symex" mc:Ignorable="w14 w15 w16se w16cid w16 w16cex w16sdtdh">
+<w:fonts xmlns:mc="http://schemas.openxmlformats.org/markup-compatibility/2006" xmlns:r="http://schemas.openxmlformats.org/officeDocument/2006/relationships" xmlns:w="http://schemas.openxmlformats.org/wordprocessingml/2006/main" xmlns:w14="http://schemas.microsoft.com/office/word/2010/wordml" xmlns:w15="http://schemas.microsoft.com/office/word/2012/wordml" xmlns:w16cid="http://schemas.microsoft.com/office/word/2016/wordml/cid" xmlns:w16se="http://schemas.microsoft.com/office/word/2015/wordml/symex" mc:Ignorable="w14 w15 w16se w16cid">
   <w:font w:name="Times New Roman">
     <w:panose1 w:val="02020603050405020304"/>
     <w:charset w:val="00"/>
@@ -11725,7 +11774,7 @@
     <w:charset w:val="00"/>
     <w:family w:val="swiss"/>
     <w:pitch w:val="variable"/>
-    <w:sig w:usb0="E4002EFF" w:usb1="C000247B" w:usb2="00000009" w:usb3="00000000" w:csb0="000001FF" w:csb1="00000000"/>
+    <w:sig w:usb0="E0002AFF" w:usb1="4000ACFF" w:usb2="00000001" w:usb3="00000000" w:csb0="000001FF" w:csb1="00000000"/>
   </w:font>
   <w:font w:name="MS Mincho">
     <w:altName w:val="ＭＳ 明朝"/>
@@ -11740,7 +11789,7 @@
     <w:charset w:val="00"/>
     <w:family w:val="swiss"/>
     <w:pitch w:val="variable"/>
-    <w:sig w:usb0="E0002EFF" w:usb1="C000785B" w:usb2="00000009" w:usb3="00000000" w:csb0="000001FF" w:csb1="00000000"/>
+    <w:sig w:usb0="E0002AFF" w:usb1="C0007843" w:usb2="00000009" w:usb3="00000000" w:csb0="000001FF" w:csb1="00000000"/>
   </w:font>
   <w:font w:name="MS Gothic">
     <w:altName w:val="ＭＳ ゴシック"/>
@@ -11775,7 +11824,7 @@
 </file>
 
 <file path=word/glossary/settings.xml><?xml version="1.0" encoding="utf-8"?>
-<w:settings xmlns:mc="http://schemas.openxmlformats.org/markup-compatibility/2006" xmlns:o="urn:schemas-microsoft-com:office:office" xmlns:r="http://schemas.openxmlformats.org/officeDocument/2006/relationships" xmlns:m="http://schemas.openxmlformats.org/officeDocument/2006/math" xmlns:v="urn:schemas-microsoft-com:vml" xmlns:w10="urn:schemas-microsoft-com:office:word" xmlns:w="http://schemas.openxmlformats.org/wordprocessingml/2006/main" xmlns:w14="http://schemas.microsoft.com/office/word/2010/wordml" xmlns:w15="http://schemas.microsoft.com/office/word/2012/wordml" xmlns:w16cex="http://schemas.microsoft.com/office/word/2018/wordml/cex" xmlns:w16cid="http://schemas.microsoft.com/office/word/2016/wordml/cid" xmlns:w16="http://schemas.microsoft.com/office/word/2018/wordml" xmlns:w16sdtdh="http://schemas.microsoft.com/office/word/2020/wordml/sdtdatahash" xmlns:w16se="http://schemas.microsoft.com/office/word/2015/wordml/symex" xmlns:sl="http://schemas.openxmlformats.org/schemaLibrary/2006/main" mc:Ignorable="w14 w15 w16se w16cid w16 w16cex w16sdtdh">
+<w:settings xmlns:mc="http://schemas.openxmlformats.org/markup-compatibility/2006" xmlns:o="urn:schemas-microsoft-com:office:office" xmlns:r="http://schemas.openxmlformats.org/officeDocument/2006/relationships" xmlns:m="http://schemas.openxmlformats.org/officeDocument/2006/math" xmlns:v="urn:schemas-microsoft-com:vml" xmlns:w10="urn:schemas-microsoft-com:office:word" xmlns:w="http://schemas.openxmlformats.org/wordprocessingml/2006/main" xmlns:w14="http://schemas.microsoft.com/office/word/2010/wordml" xmlns:w15="http://schemas.microsoft.com/office/word/2012/wordml" xmlns:w16cid="http://schemas.microsoft.com/office/word/2016/wordml/cid" xmlns:w16se="http://schemas.microsoft.com/office/word/2015/wordml/symex" xmlns:sl="http://schemas.openxmlformats.org/schemaLibrary/2006/main" mc:Ignorable="w14 w15 w16se w16cid">
   <w:view w:val="normal"/>
   <w:defaultTabStop w:val="720"/>
   <w:hyphenationZone w:val="425"/>
@@ -11832,7 +11881,7 @@
 </file>
 
 <file path=word/glossary/styles.xml><?xml version="1.0" encoding="utf-8"?>
-<w:styles xmlns:mc="http://schemas.openxmlformats.org/markup-compatibility/2006" xmlns:r="http://schemas.openxmlformats.org/officeDocument/2006/relationships" xmlns:w="http://schemas.openxmlformats.org/wordprocessingml/2006/main" xmlns:w14="http://schemas.microsoft.com/office/word/2010/wordml" xmlns:w15="http://schemas.microsoft.com/office/word/2012/wordml" xmlns:w16cex="http://schemas.microsoft.com/office/word/2018/wordml/cex" xmlns:w16cid="http://schemas.microsoft.com/office/word/2016/wordml/cid" xmlns:w16="http://schemas.microsoft.com/office/word/2018/wordml" xmlns:w16sdtdh="http://schemas.microsoft.com/office/word/2020/wordml/sdtdatahash" xmlns:w16se="http://schemas.microsoft.com/office/word/2015/wordml/symex" mc:Ignorable="w14 w15 w16se w16cid w16 w16cex w16sdtdh">
+<w:styles xmlns:mc="http://schemas.openxmlformats.org/markup-compatibility/2006" xmlns:r="http://schemas.openxmlformats.org/officeDocument/2006/relationships" xmlns:w="http://schemas.openxmlformats.org/wordprocessingml/2006/main" xmlns:w14="http://schemas.microsoft.com/office/word/2010/wordml" xmlns:w15="http://schemas.microsoft.com/office/word/2012/wordml" xmlns:w16cid="http://schemas.microsoft.com/office/word/2016/wordml/cid" xmlns:w16se="http://schemas.microsoft.com/office/word/2015/wordml/symex" mc:Ignorable="w14 w15 w16se w16cid">
   <w:docDefaults>
     <w:rPrDefault>
       <w:rPr>
@@ -11848,7 +11897,7 @@
       </w:pPr>
     </w:pPrDefault>
   </w:docDefaults>
-  <w:latentStyles w:defLockedState="0" w:defUIPriority="99" w:defSemiHidden="0" w:defUnhideWhenUsed="0" w:defQFormat="0" w:count="376">
+  <w:latentStyles w:defLockedState="0" w:defUIPriority="99" w:defSemiHidden="0" w:defUnhideWhenUsed="0" w:defQFormat="0" w:count="375">
     <w:lsdException w:name="Normal" w:uiPriority="0" w:qFormat="1"/>
     <w:lsdException w:name="heading 1" w:uiPriority="9" w:qFormat="1"/>
     <w:lsdException w:name="heading 2" w:semiHidden="1" w:uiPriority="9" w:unhideWhenUsed="1" w:qFormat="1"/>
@@ -12224,7 +12273,6 @@
     <w:lsdException w:name="Smart Hyperlink" w:semiHidden="1" w:unhideWhenUsed="1"/>
     <w:lsdException w:name="Hashtag" w:semiHidden="1" w:unhideWhenUsed="1"/>
     <w:lsdException w:name="Unresolved Mention" w:semiHidden="1" w:unhideWhenUsed="1"/>
-    <w:lsdException w:name="Smart Link" w:semiHidden="1" w:unhideWhenUsed="1"/>
   </w:latentStyles>
   <w:style w:type="paragraph" w:default="1" w:styleId="Normal">
     <w:name w:val="Normal"/>
@@ -12296,7 +12344,7 @@
 </file>
 
 <file path=word/glossary/webSettings.xml><?xml version="1.0" encoding="utf-8"?>
-<w:webSettings xmlns:mc="http://schemas.openxmlformats.org/markup-compatibility/2006" xmlns:r="http://schemas.openxmlformats.org/officeDocument/2006/relationships" xmlns:w="http://schemas.openxmlformats.org/wordprocessingml/2006/main" xmlns:w14="http://schemas.microsoft.com/office/word/2010/wordml" xmlns:w15="http://schemas.microsoft.com/office/word/2012/wordml" xmlns:w16cex="http://schemas.microsoft.com/office/word/2018/wordml/cex" xmlns:w16cid="http://schemas.microsoft.com/office/word/2016/wordml/cid" xmlns:w16="http://schemas.microsoft.com/office/word/2018/wordml" xmlns:w16sdtdh="http://schemas.microsoft.com/office/word/2020/wordml/sdtdatahash" xmlns:w16se="http://schemas.microsoft.com/office/word/2015/wordml/symex" mc:Ignorable="w14 w15 w16se w16cid w16 w16cex w16sdtdh">
+<w:webSettings xmlns:mc="http://schemas.openxmlformats.org/markup-compatibility/2006" xmlns:r="http://schemas.openxmlformats.org/officeDocument/2006/relationships" xmlns:w="http://schemas.openxmlformats.org/wordprocessingml/2006/main" xmlns:w14="http://schemas.microsoft.com/office/word/2010/wordml" xmlns:w15="http://schemas.microsoft.com/office/word/2012/wordml" xmlns:w16cid="http://schemas.microsoft.com/office/word/2016/wordml/cid" xmlns:w16se="http://schemas.microsoft.com/office/word/2015/wordml/symex" mc:Ignorable="w14 w15 w16se w16cid">
   <w:optimizeForBrowser/>
   <w:allowPNG/>
 </w:webSettings>
@@ -12567,15 +12615,6 @@
 </file>
 
 <file path=customXml/item1.xml><?xml version="1.0" encoding="utf-8"?>
-<?mso-contentType ?>
-<FormTemplates xmlns="http://schemas.microsoft.com/sharepoint/v3/contenttype/forms">
-  <Display>DocumentLibraryForm</Display>
-  <Edit>DocumentLibraryForm</Edit>
-  <New>DocumentLibraryForm</New>
-</FormTemplates>
-</file>
-
-<file path=customXml/item2.xml><?xml version="1.0" encoding="utf-8"?>
 <ct:contentTypeSchema xmlns:ct="http://schemas.microsoft.com/office/2006/metadata/contentType" xmlns:ma="http://schemas.microsoft.com/office/2006/metadata/properties/metaAttributes" ct:_="" ma:_="" ma:contentTypeName="Document" ma:contentTypeID="0x0101004F58E0A79398F640B3C22AB56689247E" ma:contentTypeVersion="15" ma:contentTypeDescription="Create a new document." ma:contentTypeScope="" ma:versionID="2b522001278fe7f3e32487cf4a76ace2">
   <xsd:schema xmlns:xsd="http://www.w3.org/2001/XMLSchema" xmlns:xs="http://www.w3.org/2001/XMLSchema" xmlns:p="http://schemas.microsoft.com/office/2006/metadata/properties" xmlns:ns3="f3aca384-f4cd-4657-99ad-78046292e3af" xmlns:ns4="5a7e4427-c04a-4c23-93b5-e4342274ec81" targetNamespace="http://schemas.microsoft.com/office/2006/metadata/properties" ma:root="true" ma:fieldsID="da34ccc8e47a8f0ad10e4750fb2e4d87" ns3:_="" ns4:_="">
     <xsd:import namespace="f3aca384-f4cd-4657-99ad-78046292e3af"/>
@@ -12810,6 +12849,15 @@
 </ct:contentTypeSchema>
 </file>
 
+<file path=customXml/item2.xml><?xml version="1.0" encoding="utf-8"?>
+<?mso-contentType ?>
+<FormTemplates xmlns="http://schemas.microsoft.com/sharepoint/v3/contenttype/forms">
+  <Display>DocumentLibraryForm</Display>
+  <Edit>DocumentLibraryForm</Edit>
+  <New>DocumentLibraryForm</New>
+</FormTemplates>
+</file>
+
 <file path=customXml/item3.xml><?xml version="1.0" encoding="utf-8"?>
 <p:properties xmlns:p="http://schemas.microsoft.com/office/2006/metadata/properties" xmlns:xsi="http://www.w3.org/2001/XMLSchema-instance" xmlns:pc="http://schemas.microsoft.com/office/infopath/2007/PartnerControls">
   <documentManagement>
@@ -12823,14 +12871,6 @@
 </file>
 
 <file path=customXml/itemProps1.xml><?xml version="1.0" encoding="utf-8"?>
-<ds:datastoreItem xmlns:ds="http://schemas.openxmlformats.org/officeDocument/2006/customXml" ds:itemID="{583F3EB6-C003-4E94-9531-40AE63FD4671}">
-  <ds:schemaRefs>
-    <ds:schemaRef ds:uri="http://schemas.microsoft.com/sharepoint/v3/contenttype/forms"/>
-  </ds:schemaRefs>
-</ds:datastoreItem>
-</file>
-
-<file path=customXml/itemProps2.xml><?xml version="1.0" encoding="utf-8"?>
 <ds:datastoreItem xmlns:ds="http://schemas.openxmlformats.org/officeDocument/2006/customXml" ds:itemID="{B87250B7-BC1F-41DB-81E8-ACFD3532C1D0}">
   <ds:schemaRefs>
     <ds:schemaRef ds:uri="http://schemas.microsoft.com/office/2006/metadata/contentType"/>
@@ -12849,18 +12889,33 @@
 </ds:datastoreItem>
 </file>
 
+<file path=customXml/itemProps2.xml><?xml version="1.0" encoding="utf-8"?>
+<ds:datastoreItem xmlns:ds="http://schemas.openxmlformats.org/officeDocument/2006/customXml" ds:itemID="{583F3EB6-C003-4E94-9531-40AE63FD4671}">
+  <ds:schemaRefs>
+    <ds:schemaRef ds:uri="http://schemas.microsoft.com/sharepoint/v3/contenttype/forms"/>
+  </ds:schemaRefs>
+</ds:datastoreItem>
+</file>
+
 <file path=customXml/itemProps3.xml><?xml version="1.0" encoding="utf-8"?>
 <ds:datastoreItem xmlns:ds="http://schemas.openxmlformats.org/officeDocument/2006/customXml" ds:itemID="{BDE345B3-AFC8-4FA4-B938-FF28E7AE5E22}">
   <ds:schemaRefs>
+    <ds:schemaRef ds:uri="http://purl.org/dc/elements/1.1/"/>
+    <ds:schemaRef ds:uri="http://purl.org/dc/terms/"/>
+    <ds:schemaRef ds:uri="http://schemas.microsoft.com/office/2006/documentManagement/types"/>
+    <ds:schemaRef ds:uri="http://purl.org/dc/dcmitype/"/>
+    <ds:schemaRef ds:uri="5a7e4427-c04a-4c23-93b5-e4342274ec81"/>
     <ds:schemaRef ds:uri="http://schemas.microsoft.com/office/2006/metadata/properties"/>
+    <ds:schemaRef ds:uri="f3aca384-f4cd-4657-99ad-78046292e3af"/>
     <ds:schemaRef ds:uri="http://schemas.microsoft.com/office/infopath/2007/PartnerControls"/>
-    <ds:schemaRef ds:uri="f3aca384-f4cd-4657-99ad-78046292e3af"/>
+    <ds:schemaRef ds:uri="http://schemas.openxmlformats.org/package/2006/metadata/core-properties"/>
+    <ds:schemaRef ds:uri="http://www.w3.org/XML/1998/namespace"/>
   </ds:schemaRefs>
 </ds:datastoreItem>
 </file>
 
 <file path=customXml/itemProps4.xml><?xml version="1.0" encoding="utf-8"?>
-<ds:datastoreItem xmlns:ds="http://schemas.openxmlformats.org/officeDocument/2006/customXml" ds:itemID="{48F938DF-62FB-494B-B981-0CA52CBD17E1}">
+<ds:datastoreItem xmlns:ds="http://schemas.openxmlformats.org/officeDocument/2006/customXml" ds:itemID="{4B41116A-23D3-432E-9B9F-5AA5DFF4343D}">
   <ds:schemaRefs>
     <ds:schemaRef ds:uri="http://schemas.openxmlformats.org/officeDocument/2006/bibliography"/>
   </ds:schemaRefs>

</xml_diff>

<commit_message>
Dodatna izmena SSU-ova za recenzije i fajla prve faze u delovima vezanim za recenzije
</commit_message>
<xml_diff>
--- a/Faza 1 - Predlog projekta/Prva_faza_Psiledžije v1.2.docx
+++ b/Faza 1 - Predlog projekta/Prva_faza_Psiledžije v1.2.docx
@@ -1,6 +1,6 @@
 
 <file path=word/document.xml><?xml version="1.0" encoding="utf-8"?>
-<w:document xmlns:wpc="http://schemas.microsoft.com/office/word/2010/wordprocessingCanvas" xmlns:cx="http://schemas.microsoft.com/office/drawing/2014/chartex" xmlns:cx1="http://schemas.microsoft.com/office/drawing/2015/9/8/chartex" xmlns:cx2="http://schemas.microsoft.com/office/drawing/2015/10/21/chartex" xmlns:cx3="http://schemas.microsoft.com/office/drawing/2016/5/9/chartex" xmlns:cx4="http://schemas.microsoft.com/office/drawing/2016/5/10/chartex" xmlns:cx5="http://schemas.microsoft.com/office/drawing/2016/5/11/chartex" xmlns:cx6="http://schemas.microsoft.com/office/drawing/2016/5/12/chartex" xmlns:cx7="http://schemas.microsoft.com/office/drawing/2016/5/13/chartex" xmlns:cx8="http://schemas.microsoft.com/office/drawing/2016/5/14/chartex" xmlns:mc="http://schemas.openxmlformats.org/markup-compatibility/2006" xmlns:aink="http://schemas.microsoft.com/office/drawing/2016/ink" xmlns:am3d="http://schemas.microsoft.com/office/drawing/2017/model3d" xmlns:o="urn:schemas-microsoft-com:office:office" xmlns:r="http://schemas.openxmlformats.org/officeDocument/2006/relationships" xmlns:m="http://schemas.openxmlformats.org/officeDocument/2006/math" xmlns:v="urn:schemas-microsoft-com:vml" xmlns:wp14="http://schemas.microsoft.com/office/word/2010/wordprocessingDrawing" xmlns:wp="http://schemas.openxmlformats.org/drawingml/2006/wordprocessingDrawing" xmlns:w10="urn:schemas-microsoft-com:office:word" xmlns:w="http://schemas.openxmlformats.org/wordprocessingml/2006/main" xmlns:w14="http://schemas.microsoft.com/office/word/2010/wordml" xmlns:w15="http://schemas.microsoft.com/office/word/2012/wordml" xmlns:w16cid="http://schemas.microsoft.com/office/word/2016/wordml/cid" xmlns:w16se="http://schemas.microsoft.com/office/word/2015/wordml/symex" xmlns:wpg="http://schemas.microsoft.com/office/word/2010/wordprocessingGroup" xmlns:wpi="http://schemas.microsoft.com/office/word/2010/wordprocessingInk" xmlns:wne="http://schemas.microsoft.com/office/word/2006/wordml" xmlns:wps="http://schemas.microsoft.com/office/word/2010/wordprocessingShape" mc:Ignorable="w14 w15 w16se w16cid wp14">
+<w:document xmlns:wpc="http://schemas.microsoft.com/office/word/2010/wordprocessingCanvas" xmlns:cx="http://schemas.microsoft.com/office/drawing/2014/chartex" xmlns:cx1="http://schemas.microsoft.com/office/drawing/2015/9/8/chartex" xmlns:cx2="http://schemas.microsoft.com/office/drawing/2015/10/21/chartex" xmlns:cx3="http://schemas.microsoft.com/office/drawing/2016/5/9/chartex" xmlns:cx4="http://schemas.microsoft.com/office/drawing/2016/5/10/chartex" xmlns:cx5="http://schemas.microsoft.com/office/drawing/2016/5/11/chartex" xmlns:cx6="http://schemas.microsoft.com/office/drawing/2016/5/12/chartex" xmlns:cx7="http://schemas.microsoft.com/office/drawing/2016/5/13/chartex" xmlns:cx8="http://schemas.microsoft.com/office/drawing/2016/5/14/chartex" xmlns:mc="http://schemas.openxmlformats.org/markup-compatibility/2006" xmlns:aink="http://schemas.microsoft.com/office/drawing/2016/ink" xmlns:am3d="http://schemas.microsoft.com/office/drawing/2017/model3d" xmlns:o="urn:schemas-microsoft-com:office:office" xmlns:oel="http://schemas.microsoft.com/office/2019/extlst" xmlns:r="http://schemas.openxmlformats.org/officeDocument/2006/relationships" xmlns:m="http://schemas.openxmlformats.org/officeDocument/2006/math" xmlns:v="urn:schemas-microsoft-com:vml" xmlns:wp14="http://schemas.microsoft.com/office/word/2010/wordprocessingDrawing" xmlns:wp="http://schemas.openxmlformats.org/drawingml/2006/wordprocessingDrawing" xmlns:w10="urn:schemas-microsoft-com:office:word" xmlns:w="http://schemas.openxmlformats.org/wordprocessingml/2006/main" xmlns:w14="http://schemas.microsoft.com/office/word/2010/wordml" xmlns:w15="http://schemas.microsoft.com/office/word/2012/wordml" xmlns:w16cex="http://schemas.microsoft.com/office/word/2018/wordml/cex" xmlns:w16cid="http://schemas.microsoft.com/office/word/2016/wordml/cid" xmlns:w16="http://schemas.microsoft.com/office/word/2018/wordml" xmlns:w16sdtdh="http://schemas.microsoft.com/office/word/2020/wordml/sdtdatahash" xmlns:w16se="http://schemas.microsoft.com/office/word/2015/wordml/symex" xmlns:wpg="http://schemas.microsoft.com/office/word/2010/wordprocessingGroup" xmlns:wpi="http://schemas.microsoft.com/office/word/2010/wordprocessingInk" xmlns:wne="http://schemas.microsoft.com/office/word/2006/wordml" xmlns:wps="http://schemas.microsoft.com/office/word/2010/wordprocessingShape" mc:Ignorable="w14 w15 w16se w16cid w16 w16cex w16sdtdh wp14">
   <w:body>
     <w:p>
       <w:r>
@@ -406,7 +406,7 @@
                     </wp:inline>
                   </w:drawing>
                 </mc:Choice>
-                <mc:Fallback xmlns:oel="http://schemas.microsoft.com/office/2019/extlst" xmlns:w16cex="http://schemas.microsoft.com/office/word/2018/wordml/cex" xmlns:w16="http://schemas.microsoft.com/office/word/2018/wordml" xmlns:w16du="http://schemas.microsoft.com/office/word/2023/wordml/word16du" xmlns:w16sdtdh="http://schemas.microsoft.com/office/word/2020/wordml/sdtdatahash">
+                <mc:Fallback xmlns:w16du="http://schemas.microsoft.com/office/word/2023/wordml/word16du">
                   <w:pict>
                     <v:line w14:anchorId="28940F12" id="Straight Connector 5" o:spid="_x0000_s1026" alt="text divider" style="visibility:visible;mso-wrap-style:square;mso-left-percent:-10001;mso-top-percent:-10001;mso-position-horizontal:absolute;mso-position-horizontal-relative:char;mso-position-vertical:absolute;mso-position-vertical-relative:line;mso-left-percent:-10001;mso-top-percent:-10001" from="0,0" to="109.5pt,0" o:gfxdata="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" strokecolor="#082a75 [3215]" strokeweight="3pt">
                       <w10:anchorlock/>
@@ -703,7 +703,7 @@
                 </mc:Choice>
                 <mc:Fallback>
                   <w:pict>
-                    <v:group w14:anchorId="6B3E22A7" id="Group 10" o:spid="_x0000_s1029" style="position:absolute;margin-left:60.75pt;margin-top:101.4pt;width:159pt;height:186pt;z-index:251666432;mso-position-horizontal-relative:text;mso-position-vertical-relative:text" coordsize="20193,23622" o:gfxdata="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">
+                    <v:group w14:anchorId="6B3E22A7" id="Group 10" o:spid="_x0000_s1029" style="position:absolute;margin-left:60.75pt;margin-top:101.4pt;width:159pt;height:186pt;z-index:251666432;mso-position-horizontal-relative:text;mso-position-vertical-relative:text" coordsize="20193,23622" o:gfxdata="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">
                       <v:shapetype id="_x0000_t75" coordsize="21600,21600" o:spt="75" o:preferrelative="t" path="m@4@5l@4@11@9@11@9@5xe" filled="f" stroked="f">
                         <v:stroke joinstyle="miter"/>
                         <v:formulas>
@@ -723,10 +723,14 @@
                         <v:path o:extrusionok="f" gradientshapeok="t" o:connecttype="rect"/>
                         <o:lock v:ext="edit" aspectratio="t"/>
                       </v:shapetype>
-                      <v:shape id="Picture 7" o:spid="_x0000_s1030" type="#_x0000_t75" alt="Logo, readme icon - Free download on Iconfinder" style="position:absolute;left:190;width:19622;height:19621;visibility:visible;mso-wrap-style:square" o:gfxdata="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">
+                      <v:shape id="Picture 7" o:spid="_x0000_s1030" type="#_x0000_t75" alt="Logo, readme icon - Free download on Iconfinder" style="position:absolute;left:190;width:19622;height:19621;visibility:visible;mso-wrap-style:square" o:gfxdata="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">
                         <v:imagedata r:id="rId13" o:title="Logo, readme icon - Free download on Iconfinder"/>
                       </v:shape>
-                      <v:shape id="Text Box 9" o:spid="_x0000_s1031" type="#_x0000_t202" style="position:absolute;top:19145;width:20193;height:4477;visibility:visible;mso-wrap-style:square;v-text-anchor:top" o:gfxdata="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" fillcolor="white [3201]" stroked="f" strokeweight=".5pt">
+                      <v:shapetype id="_x0000_t202" coordsize="21600,21600" o:spt="202" path="m,l,21600r21600,l21600,xe">
+                        <v:stroke joinstyle="miter"/>
+                        <v:path gradientshapeok="t" o:connecttype="rect"/>
+                      </v:shapetype>
+                      <v:shape id="Text Box 9" o:spid="_x0000_s1031" type="#_x0000_t202" style="position:absolute;top:19145;width:20193;height:4477;visibility:visible;mso-wrap-style:square;v-text-anchor:top" o:gfxdata="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" fillcolor="white [3201]" stroked="f" strokeweight=".5pt">
                         <v:textbox>
                           <w:txbxContent>
                             <w:p>
@@ -1013,7 +1017,7 @@
                     </wp:inline>
                   </w:drawing>
                 </mc:Choice>
-                <mc:Fallback xmlns:oel="http://schemas.microsoft.com/office/2019/extlst" xmlns:w16cex="http://schemas.microsoft.com/office/word/2018/wordml/cex" xmlns:w16="http://schemas.microsoft.com/office/word/2018/wordml" xmlns:w16du="http://schemas.microsoft.com/office/word/2023/wordml/word16du" xmlns:w16sdtdh="http://schemas.microsoft.com/office/word/2020/wordml/sdtdatahash">
+                <mc:Fallback xmlns:w16du="http://schemas.microsoft.com/office/word/2023/wordml/word16du">
                   <w:pict>
                     <v:line w14:anchorId="0D0AE177" id="Straight Connector 6" o:spid="_x0000_s1026" alt="text divider" style="visibility:visible;mso-wrap-style:square;mso-left-percent:-10001;mso-top-percent:-10001;mso-position-horizontal:absolute;mso-position-horizontal-relative:char;mso-position-vertical:absolute;mso-position-vertical-relative:line;mso-left-percent:-10001;mso-top-percent:-10001" from="0,0" to="117.65pt,0" o:gfxdata="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" strokecolor="#082a75 [3215]" strokeweight="3pt">
                       <w10:anchorlock/>
@@ -1050,7 +1054,6 @@
                 </w:placeholder>
                 <w15:appearance w15:val="hidden"/>
               </w:sdtPr>
-              <w:sdtEndPr/>
               <w:sdtContent>
                 <w:r>
                   <w:rPr>
@@ -1151,7 +1154,7 @@
               </wp:anchor>
             </w:drawing>
           </mc:Choice>
-          <mc:Fallback xmlns:oel="http://schemas.microsoft.com/office/2019/extlst" xmlns:w16cex="http://schemas.microsoft.com/office/word/2018/wordml/cex" xmlns:w16="http://schemas.microsoft.com/office/word/2018/wordml" xmlns:w16du="http://schemas.microsoft.com/office/word/2023/wordml/word16du" xmlns:w16sdtdh="http://schemas.microsoft.com/office/word/2020/wordml/sdtdatahash">
+          <mc:Fallback xmlns:w16du="http://schemas.microsoft.com/office/word/2023/wordml/word16du">
             <w:pict>
               <v:rect w14:anchorId="79EC6529" id="Rectangle 2" o:spid="_x0000_s1026" alt="colored rectangle" style="position:absolute;margin-left:-58.8pt;margin-top:525.2pt;width:611.1pt;height:265.7pt;z-index:-251658240;visibility:visible;mso-wrap-style:square;mso-wrap-distance-left:9pt;mso-wrap-distance-top:0;mso-wrap-distance-right:9pt;mso-wrap-distance-bottom:0;mso-position-horizontal:absolute;mso-position-horizontal-relative:text;mso-position-vertical:absolute;mso-position-vertical-relative:page;v-text-anchor:middle" o:gfxdata="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" fillcolor="#34aba2 [3206]" stroked="f" strokeweight="2pt">
                 <w10:wrap anchory="page"/>
@@ -6640,10 +6643,10 @@
         </w:rPr>
       </w:pPr>
       <w:r>
-        <w:t>Svaka kategorija korisnika</w:t>
-      </w:r>
-      <w:r>
-        <w:t xml:space="preserve"> </w:t>
+        <w:t xml:space="preserve">Svaka kategorija </w:t>
+      </w:r>
+      <w:r>
+        <w:t xml:space="preserve">uloga </w:t>
       </w:r>
       <w:r>
         <w:t xml:space="preserve">može da </w:t>
@@ -6664,7 +6667,13 @@
         <w:t>a</w:t>
       </w:r>
       <w:r>
-        <w:t>, autora ili izdavačk</w:t>
+        <w:t xml:space="preserve">, </w:t>
+      </w:r>
+      <w:r>
+        <w:t xml:space="preserve">običnog ulogovanog korisnika, </w:t>
+      </w:r>
+      <w:r>
+        <w:t>autora ili izdavačk</w:t>
       </w:r>
       <w:r>
         <w:t xml:space="preserve">e </w:t>
@@ -6721,7 +6730,13 @@
         </w:rPr>
       </w:pPr>
       <w:r>
-        <w:t>Svaka od registrovanih kategorija korisnika može da ostavi novu recenziju (</w:t>
+        <w:t xml:space="preserve">Svaka od registrovanih kategorija </w:t>
+      </w:r>
+      <w:r>
+        <w:t>uloga</w:t>
+      </w:r>
+      <w:r>
+        <w:t xml:space="preserve"> može da ostavi novu recenziju (</w:t>
       </w:r>
       <w:r>
         <w:t>ocena + komentar</w:t>
@@ -6730,7 +6745,13 @@
         <w:t xml:space="preserve">) na </w:t>
       </w:r>
       <w:r>
-        <w:t>knjigu, autora ili izdavačku kuću</w:t>
+        <w:t xml:space="preserve">knjigu, </w:t>
+      </w:r>
+      <w:r>
+        <w:t xml:space="preserve">običnog ulogovanog korisnika, </w:t>
+      </w:r>
+      <w:r>
+        <w:t>autora ili izdavačku kuću</w:t>
       </w:r>
       <w:r>
         <w:t xml:space="preserve">. </w:t>
@@ -6767,7 +6788,19 @@
         </w:numPr>
       </w:pPr>
       <w:r>
-        <w:t xml:space="preserve">Svaka od registrovanih kategorija korisnika može da klikom na odgovarajuće delo, autora ili izdavačku kuću, izmeni postojeću recenziju, ukoliko recenzija </w:t>
+        <w:t xml:space="preserve">Svaka od registrovanih kategorija </w:t>
+      </w:r>
+      <w:r>
+        <w:t>uloga</w:t>
+      </w:r>
+      <w:r>
+        <w:t xml:space="preserve"> može da klikom na odgovarajuće delo, </w:t>
+      </w:r>
+      <w:r>
+        <w:t xml:space="preserve">običnog ulogovanog korisnika, </w:t>
+      </w:r>
+      <w:r>
+        <w:t xml:space="preserve">autora ili izdavačku kuću, izmeni postojeću recenziju, ukoliko recenzija </w:t>
       </w:r>
       <w:r>
         <w:t xml:space="preserve">tog korisnika za taj entitet </w:t>
@@ -6807,7 +6840,27 @@
         </w:numPr>
       </w:pPr>
       <w:r>
-        <w:t>Svaka od registrovanih kategorija korisnika može da klikom na odgovarajuće delo, autora ili izdavačku kuću, ob</w:t>
+        <w:t xml:space="preserve">Svaka od registrovanih kategorija </w:t>
+      </w:r>
+      <w:r>
+        <w:t>uloga</w:t>
+      </w:r>
+      <w:r>
+        <w:t xml:space="preserve"> može da klikom na odgovarajuće delo, </w:t>
+      </w:r>
+      <w:r>
+        <w:t xml:space="preserve">običnog ulogovanog </w:t>
+      </w:r>
+      <w:proofErr w:type="spellStart"/>
+      <w:r>
+        <w:t>korisnika,</w:t>
+      </w:r>
+      <w:r>
+        <w:t>autora</w:t>
+      </w:r>
+      <w:proofErr w:type="spellEnd"/>
+      <w:r>
+        <w:t xml:space="preserve"> ili izdavačku kuću, ob</w:t>
       </w:r>
       <w:r>
         <w:t>ri</w:t>
@@ -7132,6 +7185,7 @@
         <w:t xml:space="preserve">, </w:t>
       </w:r>
       <w:r>
+        <w:lastRenderedPageBreak/>
         <w:t xml:space="preserve">sadržaj u obliku objava koje je </w:t>
       </w:r>
       <w:r>
@@ -7141,11 +7195,7 @@
         <w:t xml:space="preserve"> objavio na svom profilu</w:t>
       </w:r>
       <w:r>
-        <w:t xml:space="preserve"> (reklama za promociju </w:t>
-      </w:r>
-      <w:r>
-        <w:lastRenderedPageBreak/>
-        <w:t>knjige, citati, mišljenja...)</w:t>
+        <w:t xml:space="preserve"> (reklama za promociju knjige, citati, mišljenja...)</w:t>
       </w:r>
       <w:r>
         <w:t>,</w:t>
@@ -7677,8 +7727,6 @@
       <w:r>
         <w:t>vr</w:t>
       </w:r>
-      <w:bookmarkStart w:id="24" w:name="_GoBack"/>
-      <w:bookmarkEnd w:id="24"/>
       <w:r>
         <w:t xml:space="preserve">dom afirmiše sebe kao najvećeg ponuđivača. Ukoliko je pri isteku vremena i dalje na tom mestu, dobija </w:t>
       </w:r>
@@ -7765,6 +7813,22 @@
         </w:rPr>
         <w:t xml:space="preserve"> </w:t>
       </w:r>
+    </w:p>
+    <w:p>
+      <w:pPr>
+        <w:rPr>
+          <w:b w:val="0"/>
+          <w:sz w:val="24"/>
+        </w:rPr>
+      </w:pPr>
+    </w:p>
+    <w:p>
+      <w:pPr>
+        <w:rPr>
+          <w:b w:val="0"/>
+          <w:sz w:val="24"/>
+        </w:rPr>
+      </w:pPr>
     </w:p>
     <w:p>
       <w:pPr>
@@ -7785,6 +7849,7 @@
           <w:szCs w:val="24"/>
           <w:u w:val="single"/>
         </w:rPr>
+        <w:lastRenderedPageBreak/>
         <w:t xml:space="preserve">Publikovanje književnih izdanja od </w:t>
       </w:r>
       <w:r>
@@ -7805,7 +7870,6 @@
         </w:numPr>
       </w:pPr>
       <w:r>
-        <w:lastRenderedPageBreak/>
         <w:t>Izdavačka kuća objavljuje novu knjigu, unoseći naslov, sliku, ISBN i ostale potrebne informacije o knjizi, kao i autora datog dela. Nakon toga knjiga se pojavljuje u pretrazi, kao i na profilima autora i izdavačke kuće.</w:t>
       </w:r>
     </w:p>
@@ -7813,11 +7877,11 @@
       <w:pPr>
         <w:pStyle w:val="Heading2"/>
       </w:pPr>
-      <w:bookmarkStart w:id="25" w:name="_Toc132233277"/>
+      <w:bookmarkStart w:id="24" w:name="_Toc132233277"/>
       <w:r>
         <w:t>Funkcionalnosti administratora</w:t>
       </w:r>
-      <w:bookmarkEnd w:id="25"/>
+      <w:bookmarkEnd w:id="24"/>
     </w:p>
     <w:p>
       <w:pPr>
@@ -8011,10 +8075,57 @@
       <w:pPr>
         <w:pStyle w:val="Heading1"/>
       </w:pPr>
-      <w:bookmarkStart w:id="26" w:name="_Toc132233278"/>
+      <w:bookmarkStart w:id="25" w:name="_Toc132233278"/>
       <w:r>
         <w:t>Pretpostavke i ograničenja</w:t>
       </w:r>
+      <w:bookmarkEnd w:id="25"/>
+    </w:p>
+    <w:p>
+      <w:pPr>
+        <w:pStyle w:val="Content"/>
+      </w:pPr>
+      <w:r>
+        <w:t>T</w:t>
+      </w:r>
+      <w:r>
+        <w:t xml:space="preserve">rebalo bi sistem isprojektovati tako da objavljivanje novih postova (bilo da su u pitanju lični komentari/objave autora ili izdavačke kuće, bilo da je situacija publikacija i stavljanja na licitaciju novog književnog dela) bude što </w:t>
+      </w:r>
+      <w:r>
+        <w:t xml:space="preserve">lakše </w:t>
+      </w:r>
+      <w:r>
+        <w:t xml:space="preserve">i maksimalno </w:t>
+      </w:r>
+      <w:r>
+        <w:t>automatizovano</w:t>
+      </w:r>
+      <w:r>
+        <w:t xml:space="preserve">. Drugim rečima, treba obezbediti formu za </w:t>
+      </w:r>
+      <w:r>
+        <w:t>jednostavno dodavanje novog sadržaja, koja bi uvek imala isti dizajn za konkretan slučaj upotrebe pri čemu treba obezbediti dinamičku potrebu konkretnom zahtevu (na primer, treba postojati combo box u kojem će biti izlistani svi mogući žanrovi i automatski treba umetnuti informacije o autoru, dok sam autor podešava naziv knjige, broj strana, temu, početnu cenu za licitaciju i slično).</w:t>
+      </w:r>
+    </w:p>
+    <w:p>
+      <w:pPr>
+        <w:pStyle w:val="Content"/>
+      </w:pPr>
+      <w:r>
+        <w:t>Svakako jedna od preporuka jeste težnja ka uniformnom dizajnu svih stranica sajta – očekivane funkcionalnosti bi trebalo da se nalaze na predefinisanim mestima, vidljivost treba biti koncizna, a korisnički interfejs maksimalno orijentisan potrebama k</w:t>
+      </w:r>
+      <w:r>
+        <w:t>lijenata.</w:t>
+      </w:r>
+    </w:p>
+    <w:p>
+      <w:pPr>
+        <w:pStyle w:val="Heading1"/>
+      </w:pPr>
+      <w:bookmarkStart w:id="26" w:name="_Toc132233279"/>
+      <w:r>
+        <w:t>Kvalitet</w:t>
+      </w:r>
       <w:bookmarkEnd w:id="26"/>
     </w:p>
     <w:p>
@@ -8022,25 +8133,14 @@
         <w:pStyle w:val="Content"/>
       </w:pPr>
       <w:r>
-        <w:t>T</w:t>
-      </w:r>
-      <w:r>
-        <w:t xml:space="preserve">rebalo bi sistem isprojektovati tako da objavljivanje novih postova (bilo da su u pitanju lični komentari/objave autora ili izdavačke kuće, bilo da je situacija publikacija i stavljanja na licitaciju novog književnog dela) bude što </w:t>
-      </w:r>
-      <w:r>
-        <w:t xml:space="preserve">lakše </w:t>
-      </w:r>
-      <w:r>
-        <w:t xml:space="preserve">i maksimalno </w:t>
-      </w:r>
-      <w:r>
-        <w:t>automatizovano</w:t>
-      </w:r>
-      <w:r>
-        <w:t xml:space="preserve">. Drugim rečima, treba obezbediti formu za </w:t>
-      </w:r>
-      <w:r>
-        <w:t>jednostavno dodavanje novog sadržaja, koja bi uvek imala isti dizajn za konkretan slučaj upotrebe pri čemu treba obezbediti dinamičku potrebu konkretnom zahtevu (na primer, treba postojati combo box u kojem će biti izlistani svi mogući žanrovi i automatski treba umetnuti informacije o autoru, dok sam autor podešava naziv knjige, broj strana, temu, početnu cenu za licitaciju i slično).</w:t>
+        <w:t xml:space="preserve">Kvalitet napisanog softvera treba obezbediti različitim vrstama testova. Kako još uvek nismo upoznati sa metodama testiranja, možemo pretpostaviti da će se vršiti različite vrste testova: svakako jedinični (unit) testovi sa namerom provere funkcionalnosti pojedinačnih klasa i modula; integracioni testovi sa namerom da se proveri funkcionisanje sistema kao kompletnog i zaokruženog sistema (u ovim testova, međusobno se povezuju pojedinačni moduli u funkcionalne sklopove); potencijalno će biti potrebno vršiti i sistemske testove, radi provere kompatibilnosti sa zadatim hardverom; potencijalno će biti </w:t>
+      </w:r>
+      <w:r>
+        <w:lastRenderedPageBreak/>
+        <w:t xml:space="preserve">potrebno vršiti i testove prihatljivosti u kojima se zapravo provera da li naš sistem ispunjava klijentske zahteve zadate na samom startu projekta, međutim kako smo mi ujedno i kreatori svih funkcionalnsti, ovaj korak će svakako biti sprovođen </w:t>
+      </w:r>
+      <w:r>
+        <w:t xml:space="preserve">neprestano kroz celu fazu razvoja. Kao okruženje za testiranje, najverovatnije će biti korišćen Selenium, a kao konkretna metoda – crna kutija (black-box), odnosno testiranje svih funkcija sistema. </w:t>
       </w:r>
     </w:p>
     <w:p>
@@ -8048,224 +8148,188 @@
         <w:pStyle w:val="Content"/>
       </w:pPr>
       <w:r>
-        <w:t>Svakako jedna od preporuka jeste težnja ka uniformnom dizajnu svih stranica sajta – očekivane funkcionalnosti bi trebalo da se nalaze na predefinisanim mestima, vidljivost treba biti koncizna, a korisnički interfejs maksimalno orijentisan potrebama k</w:t>
-      </w:r>
-      <w:r>
-        <w:t>lijenata.</w:t>
+        <w:t xml:space="preserve">Prilikom dizajna i primene testova, ne smemo zaboraviti granične slučajeve (kao što bi recimo bila situacija u kojoj korisnik dodaje novu recenziju na knjigu za koju već postoji njegova recenzija) kao ni ostale ekstremne situacije </w:t>
+      </w:r>
+      <w:r>
+        <w:t xml:space="preserve">ili </w:t>
+      </w:r>
+      <w:r>
+        <w:t xml:space="preserve">poput situacije u kojoj sajt biva </w:t>
+      </w:r>
+      <w:r>
+        <w:t>preopterećen</w:t>
+      </w:r>
+      <w:r>
+        <w:t xml:space="preserve"> brojem aktivnih korisnika. Posebna pažnja se mora posvetiti „SQL Injection“ napadima, kao i regulisanju situacija u kojima korisnici preko ponuđenih formi ne unose podatke u očekivanom formatu (za broj godina autora, unese se string sekvenca).</w:t>
+      </w:r>
+      <w:r>
+        <w:t xml:space="preserve"> Testiranja bi u idealnom slučaju trebalo sprovesti na više različitih platformi i pretraživača. Za kraj, svakako treba istestirati, izanalizirati i obraditi podatke o brzini odziva sistema i otpornosti na greške.</w:t>
       </w:r>
     </w:p>
     <w:p>
       <w:pPr>
         <w:pStyle w:val="Heading1"/>
       </w:pPr>
-      <w:bookmarkStart w:id="27" w:name="_Toc132233279"/>
-      <w:r>
-        <w:t>Kvalitet</w:t>
+      <w:bookmarkStart w:id="27" w:name="_Toc132233280"/>
+      <w:r>
+        <w:t>Nefunkcionalni zahtevi</w:t>
       </w:r>
       <w:bookmarkEnd w:id="27"/>
     </w:p>
     <w:p>
       <w:pPr>
+        <w:pStyle w:val="Heading2"/>
+      </w:pPr>
+      <w:bookmarkStart w:id="28" w:name="_Toc132233281"/>
+      <w:r>
+        <w:t>Sistemski zahtevi</w:t>
+      </w:r>
+      <w:bookmarkEnd w:id="28"/>
+    </w:p>
+    <w:p>
+      <w:pPr>
         <w:pStyle w:val="Content"/>
       </w:pPr>
       <w:r>
-        <w:t xml:space="preserve">Kvalitet napisanog softvera treba obezbediti različitim vrstama testova. Kako još uvek nismo upoznati sa metodama testiranja, možemo pretpostaviti da će se vršiti različite vrste testova: svakako jedinični (unit) testovi sa namerom provere funkcionalnosti pojedinačnih klasa i modula; integracioni testovi sa namerom da se proveri funkcionisanje sistema kao kompletnog i zaokruženog sistema (u ovim testova, međusobno se povezuju pojedinačni moduli u funkcionalne sklopove); potencijalno će biti potrebno vršiti i sistemske testove, radi provere kompatibilnosti sa zadatim hardverom; potencijalno će biti potrebno vršiti i testove prihatljivosti u kojima se zapravo provera da li naš sistem ispunjava klijentske </w:t>
+        <w:t xml:space="preserve">Serverski deo treba da može da se izvršava na bilo kom web serveru koji podržava PHP servis i koji ima instaliran modul za MySQL bazu podataka. Korisnički interfejs treba da bude raspoloživ za većinu poznatih internet pretraživača, pri čemu je neophodno obezbediti i kompatibilnost sa najnovijim verzijama svakog od pretraživača. Potrebno je obezbediti da prikaz strana po dizajnu bitno ne odstupa u zavisnosti od toga koji se korisnički interfejs koristi (Mozilla Firefox, Google Chrome, Brave, Internet Explorer itd). </w:t>
+      </w:r>
+    </w:p>
+    <w:p>
+      <w:pPr>
+        <w:pStyle w:val="Heading2"/>
+      </w:pPr>
+      <w:bookmarkStart w:id="29" w:name="_Toc132233282"/>
+      <w:r>
+        <w:t>Zahtevi za integritet i autorska prava</w:t>
+      </w:r>
+      <w:bookmarkEnd w:id="29"/>
+    </w:p>
+    <w:p>
+      <w:pPr>
+        <w:pStyle w:val="Content"/>
+      </w:pPr>
+      <w:r>
+        <w:t>Bitna stvar kod implementacije ovakvog sistema jeste obezbeđivanje logoa i naziva aplikacije na svakoj stranici</w:t>
+      </w:r>
+      <w:r>
+        <w:t xml:space="preserve"> uz copyright tag natpis „All rights reserved“</w:t>
+      </w:r>
+      <w:r>
+        <w:t xml:space="preserve">, kako bismo jasno naglasili da </w:t>
+      </w:r>
+      <w:r>
+        <w:t>je softver u vlasništ</w:t>
+      </w:r>
+      <w:r>
+        <w:t>v</w:t>
+      </w:r>
+      <w:r>
+        <w:t xml:space="preserve">u određene grupe ljudi i pod punim autorskim pravima. Što se tiče autorskih prava korisnika koji pristupaju na sajt, treba svakako čuvati njihove pristupne kredencijale sakrivene od svih ostalih instanci, uključujući i administratora. Za čuvanje </w:t>
+      </w:r>
+      <w:r>
+        <w:t xml:space="preserve">lozinki </w:t>
+      </w:r>
+      <w:r>
+        <w:t>unutar baze bilo bi idealno koristiti neki od algoritama enkripcije</w:t>
+      </w:r>
+      <w:r>
+        <w:t>.</w:t>
+      </w:r>
+      <w:r>
+        <w:t xml:space="preserve"> </w:t>
+      </w:r>
+      <w:r>
+        <w:t>Pored čuvanja integriteta prijavljenih korisnika, za svaki post na sajtu treba postojati oznaka sa određenim minimalnim setom informacija (na primer, koji korisnik ga je kreirao).</w:t>
+      </w:r>
+    </w:p>
+    <w:p>
+      <w:pPr>
+        <w:pStyle w:val="Heading2"/>
+      </w:pPr>
+      <w:bookmarkStart w:id="30" w:name="_Toc132233283"/>
+      <w:r>
+        <w:t xml:space="preserve">Zahtevi za projektnom </w:t>
+      </w:r>
+      <w:r>
+        <w:t xml:space="preserve">i korisničkom </w:t>
+      </w:r>
+      <w:r>
+        <w:t>dokumentacijom</w:t>
+      </w:r>
+      <w:bookmarkEnd w:id="30"/>
+    </w:p>
+    <w:p>
+      <w:pPr>
+        <w:pStyle w:val="Content"/>
+      </w:pPr>
+      <w:r>
+        <w:t>Projektna dokumentacija bi trebalo da konzistentno prati razvoj rada na projektu, u cilju sveobuhvatnosti. Projektna dokumentacija će služiti svakom od članova projektnog tima da u svakom trenutku ima apsolutni uvid u tok dešavanja na samom projektu, kao i da isprati funkcionalnosti na kojima on nije eksplicitno radio. U okviru projektne dokumentacije trebalo</w:t>
+      </w:r>
+      <w:r>
+        <w:t xml:space="preserve"> </w:t>
+      </w:r>
+      <w:r>
+        <w:t>bi</w:t>
+      </w:r>
+      <w:r>
+        <w:t xml:space="preserve"> izdvojiti i korisničku dokumentaciju koja će biti javno </w:t>
+      </w:r>
+      <w:r>
+        <w:t>dostupna</w:t>
+      </w:r>
+      <w:r>
+        <w:t>, u cilju davanja instrukcija i objašnjenja sistema stvarnim korisnicima.</w:t>
+      </w:r>
+      <w:r>
+        <w:t xml:space="preserve"> Pod </w:t>
       </w:r>
       <w:r>
         <w:lastRenderedPageBreak/>
-        <w:t xml:space="preserve">zahteve zadate na samom startu projekta, međutim kako smo mi ujedno i kreatori svih funkcionalnsti, ovaj korak će svakako biti sprovođen </w:t>
-      </w:r>
-      <w:r>
-        <w:t xml:space="preserve">neprestano kroz celu fazu razvoja. Kao okruženje za testiranje, najverovatnije će biti korišćen Selenium, a kao konkretna metoda – crna kutija (black-box), odnosno testiranje svih funkcija sistema. </w:t>
-      </w:r>
+        <w:t xml:space="preserve">korisničkom dokumentacijom najpre mislimo na upustva za korišćenje sajta, kao i na neka osnovna pravila kojih se svaki korisnik mora pridržavati (bez psovki ili žargona, bez uvreda na rasnoj ili nacionalnoj osnovi, </w:t>
+      </w:r>
+      <w:r>
+        <w:t>bez omalovažavanja tuđe ličnosti i karaktera, i slično).</w:t>
+      </w:r>
+    </w:p>
+    <w:p>
+      <w:pPr>
+        <w:pStyle w:val="Heading2"/>
+      </w:pPr>
+      <w:bookmarkStart w:id="31" w:name="_Toc132233284"/>
+      <w:r>
+        <w:t>Ostali zahtevi</w:t>
+      </w:r>
+      <w:bookmarkEnd w:id="31"/>
     </w:p>
     <w:p>
       <w:pPr>
         <w:pStyle w:val="Content"/>
       </w:pPr>
       <w:r>
-        <w:t xml:space="preserve">Prilikom dizajna i primene testova, ne smemo zaboraviti granične slučajeve (kao što bi recimo bila situacija u kojoj korisnik dodaje novu recenziju na knjigu za koju već postoji njegova recenzija) kao ni ostale ekstremne situacije </w:t>
-      </w:r>
-      <w:r>
-        <w:t xml:space="preserve">ili </w:t>
-      </w:r>
-      <w:r>
-        <w:t xml:space="preserve">poput situacije u kojoj sajt biva </w:t>
-      </w:r>
-      <w:r>
-        <w:t>preopterećen</w:t>
-      </w:r>
-      <w:r>
-        <w:t xml:space="preserve"> brojem aktivnih korisnika. Posebna pažnja se mora posvetiti „SQL Injection“ napadima, kao i regulisanju situacija u kojima korisnici preko ponuđenih formi ne unose podatke u očekivanom formatu (za broj godina autora, unese se string sekvenca).</w:t>
-      </w:r>
-      <w:r>
-        <w:t xml:space="preserve"> Testiranja bi u idealnom slučaju trebalo sprovesti na više različitih platformi i pretraživača. Za kraj, svakako treba istestirati, izanalizirati i obraditi podatke o brzini odziva sistema i otpornosti na greške.</w:t>
+        <w:t>Sistem treba da pruži zadovoljavaju</w:t>
+      </w:r>
+      <w:r>
+        <w:t>ć</w:t>
+      </w:r>
+      <w:r>
+        <w:t>e performanse pri odzivu, kao i određenu vizuelnu dinamičnost strana. Sistem treba da bude responzivan na promene veličine ekrana</w:t>
+      </w:r>
+      <w:r>
+        <w:t xml:space="preserve">. </w:t>
+      </w:r>
+      <w:r>
+        <w:t>U cilju ovoga, HTML razvoj može biti zasnovan na Bootstrap tehnologiji, ali ovo je svakako opcioni izbor.</w:t>
       </w:r>
     </w:p>
     <w:p>
       <w:pPr>
         <w:pStyle w:val="Heading1"/>
       </w:pPr>
-      <w:bookmarkStart w:id="28" w:name="_Toc132233280"/>
-      <w:r>
-        <w:t>Nefunkcionalni zahtevi</w:t>
-      </w:r>
-      <w:bookmarkEnd w:id="28"/>
-    </w:p>
-    <w:p>
-      <w:pPr>
-        <w:pStyle w:val="Heading2"/>
-      </w:pPr>
-      <w:bookmarkStart w:id="29" w:name="_Toc132233281"/>
-      <w:r>
-        <w:t>Sistemski zahtevi</w:t>
-      </w:r>
-      <w:bookmarkEnd w:id="29"/>
-    </w:p>
-    <w:p>
-      <w:pPr>
-        <w:pStyle w:val="Content"/>
-      </w:pPr>
-      <w:r>
-        <w:t xml:space="preserve">Serverski deo treba da može da se izvršava na bilo kom web serveru koji podržava PHP servis i koji ima instaliran modul za MySQL bazu podataka. Korisnički interfejs treba da bude raspoloživ za većinu poznatih internet pretraživača, pri čemu je neophodno obezbediti i kompatibilnost sa najnovijim verzijama svakog od pretraživača. Potrebno je obezbediti da prikaz strana po dizajnu bitno ne odstupa u zavisnosti od toga koji se korisnički interfejs koristi (Mozilla Firefox, Google Chrome, Brave, Internet Explorer itd). </w:t>
-      </w:r>
-    </w:p>
-    <w:p>
-      <w:pPr>
-        <w:pStyle w:val="Heading2"/>
-      </w:pPr>
-      <w:bookmarkStart w:id="30" w:name="_Toc132233282"/>
-      <w:r>
-        <w:t>Zahtevi za integritet i autorska prava</w:t>
-      </w:r>
-      <w:bookmarkEnd w:id="30"/>
-    </w:p>
-    <w:p>
-      <w:pPr>
-        <w:pStyle w:val="Content"/>
-      </w:pPr>
-      <w:r>
-        <w:t>Bitna stvar kod implementacije ovakvog sistema jeste obezbeđivanje logoa i naziva aplikacije na svakoj stranici</w:t>
-      </w:r>
-      <w:r>
-        <w:t xml:space="preserve"> uz copyright tag natpis „All rights reserved“</w:t>
-      </w:r>
-      <w:r>
-        <w:t xml:space="preserve">, kako bismo jasno naglasili da </w:t>
-      </w:r>
-      <w:r>
-        <w:t>je softver u vlasništ</w:t>
-      </w:r>
-      <w:r>
-        <w:t>v</w:t>
-      </w:r>
-      <w:r>
-        <w:t xml:space="preserve">u određene grupe ljudi i pod punim autorskim pravima. Što se tiče autorskih prava korisnika koji pristupaju na sajt, treba svakako čuvati njihove pristupne kredencijale sakrivene od svih ostalih instanci, uključujući i administratora. Za čuvanje </w:t>
-      </w:r>
-      <w:r>
-        <w:t xml:space="preserve">lozinki </w:t>
-      </w:r>
-      <w:r>
-        <w:t>unutar baze bilo bi idealno koristiti neki od algoritama enkripcije</w:t>
-      </w:r>
-      <w:r>
-        <w:t>.</w:t>
-      </w:r>
-      <w:r>
-        <w:t xml:space="preserve"> </w:t>
-      </w:r>
-      <w:r>
-        <w:t>Pored čuvanja integriteta prijavljenih korisnika, za svaki post na sajtu treba postojati oznaka sa određenim minimalnim setom informacija (na primer, koji korisnik ga je kreirao).</w:t>
-      </w:r>
-    </w:p>
-    <w:p>
-      <w:pPr>
-        <w:pStyle w:val="Heading2"/>
-      </w:pPr>
-      <w:bookmarkStart w:id="31" w:name="_Toc132233283"/>
-      <w:r>
-        <w:t xml:space="preserve">Zahtevi za projektnom </w:t>
-      </w:r>
-      <w:r>
-        <w:t xml:space="preserve">i korisničkom </w:t>
-      </w:r>
-      <w:r>
-        <w:t>dokumentacijom</w:t>
-      </w:r>
-      <w:bookmarkEnd w:id="31"/>
-    </w:p>
-    <w:p>
-      <w:pPr>
-        <w:pStyle w:val="Content"/>
-      </w:pPr>
-      <w:r>
-        <w:t>Projektna dokumentacija bi trebalo da konzistentno prati razvoj rada na projektu, u cilju sveobuhvatnosti. Projektna dokumentacija će služiti svakom od članova projektnog tima da u svakom trenutku ima apsolutni uvid u tok dešavanja na samom projektu, kao i da isprati funkcionalnosti na kojima on nije eksplicitno radio. U okviru projektne dokumentacije trebalo</w:t>
-      </w:r>
-      <w:r>
-        <w:t xml:space="preserve"> </w:t>
-      </w:r>
-      <w:r>
-        <w:t>bi</w:t>
-      </w:r>
-      <w:r>
-        <w:t xml:space="preserve"> izdvojiti i korisničku dokumentaciju koja će biti javno </w:t>
-      </w:r>
-      <w:r>
-        <w:t>dostupna</w:t>
-      </w:r>
-      <w:r>
-        <w:t>, u cilju davanja instrukcija i objašnjenja sistema stvarnim korisnicima.</w:t>
-      </w:r>
-      <w:r>
-        <w:t xml:space="preserve"> Pod korisničkom dokumentacijom najpre mislimo na upustva za korišćenje sajta, kao i na neka osnovna pravila </w:t>
-      </w:r>
-      <w:r>
-        <w:lastRenderedPageBreak/>
-        <w:t xml:space="preserve">kojih se svaki korisnik mora pridržavati (bez psovki ili žargona, bez uvreda na rasnoj ili nacionalnoj osnovi, </w:t>
-      </w:r>
-      <w:r>
-        <w:t>bez omalovažavanja tuđe ličnosti i karaktera, i slično).</w:t>
-      </w:r>
-    </w:p>
-    <w:p>
-      <w:pPr>
-        <w:pStyle w:val="Heading2"/>
-      </w:pPr>
-      <w:bookmarkStart w:id="32" w:name="_Toc132233284"/>
-      <w:r>
-        <w:t>Ostali zahtevi</w:t>
+      <w:bookmarkStart w:id="32" w:name="_Toc132233285"/>
+      <w:r>
+        <w:t>Plan i prioriteti</w:t>
       </w:r>
       <w:bookmarkEnd w:id="32"/>
-    </w:p>
-    <w:p>
-      <w:pPr>
-        <w:pStyle w:val="Content"/>
-      </w:pPr>
-      <w:r>
-        <w:t>Sistem treba da pruži zadovoljavaju</w:t>
-      </w:r>
-      <w:r>
-        <w:t>ć</w:t>
-      </w:r>
-      <w:r>
-        <w:t>e performanse pri odzivu, kao i određenu vizuelnu dinamičnost strana. Sistem treba da bude responzivan na promene veličine ekrana</w:t>
-      </w:r>
-      <w:r>
-        <w:t xml:space="preserve">. </w:t>
-      </w:r>
-      <w:r>
-        <w:t>U cilju ovoga, HTML razvoj može biti zasnovan na Bootstrap tehnologiji, ali ovo je svakako opcioni izbor.</w:t>
-      </w:r>
-    </w:p>
-    <w:p>
-      <w:pPr>
-        <w:pStyle w:val="Heading1"/>
-      </w:pPr>
-      <w:bookmarkStart w:id="33" w:name="_Toc132233285"/>
-      <w:r>
-        <w:t>Plan i prioriteti</w:t>
-      </w:r>
-      <w:bookmarkEnd w:id="33"/>
     </w:p>
     <w:p>
       <w:pPr>
@@ -8501,7 +8565,7 @@
 </file>
 
 <file path=word/endnotes.xml><?xml version="1.0" encoding="utf-8"?>
-<w:endnotes xmlns:wpc="http://schemas.microsoft.com/office/word/2010/wordprocessingCanvas" xmlns:cx="http://schemas.microsoft.com/office/drawing/2014/chartex" xmlns:cx1="http://schemas.microsoft.com/office/drawing/2015/9/8/chartex" xmlns:cx2="http://schemas.microsoft.com/office/drawing/2015/10/21/chartex" xmlns:cx3="http://schemas.microsoft.com/office/drawing/2016/5/9/chartex" xmlns:cx4="http://schemas.microsoft.com/office/drawing/2016/5/10/chartex" xmlns:cx5="http://schemas.microsoft.com/office/drawing/2016/5/11/chartex" xmlns:cx6="http://schemas.microsoft.com/office/drawing/2016/5/12/chartex" xmlns:cx7="http://schemas.microsoft.com/office/drawing/2016/5/13/chartex" xmlns:cx8="http://schemas.microsoft.com/office/drawing/2016/5/14/chartex" xmlns:mc="http://schemas.openxmlformats.org/markup-compatibility/2006" xmlns:aink="http://schemas.microsoft.com/office/drawing/2016/ink" xmlns:am3d="http://schemas.microsoft.com/office/drawing/2017/model3d" xmlns:o="urn:schemas-microsoft-com:office:office" xmlns:r="http://schemas.openxmlformats.org/officeDocument/2006/relationships" xmlns:m="http://schemas.openxmlformats.org/officeDocument/2006/math" xmlns:v="urn:schemas-microsoft-com:vml" xmlns:wp14="http://schemas.microsoft.com/office/word/2010/wordprocessingDrawing" xmlns:wp="http://schemas.openxmlformats.org/drawingml/2006/wordprocessingDrawing" xmlns:w10="urn:schemas-microsoft-com:office:word" xmlns:w="http://schemas.openxmlformats.org/wordprocessingml/2006/main" xmlns:w14="http://schemas.microsoft.com/office/word/2010/wordml" xmlns:w15="http://schemas.microsoft.com/office/word/2012/wordml" xmlns:w16cid="http://schemas.microsoft.com/office/word/2016/wordml/cid" xmlns:w16se="http://schemas.microsoft.com/office/word/2015/wordml/symex" xmlns:wpg="http://schemas.microsoft.com/office/word/2010/wordprocessingGroup" xmlns:wpi="http://schemas.microsoft.com/office/word/2010/wordprocessingInk" xmlns:wne="http://schemas.microsoft.com/office/word/2006/wordml" xmlns:wps="http://schemas.microsoft.com/office/word/2010/wordprocessingShape" mc:Ignorable="w14 w15 w16se w16cid wp14">
+<w:endnotes xmlns:wpc="http://schemas.microsoft.com/office/word/2010/wordprocessingCanvas" xmlns:cx="http://schemas.microsoft.com/office/drawing/2014/chartex" xmlns:cx1="http://schemas.microsoft.com/office/drawing/2015/9/8/chartex" xmlns:cx2="http://schemas.microsoft.com/office/drawing/2015/10/21/chartex" xmlns:cx3="http://schemas.microsoft.com/office/drawing/2016/5/9/chartex" xmlns:cx4="http://schemas.microsoft.com/office/drawing/2016/5/10/chartex" xmlns:cx5="http://schemas.microsoft.com/office/drawing/2016/5/11/chartex" xmlns:cx6="http://schemas.microsoft.com/office/drawing/2016/5/12/chartex" xmlns:cx7="http://schemas.microsoft.com/office/drawing/2016/5/13/chartex" xmlns:cx8="http://schemas.microsoft.com/office/drawing/2016/5/14/chartex" xmlns:mc="http://schemas.openxmlformats.org/markup-compatibility/2006" xmlns:aink="http://schemas.microsoft.com/office/drawing/2016/ink" xmlns:am3d="http://schemas.microsoft.com/office/drawing/2017/model3d" xmlns:o="urn:schemas-microsoft-com:office:office" xmlns:oel="http://schemas.microsoft.com/office/2019/extlst" xmlns:r="http://schemas.openxmlformats.org/officeDocument/2006/relationships" xmlns:m="http://schemas.openxmlformats.org/officeDocument/2006/math" xmlns:v="urn:schemas-microsoft-com:vml" xmlns:wp14="http://schemas.microsoft.com/office/word/2010/wordprocessingDrawing" xmlns:wp="http://schemas.openxmlformats.org/drawingml/2006/wordprocessingDrawing" xmlns:w10="urn:schemas-microsoft-com:office:word" xmlns:w="http://schemas.openxmlformats.org/wordprocessingml/2006/main" xmlns:w14="http://schemas.microsoft.com/office/word/2010/wordml" xmlns:w15="http://schemas.microsoft.com/office/word/2012/wordml" xmlns:w16cex="http://schemas.microsoft.com/office/word/2018/wordml/cex" xmlns:w16cid="http://schemas.microsoft.com/office/word/2016/wordml/cid" xmlns:w16="http://schemas.microsoft.com/office/word/2018/wordml" xmlns:w16sdtdh="http://schemas.microsoft.com/office/word/2020/wordml/sdtdatahash" xmlns:w16se="http://schemas.microsoft.com/office/word/2015/wordml/symex" xmlns:wpg="http://schemas.microsoft.com/office/word/2010/wordprocessingGroup" xmlns:wpi="http://schemas.microsoft.com/office/word/2010/wordprocessingInk" xmlns:wne="http://schemas.microsoft.com/office/word/2006/wordml" xmlns:wps="http://schemas.microsoft.com/office/word/2010/wordprocessingShape" mc:Ignorable="w14 w15 w16se w16cid w16 w16cex w16sdtdh wp14">
   <w:endnote w:type="separator" w:id="-1">
     <w:p>
       <w:r>
@@ -8522,7 +8586,7 @@
 </file>
 
 <file path=word/footer1.xml><?xml version="1.0" encoding="utf-8"?>
-<w:ftr xmlns:wpc="http://schemas.microsoft.com/office/word/2010/wordprocessingCanvas" xmlns:cx="http://schemas.microsoft.com/office/drawing/2014/chartex" xmlns:cx1="http://schemas.microsoft.com/office/drawing/2015/9/8/chartex" xmlns:cx2="http://schemas.microsoft.com/office/drawing/2015/10/21/chartex" xmlns:cx3="http://schemas.microsoft.com/office/drawing/2016/5/9/chartex" xmlns:cx4="http://schemas.microsoft.com/office/drawing/2016/5/10/chartex" xmlns:cx5="http://schemas.microsoft.com/office/drawing/2016/5/11/chartex" xmlns:cx6="http://schemas.microsoft.com/office/drawing/2016/5/12/chartex" xmlns:cx7="http://schemas.microsoft.com/office/drawing/2016/5/13/chartex" xmlns:cx8="http://schemas.microsoft.com/office/drawing/2016/5/14/chartex" xmlns:mc="http://schemas.openxmlformats.org/markup-compatibility/2006" xmlns:aink="http://schemas.microsoft.com/office/drawing/2016/ink" xmlns:am3d="http://schemas.microsoft.com/office/drawing/2017/model3d" xmlns:o="urn:schemas-microsoft-com:office:office" xmlns:r="http://schemas.openxmlformats.org/officeDocument/2006/relationships" xmlns:m="http://schemas.openxmlformats.org/officeDocument/2006/math" xmlns:v="urn:schemas-microsoft-com:vml" xmlns:wp14="http://schemas.microsoft.com/office/word/2010/wordprocessingDrawing" xmlns:wp="http://schemas.openxmlformats.org/drawingml/2006/wordprocessingDrawing" xmlns:w10="urn:schemas-microsoft-com:office:word" xmlns:w="http://schemas.openxmlformats.org/wordprocessingml/2006/main" xmlns:w14="http://schemas.microsoft.com/office/word/2010/wordml" xmlns:w15="http://schemas.microsoft.com/office/word/2012/wordml" xmlns:w16cid="http://schemas.microsoft.com/office/word/2016/wordml/cid" xmlns:w16se="http://schemas.microsoft.com/office/word/2015/wordml/symex" xmlns:wpg="http://schemas.microsoft.com/office/word/2010/wordprocessingGroup" xmlns:wpi="http://schemas.microsoft.com/office/word/2010/wordprocessingInk" xmlns:wne="http://schemas.microsoft.com/office/word/2006/wordml" xmlns:wps="http://schemas.microsoft.com/office/word/2010/wordprocessingShape" mc:Ignorable="w14 w15 w16se w16cid wp14">
+<w:ftr xmlns:wpc="http://schemas.microsoft.com/office/word/2010/wordprocessingCanvas" xmlns:cx="http://schemas.microsoft.com/office/drawing/2014/chartex" xmlns:cx1="http://schemas.microsoft.com/office/drawing/2015/9/8/chartex" xmlns:cx2="http://schemas.microsoft.com/office/drawing/2015/10/21/chartex" xmlns:cx3="http://schemas.microsoft.com/office/drawing/2016/5/9/chartex" xmlns:cx4="http://schemas.microsoft.com/office/drawing/2016/5/10/chartex" xmlns:cx5="http://schemas.microsoft.com/office/drawing/2016/5/11/chartex" xmlns:cx6="http://schemas.microsoft.com/office/drawing/2016/5/12/chartex" xmlns:cx7="http://schemas.microsoft.com/office/drawing/2016/5/13/chartex" xmlns:cx8="http://schemas.microsoft.com/office/drawing/2016/5/14/chartex" xmlns:mc="http://schemas.openxmlformats.org/markup-compatibility/2006" xmlns:aink="http://schemas.microsoft.com/office/drawing/2016/ink" xmlns:am3d="http://schemas.microsoft.com/office/drawing/2017/model3d" xmlns:o="urn:schemas-microsoft-com:office:office" xmlns:oel="http://schemas.microsoft.com/office/2019/extlst" xmlns:r="http://schemas.openxmlformats.org/officeDocument/2006/relationships" xmlns:m="http://schemas.openxmlformats.org/officeDocument/2006/math" xmlns:v="urn:schemas-microsoft-com:vml" xmlns:wp14="http://schemas.microsoft.com/office/word/2010/wordprocessingDrawing" xmlns:wp="http://schemas.openxmlformats.org/drawingml/2006/wordprocessingDrawing" xmlns:w10="urn:schemas-microsoft-com:office:word" xmlns:w="http://schemas.openxmlformats.org/wordprocessingml/2006/main" xmlns:w14="http://schemas.microsoft.com/office/word/2010/wordml" xmlns:w15="http://schemas.microsoft.com/office/word/2012/wordml" xmlns:w16cex="http://schemas.microsoft.com/office/word/2018/wordml/cex" xmlns:w16cid="http://schemas.microsoft.com/office/word/2016/wordml/cid" xmlns:w16="http://schemas.microsoft.com/office/word/2018/wordml" xmlns:w16sdtdh="http://schemas.microsoft.com/office/word/2020/wordml/sdtdatahash" xmlns:w16se="http://schemas.microsoft.com/office/word/2015/wordml/symex" xmlns:wpg="http://schemas.microsoft.com/office/word/2010/wordprocessingGroup" xmlns:wpi="http://schemas.microsoft.com/office/word/2010/wordprocessingInk" xmlns:wne="http://schemas.microsoft.com/office/word/2006/wordml" xmlns:wps="http://schemas.microsoft.com/office/word/2010/wordprocessingShape" mc:Ignorable="w14 w15 w16se w16cid w16 w16cex w16sdtdh wp14">
   <w:sdt>
     <w:sdtPr>
       <w:id w:val="628748919"/>
@@ -8575,7 +8639,7 @@
 </file>
 
 <file path=word/footnotes.xml><?xml version="1.0" encoding="utf-8"?>
-<w:footnotes xmlns:wpc="http://schemas.microsoft.com/office/word/2010/wordprocessingCanvas" xmlns:cx="http://schemas.microsoft.com/office/drawing/2014/chartex" xmlns:cx1="http://schemas.microsoft.com/office/drawing/2015/9/8/chartex" xmlns:cx2="http://schemas.microsoft.com/office/drawing/2015/10/21/chartex" xmlns:cx3="http://schemas.microsoft.com/office/drawing/2016/5/9/chartex" xmlns:cx4="http://schemas.microsoft.com/office/drawing/2016/5/10/chartex" xmlns:cx5="http://schemas.microsoft.com/office/drawing/2016/5/11/chartex" xmlns:cx6="http://schemas.microsoft.com/office/drawing/2016/5/12/chartex" xmlns:cx7="http://schemas.microsoft.com/office/drawing/2016/5/13/chartex" xmlns:cx8="http://schemas.microsoft.com/office/drawing/2016/5/14/chartex" xmlns:mc="http://schemas.openxmlformats.org/markup-compatibility/2006" xmlns:aink="http://schemas.microsoft.com/office/drawing/2016/ink" xmlns:am3d="http://schemas.microsoft.com/office/drawing/2017/model3d" xmlns:o="urn:schemas-microsoft-com:office:office" xmlns:r="http://schemas.openxmlformats.org/officeDocument/2006/relationships" xmlns:m="http://schemas.openxmlformats.org/officeDocument/2006/math" xmlns:v="urn:schemas-microsoft-com:vml" xmlns:wp14="http://schemas.microsoft.com/office/word/2010/wordprocessingDrawing" xmlns:wp="http://schemas.openxmlformats.org/drawingml/2006/wordprocessingDrawing" xmlns:w10="urn:schemas-microsoft-com:office:word" xmlns:w="http://schemas.openxmlformats.org/wordprocessingml/2006/main" xmlns:w14="http://schemas.microsoft.com/office/word/2010/wordml" xmlns:w15="http://schemas.microsoft.com/office/word/2012/wordml" xmlns:w16cid="http://schemas.microsoft.com/office/word/2016/wordml/cid" xmlns:w16se="http://schemas.microsoft.com/office/word/2015/wordml/symex" xmlns:wpg="http://schemas.microsoft.com/office/word/2010/wordprocessingGroup" xmlns:wpi="http://schemas.microsoft.com/office/word/2010/wordprocessingInk" xmlns:wne="http://schemas.microsoft.com/office/word/2006/wordml" xmlns:wps="http://schemas.microsoft.com/office/word/2010/wordprocessingShape" mc:Ignorable="w14 w15 w16se w16cid wp14">
+<w:footnotes xmlns:wpc="http://schemas.microsoft.com/office/word/2010/wordprocessingCanvas" xmlns:cx="http://schemas.microsoft.com/office/drawing/2014/chartex" xmlns:cx1="http://schemas.microsoft.com/office/drawing/2015/9/8/chartex" xmlns:cx2="http://schemas.microsoft.com/office/drawing/2015/10/21/chartex" xmlns:cx3="http://schemas.microsoft.com/office/drawing/2016/5/9/chartex" xmlns:cx4="http://schemas.microsoft.com/office/drawing/2016/5/10/chartex" xmlns:cx5="http://schemas.microsoft.com/office/drawing/2016/5/11/chartex" xmlns:cx6="http://schemas.microsoft.com/office/drawing/2016/5/12/chartex" xmlns:cx7="http://schemas.microsoft.com/office/drawing/2016/5/13/chartex" xmlns:cx8="http://schemas.microsoft.com/office/drawing/2016/5/14/chartex" xmlns:mc="http://schemas.openxmlformats.org/markup-compatibility/2006" xmlns:aink="http://schemas.microsoft.com/office/drawing/2016/ink" xmlns:am3d="http://schemas.microsoft.com/office/drawing/2017/model3d" xmlns:o="urn:schemas-microsoft-com:office:office" xmlns:oel="http://schemas.microsoft.com/office/2019/extlst" xmlns:r="http://schemas.openxmlformats.org/officeDocument/2006/relationships" xmlns:m="http://schemas.openxmlformats.org/officeDocument/2006/math" xmlns:v="urn:schemas-microsoft-com:vml" xmlns:wp14="http://schemas.microsoft.com/office/word/2010/wordprocessingDrawing" xmlns:wp="http://schemas.openxmlformats.org/drawingml/2006/wordprocessingDrawing" xmlns:w10="urn:schemas-microsoft-com:office:word" xmlns:w="http://schemas.openxmlformats.org/wordprocessingml/2006/main" xmlns:w14="http://schemas.microsoft.com/office/word/2010/wordml" xmlns:w15="http://schemas.microsoft.com/office/word/2012/wordml" xmlns:w16cex="http://schemas.microsoft.com/office/word/2018/wordml/cex" xmlns:w16cid="http://schemas.microsoft.com/office/word/2016/wordml/cid" xmlns:w16="http://schemas.microsoft.com/office/word/2018/wordml" xmlns:w16sdtdh="http://schemas.microsoft.com/office/word/2020/wordml/sdtdatahash" xmlns:w16se="http://schemas.microsoft.com/office/word/2015/wordml/symex" xmlns:wpg="http://schemas.microsoft.com/office/word/2010/wordprocessingGroup" xmlns:wpi="http://schemas.microsoft.com/office/word/2010/wordprocessingInk" xmlns:wne="http://schemas.microsoft.com/office/word/2006/wordml" xmlns:wps="http://schemas.microsoft.com/office/word/2010/wordprocessingShape" mc:Ignorable="w14 w15 w16se w16cid w16 w16cex w16sdtdh wp14">
   <w:footnote w:type="separator" w:id="-1">
     <w:p>
       <w:r>
@@ -8596,7 +8660,7 @@
 </file>
 
 <file path=word/header1.xml><?xml version="1.0" encoding="utf-8"?>
-<w:hdr xmlns:wpc="http://schemas.microsoft.com/office/word/2010/wordprocessingCanvas" xmlns:cx="http://schemas.microsoft.com/office/drawing/2014/chartex" xmlns:cx1="http://schemas.microsoft.com/office/drawing/2015/9/8/chartex" xmlns:cx2="http://schemas.microsoft.com/office/drawing/2015/10/21/chartex" xmlns:cx3="http://schemas.microsoft.com/office/drawing/2016/5/9/chartex" xmlns:cx4="http://schemas.microsoft.com/office/drawing/2016/5/10/chartex" xmlns:cx5="http://schemas.microsoft.com/office/drawing/2016/5/11/chartex" xmlns:cx6="http://schemas.microsoft.com/office/drawing/2016/5/12/chartex" xmlns:cx7="http://schemas.microsoft.com/office/drawing/2016/5/13/chartex" xmlns:cx8="http://schemas.microsoft.com/office/drawing/2016/5/14/chartex" xmlns:mc="http://schemas.openxmlformats.org/markup-compatibility/2006" xmlns:aink="http://schemas.microsoft.com/office/drawing/2016/ink" xmlns:am3d="http://schemas.microsoft.com/office/drawing/2017/model3d" xmlns:o="urn:schemas-microsoft-com:office:office" xmlns:r="http://schemas.openxmlformats.org/officeDocument/2006/relationships" xmlns:m="http://schemas.openxmlformats.org/officeDocument/2006/math" xmlns:v="urn:schemas-microsoft-com:vml" xmlns:wp14="http://schemas.microsoft.com/office/word/2010/wordprocessingDrawing" xmlns:wp="http://schemas.openxmlformats.org/drawingml/2006/wordprocessingDrawing" xmlns:w10="urn:schemas-microsoft-com:office:word" xmlns:w="http://schemas.openxmlformats.org/wordprocessingml/2006/main" xmlns:w14="http://schemas.microsoft.com/office/word/2010/wordml" xmlns:w15="http://schemas.microsoft.com/office/word/2012/wordml" xmlns:w16cid="http://schemas.microsoft.com/office/word/2016/wordml/cid" xmlns:w16se="http://schemas.microsoft.com/office/word/2015/wordml/symex" xmlns:wpg="http://schemas.microsoft.com/office/word/2010/wordprocessingGroup" xmlns:wpi="http://schemas.microsoft.com/office/word/2010/wordprocessingInk" xmlns:wne="http://schemas.microsoft.com/office/word/2006/wordml" xmlns:wps="http://schemas.microsoft.com/office/word/2010/wordprocessingShape" mc:Ignorable="w14 w15 w16se w16cid wp14">
+<w:hdr xmlns:wpc="http://schemas.microsoft.com/office/word/2010/wordprocessingCanvas" xmlns:cx="http://schemas.microsoft.com/office/drawing/2014/chartex" xmlns:cx1="http://schemas.microsoft.com/office/drawing/2015/9/8/chartex" xmlns:cx2="http://schemas.microsoft.com/office/drawing/2015/10/21/chartex" xmlns:cx3="http://schemas.microsoft.com/office/drawing/2016/5/9/chartex" xmlns:cx4="http://schemas.microsoft.com/office/drawing/2016/5/10/chartex" xmlns:cx5="http://schemas.microsoft.com/office/drawing/2016/5/11/chartex" xmlns:cx6="http://schemas.microsoft.com/office/drawing/2016/5/12/chartex" xmlns:cx7="http://schemas.microsoft.com/office/drawing/2016/5/13/chartex" xmlns:cx8="http://schemas.microsoft.com/office/drawing/2016/5/14/chartex" xmlns:mc="http://schemas.openxmlformats.org/markup-compatibility/2006" xmlns:aink="http://schemas.microsoft.com/office/drawing/2016/ink" xmlns:am3d="http://schemas.microsoft.com/office/drawing/2017/model3d" xmlns:o="urn:schemas-microsoft-com:office:office" xmlns:oel="http://schemas.microsoft.com/office/2019/extlst" xmlns:r="http://schemas.openxmlformats.org/officeDocument/2006/relationships" xmlns:m="http://schemas.openxmlformats.org/officeDocument/2006/math" xmlns:v="urn:schemas-microsoft-com:vml" xmlns:wp14="http://schemas.microsoft.com/office/word/2010/wordprocessingDrawing" xmlns:wp="http://schemas.openxmlformats.org/drawingml/2006/wordprocessingDrawing" xmlns:w10="urn:schemas-microsoft-com:office:word" xmlns:w="http://schemas.openxmlformats.org/wordprocessingml/2006/main" xmlns:w14="http://schemas.microsoft.com/office/word/2010/wordml" xmlns:w15="http://schemas.microsoft.com/office/word/2012/wordml" xmlns:w16cex="http://schemas.microsoft.com/office/word/2018/wordml/cex" xmlns:w16cid="http://schemas.microsoft.com/office/word/2016/wordml/cid" xmlns:w16="http://schemas.microsoft.com/office/word/2018/wordml" xmlns:w16sdtdh="http://schemas.microsoft.com/office/word/2020/wordml/sdtdatahash" xmlns:w16se="http://schemas.microsoft.com/office/word/2015/wordml/symex" xmlns:wpg="http://schemas.microsoft.com/office/word/2010/wordprocessingGroup" xmlns:wpi="http://schemas.microsoft.com/office/word/2010/wordprocessingInk" xmlns:wne="http://schemas.microsoft.com/office/word/2006/wordml" xmlns:wps="http://schemas.microsoft.com/office/word/2010/wordprocessingShape" mc:Ignorable="w14 w15 w16se w16cid w16 w16cex w16sdtdh wp14">
   <w:tbl>
     <w:tblPr>
       <w:tblW w:w="9990" w:type="dxa"/>
@@ -8644,7 +8708,7 @@
 </file>
 
 <file path=word/numbering.xml><?xml version="1.0" encoding="utf-8"?>
-<w:numbering xmlns:wpc="http://schemas.microsoft.com/office/word/2010/wordprocessingCanvas" xmlns:cx="http://schemas.microsoft.com/office/drawing/2014/chartex" xmlns:cx1="http://schemas.microsoft.com/office/drawing/2015/9/8/chartex" xmlns:cx2="http://schemas.microsoft.com/office/drawing/2015/10/21/chartex" xmlns:cx3="http://schemas.microsoft.com/office/drawing/2016/5/9/chartex" xmlns:cx4="http://schemas.microsoft.com/office/drawing/2016/5/10/chartex" xmlns:cx5="http://schemas.microsoft.com/office/drawing/2016/5/11/chartex" xmlns:cx6="http://schemas.microsoft.com/office/drawing/2016/5/12/chartex" xmlns:cx7="http://schemas.microsoft.com/office/drawing/2016/5/13/chartex" xmlns:cx8="http://schemas.microsoft.com/office/drawing/2016/5/14/chartex" xmlns:mc="http://schemas.openxmlformats.org/markup-compatibility/2006" xmlns:aink="http://schemas.microsoft.com/office/drawing/2016/ink" xmlns:am3d="http://schemas.microsoft.com/office/drawing/2017/model3d" xmlns:o="urn:schemas-microsoft-com:office:office" xmlns:r="http://schemas.openxmlformats.org/officeDocument/2006/relationships" xmlns:m="http://schemas.openxmlformats.org/officeDocument/2006/math" xmlns:v="urn:schemas-microsoft-com:vml" xmlns:wp14="http://schemas.microsoft.com/office/word/2010/wordprocessingDrawing" xmlns:wp="http://schemas.openxmlformats.org/drawingml/2006/wordprocessingDrawing" xmlns:w10="urn:schemas-microsoft-com:office:word" xmlns:w="http://schemas.openxmlformats.org/wordprocessingml/2006/main" xmlns:w14="http://schemas.microsoft.com/office/word/2010/wordml" xmlns:w15="http://schemas.microsoft.com/office/word/2012/wordml" xmlns:w16cid="http://schemas.microsoft.com/office/word/2016/wordml/cid" xmlns:w16se="http://schemas.microsoft.com/office/word/2015/wordml/symex" xmlns:wpg="http://schemas.microsoft.com/office/word/2010/wordprocessingGroup" xmlns:wpi="http://schemas.microsoft.com/office/word/2010/wordprocessingInk" xmlns:wne="http://schemas.microsoft.com/office/word/2006/wordml" xmlns:wps="http://schemas.microsoft.com/office/word/2010/wordprocessingShape" mc:Ignorable="w14 w15 w16se w16cid wp14">
+<w:numbering xmlns:wpc="http://schemas.microsoft.com/office/word/2010/wordprocessingCanvas" xmlns:cx="http://schemas.microsoft.com/office/drawing/2014/chartex" xmlns:cx1="http://schemas.microsoft.com/office/drawing/2015/9/8/chartex" xmlns:cx2="http://schemas.microsoft.com/office/drawing/2015/10/21/chartex" xmlns:cx3="http://schemas.microsoft.com/office/drawing/2016/5/9/chartex" xmlns:cx4="http://schemas.microsoft.com/office/drawing/2016/5/10/chartex" xmlns:cx5="http://schemas.microsoft.com/office/drawing/2016/5/11/chartex" xmlns:cx6="http://schemas.microsoft.com/office/drawing/2016/5/12/chartex" xmlns:cx7="http://schemas.microsoft.com/office/drawing/2016/5/13/chartex" xmlns:cx8="http://schemas.microsoft.com/office/drawing/2016/5/14/chartex" xmlns:mc="http://schemas.openxmlformats.org/markup-compatibility/2006" xmlns:aink="http://schemas.microsoft.com/office/drawing/2016/ink" xmlns:am3d="http://schemas.microsoft.com/office/drawing/2017/model3d" xmlns:o="urn:schemas-microsoft-com:office:office" xmlns:oel="http://schemas.microsoft.com/office/2019/extlst" xmlns:r="http://schemas.openxmlformats.org/officeDocument/2006/relationships" xmlns:m="http://schemas.openxmlformats.org/officeDocument/2006/math" xmlns:v="urn:schemas-microsoft-com:vml" xmlns:wp14="http://schemas.microsoft.com/office/word/2010/wordprocessingDrawing" xmlns:wp="http://schemas.openxmlformats.org/drawingml/2006/wordprocessingDrawing" xmlns:w10="urn:schemas-microsoft-com:office:word" xmlns:w="http://schemas.openxmlformats.org/wordprocessingml/2006/main" xmlns:w14="http://schemas.microsoft.com/office/word/2010/wordml" xmlns:w15="http://schemas.microsoft.com/office/word/2012/wordml" xmlns:w16cex="http://schemas.microsoft.com/office/word/2018/wordml/cex" xmlns:w16cid="http://schemas.microsoft.com/office/word/2016/wordml/cid" xmlns:w16="http://schemas.microsoft.com/office/word/2018/wordml" xmlns:w16sdtdh="http://schemas.microsoft.com/office/word/2020/wordml/sdtdatahash" xmlns:w16se="http://schemas.microsoft.com/office/word/2015/wordml/symex" xmlns:wpg="http://schemas.microsoft.com/office/word/2010/wordprocessingGroup" xmlns:wpi="http://schemas.microsoft.com/office/word/2010/wordprocessingInk" xmlns:wne="http://schemas.microsoft.com/office/word/2006/wordml" xmlns:wps="http://schemas.microsoft.com/office/word/2010/wordprocessingShape" mc:Ignorable="w14 w15 w16se w16cid w16 w16cex w16sdtdh wp14">
   <w:abstractNum w:abstractNumId="0" w15:restartNumberingAfterBreak="0">
     <w:nsid w:val="080266B4"/>
     <w:multiLevelType w:val="hybridMultilevel"/>
@@ -10404,65 +10468,65 @@
       </w:pPr>
     </w:lvl>
   </w:abstractNum>
-  <w:num w:numId="1">
+  <w:num w:numId="1" w16cid:durableId="80639025">
     <w:abstractNumId w:val="9"/>
   </w:num>
-  <w:num w:numId="2">
+  <w:num w:numId="2" w16cid:durableId="11614485">
     <w:abstractNumId w:val="10"/>
   </w:num>
-  <w:num w:numId="3">
+  <w:num w:numId="3" w16cid:durableId="279923893">
     <w:abstractNumId w:val="8"/>
   </w:num>
-  <w:num w:numId="4">
+  <w:num w:numId="4" w16cid:durableId="94441900">
     <w:abstractNumId w:val="5"/>
   </w:num>
-  <w:num w:numId="5">
+  <w:num w:numId="5" w16cid:durableId="510994190">
     <w:abstractNumId w:val="1"/>
   </w:num>
-  <w:num w:numId="6">
+  <w:num w:numId="6" w16cid:durableId="1925602338">
     <w:abstractNumId w:val="15"/>
   </w:num>
-  <w:num w:numId="7">
+  <w:num w:numId="7" w16cid:durableId="510071465">
     <w:abstractNumId w:val="6"/>
   </w:num>
-  <w:num w:numId="8">
+  <w:num w:numId="8" w16cid:durableId="871959060">
     <w:abstractNumId w:val="13"/>
   </w:num>
-  <w:num w:numId="9">
+  <w:num w:numId="9" w16cid:durableId="713047022">
     <w:abstractNumId w:val="12"/>
   </w:num>
-  <w:num w:numId="10">
+  <w:num w:numId="10" w16cid:durableId="1921061042">
     <w:abstractNumId w:val="17"/>
   </w:num>
-  <w:num w:numId="11">
+  <w:num w:numId="11" w16cid:durableId="1042243271">
     <w:abstractNumId w:val="7"/>
   </w:num>
-  <w:num w:numId="12">
+  <w:num w:numId="12" w16cid:durableId="2007056029">
     <w:abstractNumId w:val="4"/>
   </w:num>
-  <w:num w:numId="13">
+  <w:num w:numId="13" w16cid:durableId="914053221">
     <w:abstractNumId w:val="14"/>
   </w:num>
-  <w:num w:numId="14">
+  <w:num w:numId="14" w16cid:durableId="2039432371">
     <w:abstractNumId w:val="2"/>
   </w:num>
-  <w:num w:numId="15">
+  <w:num w:numId="15" w16cid:durableId="1772235008">
     <w:abstractNumId w:val="16"/>
   </w:num>
-  <w:num w:numId="16">
+  <w:num w:numId="16" w16cid:durableId="13767589">
     <w:abstractNumId w:val="0"/>
   </w:num>
-  <w:num w:numId="17">
+  <w:num w:numId="17" w16cid:durableId="1639677809">
     <w:abstractNumId w:val="11"/>
   </w:num>
-  <w:num w:numId="18">
+  <w:num w:numId="18" w16cid:durableId="513081769">
     <w:abstractNumId w:val="3"/>
   </w:num>
 </w:numbering>
 </file>
 
 <file path=word/styles.xml><?xml version="1.0" encoding="utf-8"?>
-<w:styles xmlns:mc="http://schemas.openxmlformats.org/markup-compatibility/2006" xmlns:r="http://schemas.openxmlformats.org/officeDocument/2006/relationships" xmlns:w="http://schemas.openxmlformats.org/wordprocessingml/2006/main" xmlns:w14="http://schemas.microsoft.com/office/word/2010/wordml" xmlns:w15="http://schemas.microsoft.com/office/word/2012/wordml" xmlns:w16cid="http://schemas.microsoft.com/office/word/2016/wordml/cid" xmlns:w16se="http://schemas.microsoft.com/office/word/2015/wordml/symex" mc:Ignorable="w14 w15 w16se w16cid">
+<w:styles xmlns:mc="http://schemas.openxmlformats.org/markup-compatibility/2006" xmlns:r="http://schemas.openxmlformats.org/officeDocument/2006/relationships" xmlns:w="http://schemas.openxmlformats.org/wordprocessingml/2006/main" xmlns:w14="http://schemas.microsoft.com/office/word/2010/wordml" xmlns:w15="http://schemas.microsoft.com/office/word/2012/wordml" xmlns:w16cex="http://schemas.microsoft.com/office/word/2018/wordml/cex" xmlns:w16cid="http://schemas.microsoft.com/office/word/2016/wordml/cid" xmlns:w16="http://schemas.microsoft.com/office/word/2018/wordml" xmlns:w16sdtdh="http://schemas.microsoft.com/office/word/2020/wordml/sdtdatahash" xmlns:w16se="http://schemas.microsoft.com/office/word/2015/wordml/symex" mc:Ignorable="w14 w15 w16se w16cid w16 w16cex w16sdtdh">
   <w:docDefaults>
     <w:rPrDefault>
       <w:rPr>
@@ -10478,7 +10542,7 @@
       </w:pPr>
     </w:pPrDefault>
   </w:docDefaults>
-  <w:latentStyles w:defLockedState="0" w:defUIPriority="99" w:defSemiHidden="0" w:defUnhideWhenUsed="0" w:defQFormat="0" w:count="375">
+  <w:latentStyles w:defLockedState="0" w:defUIPriority="99" w:defSemiHidden="0" w:defUnhideWhenUsed="0" w:defQFormat="0" w:count="376">
     <w:lsdException w:name="Normal" w:uiPriority="0"/>
     <w:lsdException w:name="heading 1" w:uiPriority="7" w:qFormat="1"/>
     <w:lsdException w:name="heading 2" w:uiPriority="4" w:qFormat="1"/>
@@ -10584,7 +10648,6 @@
     <w:lsdException w:name="HTML Sample" w:semiHidden="1" w:unhideWhenUsed="1"/>
     <w:lsdException w:name="HTML Typewriter" w:semiHidden="1" w:unhideWhenUsed="1"/>
     <w:lsdException w:name="HTML Variable" w:semiHidden="1" w:unhideWhenUsed="1"/>
-    <w:lsdException w:name="Normal Table" w:semiHidden="1" w:unhideWhenUsed="1"/>
     <w:lsdException w:name="annotation subject" w:semiHidden="1" w:unhideWhenUsed="1"/>
     <w:lsdException w:name="No List" w:semiHidden="1" w:unhideWhenUsed="1"/>
     <w:lsdException w:name="Outline List 1" w:semiHidden="1" w:unhideWhenUsed="1"/>
@@ -10631,10 +10694,8 @@
     <w:lsdException w:name="Table Subtle 2" w:semiHidden="1" w:unhideWhenUsed="1"/>
     <w:lsdException w:name="Table Web 1" w:semiHidden="1" w:unhideWhenUsed="1"/>
     <w:lsdException w:name="Table Web 2" w:semiHidden="1" w:unhideWhenUsed="1"/>
-    <w:lsdException w:name="Table Web 3" w:semiHidden="1" w:unhideWhenUsed="1"/>
     <w:lsdException w:name="Balloon Text" w:semiHidden="1" w:unhideWhenUsed="1"/>
     <w:lsdException w:name="Table Grid" w:uiPriority="1"/>
-    <w:lsdException w:name="Table Theme" w:semiHidden="1" w:unhideWhenUsed="1"/>
     <w:lsdException w:name="Placeholder Text" w:semiHidden="1" w:unhideWhenUsed="1"/>
     <w:lsdException w:name="No Spacing" w:semiHidden="1" w:unhideWhenUsed="1"/>
     <w:lsdException w:name="Light Shading"/>
@@ -10656,7 +10717,6 @@
     <w:lsdException w:name="Light Grid Accent 1"/>
     <w:lsdException w:name="Medium Shading 1 Accent 1"/>
     <w:lsdException w:name="Medium Shading 2 Accent 1"/>
-    <w:lsdException w:name="Medium List 1 Accent 1"/>
     <w:lsdException w:name="Revision" w:semiHidden="1"/>
     <w:lsdException w:name="List Paragraph" w:semiHidden="1" w:uiPriority="34" w:unhideWhenUsed="1" w:qFormat="1"/>
     <w:lsdException w:name="Quote" w:semiHidden="1" w:uiPriority="29" w:unhideWhenUsed="1" w:qFormat="1"/>
@@ -10854,6 +10914,7 @@
     <w:lsdException w:name="Smart Hyperlink" w:semiHidden="1" w:unhideWhenUsed="1"/>
     <w:lsdException w:name="Hashtag" w:semiHidden="1" w:unhideWhenUsed="1"/>
     <w:lsdException w:name="Unresolved Mention" w:semiHidden="1" w:unhideWhenUsed="1"/>
+    <w:lsdException w:name="Smart Link" w:semiHidden="1" w:unhideWhenUsed="1"/>
   </w:latentStyles>
   <w:style w:type="paragraph" w:default="1" w:styleId="Normal">
     <w:name w:val="Normal"/>
@@ -11613,7 +11674,7 @@
 </file>
 
 <file path=word/glossary/document.xml><?xml version="1.0" encoding="utf-8"?>
-<w:glossaryDocument xmlns:wpc="http://schemas.microsoft.com/office/word/2010/wordprocessingCanvas" xmlns:cx="http://schemas.microsoft.com/office/drawing/2014/chartex" xmlns:cx1="http://schemas.microsoft.com/office/drawing/2015/9/8/chartex" xmlns:cx2="http://schemas.microsoft.com/office/drawing/2015/10/21/chartex" xmlns:cx3="http://schemas.microsoft.com/office/drawing/2016/5/9/chartex" xmlns:cx4="http://schemas.microsoft.com/office/drawing/2016/5/10/chartex" xmlns:cx5="http://schemas.microsoft.com/office/drawing/2016/5/11/chartex" xmlns:cx6="http://schemas.microsoft.com/office/drawing/2016/5/12/chartex" xmlns:cx7="http://schemas.microsoft.com/office/drawing/2016/5/13/chartex" xmlns:cx8="http://schemas.microsoft.com/office/drawing/2016/5/14/chartex" xmlns:mc="http://schemas.openxmlformats.org/markup-compatibility/2006" xmlns:aink="http://schemas.microsoft.com/office/drawing/2016/ink" xmlns:am3d="http://schemas.microsoft.com/office/drawing/2017/model3d" xmlns:o="urn:schemas-microsoft-com:office:office" xmlns:r="http://schemas.openxmlformats.org/officeDocument/2006/relationships" xmlns:m="http://schemas.openxmlformats.org/officeDocument/2006/math" xmlns:v="urn:schemas-microsoft-com:vml" xmlns:wp14="http://schemas.microsoft.com/office/word/2010/wordprocessingDrawing" xmlns:wp="http://schemas.openxmlformats.org/drawingml/2006/wordprocessingDrawing" xmlns:w10="urn:schemas-microsoft-com:office:word" xmlns:w="http://schemas.openxmlformats.org/wordprocessingml/2006/main" xmlns:w14="http://schemas.microsoft.com/office/word/2010/wordml" xmlns:w15="http://schemas.microsoft.com/office/word/2012/wordml" xmlns:w16cid="http://schemas.microsoft.com/office/word/2016/wordml/cid" xmlns:w16se="http://schemas.microsoft.com/office/word/2015/wordml/symex" xmlns:wpg="http://schemas.microsoft.com/office/word/2010/wordprocessingGroup" xmlns:wpi="http://schemas.microsoft.com/office/word/2010/wordprocessingInk" xmlns:wne="http://schemas.microsoft.com/office/word/2006/wordml" xmlns:wps="http://schemas.microsoft.com/office/word/2010/wordprocessingShape" mc:Ignorable="w14 w15 w16se w16cid wp14">
+<w:glossaryDocument xmlns:wpc="http://schemas.microsoft.com/office/word/2010/wordprocessingCanvas" xmlns:cx="http://schemas.microsoft.com/office/drawing/2014/chartex" xmlns:cx1="http://schemas.microsoft.com/office/drawing/2015/9/8/chartex" xmlns:cx2="http://schemas.microsoft.com/office/drawing/2015/10/21/chartex" xmlns:cx3="http://schemas.microsoft.com/office/drawing/2016/5/9/chartex" xmlns:cx4="http://schemas.microsoft.com/office/drawing/2016/5/10/chartex" xmlns:cx5="http://schemas.microsoft.com/office/drawing/2016/5/11/chartex" xmlns:cx6="http://schemas.microsoft.com/office/drawing/2016/5/12/chartex" xmlns:cx7="http://schemas.microsoft.com/office/drawing/2016/5/13/chartex" xmlns:cx8="http://schemas.microsoft.com/office/drawing/2016/5/14/chartex" xmlns:mc="http://schemas.openxmlformats.org/markup-compatibility/2006" xmlns:aink="http://schemas.microsoft.com/office/drawing/2016/ink" xmlns:am3d="http://schemas.microsoft.com/office/drawing/2017/model3d" xmlns:o="urn:schemas-microsoft-com:office:office" xmlns:oel="http://schemas.microsoft.com/office/2019/extlst" xmlns:r="http://schemas.openxmlformats.org/officeDocument/2006/relationships" xmlns:m="http://schemas.openxmlformats.org/officeDocument/2006/math" xmlns:v="urn:schemas-microsoft-com:vml" xmlns:wp14="http://schemas.microsoft.com/office/word/2010/wordprocessingDrawing" xmlns:wp="http://schemas.openxmlformats.org/drawingml/2006/wordprocessingDrawing" xmlns:w10="urn:schemas-microsoft-com:office:word" xmlns:w="http://schemas.openxmlformats.org/wordprocessingml/2006/main" xmlns:w14="http://schemas.microsoft.com/office/word/2010/wordml" xmlns:w15="http://schemas.microsoft.com/office/word/2012/wordml" xmlns:w16cex="http://schemas.microsoft.com/office/word/2018/wordml/cex" xmlns:w16cid="http://schemas.microsoft.com/office/word/2016/wordml/cid" xmlns:w16="http://schemas.microsoft.com/office/word/2018/wordml" xmlns:w16sdtdh="http://schemas.microsoft.com/office/word/2020/wordml/sdtdatahash" xmlns:w16se="http://schemas.microsoft.com/office/word/2015/wordml/symex" xmlns:wpg="http://schemas.microsoft.com/office/word/2010/wordprocessingGroup" xmlns:wpi="http://schemas.microsoft.com/office/word/2010/wordprocessingInk" xmlns:wne="http://schemas.microsoft.com/office/word/2006/wordml" xmlns:wps="http://schemas.microsoft.com/office/word/2010/wordprocessingShape" mc:Ignorable="w14 w15 w16se w16cid w16 w16cex w16sdtdh wp14">
   <w:docParts>
     <w:docPart>
       <w:docPartPr>
@@ -11702,7 +11763,7 @@
 </file>
 
 <file path=word/glossary/fontTable.xml><?xml version="1.0" encoding="utf-8"?>
-<w:fonts xmlns:mc="http://schemas.openxmlformats.org/markup-compatibility/2006" xmlns:r="http://schemas.openxmlformats.org/officeDocument/2006/relationships" xmlns:w="http://schemas.openxmlformats.org/wordprocessingml/2006/main" xmlns:w14="http://schemas.microsoft.com/office/word/2010/wordml" xmlns:w15="http://schemas.microsoft.com/office/word/2012/wordml" xmlns:w16cid="http://schemas.microsoft.com/office/word/2016/wordml/cid" xmlns:w16se="http://schemas.microsoft.com/office/word/2015/wordml/symex" mc:Ignorable="w14 w15 w16se w16cid">
+<w:fonts xmlns:mc="http://schemas.openxmlformats.org/markup-compatibility/2006" xmlns:r="http://schemas.openxmlformats.org/officeDocument/2006/relationships" xmlns:w="http://schemas.openxmlformats.org/wordprocessingml/2006/main" xmlns:w14="http://schemas.microsoft.com/office/word/2010/wordml" xmlns:w15="http://schemas.microsoft.com/office/word/2012/wordml" xmlns:w16cex="http://schemas.microsoft.com/office/word/2018/wordml/cex" xmlns:w16cid="http://schemas.microsoft.com/office/word/2016/wordml/cid" xmlns:w16="http://schemas.microsoft.com/office/word/2018/wordml" xmlns:w16sdtdh="http://schemas.microsoft.com/office/word/2020/wordml/sdtdatahash" xmlns:w16se="http://schemas.microsoft.com/office/word/2015/wordml/symex" mc:Ignorable="w14 w15 w16se w16cid w16 w16cex w16sdtdh">
   <w:font w:name="Times New Roman">
     <w:panose1 w:val="02020603050405020304"/>
     <w:charset w:val="00"/>
@@ -11719,15 +11780,15 @@
   </w:font>
   <w:font w:name="Wingdings">
     <w:panose1 w:val="05000000000000000000"/>
-    <w:charset w:val="02"/>
-    <w:family w:val="auto"/>
+    <w:charset w:val="4D"/>
+    <w:family w:val="decorative"/>
     <w:pitch w:val="variable"/>
-    <w:sig w:usb0="00000000" w:usb1="10000000" w:usb2="00000000" w:usb3="00000000" w:csb0="80000000" w:csb1="00000000"/>
+    <w:sig w:usb0="00000003" w:usb1="00000000" w:usb2="00000000" w:usb3="00000000" w:csb0="80000001" w:csb1="00000000"/>
   </w:font>
   <w:font w:name="Symbol">
     <w:panose1 w:val="05050102010706020507"/>
     <w:charset w:val="02"/>
-    <w:family w:val="roman"/>
+    <w:family w:val="decorative"/>
     <w:pitch w:val="variable"/>
     <w:sig w:usb0="00000000" w:usb1="10000000" w:usb2="00000000" w:usb3="00000000" w:csb0="80000000" w:csb1="00000000"/>
   </w:font>
@@ -11786,7 +11847,7 @@
 </file>
 
 <file path=word/glossary/settings.xml><?xml version="1.0" encoding="utf-8"?>
-<w:settings xmlns:mc="http://schemas.openxmlformats.org/markup-compatibility/2006" xmlns:o="urn:schemas-microsoft-com:office:office" xmlns:r="http://schemas.openxmlformats.org/officeDocument/2006/relationships" xmlns:m="http://schemas.openxmlformats.org/officeDocument/2006/math" xmlns:v="urn:schemas-microsoft-com:vml" xmlns:w10="urn:schemas-microsoft-com:office:word" xmlns:w="http://schemas.openxmlformats.org/wordprocessingml/2006/main" xmlns:w14="http://schemas.microsoft.com/office/word/2010/wordml" xmlns:w15="http://schemas.microsoft.com/office/word/2012/wordml" xmlns:w16cid="http://schemas.microsoft.com/office/word/2016/wordml/cid" xmlns:w16se="http://schemas.microsoft.com/office/word/2015/wordml/symex" xmlns:sl="http://schemas.openxmlformats.org/schemaLibrary/2006/main" mc:Ignorable="w14 w15 w16se w16cid">
+<w:settings xmlns:mc="http://schemas.openxmlformats.org/markup-compatibility/2006" xmlns:o="urn:schemas-microsoft-com:office:office" xmlns:r="http://schemas.openxmlformats.org/officeDocument/2006/relationships" xmlns:m="http://schemas.openxmlformats.org/officeDocument/2006/math" xmlns:v="urn:schemas-microsoft-com:vml" xmlns:w10="urn:schemas-microsoft-com:office:word" xmlns:w="http://schemas.openxmlformats.org/wordprocessingml/2006/main" xmlns:w14="http://schemas.microsoft.com/office/word/2010/wordml" xmlns:w15="http://schemas.microsoft.com/office/word/2012/wordml" xmlns:w16cex="http://schemas.microsoft.com/office/word/2018/wordml/cex" xmlns:w16cid="http://schemas.microsoft.com/office/word/2016/wordml/cid" xmlns:w16="http://schemas.microsoft.com/office/word/2018/wordml" xmlns:w16sdtdh="http://schemas.microsoft.com/office/word/2020/wordml/sdtdatahash" xmlns:w16se="http://schemas.microsoft.com/office/word/2015/wordml/symex" xmlns:sl="http://schemas.openxmlformats.org/schemaLibrary/2006/main" mc:Ignorable="w14 w15 w16se w16cid w16 w16cex w16sdtdh">
   <w:view w:val="normal"/>
   <w:defaultTabStop w:val="720"/>
   <w:hyphenationZone w:val="425"/>
@@ -11819,6 +11880,7 @@
     <w:rsid w:val="00A646A8"/>
     <w:rsid w:val="00A75CA8"/>
     <w:rsid w:val="00AA6C69"/>
+    <w:rsid w:val="00B86573"/>
     <w:rsid w:val="00EE173B"/>
   </w:rsids>
   <m:mathPr>
@@ -11836,14 +11898,14 @@
   </m:mathPr>
   <w:themeFontLang w:val="en-US"/>
   <w:clrSchemeMapping w:bg1="light1" w:t1="dark1" w:bg2="light2" w:t2="dark2" w:accent1="accent1" w:accent2="accent2" w:accent3="accent3" w:accent4="accent4" w:accent5="accent5" w:accent6="accent6" w:hyperlink="hyperlink" w:followedHyperlink="followedHyperlink"/>
-  <w:decimalSymbol w:val="."/>
+  <w:decimalSymbol w:val=","/>
   <w:listSeparator w:val=","/>
   <w15:chartTrackingRefBased/>
 </w:settings>
 </file>
 
 <file path=word/glossary/styles.xml><?xml version="1.0" encoding="utf-8"?>
-<w:styles xmlns:mc="http://schemas.openxmlformats.org/markup-compatibility/2006" xmlns:r="http://schemas.openxmlformats.org/officeDocument/2006/relationships" xmlns:w="http://schemas.openxmlformats.org/wordprocessingml/2006/main" xmlns:w14="http://schemas.microsoft.com/office/word/2010/wordml" xmlns:w15="http://schemas.microsoft.com/office/word/2012/wordml" xmlns:w16cid="http://schemas.microsoft.com/office/word/2016/wordml/cid" xmlns:w16se="http://schemas.microsoft.com/office/word/2015/wordml/symex" mc:Ignorable="w14 w15 w16se w16cid">
+<w:styles xmlns:mc="http://schemas.openxmlformats.org/markup-compatibility/2006" xmlns:r="http://schemas.openxmlformats.org/officeDocument/2006/relationships" xmlns:w="http://schemas.openxmlformats.org/wordprocessingml/2006/main" xmlns:w14="http://schemas.microsoft.com/office/word/2010/wordml" xmlns:w15="http://schemas.microsoft.com/office/word/2012/wordml" xmlns:w16cex="http://schemas.microsoft.com/office/word/2018/wordml/cex" xmlns:w16cid="http://schemas.microsoft.com/office/word/2016/wordml/cid" xmlns:w16="http://schemas.microsoft.com/office/word/2018/wordml" xmlns:w16sdtdh="http://schemas.microsoft.com/office/word/2020/wordml/sdtdatahash" xmlns:w16se="http://schemas.microsoft.com/office/word/2015/wordml/symex" mc:Ignorable="w14 w15 w16se w16cid w16 w16cex w16sdtdh">
   <w:docDefaults>
     <w:rPrDefault>
       <w:rPr>
@@ -11859,7 +11921,7 @@
       </w:pPr>
     </w:pPrDefault>
   </w:docDefaults>
-  <w:latentStyles w:defLockedState="0" w:defUIPriority="99" w:defSemiHidden="0" w:defUnhideWhenUsed="0" w:defQFormat="0" w:count="375">
+  <w:latentStyles w:defLockedState="0" w:defUIPriority="99" w:defSemiHidden="0" w:defUnhideWhenUsed="0" w:defQFormat="0" w:count="376">
     <w:lsdException w:name="Normal" w:uiPriority="0" w:qFormat="1"/>
     <w:lsdException w:name="heading 1" w:uiPriority="9" w:qFormat="1"/>
     <w:lsdException w:name="heading 2" w:semiHidden="1" w:uiPriority="9" w:unhideWhenUsed="1" w:qFormat="1"/>
@@ -11965,7 +12027,6 @@
     <w:lsdException w:name="HTML Sample" w:semiHidden="1" w:unhideWhenUsed="1"/>
     <w:lsdException w:name="HTML Typewriter" w:semiHidden="1" w:unhideWhenUsed="1"/>
     <w:lsdException w:name="HTML Variable" w:semiHidden="1" w:unhideWhenUsed="1"/>
-    <w:lsdException w:name="Normal Table" w:semiHidden="1" w:unhideWhenUsed="1"/>
     <w:lsdException w:name="annotation subject" w:semiHidden="1" w:unhideWhenUsed="1"/>
     <w:lsdException w:name="No List" w:semiHidden="1" w:unhideWhenUsed="1"/>
     <w:lsdException w:name="Outline List 1" w:semiHidden="1" w:unhideWhenUsed="1"/>
@@ -12012,10 +12073,8 @@
     <w:lsdException w:name="Table Subtle 2" w:semiHidden="1" w:unhideWhenUsed="1"/>
     <w:lsdException w:name="Table Web 1" w:semiHidden="1" w:unhideWhenUsed="1"/>
     <w:lsdException w:name="Table Web 2" w:semiHidden="1" w:unhideWhenUsed="1"/>
-    <w:lsdException w:name="Table Web 3" w:semiHidden="1" w:unhideWhenUsed="1"/>
     <w:lsdException w:name="Balloon Text" w:semiHidden="1" w:unhideWhenUsed="1"/>
     <w:lsdException w:name="Table Grid" w:uiPriority="39"/>
-    <w:lsdException w:name="Table Theme" w:semiHidden="1" w:unhideWhenUsed="1"/>
     <w:lsdException w:name="Placeholder Text" w:semiHidden="1"/>
     <w:lsdException w:name="No Spacing" w:uiPriority="1" w:qFormat="1"/>
     <w:lsdException w:name="Light Shading" w:uiPriority="60"/>
@@ -12235,6 +12294,7 @@
     <w:lsdException w:name="Smart Hyperlink" w:semiHidden="1" w:unhideWhenUsed="1"/>
     <w:lsdException w:name="Hashtag" w:semiHidden="1" w:unhideWhenUsed="1"/>
     <w:lsdException w:name="Unresolved Mention" w:semiHidden="1" w:unhideWhenUsed="1"/>
+    <w:lsdException w:name="Smart Link" w:semiHidden="1" w:unhideWhenUsed="1"/>
   </w:latentStyles>
   <w:style w:type="paragraph" w:default="1" w:styleId="Normal">
     <w:name w:val="Normal"/>
@@ -12306,7 +12366,7 @@
 </file>
 
 <file path=word/glossary/webSettings.xml><?xml version="1.0" encoding="utf-8"?>
-<w:webSettings xmlns:mc="http://schemas.openxmlformats.org/markup-compatibility/2006" xmlns:r="http://schemas.openxmlformats.org/officeDocument/2006/relationships" xmlns:w="http://schemas.openxmlformats.org/wordprocessingml/2006/main" xmlns:w14="http://schemas.microsoft.com/office/word/2010/wordml" xmlns:w15="http://schemas.microsoft.com/office/word/2012/wordml" xmlns:w16cid="http://schemas.microsoft.com/office/word/2016/wordml/cid" xmlns:w16se="http://schemas.microsoft.com/office/word/2015/wordml/symex" mc:Ignorable="w14 w15 w16se w16cid">
+<w:webSettings xmlns:mc="http://schemas.openxmlformats.org/markup-compatibility/2006" xmlns:r="http://schemas.openxmlformats.org/officeDocument/2006/relationships" xmlns:w="http://schemas.openxmlformats.org/wordprocessingml/2006/main" xmlns:w14="http://schemas.microsoft.com/office/word/2010/wordml" xmlns:w15="http://schemas.microsoft.com/office/word/2012/wordml" xmlns:w16cex="http://schemas.microsoft.com/office/word/2018/wordml/cex" xmlns:w16cid="http://schemas.microsoft.com/office/word/2016/wordml/cid" xmlns:w16="http://schemas.microsoft.com/office/word/2018/wordml" xmlns:w16sdtdh="http://schemas.microsoft.com/office/word/2020/wordml/sdtdatahash" xmlns:w16se="http://schemas.microsoft.com/office/word/2015/wordml/symex" mc:Ignorable="w14 w15 w16se w16cid w16 w16cex w16sdtdh">
   <w:optimizeForBrowser/>
   <w:allowPNG/>
 </w:webSettings>
@@ -12577,15 +12637,18 @@
 </file>
 
 <file path=customXml/item1.xml><?xml version="1.0" encoding="utf-8"?>
-<?mso-contentType ?>
-<FormTemplates xmlns="http://schemas.microsoft.com/sharepoint/v3/contenttype/forms">
-  <Display>DocumentLibraryForm</Display>
-  <Edit>DocumentLibraryForm</Edit>
-  <New>DocumentLibraryForm</New>
-</FormTemplates>
+<b:Sources xmlns:b="http://schemas.openxmlformats.org/officeDocument/2006/bibliography" xmlns="http://schemas.openxmlformats.org/officeDocument/2006/bibliography" SelectedStyle="\APASixthEditionOfficeOnline.xsl" StyleName="APA" Version="6"/>
 </file>
 
 <file path=customXml/item2.xml><?xml version="1.0" encoding="utf-8"?>
+<p:properties xmlns:p="http://schemas.microsoft.com/office/2006/metadata/properties" xmlns:xsi="http://www.w3.org/2001/XMLSchema-instance" xmlns:pc="http://schemas.microsoft.com/office/infopath/2007/PartnerControls">
+  <documentManagement>
+    <_activity xmlns="f3aca384-f4cd-4657-99ad-78046292e3af" xsi:nil="true"/>
+  </documentManagement>
+</p:properties>
+</file>
+
+<file path=customXml/item3.xml><?xml version="1.0" encoding="utf-8"?>
 <ct:contentTypeSchema xmlns:ct="http://schemas.microsoft.com/office/2006/metadata/contentType" xmlns:ma="http://schemas.microsoft.com/office/2006/metadata/properties/metaAttributes" ct:_="" ma:_="" ma:contentTypeName="Document" ma:contentTypeID="0x0101004F58E0A79398F640B3C22AB56689247E" ma:contentTypeVersion="15" ma:contentTypeDescription="Create a new document." ma:contentTypeScope="" ma:versionID="2b522001278fe7f3e32487cf4a76ace2">
   <xsd:schema xmlns:xsd="http://www.w3.org/2001/XMLSchema" xmlns:xs="http://www.w3.org/2001/XMLSchema" xmlns:p="http://schemas.microsoft.com/office/2006/metadata/properties" xmlns:ns3="f3aca384-f4cd-4657-99ad-78046292e3af" xmlns:ns4="5a7e4427-c04a-4c23-93b5-e4342274ec81" targetNamespace="http://schemas.microsoft.com/office/2006/metadata/properties" ma:root="true" ma:fieldsID="da34ccc8e47a8f0ad10e4750fb2e4d87" ns3:_="" ns4:_="">
     <xsd:import namespace="f3aca384-f4cd-4657-99ad-78046292e3af"/>
@@ -12820,27 +12883,34 @@
 </ct:contentTypeSchema>
 </file>
 
-<file path=customXml/item3.xml><?xml version="1.0" encoding="utf-8"?>
-<p:properties xmlns:p="http://schemas.microsoft.com/office/2006/metadata/properties" xmlns:xsi="http://www.w3.org/2001/XMLSchema-instance" xmlns:pc="http://schemas.microsoft.com/office/infopath/2007/PartnerControls">
-  <documentManagement>
-    <_activity xmlns="f3aca384-f4cd-4657-99ad-78046292e3af" xsi:nil="true"/>
-  </documentManagement>
-</p:properties>
-</file>
-
 <file path=customXml/item4.xml><?xml version="1.0" encoding="utf-8"?>
-<b:Sources xmlns:b="http://schemas.openxmlformats.org/officeDocument/2006/bibliography" xmlns="http://schemas.openxmlformats.org/officeDocument/2006/bibliography" SelectedStyle="\APASixthEditionOfficeOnline.xsl" StyleName="APA" Version="6"/>
+<?mso-contentType ?>
+<FormTemplates xmlns="http://schemas.microsoft.com/sharepoint/v3/contenttype/forms">
+  <Display>DocumentLibraryForm</Display>
+  <Edit>DocumentLibraryForm</Edit>
+  <New>DocumentLibraryForm</New>
+</FormTemplates>
 </file>
 
 <file path=customXml/itemProps1.xml><?xml version="1.0" encoding="utf-8"?>
-<ds:datastoreItem xmlns:ds="http://schemas.openxmlformats.org/officeDocument/2006/customXml" ds:itemID="{583F3EB6-C003-4E94-9531-40AE63FD4671}">
+<ds:datastoreItem xmlns:ds="http://schemas.openxmlformats.org/officeDocument/2006/customXml" ds:itemID="{F56F44BB-79C8-4349-B0F5-BFCB0470FD92}">
   <ds:schemaRefs>
-    <ds:schemaRef ds:uri="http://schemas.microsoft.com/sharepoint/v3/contenttype/forms"/>
+    <ds:schemaRef ds:uri="http://schemas.openxmlformats.org/officeDocument/2006/bibliography"/>
   </ds:schemaRefs>
 </ds:datastoreItem>
 </file>
 
 <file path=customXml/itemProps2.xml><?xml version="1.0" encoding="utf-8"?>
+<ds:datastoreItem xmlns:ds="http://schemas.openxmlformats.org/officeDocument/2006/customXml" ds:itemID="{BDE345B3-AFC8-4FA4-B938-FF28E7AE5E22}">
+  <ds:schemaRefs>
+    <ds:schemaRef ds:uri="http://schemas.microsoft.com/office/2006/metadata/properties"/>
+    <ds:schemaRef ds:uri="http://schemas.microsoft.com/office/infopath/2007/PartnerControls"/>
+    <ds:schemaRef ds:uri="f3aca384-f4cd-4657-99ad-78046292e3af"/>
+  </ds:schemaRefs>
+</ds:datastoreItem>
+</file>
+
+<file path=customXml/itemProps3.xml><?xml version="1.0" encoding="utf-8"?>
 <ds:datastoreItem xmlns:ds="http://schemas.openxmlformats.org/officeDocument/2006/customXml" ds:itemID="{B87250B7-BC1F-41DB-81E8-ACFD3532C1D0}">
   <ds:schemaRefs>
     <ds:schemaRef ds:uri="http://schemas.microsoft.com/office/2006/metadata/contentType"/>
@@ -12859,27 +12929,10 @@
 </ds:datastoreItem>
 </file>
 
-<file path=customXml/itemProps3.xml><?xml version="1.0" encoding="utf-8"?>
-<ds:datastoreItem xmlns:ds="http://schemas.openxmlformats.org/officeDocument/2006/customXml" ds:itemID="{BDE345B3-AFC8-4FA4-B938-FF28E7AE5E22}">
+<file path=customXml/itemProps4.xml><?xml version="1.0" encoding="utf-8"?>
+<ds:datastoreItem xmlns:ds="http://schemas.openxmlformats.org/officeDocument/2006/customXml" ds:itemID="{583F3EB6-C003-4E94-9531-40AE63FD4671}">
   <ds:schemaRefs>
-    <ds:schemaRef ds:uri="http://schemas.microsoft.com/office/infopath/2007/PartnerControls"/>
-    <ds:schemaRef ds:uri="http://purl.org/dc/dcmitype/"/>
-    <ds:schemaRef ds:uri="5a7e4427-c04a-4c23-93b5-e4342274ec81"/>
-    <ds:schemaRef ds:uri="http://purl.org/dc/elements/1.1/"/>
-    <ds:schemaRef ds:uri="http://schemas.openxmlformats.org/package/2006/metadata/core-properties"/>
-    <ds:schemaRef ds:uri="http://schemas.microsoft.com/office/2006/documentManagement/types"/>
-    <ds:schemaRef ds:uri="f3aca384-f4cd-4657-99ad-78046292e3af"/>
-    <ds:schemaRef ds:uri="http://schemas.microsoft.com/office/2006/metadata/properties"/>
-    <ds:schemaRef ds:uri="http://www.w3.org/XML/1998/namespace"/>
-    <ds:schemaRef ds:uri="http://purl.org/dc/terms/"/>
-  </ds:schemaRefs>
-</ds:datastoreItem>
-</file>
-
-<file path=customXml/itemProps4.xml><?xml version="1.0" encoding="utf-8"?>
-<ds:datastoreItem xmlns:ds="http://schemas.openxmlformats.org/officeDocument/2006/customXml" ds:itemID="{F56F44BB-79C8-4349-B0F5-BFCB0470FD92}">
-  <ds:schemaRefs>
-    <ds:schemaRef ds:uri="http://schemas.openxmlformats.org/officeDocument/2006/bibliography"/>
+    <ds:schemaRef ds:uri="http://schemas.microsoft.com/sharepoint/v3/contenttype/forms"/>
   </ds:schemaRefs>
 </ds:datastoreItem>
 </file>
</xml_diff>